<commit_message>
feature: added graduation work doc-file v2 (input almost completed)
</commit_message>
<xml_diff>
--- a/ВКР_Горбатюк_А_А_ПМИб-1902а.docx
+++ b/ВКР_Горбатюк_А_А_ПМИб-1902а.docx
@@ -836,13 +836,7 @@
         <w:t>Выпускная квалификационная работа посвящена следующей теме:</w:t>
       </w:r>
       <w:r>
-        <w:t xml:space="preserve"> «</w:t>
-      </w:r>
-      <w:r>
-        <w:t>Разработана модель управления процессом записи сотрудников на медкомиссию</w:t>
-      </w:r>
-      <w:r>
-        <w:t>». Создание приложения для автоматизации процессов по получения услуг является очень актуальным направлением разработки программного обеспечения в наше время. Приложение помогает решить ряд проблем, связанных с прохождением медкомиссии, таких как неудобные даты посещений медицинской организации, долгие очереди из-за неравномерного распределения сотрудников по доступным датам и необходимость личного присутствия сотрудника для оформления заявки.</w:t>
+        <w:t xml:space="preserve"> «Разработана модель управления процессом записи сотрудников на медкомиссию». Создание приложения для автоматизации процессов по получения услуг является очень актуальным направлением разработки программного обеспечения в наше время. Приложение помогает решить ряд проблем, связанных с прохождением медкомиссии, таких как неудобные даты посещений медицинской организации, долгие очереди из-за неравномерного распределения сотрудников по доступным датам и необходимость личного присутствия сотрудника для оформления заявки.</w:t>
       </w:r>
     </w:p>
     <w:p>
@@ -948,7 +942,19 @@
         <w:t xml:space="preserve"> </w:t>
       </w:r>
       <w:r>
-        <w:t>Сформировать вывод и документацию о приложении.</w:t>
+        <w:t>Сформировать</w:t>
+      </w:r>
+      <w:r>
+        <w:t xml:space="preserve"> </w:t>
+      </w:r>
+      <w:r>
+        <w:t>вывод</w:t>
+      </w:r>
+      <w:r>
+        <w:t xml:space="preserve"> о применимости разработанной модели управления процессом записи на медкомиссию в реальных условиях работы организаций</w:t>
+      </w:r>
+      <w:r>
+        <w:t>.</w:t>
       </w:r>
     </w:p>
     <w:p>
@@ -962,7 +968,11 @@
         <w:t>произведён анализ и выбор</w:t>
       </w:r>
       <w:r>
-        <w:t xml:space="preserve"> уже существующих моделей, затем были проанализированы потребности пользователей и составлены требования, разработана архитектура и </w:t>
+        <w:t xml:space="preserve"> уже существующих моделей, затем были проанализированы потребности пользователей и составлены требования, разработана </w:t>
+      </w:r>
+      <w:r>
+        <w:lastRenderedPageBreak/>
+        <w:t xml:space="preserve">архитектура и </w:t>
       </w:r>
       <w:r>
         <w:rPr>
@@ -980,11 +990,7 @@
         <w:t xml:space="preserve"> </w:t>
       </w:r>
       <w:r>
-        <w:t xml:space="preserve">Второй раздел посвящён описанию выбранных технологий с помощью которых будет реализована приложение. В </w:t>
-      </w:r>
-      <w:r>
-        <w:lastRenderedPageBreak/>
-        <w:t>третьем разделе описывается процесс тестирования получившегося программного продукта.</w:t>
+        <w:t>Второй раздел посвящён описанию выбранных технологий с помощью которых будет реализована приложение. В третьем разделе описывается процесс тестирования получившегося программного продукта.</w:t>
       </w:r>
     </w:p>
     <w:p>
@@ -996,9 +1002,6 @@
         </w:numPr>
         <w:ind w:left="360" w:hanging="360"/>
         <w:jc w:val="center"/>
-        <w:rPr>
-          <w:lang w:val="en-US"/>
-        </w:rPr>
       </w:pPr>
       <w:r>
         <w:br w:type="page"/>
@@ -1011,15 +1014,7 @@
         <w:t>Abstract</w:t>
       </w:r>
     </w:p>
-    <w:p>
-      <w:pPr>
-        <w:rPr>
-          <w:lang w:val="en-US"/>
-        </w:rPr>
-      </w:pPr>
-      <w:bookmarkStart w:id="5" w:name="_GoBack"/>
-      <w:bookmarkEnd w:id="5"/>
-    </w:p>
+    <w:p/>
     <w:p>
       <w:pPr>
         <w:spacing w:after="160" w:line="259" w:lineRule="auto"/>
@@ -1029,14 +1024,26 @@
           <w:rFonts w:eastAsiaTheme="majorEastAsia" w:cstheme="majorBidi"/>
           <w:b/>
           <w:szCs w:val="32"/>
-          <w:lang w:val="en-US" w:eastAsia="ru-RU"/>
-        </w:rPr>
-      </w:pPr>
-      <w:r>
-        <w:rPr>
-          <w:lang w:val="en-US"/>
-        </w:rPr>
-        <w:t xml:space="preserve">Speak English </w:t>
+          <w:lang w:eastAsia="ru-RU"/>
+        </w:rPr>
+      </w:pPr>
+      <w:r>
+        <w:rPr>
+          <w:lang w:val="en-US"/>
+        </w:rPr>
+        <w:t>Speak</w:t>
+      </w:r>
+      <w:r>
+        <w:t xml:space="preserve"> </w:t>
+      </w:r>
+      <w:r>
+        <w:rPr>
+          <w:lang w:val="en-US"/>
+        </w:rPr>
+        <w:t>English</w:t>
+      </w:r>
+      <w:r>
+        <w:t xml:space="preserve"> </w:t>
       </w:r>
       <w:proofErr w:type="spellStart"/>
       <w:r>
@@ -1047,9 +1054,6 @@
       </w:r>
       <w:proofErr w:type="spellEnd"/>
       <w:r>
-        <w:rPr>
-          <w:lang w:val="en-US"/>
-        </w:rPr>
         <w:br w:type="page"/>
       </w:r>
     </w:p>
@@ -4775,7 +4779,7 @@
         </w:numPr>
         <w:jc w:val="center"/>
       </w:pPr>
-      <w:bookmarkStart w:id="6" w:name="_Toc74590432"/>
+      <w:bookmarkStart w:id="5" w:name="_Toc74590432"/>
       <w:r>
         <w:lastRenderedPageBreak/>
         <w:t>В</w:t>
@@ -4783,52 +4787,133 @@
       <w:r>
         <w:t>ведение</w:t>
       </w:r>
-      <w:bookmarkEnd w:id="6"/>
+      <w:bookmarkEnd w:id="5"/>
     </w:p>
     <w:p/>
     <w:p>
       <w:r>
-        <w:t xml:space="preserve">В выпускной квалификационной работе будет рассмотрен процесс разработки </w:t>
-      </w:r>
-      <w:r>
-        <w:t>модуля</w:t>
-      </w:r>
-      <w:r>
-        <w:t xml:space="preserve"> поиска и отображения расписания учебных занятия Тольяттинского государственного университета. </w:t>
-      </w:r>
-    </w:p>
-    <w:p>
-      <w:r>
-        <w:t xml:space="preserve">Актуальность работы обусловлена отсутствием полноценных систем данного типа. На момент начала работ в инфраструктуре университета для решения задачи поиска п просмотра расписания использовались программные продукты ограниченной функциональности, которые в основном являлись лишь модулями других более крупных систем. В то же время у студентов университета существовала потребность в современном продукте, который был бы удобен для использования. </w:t>
-      </w:r>
-    </w:p>
-    <w:p>
-      <w:r>
-        <w:t xml:space="preserve">Объектом исследования является </w:t>
-      </w:r>
-      <w:r>
-        <w:t>система управления данными о работе университета.</w:t>
-      </w:r>
-    </w:p>
-    <w:p>
-      <w:r>
-        <w:t>Предметом исследования является реализация получения, преобразования, хранения данных о расписании учебных занятий, а также реализация системы поиска и отображения этих данных в удобном для пользователей формате.</w:t>
-      </w:r>
-    </w:p>
-    <w:p>
-      <w:r>
-        <w:t xml:space="preserve">Целью работы является </w:t>
-      </w:r>
-      <w:r>
-        <w:t>исследование</w:t>
-      </w:r>
-      <w:r>
-        <w:t xml:space="preserve"> современных подходов к реализации современных программных систем, а также их применение для реализации системы поиска и отображения расписания учебных занятий в университете.</w:t>
-      </w:r>
-    </w:p>
-    <w:p>
-      <w:r>
-        <w:t>Для достижения поставленных целей были выделены следующие задачи:</w:t>
+        <w:t xml:space="preserve">Основная идея систем, автоматизирующих </w:t>
+      </w:r>
+      <w:r>
+        <w:t xml:space="preserve">процесс получения </w:t>
+      </w:r>
+      <w:r>
+        <w:t>какие-либо</w:t>
+      </w:r>
+      <w:r>
+        <w:t xml:space="preserve"> услуг</w:t>
+      </w:r>
+      <w:r>
+        <w:t xml:space="preserve">, заключается в </w:t>
+      </w:r>
+      <w:r>
+        <w:t>значительном упрощении жизни людям, а также в экономии времени</w:t>
+      </w:r>
+      <w:r>
+        <w:t>. В данный момент во многих сферах процесс записи сотрудников на медкомиссию осуществляется традиционными способами</w:t>
+      </w:r>
+      <w:r>
+        <w:t>, подход</w:t>
+      </w:r>
+      <w:r>
+        <w:t xml:space="preserve"> оказывает негативн</w:t>
+      </w:r>
+      <w:r>
+        <w:t>ое</w:t>
+      </w:r>
+      <w:r>
+        <w:t xml:space="preserve"> </w:t>
+      </w:r>
+      <w:r>
+        <w:t>влияния</w:t>
+      </w:r>
+      <w:r>
+        <w:t xml:space="preserve"> на рабочие процессы, например, если у преподавателя в конкретный день должн</w:t>
+      </w:r>
+      <w:r>
+        <w:t>ы</w:t>
+      </w:r>
+      <w:r>
+        <w:t xml:space="preserve"> состояться медкомиссия</w:t>
+      </w:r>
+      <w:r>
+        <w:t>, которую невозможно отменить или перенести,</w:t>
+      </w:r>
+      <w:r>
+        <w:t xml:space="preserve"> и учебные занятия, то, конечно, у него возникнут сложности, в связи </w:t>
+      </w:r>
+      <w:r>
+        <w:t xml:space="preserve">с пропущенными занятиями. </w:t>
+      </w:r>
+    </w:p>
+    <w:p>
+      <w:r>
+        <w:t>Для решения описанной выше проблемы будет разработана м</w:t>
+      </w:r>
+      <w:r>
+        <w:t>одель управления процессом записи сотрудников на медкомисси</w:t>
+      </w:r>
+      <w:r>
+        <w:t>ю, а также будет разработано приложение, с помощью которого</w:t>
+      </w:r>
+      <w:r>
+        <w:t xml:space="preserve"> каждый сотрудник сможет выбрать удобный для себя день и пройти медкомиссию таким образом, чтобы не нарушать рабочие процессы.</w:t>
+      </w:r>
+      <w:r>
+        <w:t xml:space="preserve"> </w:t>
+      </w:r>
+    </w:p>
+    <w:p>
+      <w:r>
+        <w:t xml:space="preserve">В современном мире, где всё больше людей предпочитают самостоятельно решать свои вопросы, модель самообслуживания может стать ключевым элементом конкурентоспособности для многих компаний и организаций. </w:t>
+      </w:r>
+      <w:r>
+        <w:t>Основываясь на этом</w:t>
+      </w:r>
+      <w:r>
+        <w:t>, создание подобных приложений может иметь большой потенциал в коммерческом плане, поскольку многие организации и компании, занимающиеся оказанием услуг, могут заинтересоваться внедрением подобных систем самообслуживания для своих клиентов.</w:t>
+      </w:r>
+    </w:p>
+    <w:p>
+      <w:r>
+        <w:t xml:space="preserve">Актуальность бакалаврской работы обусловлена тем, </w:t>
+      </w:r>
+      <w:r>
+        <w:t xml:space="preserve">что </w:t>
+      </w:r>
+      <w:r>
+        <w:t>она позволяет рассмотреть различные аспекты проектирования и разработки программного обеспечения в контексте решения конкретной задачи в области здравоохранения и корпоративной медицины.</w:t>
+      </w:r>
+      <w:r>
+        <w:t xml:space="preserve"> </w:t>
+      </w:r>
+      <w:r>
+        <w:t xml:space="preserve">Кроме того, тема является актуальной с точки зрения использования современных технологий и </w:t>
+      </w:r>
+      <w:r>
+        <w:lastRenderedPageBreak/>
+        <w:t>подходов, таких как самообслуживание и онлайн-запись, которые становятся все более распространенными в бизнес-сфере.</w:t>
+      </w:r>
+    </w:p>
+    <w:p>
+      <w:r>
+        <w:t>Также данная работа может иметь практическое значение для компаний, которые заботятся о здоровье своих сотрудников и хотят оптимизировать процесс прохождения медкомиссий.</w:t>
+      </w:r>
+    </w:p>
+    <w:p>
+      <w:r>
+        <w:t>Цель данной работы – разработать и реализовать модель управления процессом записи сотрудников на медкомиссию.</w:t>
+      </w:r>
+    </w:p>
+    <w:p>
+      <w:r>
+        <w:t xml:space="preserve">Для достижения поставленной цели необходимо </w:t>
+      </w:r>
+      <w:r>
+        <w:t>решить</w:t>
+      </w:r>
+      <w:r>
+        <w:t xml:space="preserve"> следующие задачи:</w:t>
       </w:r>
     </w:p>
     <w:p>
@@ -4836,17 +4921,47 @@
         <w:pStyle w:val="a5"/>
         <w:numPr>
           <w:ilvl w:val="0"/>
-          <w:numId w:val="46"/>
+          <w:numId w:val="50"/>
         </w:numPr>
       </w:pPr>
       <w:r>
-        <w:t>выявление требований к системе</w:t>
-      </w:r>
-      <w:r>
-        <w:rPr>
-          <w:lang w:val="en-US"/>
-        </w:rPr>
-        <w:t>,</w:t>
+        <w:t>Изуч</w:t>
+      </w:r>
+      <w:r>
+        <w:t xml:space="preserve">ить </w:t>
+      </w:r>
+      <w:r>
+        <w:t>существующи</w:t>
+      </w:r>
+      <w:r>
+        <w:t>е</w:t>
+      </w:r>
+      <w:r>
+        <w:t xml:space="preserve"> подход</w:t>
+      </w:r>
+      <w:r>
+        <w:t>ы</w:t>
+      </w:r>
+      <w:r>
+        <w:t xml:space="preserve"> к управлению процессом записи на медкомиссию в организациях и </w:t>
+      </w:r>
+      <w:r>
+        <w:t>проанализировать</w:t>
+      </w:r>
+      <w:r>
+        <w:t xml:space="preserve"> их преимуществ</w:t>
+      </w:r>
+      <w:r>
+        <w:t>а</w:t>
+      </w:r>
+      <w:r>
+        <w:t xml:space="preserve"> и недостатк</w:t>
+      </w:r>
+      <w:r>
+        <w:t>и</w:t>
+      </w:r>
+      <w:r>
+        <w:t>.</w:t>
       </w:r>
     </w:p>
     <w:p>
@@ -4854,11 +4969,26 @@
         <w:pStyle w:val="a5"/>
         <w:numPr>
           <w:ilvl w:val="0"/>
-          <w:numId w:val="46"/>
+          <w:numId w:val="50"/>
         </w:numPr>
       </w:pPr>
       <w:r>
-        <w:t>выбор технологий проектирования,</w:t>
+        <w:t>Разраб</w:t>
+      </w:r>
+      <w:r>
+        <w:t>отать</w:t>
+      </w:r>
+      <w:r>
+        <w:t xml:space="preserve"> требований к программному обеспечению для управления процессом записи на медкомиссию, учитывая </w:t>
+      </w:r>
+      <w:r>
+        <w:t xml:space="preserve">особенности работодателя и </w:t>
+      </w:r>
+      <w:r>
+        <w:t>потребности сотрудников</w:t>
+      </w:r>
+      <w:r>
+        <w:t>;</w:t>
       </w:r>
     </w:p>
     <w:p>
@@ -4866,17 +4996,23 @@
         <w:pStyle w:val="a5"/>
         <w:numPr>
           <w:ilvl w:val="0"/>
-          <w:numId w:val="46"/>
+          <w:numId w:val="50"/>
         </w:numPr>
       </w:pPr>
       <w:r>
-        <w:t xml:space="preserve">разработка </w:t>
-      </w:r>
-      <w:r>
-        <w:t>концептуальной</w:t>
-      </w:r>
-      <w:r>
-        <w:t xml:space="preserve"> модели системы,</w:t>
+        <w:t>Разработ</w:t>
+      </w:r>
+      <w:r>
+        <w:t>ать</w:t>
+      </w:r>
+      <w:r>
+        <w:t xml:space="preserve"> модел</w:t>
+      </w:r>
+      <w:r>
+        <w:t>ь</w:t>
+      </w:r>
+      <w:r>
+        <w:t xml:space="preserve"> управления процессом записи на медкомиссию, опираясь на существующие подходы и требования.</w:t>
       </w:r>
     </w:p>
     <w:p>
@@ -4884,17 +5020,11 @@
         <w:pStyle w:val="a5"/>
         <w:numPr>
           <w:ilvl w:val="0"/>
-          <w:numId w:val="46"/>
+          <w:numId w:val="50"/>
         </w:numPr>
       </w:pPr>
       <w:r>
-        <w:t xml:space="preserve">разработка </w:t>
-      </w:r>
-      <w:r>
-        <w:t>логической</w:t>
-      </w:r>
-      <w:r>
-        <w:t xml:space="preserve"> модели системы,</w:t>
+        <w:t>Выполнить программною реализацию модели управления процессом записи сотрудников на медкомиссию;</w:t>
       </w:r>
     </w:p>
     <w:p>
@@ -4902,14 +5032,11 @@
         <w:pStyle w:val="a5"/>
         <w:numPr>
           <w:ilvl w:val="0"/>
-          <w:numId w:val="46"/>
+          <w:numId w:val="50"/>
         </w:numPr>
       </w:pPr>
       <w:r>
-        <w:t>выбор технологий програм</w:t>
-      </w:r>
-      <w:r>
-        <w:t>мной реализации,</w:t>
+        <w:t>Провести тестирование разработанного приложения;</w:t>
       </w:r>
     </w:p>
     <w:p>
@@ -4917,86 +5044,207 @@
         <w:pStyle w:val="a5"/>
         <w:numPr>
           <w:ilvl w:val="0"/>
-          <w:numId w:val="46"/>
+          <w:numId w:val="50"/>
         </w:numPr>
       </w:pPr>
       <w:r>
+        <w:t>Сформировать</w:t>
+      </w:r>
+      <w:r>
+        <w:t xml:space="preserve"> </w:t>
+      </w:r>
+      <w:r>
+        <w:t>вывод</w:t>
+      </w:r>
+      <w:r>
+        <w:t xml:space="preserve"> о применимости разработанной модели управления процессом записи на медкомиссию в реальных условиях работы организаций</w:t>
+      </w:r>
+      <w:r>
+        <w:t>.</w:t>
+      </w:r>
+    </w:p>
+    <w:p>
+      <w:r>
+        <w:t xml:space="preserve">В первом разделе произведён анализ существующих моделей управления процессом записи сотрудников на медкомиссию, на основе полученных данных была определена разрабатываемая модель. </w:t>
+      </w:r>
+      <w:r>
+        <w:t>Также были с</w:t>
+      </w:r>
+      <w:r>
+        <w:t>оставлены требования</w:t>
+      </w:r>
+      <w:r>
+        <w:t xml:space="preserve"> к приложению и </w:t>
+      </w:r>
+      <w:r>
+        <w:rPr>
+          <w:lang w:val="en-US"/>
+        </w:rPr>
+        <w:t>UML</w:t>
+      </w:r>
+      <w:r>
+        <w:t>-</w:t>
+      </w:r>
+      <w:r>
+        <w:t>диаграммы.</w:t>
+      </w:r>
+    </w:p>
+    <w:p>
+      <w:r>
+        <w:t xml:space="preserve">Во втором разделе описана программная реализация разработанной модели и технологии, с помощью которых разработан программный продукт. </w:t>
+      </w:r>
+      <w:r>
         <w:lastRenderedPageBreak/>
-        <w:t>программная реализация системы,</w:t>
-      </w:r>
-    </w:p>
-    <w:p>
-      <w:pPr>
-        <w:pStyle w:val="a5"/>
-        <w:numPr>
-          <w:ilvl w:val="0"/>
-          <w:numId w:val="46"/>
-        </w:numPr>
-      </w:pPr>
-      <w:r>
-        <w:t>тестирование системы.</w:t>
-      </w:r>
-    </w:p>
-    <w:p>
-      <w:r>
+        <w:t xml:space="preserve">Также была </w:t>
+      </w:r>
+      <w:r>
+        <w:t>разработана физическая</w:t>
+      </w:r>
+      <w:r>
+        <w:t xml:space="preserve"> модель данных, имитирующая организацию.</w:t>
+      </w:r>
+    </w:p>
+    <w:p>
+      <w:r>
+        <w:t>В третьем разделе выполнено тестирование реализованной модели управления процессом записи сотрудников на медкомиссию.</w:t>
+      </w:r>
+      <w:r>
+        <w:t xml:space="preserve"> </w:t>
+      </w:r>
+    </w:p>
+    <w:p>
+      <w:r>
+        <w:t>Результатом работы является ….</w:t>
+      </w:r>
+    </w:p>
+    <w:p>
+      <w:r>
+        <w:t>Стоит что-то добавить в третий раздел…</w:t>
+      </w:r>
+    </w:p>
+    <w:p/>
+    <w:p>
+      <w:pPr>
+        <w:rPr>
+          <w:highlight w:val="yellow"/>
+        </w:rPr>
+      </w:pPr>
+      <w:r>
+        <w:rPr>
+          <w:highlight w:val="yellow"/>
+        </w:rPr>
         <w:t>Результатом работы является список реализованных программных продуктов, составляющих единую систему. К ним относится серверная част</w:t>
       </w:r>
       <w:r>
+        <w:rPr>
+          <w:highlight w:val="yellow"/>
+        </w:rPr>
         <w:t>ь</w:t>
       </w:r>
       <w:r>
+        <w:rPr>
+          <w:highlight w:val="yellow"/>
+        </w:rPr>
         <w:t xml:space="preserve">, реализующая основную логику системы, </w:t>
       </w:r>
       <w:r>
         <w:rPr>
+          <w:highlight w:val="yellow"/>
           <w:lang w:val="en-US"/>
         </w:rPr>
         <w:t>web</w:t>
       </w:r>
       <w:r>
-        <w:t>-</w:t>
-      </w:r>
-      <w:r>
-        <w:t>приложение и мобильное приложение.</w:t>
-      </w:r>
-    </w:p>
-    <w:p>
-      <w:r>
+        <w:rPr>
+          <w:highlight w:val="yellow"/>
+        </w:rPr>
+        <w:t>-приложение и мобильное приложение.</w:t>
+      </w:r>
+    </w:p>
+    <w:p>
+      <w:pPr>
+        <w:rPr>
+          <w:highlight w:val="yellow"/>
+        </w:rPr>
+      </w:pPr>
+      <w:r>
+        <w:rPr>
+          <w:highlight w:val="yellow"/>
+        </w:rPr>
         <w:t>В первой главе работы было проведено исследование предметной области, определены основные требования к разрабатываемой системе. На основе полученных данных была разработана функциона</w:t>
       </w:r>
       <w:r>
+        <w:rPr>
+          <w:highlight w:val="yellow"/>
+        </w:rPr>
         <w:t>льная</w:t>
       </w:r>
       <w:r>
+        <w:rPr>
+          <w:highlight w:val="yellow"/>
+        </w:rPr>
         <w:t xml:space="preserve"> модель</w:t>
       </w:r>
       <w:r>
+        <w:rPr>
+          <w:highlight w:val="yellow"/>
+        </w:rPr>
         <w:t xml:space="preserve"> различных аспектов</w:t>
       </w:r>
       <w:r>
+        <w:rPr>
+          <w:highlight w:val="yellow"/>
+        </w:rPr>
         <w:t xml:space="preserve"> системы, произведено моделирование основных прецедентов. В завершении были поставлены задачи на разработку.</w:t>
       </w:r>
     </w:p>
     <w:p>
-      <w:r>
+      <w:pPr>
+        <w:rPr>
+          <w:highlight w:val="yellow"/>
+        </w:rPr>
+      </w:pPr>
+      <w:r>
+        <w:rPr>
+          <w:highlight w:val="yellow"/>
+        </w:rPr>
         <w:t xml:space="preserve">Во второй главе было произведено моделирование потоков данных, взаимодействие отдельных компонент системы, моделирование отдельных сущностей данных. На основе полученной </w:t>
       </w:r>
       <w:r>
+        <w:rPr>
+          <w:highlight w:val="yellow"/>
+        </w:rPr>
         <w:t>информации</w:t>
       </w:r>
       <w:r>
+        <w:rPr>
+          <w:highlight w:val="yellow"/>
+        </w:rPr>
         <w:t xml:space="preserve"> была разработана логическая </w:t>
       </w:r>
       <w:r>
+        <w:rPr>
+          <w:highlight w:val="yellow"/>
+        </w:rPr>
         <w:t>модель данных.</w:t>
       </w:r>
     </w:p>
     <w:p>
       <w:r>
-        <w:t>В третьей главе было проведено изучение современных архитектурных решений для реализации прикладных программных продуктов, произведен выбор технологий организации хранения данных и реализации программного обеспечения. На основе выбранной системы управления базой данных была разработана физическая модель данных. По завершении всех приготовлений была непосредственно произведена программная реализация компонент системы на основе выбранной архитектуры. По завершении реализации было произведено разворачивание и тестирование готового продукта.</w:t>
-      </w:r>
-    </w:p>
-    <w:p/>
+        <w:rPr>
+          <w:highlight w:val="yellow"/>
+        </w:rPr>
+        <w:t>В третьей главе было проведено изучение современных архитектурных решений для реализации прикладных программных продуктов, произведен выбор технологий организации хранения данных и реализации программного обеспечения. На основе выбранной системы управления базой данных была разработана физическая модель данных. По завершении всех приготовлений была непосредственно произведена программная реализация компонент системы н</w:t>
+      </w:r>
+      <w:bookmarkStart w:id="6" w:name="_GoBack"/>
+      <w:bookmarkEnd w:id="6"/>
+      <w:r>
+        <w:rPr>
+          <w:highlight w:val="yellow"/>
+        </w:rPr>
+        <w:t>а основе выбранной архитектуры. По завершении реализации было произведено разворачивание и тестирование готового продукта.</w:t>
+      </w:r>
+    </w:p>
     <w:p>
       <w:pPr>
         <w:spacing w:after="160" w:line="259" w:lineRule="auto"/>
@@ -5017,141 +5265,140 @@
       <w:pPr>
         <w:pStyle w:val="1"/>
       </w:pPr>
-      <w:bookmarkStart w:id="7" w:name="_Toc74590433"/>
       <w:r>
         <w:lastRenderedPageBreak/>
-        <w:t xml:space="preserve">Функциональное моделирование </w:t>
-      </w:r>
-      <w:r>
-        <w:t>модуля</w:t>
-      </w:r>
-      <w:r>
-        <w:t xml:space="preserve"> поиска и отображения расписания учебных занятий</w:t>
+        <w:t>Разработка</w:t>
+      </w:r>
+      <w:r>
+        <w:t xml:space="preserve"> модели уп</w:t>
+      </w:r>
+      <w:r>
+        <w:t>равления процессом записи сотрудников на медкомиссию</w:t>
+      </w:r>
+    </w:p>
+    <w:p/>
+    <w:p>
+      <w:pPr>
+        <w:pStyle w:val="2"/>
+      </w:pPr>
+      <w:r>
+        <w:t xml:space="preserve">Анализ модели </w:t>
+      </w:r>
+      <w:r>
+        <w:t>управления процессом записи сотрудников на медкомиссию</w:t>
+      </w:r>
+    </w:p>
+    <w:p/>
+    <w:p>
+      <w:r>
+        <w:t>На текущий момент работа</w:t>
+      </w:r>
+      <w:r>
+        <w:t xml:space="preserve"> с расписанием в Тольяттинском г</w:t>
+      </w:r>
+      <w:r>
+        <w:t xml:space="preserve">осударственном университете </w:t>
+      </w:r>
+      <w:r>
+        <w:t xml:space="preserve">включена в общую систему управления предприятием. </w:t>
+      </w:r>
+      <w:r>
+        <w:t xml:space="preserve">Управление осуществляется с использованием системы «Галактика», в которой производится работа с большей частью организационных процессов, таких как </w:t>
+      </w:r>
+      <w:r>
+        <w:t>управление</w:t>
+      </w:r>
+      <w:r>
+        <w:t xml:space="preserve"> </w:t>
+      </w:r>
+      <w:r>
+        <w:t>данными о преподавателях</w:t>
+      </w:r>
+      <w:r>
+        <w:t xml:space="preserve">, </w:t>
+      </w:r>
+      <w:r>
+        <w:t>студентах</w:t>
+      </w:r>
+      <w:r>
+        <w:t xml:space="preserve">, учет объектов университета и т.д. В процессе работы </w:t>
+      </w:r>
+      <w:r>
+        <w:t>вся информация сохраняется в базах данных</w:t>
+      </w:r>
+      <w:r>
+        <w:t xml:space="preserve"> и в</w:t>
+      </w:r>
+      <w:r>
+        <w:t>последствии может быть использована как непосредственно внутри системы, так и в каких-либо внешних компонентах.</w:t>
+      </w:r>
+      <w:r>
+        <w:t xml:space="preserve"> При этом оба типа компонент</w:t>
+      </w:r>
+      <w:r>
+        <w:t>ов</w:t>
+      </w:r>
+      <w:r>
+        <w:t xml:space="preserve"> могут иметь как узкую направленность и использоваться для решения какой-то конкретной задачи, так и сочетать в себе перечень функций. Примером узконаправленных систем могут служить различные боты, предоставляющие студентам информацию о расписании, преподавателях и т.д. Примером же системы широкого направления является образовательный портал, который позволяет решать различные задачи. </w:t>
+      </w:r>
+    </w:p>
+    <w:p>
+      <w:r>
+        <w:t>Модули, позволяющие просматривать расписание занятий в университете,</w:t>
+      </w:r>
+      <w:r>
+        <w:t xml:space="preserve"> </w:t>
+      </w:r>
+      <w:r>
+        <w:t>непосредственно являются составляющими систем широкого направления</w:t>
+      </w:r>
+      <w:r>
+        <w:t xml:space="preserve">. </w:t>
+      </w:r>
+      <w:r>
+        <w:t>Все они строятс</w:t>
+      </w:r>
+      <w:r>
+        <w:t>я примерно на одних принципах: б</w:t>
+      </w:r>
+      <w:r>
+        <w:t>ерется набор таблиц из основной базы данных, относящихся непосредственно к занятиям, проводимым в университете, на сервере производится обработка данных в необходимом формате, данные передаются клиенту по запросу. При этом данные</w:t>
+      </w:r>
+      <w:r>
+        <w:t xml:space="preserve"> </w:t>
+      </w:r>
+      <w:r>
+        <w:t>могут</w:t>
+      </w:r>
+      <w:r>
+        <w:t xml:space="preserve"> быть выданы пользователю персонально, например, в случае его </w:t>
+      </w:r>
+      <w:r>
+        <w:lastRenderedPageBreak/>
+        <w:t>аутентификации в подсистеме</w:t>
+      </w:r>
+      <w:r>
+        <w:t>, либо могут выдаваться</w:t>
+      </w:r>
+      <w:r>
+        <w:t xml:space="preserve"> в зависимости от заданных параметров анонимному пользователю.</w:t>
+      </w:r>
+    </w:p>
+    <w:p>
+      <w:pPr>
+        <w:pStyle w:val="2"/>
+      </w:pPr>
+      <w:bookmarkStart w:id="7" w:name="_Toc74590435"/>
+      <w:r>
+        <w:t>Определение</w:t>
+      </w:r>
+      <w:r>
+        <w:t xml:space="preserve"> требований</w:t>
+      </w:r>
+      <w:r>
+        <w:t xml:space="preserve"> к разрабатываемой системе</w:t>
       </w:r>
       <w:bookmarkEnd w:id="7"/>
-    </w:p>
-    <w:p/>
-    <w:p>
-      <w:pPr>
-        <w:pStyle w:val="2"/>
-      </w:pPr>
-      <w:bookmarkStart w:id="8" w:name="_Toc74590434"/>
-      <w:r>
-        <w:t>Описание процесса работы с расписанием</w:t>
-      </w:r>
-      <w:bookmarkEnd w:id="8"/>
-    </w:p>
-    <w:p/>
-    <w:p>
-      <w:r>
-        <w:t>На текущий момент работа</w:t>
-      </w:r>
-      <w:r>
-        <w:t xml:space="preserve"> с расписанием в Тольяттинском г</w:t>
-      </w:r>
-      <w:r>
-        <w:t xml:space="preserve">осударственном университете </w:t>
-      </w:r>
-      <w:r>
-        <w:t xml:space="preserve">включена в общую систему управления предприятием. </w:t>
-      </w:r>
-      <w:r>
-        <w:t xml:space="preserve">Управление осуществляется с использованием системы «Галактика», в которой производится работа с большей частью организационных процессов, таких как </w:t>
-      </w:r>
-      <w:r>
-        <w:t>управление</w:t>
-      </w:r>
-      <w:r>
-        <w:t xml:space="preserve"> </w:t>
-      </w:r>
-      <w:r>
-        <w:t>данными о преподавателях</w:t>
-      </w:r>
-      <w:r>
-        <w:t xml:space="preserve">, </w:t>
-      </w:r>
-      <w:r>
-        <w:t>студентах</w:t>
-      </w:r>
-      <w:r>
-        <w:t xml:space="preserve">, учет объектов университета и т.д. В процессе работы </w:t>
-      </w:r>
-      <w:r>
-        <w:t>вся информация сохраняется в базах данных</w:t>
-      </w:r>
-      <w:r>
-        <w:t xml:space="preserve"> и в</w:t>
-      </w:r>
-      <w:r>
-        <w:t>последствии может быть использована как непосредственно внутри системы, так и в каких-либо внешних компонентах.</w:t>
-      </w:r>
-      <w:r>
-        <w:t xml:space="preserve"> При этом оба типа компонент</w:t>
-      </w:r>
-      <w:r>
-        <w:t>ов</w:t>
-      </w:r>
-      <w:r>
-        <w:t xml:space="preserve"> могут иметь как узкую направленность и использоваться для решения какой-то конкретной задачи, так и сочетать в себе перечень функций. Примером узконаправленных систем могут служить различные боты, предоставляющие студентам информацию о расписании, преподавателях и т.д. Примером же системы широкого направления является образовательный портал, который позволяет решать различные задачи. </w:t>
-      </w:r>
-    </w:p>
-    <w:p>
-      <w:r>
-        <w:t>Модули, позволяющие просматривать расписание занятий в университете,</w:t>
-      </w:r>
-      <w:r>
-        <w:t xml:space="preserve"> </w:t>
-      </w:r>
-      <w:r>
-        <w:t>непосредственно являются составляющими систем широкого направления</w:t>
-      </w:r>
-      <w:r>
-        <w:t xml:space="preserve">. </w:t>
-      </w:r>
-      <w:r>
-        <w:t>Все они строятс</w:t>
-      </w:r>
-      <w:r>
-        <w:t>я примерно на одних принципах: б</w:t>
-      </w:r>
-      <w:r>
-        <w:t>ерется набор таблиц из основной базы данных, относящихся непосредственно к занятиям, проводимым в университете, на сервере производится обработка данных в необходимом формате, данные передаются клиенту по запросу. При этом данные</w:t>
-      </w:r>
-      <w:r>
-        <w:t xml:space="preserve"> </w:t>
-      </w:r>
-      <w:r>
-        <w:t>могут</w:t>
-      </w:r>
-      <w:r>
-        <w:t xml:space="preserve"> быть выданы пользователю персонально, например, в случае его </w:t>
-      </w:r>
-      <w:r>
-        <w:t>аутентификации в подсистеме</w:t>
-      </w:r>
-      <w:r>
-        <w:t>, либо могут выдаваться</w:t>
-      </w:r>
-      <w:r>
-        <w:t xml:space="preserve"> в зависимости от заданных параметров анонимному пользователю.</w:t>
-      </w:r>
-    </w:p>
-    <w:p>
-      <w:pPr>
-        <w:pStyle w:val="2"/>
-      </w:pPr>
-      <w:bookmarkStart w:id="9" w:name="_Toc74590435"/>
-      <w:r>
-        <w:lastRenderedPageBreak/>
-        <w:t>Определение</w:t>
-      </w:r>
-      <w:r>
-        <w:t xml:space="preserve"> требований</w:t>
-      </w:r>
-      <w:r>
-        <w:t xml:space="preserve"> к разрабатываемой системе</w:t>
-      </w:r>
-      <w:bookmarkEnd w:id="9"/>
     </w:p>
     <w:p/>
     <w:p>
@@ -5341,7 +5588,11 @@
     </w:p>
     <w:p>
       <w:r>
-        <w:t>Методология SADT представляет собой совокупность методов, правил и процедур, предназначенных для построения функциональной модели объекта какой-либо предметной области. Функциональная модель SADT отображает функциональную структуру объекта, т.е. производимые им действия и связи между этими действиями.</w:t>
+        <w:t xml:space="preserve">Методология SADT представляет собой совокупность методов, правил и процедур, предназначенных для построения функциональной модели объекта какой-либо предметной области. Функциональная модель SADT отображает функциональную структуру объекта, т.е. производимые им </w:t>
+      </w:r>
+      <w:r>
+        <w:lastRenderedPageBreak/>
+        <w:t>действия и связи между этими действиями.</w:t>
       </w:r>
       <w:r>
         <w:t xml:space="preserve"> </w:t>
@@ -5356,724 +5607,717 @@
         <w:t xml:space="preserve"> </w:t>
       </w:r>
       <w:r>
-        <w:t xml:space="preserve">в первую очередь направлена на моделирование бизнес-процессов предприятия, моделирование </w:t>
+        <w:t>в первую очередь направлена на моделирование бизнес-процессов предприятия, моделирование взаимодействий, потоков данных</w:t>
+      </w:r>
+      <w:r>
+        <w:t xml:space="preserve"> [</w:t>
+      </w:r>
+      <w:r>
+        <w:fldChar w:fldCharType="begin"/>
+      </w:r>
+      <w:r>
+        <w:instrText xml:space="preserve"> REF _Ref71561791 \r \h </w:instrText>
+      </w:r>
+      <w:r>
+        <w:fldChar w:fldCharType="separate"/>
+      </w:r>
+      <w:r>
+        <w:t>2</w:t>
+      </w:r>
+      <w:r>
+        <w:fldChar w:fldCharType="end"/>
+      </w:r>
+      <w:r>
+        <w:t>]</w:t>
+      </w:r>
+      <w:r>
+        <w:t xml:space="preserve">. Ее </w:t>
+      </w:r>
+      <w:r>
+        <w:t>целесообраз</w:t>
+      </w:r>
+      <w:r>
+        <w:t>но использовать непосредственно на этапе анализа. Для моделирования программной реализации не является оптимальным выбором.</w:t>
+      </w:r>
+    </w:p>
+    <w:p>
+      <w:r>
+        <w:t xml:space="preserve">Спецификация BPMN описывает условные обозначения и их описание в XML для отображения бизнес-процессов в виде диаграмм бизнес-процессов. BPMN ориентирована как на технических специалистов, так и на бизнес-пользователей. </w:t>
+      </w:r>
+      <w:r>
+        <w:t>BPMN поддерживает набор концепций, необходимых для моделирования бизнес-процессов. Моделирование иных аспектов находится вне зоны внимания BPMN</w:t>
+      </w:r>
+      <w:r>
+        <w:t xml:space="preserve"> </w:t>
+      </w:r>
+      <w:r>
+        <w:t>[</w:t>
+      </w:r>
+      <w:r>
+        <w:fldChar w:fldCharType="begin"/>
+      </w:r>
+      <w:r>
+        <w:instrText xml:space="preserve"> REF _Ref71562777 \r \h </w:instrText>
+      </w:r>
+      <w:r>
+        <w:fldChar w:fldCharType="separate"/>
+      </w:r>
+      <w:r>
+        <w:t>12</w:t>
+      </w:r>
+      <w:r>
+        <w:fldChar w:fldCharType="end"/>
+      </w:r>
+      <w:r>
+        <w:t>]</w:t>
+      </w:r>
+      <w:r>
+        <w:t xml:space="preserve">. </w:t>
+      </w:r>
+    </w:p>
+    <w:p>
+      <w:r>
+        <w:t xml:space="preserve">UML </w:t>
+      </w:r>
+      <w:r>
+        <w:t>представляет собой систему обозначений</w:t>
+      </w:r>
+      <w:r>
+        <w:t>, которую можно применять для объектно-ориентированного анализа и проектирования. Его можно использовать для визуализации, спецификации, конструирования и документирования программных систем.</w:t>
+      </w:r>
+      <w:r>
+        <w:t xml:space="preserve"> Является наиболее универсальным инструментом, так как содержит большой список видов диаграмм, с использованием которых производится описание компонент</w:t>
+      </w:r>
+      <w:r>
+        <w:t>ов</w:t>
+      </w:r>
+      <w:r>
+        <w:t xml:space="preserve"> системы. Однако универсальность часто относят к недостаткам </w:t>
+      </w:r>
+      <w:r>
+        <w:rPr>
+          <w:lang w:val="en-US"/>
+        </w:rPr>
+        <w:t>UML</w:t>
+      </w:r>
+      <w:r>
+        <w:t>, так как она приводит уменьшению точности отображения моделей</w:t>
+      </w:r>
+      <w:r>
+        <w:t xml:space="preserve"> </w:t>
+      </w:r>
+      <w:r>
+        <w:t>[</w:t>
+      </w:r>
+      <w:r>
+        <w:fldChar w:fldCharType="begin"/>
+      </w:r>
+      <w:r>
+        <w:instrText xml:space="preserve"> REF _Ref71561758 \r \h </w:instrText>
+      </w:r>
+      <w:r>
+        <w:fldChar w:fldCharType="separate"/>
+      </w:r>
+      <w:r>
+        <w:t>1</w:t>
+      </w:r>
+      <w:r>
+        <w:fldChar w:fldCharType="end"/>
+      </w:r>
+      <w:r>
+        <w:t>]</w:t>
+      </w:r>
+      <w:r>
+        <w:t>.</w:t>
+      </w:r>
+    </w:p>
+    <w:p>
+      <w:r>
+        <w:t>При использовании представленных инструментов</w:t>
+      </w:r>
+      <w:r>
+        <w:t xml:space="preserve"> используются разные подходы к моделированию и предназначены они для решения разных задач.</w:t>
+      </w:r>
+      <w:r>
+        <w:t xml:space="preserve"> </w:t>
+      </w:r>
+      <w:r>
+        <w:t>Соответственно, чтобы определиться с выбором был</w:t>
+      </w:r>
+      <w:r>
+        <w:t xml:space="preserve"> определен </w:t>
+      </w:r>
+      <w:r>
+        <w:t>круг задач, решаемых при моделировании.</w:t>
+      </w:r>
+    </w:p>
+    <w:p>
+      <w:r>
+        <w:t xml:space="preserve">В рамках выполнения работы был заранее известен модуль, который было необходимо разработать, соответственно основной упор должен был производиться именно на его проектирование и реализацию, в то время как </w:t>
+      </w:r>
+      <w:r>
+        <w:t xml:space="preserve">бизнес-процессы и предметная область в целом не требуют </w:t>
+      </w:r>
+      <w:r>
+        <w:t>детального</w:t>
+      </w:r>
+      <w:r>
+        <w:t xml:space="preserve"> анализа.</w:t>
+      </w:r>
+      <w:r>
+        <w:t xml:space="preserve"> Из этого можно сделать вывод, что наиболее подходящим инструментом для решения данной задачи является </w:t>
+      </w:r>
+      <w:r>
+        <w:rPr>
+          <w:lang w:val="en-US"/>
+        </w:rPr>
+        <w:t>UML</w:t>
+      </w:r>
+      <w:r>
+        <w:t xml:space="preserve"> из-за его направленности на разработку программного обеспечения, универсальности и </w:t>
       </w:r>
       <w:r>
         <w:lastRenderedPageBreak/>
-        <w:t>взаимодействий, потоков данных</w:t>
-      </w:r>
-      <w:r>
-        <w:t xml:space="preserve"> [</w:t>
-      </w:r>
-      <w:r>
-        <w:fldChar w:fldCharType="begin"/>
-      </w:r>
-      <w:r>
-        <w:instrText xml:space="preserve"> REF _Ref71561791 \r \h </w:instrText>
-      </w:r>
-      <w:r>
-        <w:fldChar w:fldCharType="separate"/>
-      </w:r>
-      <w:r>
-        <w:t>2</w:t>
-      </w:r>
-      <w:r>
-        <w:fldChar w:fldCharType="end"/>
-      </w:r>
-      <w:r>
-        <w:t>]</w:t>
-      </w:r>
-      <w:r>
-        <w:t xml:space="preserve">. Ее </w:t>
-      </w:r>
-      <w:r>
-        <w:t>целесообраз</w:t>
-      </w:r>
-      <w:r>
-        <w:t>но использовать непосредственно на этапе анализа. Для моделирования программной реализации не является оптимальным выбором.</w:t>
-      </w:r>
-    </w:p>
-    <w:p>
-      <w:r>
-        <w:t xml:space="preserve">Спецификация BPMN описывает условные обозначения и их описание в XML для отображения бизнес-процессов в виде диаграмм бизнес-процессов. BPMN ориентирована как на технических специалистов, так и на бизнес-пользователей. </w:t>
-      </w:r>
-      <w:r>
-        <w:t>BPMN поддерживает набор концепций, необходимых для моделирования бизнес-процессов. Моделирование иных аспектов находится вне зоны внимания BPMN</w:t>
+        <w:t>полноты.</w:t>
       </w:r>
       <w:r>
         <w:t xml:space="preserve"> </w:t>
       </w:r>
       <w:r>
-        <w:t>[</w:t>
-      </w:r>
-      <w:r>
-        <w:fldChar w:fldCharType="begin"/>
-      </w:r>
-      <w:r>
-        <w:instrText xml:space="preserve"> REF _Ref71562777 \r \h </w:instrText>
-      </w:r>
-      <w:r>
-        <w:fldChar w:fldCharType="separate"/>
-      </w:r>
-      <w:r>
-        <w:t>12</w:t>
-      </w:r>
-      <w:r>
-        <w:fldChar w:fldCharType="end"/>
-      </w:r>
-      <w:r>
-        <w:t>]</w:t>
+        <w:t>С использованием выбранной методологии и было произведено дальнейшее моделирование системы.</w:t>
+      </w:r>
+    </w:p>
+    <w:p>
+      <w:r>
+        <w:t xml:space="preserve">На момент начала разработки проекта официальная система отображения расписания учебных занятий </w:t>
+      </w:r>
+      <w:r>
+        <w:t xml:space="preserve">ТГУ базировалась на использовании таблиц формата </w:t>
+      </w:r>
+      <w:proofErr w:type="spellStart"/>
+      <w:r>
+        <w:rPr>
+          <w:lang w:val="en-US"/>
+        </w:rPr>
+        <w:t>xls</w:t>
+      </w:r>
+      <w:proofErr w:type="spellEnd"/>
+      <w:r>
+        <w:t xml:space="preserve">. Данные таблицы формируются с использованием системы «Галактика» и публикуются на официальном сайте университета. То есть для просмотра расписания пользователю необходимо найти нужную таблицу на сайте, скачать ее и найти интересующий раздел. </w:t>
+      </w:r>
+      <w:r>
+        <w:t>Процесс поиска отображен на диаграмме видов деятельности (</w:t>
+      </w:r>
+      <w:r>
+        <w:t xml:space="preserve">см. приложение А). </w:t>
+      </w:r>
+      <w:r>
+        <w:t xml:space="preserve">По ней можно понять, что процесс поиска требует большого количества действий от пользователя. При этом каждое действие в реальной системе сопровождается продолжительными загрузками. Пользователю необходимо производить поиск и группировку информации вручную. При этом если необходимо изменить параметры поиска, то необходимо проходить весь цикл заново. </w:t>
+      </w:r>
+      <w:r>
+        <w:t>Помимо этого,</w:t>
+      </w:r>
+      <w:r>
+        <w:t xml:space="preserve"> подобный функционал слабо оптимизирован для мобильных устройств из-за необходимости </w:t>
+      </w:r>
+      <w:r>
+        <w:t xml:space="preserve">приложения для чтения </w:t>
+      </w:r>
+      <w:proofErr w:type="spellStart"/>
+      <w:r>
+        <w:rPr>
+          <w:lang w:val="en-US"/>
+        </w:rPr>
+        <w:t>xls</w:t>
+      </w:r>
+      <w:proofErr w:type="spellEnd"/>
+      <w:r>
+        <w:t xml:space="preserve"> </w:t>
+      </w:r>
+      <w:r>
+        <w:t>файлов.</w:t>
+      </w:r>
+      <w:r>
+        <w:t xml:space="preserve"> Дальнейшее моделирование процессов «Как есть» не представляется возможным, так как существующая система достаточно примитивна. Соответственно разрабатываемая система должна быть значительно шире и охватывать большее количество аспектов.</w:t>
+      </w:r>
+    </w:p>
+    <w:p>
+      <w:r>
+        <w:t>Так</w:t>
+      </w:r>
+      <w:r>
+        <w:t>же еще одним существенным недостатком системы является отсутствие возможности редактирован</w:t>
+      </w:r>
+      <w:r>
+        <w:t>ия сущностей, так как компонент</w:t>
+      </w:r>
+      <w:r>
+        <w:t xml:space="preserve"> работы с расписанием является частью общей системы и изменение сущностей для нее приведет к изменениям во всех остальных компонентах, что является нежелательным. </w:t>
+      </w:r>
+    </w:p>
+    <w:p>
+      <w:r>
+        <w:t xml:space="preserve">На основе полученной информации можно сформировать окончательные требования к разрабатываемой системе. Требования к системе определяются по </w:t>
+      </w:r>
+      <w:r>
+        <w:t>классификации требований</w:t>
+      </w:r>
+      <w:r>
+        <w:t xml:space="preserve"> </w:t>
+      </w:r>
+      <w:r>
+        <w:rPr>
+          <w:lang w:val="en-US"/>
+        </w:rPr>
+        <w:t>FURPS</w:t>
+      </w:r>
+      <w:r>
+        <w:t>+</w:t>
+      </w:r>
+      <w:r>
+        <w:t xml:space="preserve">, то есть делятся по группам: функциональность, удобство, надежность, производительность, </w:t>
+      </w:r>
+      <w:proofErr w:type="spellStart"/>
+      <w:r>
+        <w:t>поддерживаемость</w:t>
+      </w:r>
+      <w:proofErr w:type="spellEnd"/>
+      <w:r>
+        <w:t xml:space="preserve"> и проектные ограничения. </w:t>
+      </w:r>
+    </w:p>
+    <w:p>
+      <w:r>
+        <w:lastRenderedPageBreak/>
+        <w:t>Функционально систему можно разделить на 3 модуля: модуль обработки данных, модуль выдачи данных и модуль редактирования данных. Модуль обработки данных отвечает за работу с данными, поступающими из базы данных ТГУ. Данные должны преобразовываться в формат, удобный для работы системы и последующей выдачи.</w:t>
+      </w:r>
+      <w:r>
+        <w:t xml:space="preserve"> При этом подобные действия производятся циклично для поддержания актуального состояния данных. Модуль выдачи данных включает как интерфейсную, так и функциональную часть и предоставляет пользователю инструменты для поиска и просмотра интересующей его информации в удобном формате. При этом запросы должны быть гибкими, то есть пользователь может в любой момент скорректировать критерии поиска и получить обновленную информацию. Модуль редактирования данных включает в себя функционал по администрированию системы: скрытие и отображение сущностей: групп, препо</w:t>
+      </w:r>
+      <w:r>
+        <w:t>давателей, аудиторий и т.д. Так</w:t>
+      </w:r>
+      <w:r>
+        <w:t>же он включает в себя функционал по работе с базой данных: запуск ручного обновления, очистка. Помимо этого, должен быть предусмотрен функционал управления пользователями-администраторами.</w:t>
+      </w:r>
+    </w:p>
+    <w:p>
+      <w:r>
+        <w:t>Модуль выдачи данных должен давать доступ на просмотр информации любому анонимному пользователю. Модуль редактирования данных должен иметь аутентификацию и авторизацию с доступом по ролям. Дол</w:t>
+      </w:r>
+      <w:r>
+        <w:t>жно присутствовать как минимум две</w:t>
+      </w:r>
+      <w:r>
+        <w:t xml:space="preserve"> роли: администратор, управляющий сущностями и супер-администратор, имеющий доступ к работе с базой данных и к управлению доступом для других пользователей с более низкими по иерархии ролями. Это должно обеспечить защиту от несанкционированного доступа</w:t>
+      </w:r>
+      <w:r>
+        <w:t xml:space="preserve"> к функционалу системы, что должно увеличить общую надежность. </w:t>
+      </w:r>
+    </w:p>
+    <w:p>
+      <w:r>
+        <w:t>Так</w:t>
+      </w:r>
+      <w:r>
+        <w:t>же для обеспечения большей надежности система должна иметь возможность какое-то время работать автономно в случае потери соединения с серверами ТГУ. То есть необходимо предусмотреть копирование информации</w:t>
+      </w:r>
+      <w:r>
+        <w:t>,</w:t>
+      </w:r>
+      <w:r>
+        <w:t xml:space="preserve"> чтобы система могла продолжить свою работу до восстановления соединения.</w:t>
+      </w:r>
+      <w:r>
+        <w:t xml:space="preserve"> Помимо этого, в случае падения системы она </w:t>
+      </w:r>
+      <w:r>
+        <w:lastRenderedPageBreak/>
+        <w:t>должна в автоматическом режиме совершить перезапуск вышедших из строя модулей или, если такая возможность отсутствует</w:t>
+      </w:r>
+      <w:r>
+        <w:t>,</w:t>
+      </w:r>
+      <w:r>
+        <w:t xml:space="preserve"> должен </w:t>
+      </w:r>
+      <w:r>
+        <w:t>быть реализован</w:t>
+      </w:r>
+      <w:r>
+        <w:t xml:space="preserve"> удобный инструмент для быстрого перезапуска в ручном режиме.</w:t>
+      </w:r>
+    </w:p>
+    <w:p>
+      <w:r>
+        <w:t>Что касается удобства использования, то приложение должно иметь понятный и современный интерфейс</w:t>
+      </w:r>
+      <w:r>
+        <w:t xml:space="preserve">, что подразумевает </w:t>
+      </w:r>
+      <w:r>
+        <w:t>удобное расположение управляющих элементов, смысловое выделение различных элементов интерфейса</w:t>
+      </w:r>
+      <w:r>
+        <w:t>. Должно быть достаточное количество элементов управления для работы с системой, но в то же время функционал не должен быть перегружен. Оно должно поддерживаться разными платформами.</w:t>
+      </w:r>
+    </w:p>
+    <w:p>
+      <w:r>
+        <w:t xml:space="preserve">Интерфейс </w:t>
+      </w:r>
+      <w:r>
+        <w:rPr>
+          <w:lang w:val="en-US"/>
+        </w:rPr>
+        <w:t>web</w:t>
+      </w:r>
+      <w:r>
+        <w:t>-</w:t>
+      </w:r>
+      <w:r>
+        <w:t>приложения должен поддерживаться во всех популярных браузерах с актуальной поддержкой.</w:t>
+      </w:r>
+      <w:r>
+        <w:t xml:space="preserve"> </w:t>
+      </w:r>
+      <w:r>
+        <w:t xml:space="preserve">Версия для терминалов должна корректно отображаться в браузере </w:t>
+      </w:r>
+      <w:r>
+        <w:rPr>
+          <w:lang w:val="en-US"/>
+        </w:rPr>
+        <w:t>Mozilla</w:t>
+      </w:r>
+      <w:r>
+        <w:t xml:space="preserve"> </w:t>
+      </w:r>
+      <w:r>
+        <w:rPr>
+          <w:lang w:val="en-US"/>
+        </w:rPr>
+        <w:t>Firefox</w:t>
+      </w:r>
+      <w:r>
+        <w:t xml:space="preserve"> последних версий, а также не иметь ссылок на внешние ресурсы.</w:t>
+      </w:r>
+      <w:r>
+        <w:t xml:space="preserve"> Мобильное приложение должно корректно работать на смартфонах с версией операционной системы </w:t>
+      </w:r>
+      <w:r>
+        <w:rPr>
+          <w:lang w:val="en-US"/>
+        </w:rPr>
+        <w:t>Android</w:t>
+      </w:r>
+      <w:r>
+        <w:t xml:space="preserve"> 6 </w:t>
+      </w:r>
+      <w:r>
+        <w:t xml:space="preserve">и выше, а также на смартфонах с версией </w:t>
+      </w:r>
+      <w:r>
+        <w:rPr>
+          <w:lang w:val="en-US"/>
+        </w:rPr>
+        <w:t>iOS</w:t>
+      </w:r>
+      <w:r>
+        <w:t xml:space="preserve"> 7 и выше. Серверная часть должна исполняться на операционных системах семейства </w:t>
+      </w:r>
+      <w:r>
+        <w:rPr>
+          <w:lang w:val="en-US"/>
+        </w:rPr>
+        <w:t>UNIX</w:t>
+      </w:r>
+      <w:r>
+        <w:t xml:space="preserve">, а именно </w:t>
+      </w:r>
+      <w:r>
+        <w:rPr>
+          <w:lang w:val="en-US"/>
+        </w:rPr>
+        <w:t>Ubuntu</w:t>
+      </w:r>
+      <w:r>
+        <w:t xml:space="preserve"> </w:t>
+      </w:r>
+      <w:r>
+        <w:rPr>
+          <w:lang w:val="en-US"/>
+        </w:rPr>
+        <w:t>Server</w:t>
+      </w:r>
+      <w:r>
+        <w:t xml:space="preserve"> </w:t>
+      </w:r>
+      <w:r>
+        <w:t xml:space="preserve">версии 16.04 и выше, а также </w:t>
+      </w:r>
+      <w:r>
+        <w:rPr>
+          <w:lang w:val="en-US"/>
+        </w:rPr>
+        <w:t>CentOS</w:t>
+      </w:r>
+      <w:r>
+        <w:t xml:space="preserve"> версии 7 и выше.</w:t>
+      </w:r>
+    </w:p>
+    <w:p>
+      <w:proofErr w:type="spellStart"/>
+      <w:r>
+        <w:t>Поддерживаемость</w:t>
+      </w:r>
+      <w:proofErr w:type="spellEnd"/>
+      <w:r>
+        <w:t xml:space="preserve"> должна быть обеспечена возможностью быстрого развертывания модулей. </w:t>
+      </w:r>
+      <w:r>
+        <w:t>Помимо этого,</w:t>
+      </w:r>
+      <w:r>
+        <w:t xml:space="preserve"> необходимо реализовать модульную систему, чтобы можно было в любой момент</w:t>
+      </w:r>
+      <w:r>
+        <w:t xml:space="preserve"> добавить или</w:t>
+      </w:r>
+      <w:r>
+        <w:t xml:space="preserve"> заменить </w:t>
+      </w:r>
+      <w:r>
+        <w:t xml:space="preserve">какой-либо модуль. </w:t>
+      </w:r>
+      <w:r>
+        <w:t>Так</w:t>
+      </w:r>
+      <w:r>
+        <w:t>же в разработке самих модулей стоит использовать компонентный подход и минимизировать связность компонент.</w:t>
+      </w:r>
+    </w:p>
+    <w:p>
+      <w:pPr>
+        <w:ind w:firstLine="708"/>
+      </w:pPr>
+      <w:r>
+        <w:t>Дополнительных требований к архитектуре приложений, используемым технологиям не предъявлялось.</w:t>
+      </w:r>
+    </w:p>
+    <w:p/>
+    <w:p>
+      <w:pPr>
+        <w:pStyle w:val="2"/>
+      </w:pPr>
+      <w:bookmarkStart w:id="8" w:name="_Toc74590436"/>
+      <w:r>
+        <w:t>Разбор аналогов системы</w:t>
+      </w:r>
+      <w:bookmarkEnd w:id="8"/>
+    </w:p>
+    <w:p/>
+    <w:p>
+      <w:r>
+        <w:t xml:space="preserve">Официальным аналогом от ТГУ является уже упомянутая система, использующая документы </w:t>
+      </w:r>
+      <w:proofErr w:type="spellStart"/>
+      <w:r>
+        <w:rPr>
+          <w:lang w:val="en-US"/>
+        </w:rPr>
+        <w:t>xls</w:t>
+      </w:r>
+      <w:proofErr w:type="spellEnd"/>
+      <w:r>
+        <w:t xml:space="preserve">. В целом принцип ее работы и недостатки были </w:t>
+      </w:r>
+      <w:r>
+        <w:lastRenderedPageBreak/>
+        <w:t>рассмотрены ранее.</w:t>
+      </w:r>
+      <w:r>
+        <w:t xml:space="preserve"> С</w:t>
+      </w:r>
+      <w:r>
+        <w:t>реди студентов данная система пользуется наименьшей популярностью из-за большого времени, которое тратится на поиск нужной информации.</w:t>
+      </w:r>
+    </w:p>
+    <w:p>
+      <w:r>
+        <w:t>Помимо этого,</w:t>
+      </w:r>
+      <w:r>
+        <w:t xml:space="preserve"> в качестве официального се</w:t>
+      </w:r>
+      <w:r>
+        <w:t>рвиса можно отметить расписание</w:t>
+      </w:r>
+      <w:r>
+        <w:t xml:space="preserve">, которое отображается на образовательном </w:t>
+      </w:r>
+      <w:r>
+        <w:t>портале</w:t>
+      </w:r>
+      <w:r>
+        <w:t xml:space="preserve"> университета. </w:t>
+      </w:r>
+      <w:r>
+        <w:t>Оно находится в одном из разделов личного кабинета пользователя. Соответственно для просмотра требуется аутентификация. Основным недостатком данной системы является невозможность задания критериев поиска. Расписание отображается только для текущего пользователя.</w:t>
+      </w:r>
+    </w:p>
+    <w:p>
+      <w:r>
+        <w:t xml:space="preserve">На данный момент наиболее популярным среди студентов аналогом является бот для социальной сети </w:t>
+      </w:r>
+      <w:r>
+        <w:t>«</w:t>
+      </w:r>
+      <w:proofErr w:type="spellStart"/>
+      <w:r>
+        <w:t>Вконтакте</w:t>
+      </w:r>
+      <w:proofErr w:type="spellEnd"/>
+      <w:r>
+        <w:t xml:space="preserve">» </w:t>
+      </w:r>
+      <w:r>
+        <w:t xml:space="preserve">и мессенджера </w:t>
+      </w:r>
+      <w:r>
+        <w:t>«Телеграмм» «МИСА»</w:t>
+      </w:r>
+      <w:r>
+        <w:t>. Данный бот разработан сотрудниками ЦНИТ. По запросу</w:t>
+      </w:r>
+      <w:r>
+        <w:t xml:space="preserve"> он</w:t>
+      </w:r>
+      <w:r>
+        <w:t xml:space="preserve"> предоставляет информацию о расписании, а также различную информацию из образовательного портала.</w:t>
+      </w:r>
+      <w:r>
+        <w:t xml:space="preserve"> Данный бот обладает обширным функционалом, предоставляет различную справочную информацию, для чего реализована аутентификация через образовательный портал. </w:t>
+      </w:r>
+      <w:r>
+        <w:t>Основным</w:t>
+      </w:r>
+      <w:r>
+        <w:t xml:space="preserve"> преимуществом является быстрый доступ к информации в процессе нахождения в социальной сети. Однако </w:t>
+      </w:r>
+      <w:r>
+        <w:t>недостатками,</w:t>
+      </w:r>
+      <w:r>
+        <w:t xml:space="preserve"> как и у любого тестового бота</w:t>
+      </w:r>
+      <w:r>
+        <w:t>, являются</w:t>
+      </w:r>
+      <w:r>
+        <w:t xml:space="preserve"> </w:t>
+      </w:r>
+      <w:r>
+        <w:t>ограничение</w:t>
+      </w:r>
+      <w:r>
+        <w:t xml:space="preserve"> для формата информации, </w:t>
+      </w:r>
+      <w:r>
+        <w:t>привязка</w:t>
+      </w:r>
+      <w:r>
+        <w:t xml:space="preserve"> к </w:t>
+      </w:r>
+      <w:r>
+        <w:t>родительскому приложению</w:t>
       </w:r>
       <w:r>
         <w:t xml:space="preserve">. </w:t>
       </w:r>
-    </w:p>
-    <w:p>
-      <w:r>
-        <w:t xml:space="preserve">UML </w:t>
-      </w:r>
-      <w:r>
-        <w:t>представляет собой систему обозначений</w:t>
-      </w:r>
-      <w:r>
-        <w:t>, которую можно применять для объектно-ориентированного анализа и проектирования. Его можно использовать для визуализации, спецификации, конструирования и документирования программных систем.</w:t>
-      </w:r>
-      <w:r>
-        <w:t xml:space="preserve"> Является наиболее универсальным инструментом, так как содержит большой список видов диаграмм, с использованием которых производится описание компонент</w:t>
-      </w:r>
-      <w:r>
-        <w:t>ов</w:t>
-      </w:r>
-      <w:r>
-        <w:t xml:space="preserve"> системы. Однако универсальность часто относят к недостаткам </w:t>
-      </w:r>
-      <w:r>
-        <w:rPr>
-          <w:lang w:val="en-US"/>
-        </w:rPr>
-        <w:t>UML</w:t>
-      </w:r>
-      <w:r>
-        <w:t>, так как она приводит уменьшению точности отображения моделей</w:t>
+      <w:r>
+        <w:t>В целом данный бот и разрабатываемое приложение являются дополнением друг к другу.</w:t>
+      </w:r>
+    </w:p>
+    <w:p>
+      <w:r>
+        <w:t>Так</w:t>
+      </w:r>
+      <w:r>
+        <w:t xml:space="preserve">же стоит упомянуть </w:t>
+      </w:r>
+      <w:r>
+        <w:rPr>
+          <w:lang w:val="en-US"/>
+        </w:rPr>
+        <w:t>web</w:t>
+      </w:r>
+      <w:r>
+        <w:t>-приложение</w:t>
+      </w:r>
+      <w:r>
+        <w:t xml:space="preserve"> «</w:t>
+      </w:r>
+      <w:proofErr w:type="spellStart"/>
+      <w:r>
+        <w:t>Бинарус</w:t>
+      </w:r>
+      <w:proofErr w:type="spellEnd"/>
+      <w:r>
+        <w:t>»</w:t>
+      </w:r>
+      <w:r>
+        <w:t xml:space="preserve">, разработанное студентом </w:t>
+      </w:r>
+      <w:proofErr w:type="spellStart"/>
+      <w:r>
+        <w:t>ИМФиИТ</w:t>
+      </w:r>
+      <w:proofErr w:type="spellEnd"/>
+      <w:r>
+        <w:t xml:space="preserve">, идейным продолжателем которого является проект, разрабатываемый в рамках работы. Данное приложение впервые было размещено на терминалах в кампусе университета и пользовалось большой популярностью, однако в </w:t>
+      </w:r>
+      <w:r>
+        <w:t xml:space="preserve">определенный </w:t>
+      </w:r>
+      <w:r>
+        <w:t>момент перестало поддерживаться.</w:t>
+      </w:r>
+    </w:p>
+    <w:p>
+      <w:r>
+        <w:t xml:space="preserve">Таким образом, на текущий момент не существует полноценной системы для работы с расписанием, которая бы </w:t>
+      </w:r>
+      <w:r>
+        <w:t>удовлетворяла</w:t>
+      </w:r>
+      <w:r>
+        <w:t xml:space="preserve"> все</w:t>
+      </w:r>
+      <w:r>
+        <w:t>м</w:t>
       </w:r>
       <w:r>
         <w:t xml:space="preserve"> </w:t>
       </w:r>
       <w:r>
-        <w:t>[</w:t>
-      </w:r>
-      <w:r>
-        <w:fldChar w:fldCharType="begin"/>
-      </w:r>
-      <w:r>
-        <w:instrText xml:space="preserve"> REF _Ref71561758 \r \h </w:instrText>
-      </w:r>
-      <w:r>
-        <w:fldChar w:fldCharType="separate"/>
-      </w:r>
-      <w:r>
-        <w:t>1</w:t>
-      </w:r>
-      <w:r>
-        <w:fldChar w:fldCharType="end"/>
-      </w:r>
-      <w:r>
-        <w:t>]</w:t>
-      </w:r>
-      <w:r>
-        <w:t>.</w:t>
-      </w:r>
-    </w:p>
-    <w:p>
-      <w:r>
-        <w:t>При использовании представленных инструментов</w:t>
-      </w:r>
-      <w:r>
-        <w:t xml:space="preserve"> используются разные подходы к моделированию и предназначены они для решения разных задач.</w:t>
-      </w:r>
-      <w:r>
-        <w:t xml:space="preserve"> </w:t>
-      </w:r>
-      <w:r>
-        <w:t>Соответственно, чтобы определиться с выбором был</w:t>
-      </w:r>
-      <w:r>
-        <w:t xml:space="preserve"> определен </w:t>
-      </w:r>
-      <w:r>
-        <w:t>круг задач, решаемых при моделировании.</w:t>
-      </w:r>
-    </w:p>
-    <w:p>
-      <w:r>
-        <w:t xml:space="preserve">В рамках выполнения работы был заранее известен модуль, который было необходимо разработать, соответственно основной упор должен был производиться именно на его проектирование и реализацию, в то время как </w:t>
-      </w:r>
-      <w:r>
-        <w:t xml:space="preserve">бизнес-процессы и предметная область в целом не требуют </w:t>
-      </w:r>
-      <w:r>
-        <w:t>детального</w:t>
-      </w:r>
-      <w:r>
-        <w:t xml:space="preserve"> анализа.</w:t>
-      </w:r>
-      <w:r>
-        <w:t xml:space="preserve"> Из этого можно сделать вывод, что наиболее подходящим инструментом для решения данной задачи является </w:t>
-      </w:r>
-      <w:r>
-        <w:rPr>
-          <w:lang w:val="en-US"/>
-        </w:rPr>
-        <w:t>UML</w:t>
-      </w:r>
-      <w:r>
-        <w:t xml:space="preserve"> из-за его направленности на разработку программного обеспечения, универсальности и полноты.</w:t>
-      </w:r>
-      <w:r>
-        <w:t xml:space="preserve"> </w:t>
-      </w:r>
-      <w:r>
-        <w:t>С использованием выбранной методологии и было произведено дальнейшее моделирование системы.</w:t>
-      </w:r>
-    </w:p>
-    <w:p>
-      <w:r>
-        <w:lastRenderedPageBreak/>
-        <w:t xml:space="preserve">На момент начала разработки проекта официальная система отображения расписания учебных занятий </w:t>
-      </w:r>
-      <w:r>
-        <w:t xml:space="preserve">ТГУ базировалась на использовании таблиц формата </w:t>
-      </w:r>
-      <w:proofErr w:type="spellStart"/>
-      <w:r>
-        <w:rPr>
-          <w:lang w:val="en-US"/>
-        </w:rPr>
-        <w:t>xls</w:t>
-      </w:r>
-      <w:proofErr w:type="spellEnd"/>
-      <w:r>
-        <w:t xml:space="preserve">. Данные таблицы формируются с использованием системы «Галактика» и публикуются на официальном сайте университета. То есть для просмотра расписания пользователю необходимо найти нужную таблицу на сайте, скачать ее и найти интересующий раздел. </w:t>
-      </w:r>
-      <w:r>
-        <w:t>Процесс поиска отображен на диаграмме видов деятельности (</w:t>
-      </w:r>
-      <w:r>
-        <w:t xml:space="preserve">см. приложение А). </w:t>
-      </w:r>
-      <w:r>
-        <w:t xml:space="preserve">По ней можно понять, что процесс поиска требует большого количества действий от пользователя. При этом каждое действие в реальной системе сопровождается продолжительными загрузками. Пользователю необходимо производить поиск и группировку информации вручную. При этом если необходимо изменить параметры поиска, то необходимо проходить весь цикл заново. </w:t>
-      </w:r>
-      <w:r>
-        <w:t>Помимо этого,</w:t>
-      </w:r>
-      <w:r>
-        <w:t xml:space="preserve"> подобный функционал слабо оптимизирован для мобильных устройств из-за необходимости </w:t>
-      </w:r>
-      <w:r>
-        <w:t xml:space="preserve">приложения для чтения </w:t>
-      </w:r>
-      <w:proofErr w:type="spellStart"/>
-      <w:r>
-        <w:rPr>
-          <w:lang w:val="en-US"/>
-        </w:rPr>
-        <w:t>xls</w:t>
-      </w:r>
-      <w:proofErr w:type="spellEnd"/>
-      <w:r>
-        <w:t xml:space="preserve"> </w:t>
-      </w:r>
-      <w:r>
-        <w:t>файлов.</w:t>
-      </w:r>
-      <w:r>
-        <w:t xml:space="preserve"> Дальнейшее моделирование процессов «Как есть» не представляется возможным, так как существующая система достаточно примитивна. Соответственно разрабатываемая система должна быть значительно шире и охватывать большее количество аспектов.</w:t>
-      </w:r>
-    </w:p>
-    <w:p>
-      <w:r>
-        <w:t>Так</w:t>
-      </w:r>
-      <w:r>
-        <w:t>же еще одним существенным недостатком системы является отсутствие возможности редактирован</w:t>
-      </w:r>
-      <w:r>
-        <w:t>ия сущностей, так как компонент</w:t>
-      </w:r>
-      <w:r>
-        <w:t xml:space="preserve"> работы с расписанием является частью общей системы и изменение сущностей для нее приведет к изменениям во всех остальных компонентах, что является нежелательным. </w:t>
-      </w:r>
-    </w:p>
-    <w:p>
-      <w:r>
-        <w:t xml:space="preserve">На основе полученной информации можно сформировать окончательные требования к разрабатываемой системе. Требования к системе определяются по </w:t>
-      </w:r>
-      <w:r>
-        <w:t>классификации требований</w:t>
-      </w:r>
-      <w:r>
-        <w:t xml:space="preserve"> </w:t>
-      </w:r>
-      <w:r>
-        <w:rPr>
-          <w:lang w:val="en-US"/>
-        </w:rPr>
-        <w:t>FURPS</w:t>
-      </w:r>
-      <w:r>
-        <w:t>+</w:t>
-      </w:r>
-      <w:r>
-        <w:t xml:space="preserve">, то есть делятся по группам: функциональность, удобство, надежность, производительность, </w:t>
-      </w:r>
-      <w:proofErr w:type="spellStart"/>
-      <w:r>
-        <w:t>поддерживаемость</w:t>
-      </w:r>
-      <w:proofErr w:type="spellEnd"/>
-      <w:r>
-        <w:t xml:space="preserve"> и проектные ограничения. </w:t>
-      </w:r>
-    </w:p>
-    <w:p>
-      <w:r>
-        <w:t xml:space="preserve">Функционально систему можно разделить на 3 модуля: модуль обработки данных, модуль выдачи данных и модуль редактирования данных. </w:t>
-      </w:r>
-      <w:r>
-        <w:lastRenderedPageBreak/>
-        <w:t>Модуль обработки данных отвечает за работу с данными, поступающими из базы данных ТГУ. Данные должны преобразовываться в формат, удобный для работы системы и последующей выдачи.</w:t>
-      </w:r>
-      <w:r>
-        <w:t xml:space="preserve"> При этом подобные действия производятся циклично для поддержания актуального состояния данных. Модуль выдачи данных включает как интерфейсную, так и функциональную часть и предоставляет пользователю инструменты для поиска и просмотра интересующей его информации в удобном формате. При этом запросы должны быть гибкими, то есть пользователь может в любой момент скорректировать критерии поиска и получить обновленную информацию. Модуль редактирования данных включает в себя функционал по администрированию системы: скрытие и отображение сущностей: групп, препо</w:t>
-      </w:r>
-      <w:r>
-        <w:t>давателей, аудиторий и т.д. Так</w:t>
-      </w:r>
-      <w:r>
-        <w:t>же он включает в себя функционал по работе с базой данных: запуск ручного обновления, очистка. Помимо этого, должен быть предусмотрен функционал управления пользователями-администраторами.</w:t>
-      </w:r>
-    </w:p>
-    <w:p>
-      <w:r>
-        <w:t>Модуль выдачи данных должен давать доступ на просмотр информации любому анонимному пользователю. Модуль редактирования данных должен иметь аутентификацию и авторизацию с доступом по ролям. Дол</w:t>
-      </w:r>
-      <w:r>
-        <w:t>жно присутствовать как минимум две</w:t>
-      </w:r>
-      <w:r>
-        <w:t xml:space="preserve"> роли: администратор, управляющий сущностями и супер-администратор, имеющий доступ к работе с базой данных и к управлению доступом для других пользователей с более низкими по иерархии ролями. Это должно обеспечить защиту от несанкционированного доступа</w:t>
-      </w:r>
-      <w:r>
-        <w:t xml:space="preserve"> к функционалу системы, что должно увеличить общую надежность. </w:t>
-      </w:r>
-    </w:p>
-    <w:p>
-      <w:r>
-        <w:t>Так</w:t>
-      </w:r>
-      <w:r>
-        <w:t>же для обеспечения большей надежности система должна иметь возможность какое-то время работать автономно в случае потери соединения с серверами ТГУ. То есть необходимо предусмотреть копирование информации</w:t>
-      </w:r>
-      <w:r>
-        <w:t>,</w:t>
-      </w:r>
-      <w:r>
-        <w:t xml:space="preserve"> чтобы система могла продолжить свою работу до восстановления соединения.</w:t>
-      </w:r>
-      <w:r>
-        <w:t xml:space="preserve"> Помимо этого, в случае падения системы она должна в автоматическом режиме совершить перезапуск вышедших из строя </w:t>
-      </w:r>
-      <w:r>
-        <w:lastRenderedPageBreak/>
-        <w:t>модулей или, если такая возможность отсутствует</w:t>
-      </w:r>
-      <w:r>
-        <w:t>,</w:t>
-      </w:r>
-      <w:r>
-        <w:t xml:space="preserve"> должен </w:t>
-      </w:r>
-      <w:r>
-        <w:t>быть реализован</w:t>
-      </w:r>
-      <w:r>
-        <w:t xml:space="preserve"> удобный инструмент для быстрого перезапуска в ручном режиме.</w:t>
-      </w:r>
-    </w:p>
-    <w:p>
-      <w:r>
-        <w:t>Что касается удобства использования, то приложение должно иметь понятный и современный интерфейс</w:t>
-      </w:r>
-      <w:r>
-        <w:t xml:space="preserve">, что подразумевает </w:t>
-      </w:r>
-      <w:r>
-        <w:t>удобное расположение управляющих элементов, смысловое выделение различных элементов интерфейса</w:t>
-      </w:r>
-      <w:r>
-        <w:t>. Должно быть достаточное количество элементов управления для работы с системой, но в то же время функционал не должен быть перегружен. Оно должно поддерживаться разными платформами.</w:t>
-      </w:r>
-    </w:p>
-    <w:p>
-      <w:r>
-        <w:t xml:space="preserve">Интерфейс </w:t>
-      </w:r>
-      <w:r>
-        <w:rPr>
-          <w:lang w:val="en-US"/>
-        </w:rPr>
-        <w:t>web</w:t>
-      </w:r>
-      <w:r>
-        <w:t>-</w:t>
-      </w:r>
-      <w:r>
-        <w:t>приложения должен поддерживаться во всех популярных браузерах с актуальной поддержкой.</w:t>
-      </w:r>
-      <w:r>
-        <w:t xml:space="preserve"> </w:t>
-      </w:r>
-      <w:r>
-        <w:t xml:space="preserve">Версия для терминалов должна корректно отображаться в браузере </w:t>
-      </w:r>
-      <w:r>
-        <w:rPr>
-          <w:lang w:val="en-US"/>
-        </w:rPr>
-        <w:t>Mozilla</w:t>
-      </w:r>
-      <w:r>
-        <w:t xml:space="preserve"> </w:t>
-      </w:r>
-      <w:r>
-        <w:rPr>
-          <w:lang w:val="en-US"/>
-        </w:rPr>
-        <w:t>Firefox</w:t>
-      </w:r>
-      <w:r>
-        <w:t xml:space="preserve"> последних версий, а также не иметь ссылок на внешние ресурсы.</w:t>
-      </w:r>
-      <w:r>
-        <w:t xml:space="preserve"> Мобильное приложение должно корректно работать на смартфонах с версией операционной системы </w:t>
-      </w:r>
-      <w:r>
-        <w:rPr>
-          <w:lang w:val="en-US"/>
-        </w:rPr>
-        <w:t>Android</w:t>
-      </w:r>
-      <w:r>
-        <w:t xml:space="preserve"> 6 </w:t>
-      </w:r>
-      <w:r>
-        <w:t xml:space="preserve">и выше, а также на смартфонах с версией </w:t>
-      </w:r>
-      <w:r>
-        <w:rPr>
-          <w:lang w:val="en-US"/>
-        </w:rPr>
-        <w:t>iOS</w:t>
-      </w:r>
-      <w:r>
-        <w:t xml:space="preserve"> 7 и выше. Серверная часть должна исполняться на операционных системах семейства </w:t>
-      </w:r>
-      <w:r>
-        <w:rPr>
-          <w:lang w:val="en-US"/>
-        </w:rPr>
-        <w:t>UNIX</w:t>
-      </w:r>
-      <w:r>
-        <w:t xml:space="preserve">, а именно </w:t>
-      </w:r>
-      <w:r>
-        <w:rPr>
-          <w:lang w:val="en-US"/>
-        </w:rPr>
-        <w:t>Ubuntu</w:t>
-      </w:r>
-      <w:r>
-        <w:t xml:space="preserve"> </w:t>
-      </w:r>
-      <w:r>
-        <w:rPr>
-          <w:lang w:val="en-US"/>
-        </w:rPr>
-        <w:t>Server</w:t>
-      </w:r>
-      <w:r>
-        <w:t xml:space="preserve"> </w:t>
-      </w:r>
-      <w:r>
-        <w:t xml:space="preserve">версии 16.04 и выше, а также </w:t>
-      </w:r>
-      <w:r>
-        <w:rPr>
-          <w:lang w:val="en-US"/>
-        </w:rPr>
-        <w:t>CentOS</w:t>
-      </w:r>
-      <w:r>
-        <w:t xml:space="preserve"> версии 7 и выше.</w:t>
-      </w:r>
-    </w:p>
-    <w:p>
-      <w:proofErr w:type="spellStart"/>
-      <w:r>
-        <w:t>Поддерживаемость</w:t>
-      </w:r>
-      <w:proofErr w:type="spellEnd"/>
-      <w:r>
-        <w:t xml:space="preserve"> должна быть обеспечена возможностью быстрого развертывания модулей. </w:t>
-      </w:r>
-      <w:r>
-        <w:t>Помимо этого,</w:t>
-      </w:r>
-      <w:r>
-        <w:t xml:space="preserve"> необходимо реализовать модульную систему, чтобы можно было в любой момент</w:t>
-      </w:r>
-      <w:r>
-        <w:t xml:space="preserve"> добавить или</w:t>
-      </w:r>
-      <w:r>
-        <w:t xml:space="preserve"> заменить </w:t>
-      </w:r>
-      <w:r>
-        <w:t xml:space="preserve">какой-либо модуль. </w:t>
-      </w:r>
-      <w:r>
-        <w:t>Так</w:t>
-      </w:r>
-      <w:r>
-        <w:t>же в разработке самих модулей стоит использовать компонентный подход и минимизировать связность компонент.</w:t>
-      </w:r>
-    </w:p>
-    <w:p>
-      <w:pPr>
-        <w:ind w:firstLine="708"/>
-      </w:pPr>
-      <w:r>
-        <w:t>Дополнительных требований к архитектуре приложений, используемым технологиям не предъявлялось.</w:t>
-      </w:r>
-    </w:p>
-    <w:p/>
+        <w:t>выявленным</w:t>
+      </w:r>
+      <w:r>
+        <w:t xml:space="preserve"> требования</w:t>
+      </w:r>
+      <w:r>
+        <w:t>м</w:t>
+      </w:r>
+      <w:r>
+        <w:t xml:space="preserve"> и полностью бы покрывала потребности пользователей. </w:t>
+      </w:r>
+    </w:p>
     <w:p>
       <w:pPr>
         <w:pStyle w:val="2"/>
       </w:pPr>
-      <w:bookmarkStart w:id="10" w:name="_Toc74590436"/>
-      <w:r>
-        <w:t>Разбор аналогов системы</w:t>
-      </w:r>
-      <w:bookmarkEnd w:id="10"/>
-    </w:p>
-    <w:p/>
-    <w:p>
-      <w:r>
-        <w:t xml:space="preserve">Официальным аналогом от ТГУ является уже упомянутая система, использующая документы </w:t>
-      </w:r>
-      <w:proofErr w:type="spellStart"/>
-      <w:r>
-        <w:rPr>
-          <w:lang w:val="en-US"/>
-        </w:rPr>
-        <w:t>xls</w:t>
-      </w:r>
-      <w:proofErr w:type="spellEnd"/>
-      <w:r>
-        <w:t xml:space="preserve">. В целом принцип ее работы и недостатки были </w:t>
-      </w:r>
-      <w:r>
-        <w:t>рассмотрены ранее.</w:t>
-      </w:r>
-      <w:r>
-        <w:t xml:space="preserve"> С</w:t>
-      </w:r>
-      <w:r>
-        <w:t xml:space="preserve">реди студентов данная система пользуется наименьшей </w:t>
-      </w:r>
-      <w:r>
-        <w:lastRenderedPageBreak/>
-        <w:t>популярностью из-за большого времени, которое тратится на поиск нужной информации.</w:t>
-      </w:r>
-    </w:p>
-    <w:p>
-      <w:r>
-        <w:t>Помимо этого,</w:t>
-      </w:r>
-      <w:r>
-        <w:t xml:space="preserve"> в качестве официального се</w:t>
-      </w:r>
-      <w:r>
-        <w:t>рвиса можно отметить расписание</w:t>
-      </w:r>
-      <w:r>
-        <w:t xml:space="preserve">, которое отображается на образовательном </w:t>
-      </w:r>
-      <w:r>
-        <w:t>портале</w:t>
-      </w:r>
-      <w:r>
-        <w:t xml:space="preserve"> университета. </w:t>
-      </w:r>
-      <w:r>
-        <w:t>Оно находится в одном из разделов личного кабинета пользователя. Соответственно для просмотра требуется аутентификация. Основным недостатком данной системы является невозможность задания критериев поиска. Расписание отображается только для текущего пользователя.</w:t>
-      </w:r>
-    </w:p>
-    <w:p>
-      <w:r>
-        <w:t xml:space="preserve">На данный момент наиболее популярным среди студентов аналогом является бот для социальной сети </w:t>
-      </w:r>
-      <w:r>
-        <w:t>«</w:t>
-      </w:r>
-      <w:proofErr w:type="spellStart"/>
-      <w:r>
-        <w:t>Вконтакте</w:t>
-      </w:r>
-      <w:proofErr w:type="spellEnd"/>
-      <w:r>
-        <w:t xml:space="preserve">» </w:t>
-      </w:r>
-      <w:r>
-        <w:t xml:space="preserve">и мессенджера </w:t>
-      </w:r>
-      <w:r>
-        <w:t>«Телеграмм» «МИСА»</w:t>
-      </w:r>
-      <w:r>
-        <w:t>. Данный бот разработан сотрудниками ЦНИТ. По запросу</w:t>
-      </w:r>
-      <w:r>
-        <w:t xml:space="preserve"> он</w:t>
-      </w:r>
-      <w:r>
-        <w:t xml:space="preserve"> предоставляет информацию о расписании, а также различную информацию из образовательного портала.</w:t>
-      </w:r>
-      <w:r>
-        <w:t xml:space="preserve"> Данный бот обладает обширным функционалом, предоставляет различную справочную информацию, для чего реализована аутентификация через образовательный портал. </w:t>
-      </w:r>
-      <w:r>
-        <w:t>Основным</w:t>
-      </w:r>
-      <w:r>
-        <w:t xml:space="preserve"> преимуществом является быстрый доступ к информации в процессе нахождения в социальной сети. Однако </w:t>
-      </w:r>
-      <w:r>
-        <w:t>недостатками,</w:t>
-      </w:r>
-      <w:r>
-        <w:t xml:space="preserve"> как и у любого тестового бота</w:t>
-      </w:r>
-      <w:r>
-        <w:t>, являются</w:t>
-      </w:r>
-      <w:r>
-        <w:t xml:space="preserve"> </w:t>
-      </w:r>
-      <w:r>
-        <w:t>ограничение</w:t>
-      </w:r>
-      <w:r>
-        <w:t xml:space="preserve"> для формата информации, </w:t>
-      </w:r>
-      <w:r>
-        <w:t>привязка</w:t>
-      </w:r>
-      <w:r>
-        <w:t xml:space="preserve"> к </w:t>
-      </w:r>
-      <w:r>
-        <w:t>родительскому приложению</w:t>
-      </w:r>
-      <w:r>
-        <w:t xml:space="preserve">. </w:t>
-      </w:r>
-      <w:r>
-        <w:t>В целом данный бот и разрабатываемое приложение являются дополнением друг к другу.</w:t>
-      </w:r>
-    </w:p>
-    <w:p>
-      <w:r>
-        <w:t>Так</w:t>
-      </w:r>
-      <w:r>
-        <w:t xml:space="preserve">же стоит упомянуть </w:t>
-      </w:r>
-      <w:r>
-        <w:rPr>
-          <w:lang w:val="en-US"/>
-        </w:rPr>
-        <w:t>web</w:t>
-      </w:r>
-      <w:r>
-        <w:t>-приложение</w:t>
-      </w:r>
-      <w:r>
-        <w:t xml:space="preserve"> «</w:t>
-      </w:r>
-      <w:proofErr w:type="spellStart"/>
-      <w:r>
-        <w:t>Бинарус</w:t>
-      </w:r>
-      <w:proofErr w:type="spellEnd"/>
-      <w:r>
-        <w:t>»</w:t>
-      </w:r>
-      <w:r>
-        <w:t xml:space="preserve">, разработанное студентом </w:t>
-      </w:r>
-      <w:proofErr w:type="spellStart"/>
-      <w:r>
-        <w:t>ИМФиИТ</w:t>
-      </w:r>
-      <w:proofErr w:type="spellEnd"/>
-      <w:r>
-        <w:t xml:space="preserve">, идейным продолжателем которого является проект, разрабатываемый в рамках работы. Данное приложение впервые было размещено на терминалах в кампусе университета и пользовалось большой популярностью, однако в </w:t>
-      </w:r>
-      <w:r>
-        <w:t xml:space="preserve">определенный </w:t>
-      </w:r>
-      <w:r>
-        <w:t>момент перестало поддерживаться.</w:t>
-      </w:r>
-    </w:p>
-    <w:p>
-      <w:r>
-        <w:t xml:space="preserve">Таким образом, на текущий момент не существует полноценной системы для работы с расписанием, которая бы </w:t>
-      </w:r>
-      <w:r>
-        <w:t>удовлетворяла</w:t>
-      </w:r>
-      <w:r>
-        <w:t xml:space="preserve"> все</w:t>
-      </w:r>
-      <w:r>
-        <w:t>м</w:t>
-      </w:r>
-      <w:r>
-        <w:t xml:space="preserve"> </w:t>
-      </w:r>
-      <w:r>
-        <w:t>выявленным</w:t>
-      </w:r>
-      <w:r>
-        <w:t xml:space="preserve"> требования</w:t>
-      </w:r>
-      <w:r>
-        <w:t>м</w:t>
-      </w:r>
-      <w:r>
-        <w:t xml:space="preserve"> и полностью бы покрывала потребности пользователей. </w:t>
-      </w:r>
-    </w:p>
-    <w:p>
-      <w:pPr>
-        <w:pStyle w:val="2"/>
-      </w:pPr>
-      <w:bookmarkStart w:id="11" w:name="_Toc74590437"/>
+      <w:bookmarkStart w:id="9" w:name="_Toc74590437"/>
       <w:r>
         <w:lastRenderedPageBreak/>
         <w:t>Постановка задачи</w:t>
@@ -6081,7 +6325,7 @@
       <w:r>
         <w:t xml:space="preserve"> на разработку</w:t>
       </w:r>
-      <w:bookmarkEnd w:id="11"/>
+      <w:bookmarkEnd w:id="9"/>
     </w:p>
     <w:p/>
     <w:p>
@@ -6416,7 +6660,7 @@
       <w:pPr>
         <w:pStyle w:val="2"/>
       </w:pPr>
-      <w:bookmarkStart w:id="12" w:name="_Toc74590438"/>
+      <w:bookmarkStart w:id="10" w:name="_Toc74590438"/>
       <w:r>
         <w:t>Разработка</w:t>
       </w:r>
@@ -6426,7 +6670,7 @@
       <w:r>
         <w:t xml:space="preserve"> «Как должно быть»</w:t>
       </w:r>
-      <w:bookmarkEnd w:id="12"/>
+      <w:bookmarkEnd w:id="10"/>
     </w:p>
     <w:p/>
     <w:p>
@@ -6448,7 +6692,7 @@
       <w:r>
         <w:t>же имеет дополнительный доступ. Пользователь же никак не пересекается с управляющей частью.</w:t>
       </w:r>
-      <w:bookmarkStart w:id="13" w:name="_Ref69899770"/>
+      <w:bookmarkStart w:id="11" w:name="_Ref69899770"/>
     </w:p>
     <w:p>
       <w:r>
@@ -6548,11 +6792,11 @@
       <w:r>
         <w:t>.</w:t>
       </w:r>
-      <w:bookmarkStart w:id="14" w:name="_Ref70158510"/>
+      <w:bookmarkStart w:id="12" w:name="_Ref70158510"/>
       <w:r>
         <w:t xml:space="preserve"> </w:t>
       </w:r>
-      <w:bookmarkEnd w:id="14"/>
+      <w:bookmarkEnd w:id="12"/>
     </w:p>
     <w:p>
       <w:r>
@@ -6573,7 +6817,7 @@
       <w:r>
         <w:t xml:space="preserve"> логику отображения или скрытия сущности.</w:t>
       </w:r>
-      <w:bookmarkEnd w:id="13"/>
+      <w:bookmarkEnd w:id="11"/>
     </w:p>
     <w:p>
       <w:r>
@@ -6666,11 +6910,11 @@
         </w:numPr>
         <w:ind w:firstLine="708"/>
       </w:pPr>
-      <w:bookmarkStart w:id="15" w:name="_Toc74590439"/>
+      <w:bookmarkStart w:id="13" w:name="_Toc74590439"/>
       <w:r>
         <w:t>Выводы к главе 1</w:t>
       </w:r>
-      <w:bookmarkEnd w:id="15"/>
+      <w:bookmarkEnd w:id="13"/>
     </w:p>
     <w:p/>
     <w:p>
@@ -6797,7 +7041,7 @@
       <w:pPr>
         <w:pStyle w:val="1"/>
       </w:pPr>
-      <w:bookmarkStart w:id="16" w:name="_Toc74590440"/>
+      <w:bookmarkStart w:id="14" w:name="_Toc74590440"/>
       <w:r>
         <w:lastRenderedPageBreak/>
         <w:t xml:space="preserve">Логическое проектирование </w:t>
@@ -6808,7 +7052,7 @@
       <w:r>
         <w:t xml:space="preserve"> поиска и отображения расписания учебных занятий</w:t>
       </w:r>
-      <w:bookmarkEnd w:id="16"/>
+      <w:bookmarkEnd w:id="14"/>
       <w:r>
         <w:t xml:space="preserve"> </w:t>
       </w:r>
@@ -6822,11 +7066,11 @@
       <w:pPr>
         <w:pStyle w:val="2"/>
       </w:pPr>
-      <w:bookmarkStart w:id="17" w:name="_Toc74590441"/>
+      <w:bookmarkStart w:id="15" w:name="_Toc74590441"/>
       <w:r>
         <w:t>Выбор технологии логического моделирования</w:t>
       </w:r>
-      <w:bookmarkEnd w:id="17"/>
+      <w:bookmarkEnd w:id="15"/>
     </w:p>
     <w:p/>
     <w:p>
@@ -7048,7 +7292,7 @@
       <w:pPr>
         <w:pStyle w:val="2"/>
       </w:pPr>
-      <w:bookmarkStart w:id="18" w:name="_Toc74590442"/>
+      <w:bookmarkStart w:id="16" w:name="_Toc74590442"/>
       <w:r>
         <w:lastRenderedPageBreak/>
         <w:t>Описание логической модели</w:t>
@@ -7056,7 +7300,7 @@
       <w:r>
         <w:t xml:space="preserve"> системы</w:t>
       </w:r>
-      <w:bookmarkEnd w:id="18"/>
+      <w:bookmarkEnd w:id="16"/>
     </w:p>
     <w:p/>
     <w:p>
@@ -7216,14 +7460,27 @@
       <w:r>
         <w:t xml:space="preserve">Рисунок </w:t>
       </w:r>
-      <w:fldSimple w:instr=" SEQ Рисунок \* ARABIC ">
-        <w:r>
-          <w:rPr>
-            <w:noProof/>
-          </w:rPr>
-          <w:t>1</w:t>
-        </w:r>
-      </w:fldSimple>
+      <w:r>
+        <w:fldChar w:fldCharType="begin"/>
+      </w:r>
+      <w:r>
+        <w:instrText xml:space="preserve"> SEQ Рисунок \* ARABIC </w:instrText>
+      </w:r>
+      <w:r>
+        <w:fldChar w:fldCharType="separate"/>
+      </w:r>
+      <w:r>
+        <w:rPr>
+          <w:noProof/>
+        </w:rPr>
+        <w:t>1</w:t>
+      </w:r>
+      <w:r>
+        <w:rPr>
+          <w:noProof/>
+        </w:rPr>
+        <w:fldChar w:fldCharType="end"/>
+      </w:r>
       <w:r>
         <w:t xml:space="preserve"> - </w:t>
       </w:r>
@@ -7567,11 +7824,11 @@
       <w:pPr>
         <w:pStyle w:val="2"/>
       </w:pPr>
-      <w:bookmarkStart w:id="19" w:name="_Toc74590443"/>
+      <w:bookmarkStart w:id="17" w:name="_Toc74590443"/>
       <w:r>
         <w:t>Создание логической модели данных</w:t>
       </w:r>
-      <w:bookmarkEnd w:id="19"/>
+      <w:bookmarkEnd w:id="17"/>
     </w:p>
     <w:p/>
     <w:p>
@@ -7951,14 +8208,27 @@
       <w:r>
         <w:t xml:space="preserve">Рисунок </w:t>
       </w:r>
-      <w:fldSimple w:instr=" SEQ Рисунок \* ARABIC ">
-        <w:r>
-          <w:rPr>
-            <w:noProof/>
-          </w:rPr>
-          <w:t>2</w:t>
-        </w:r>
-      </w:fldSimple>
+      <w:r>
+        <w:fldChar w:fldCharType="begin"/>
+      </w:r>
+      <w:r>
+        <w:instrText xml:space="preserve"> SEQ Рисунок \* ARABIC </w:instrText>
+      </w:r>
+      <w:r>
+        <w:fldChar w:fldCharType="separate"/>
+      </w:r>
+      <w:r>
+        <w:rPr>
+          <w:noProof/>
+        </w:rPr>
+        <w:t>2</w:t>
+      </w:r>
+      <w:r>
+        <w:rPr>
+          <w:noProof/>
+        </w:rPr>
+        <w:fldChar w:fldCharType="end"/>
+      </w:r>
       <w:r>
         <w:t xml:space="preserve"> - </w:t>
       </w:r>
@@ -8087,11 +8357,11 @@
         </w:numPr>
         <w:ind w:firstLine="708"/>
       </w:pPr>
-      <w:bookmarkStart w:id="20" w:name="_Toc74590444"/>
+      <w:bookmarkStart w:id="18" w:name="_Toc74590444"/>
       <w:r>
         <w:t>Выводы к главе 2</w:t>
       </w:r>
-      <w:bookmarkEnd w:id="20"/>
+      <w:bookmarkEnd w:id="18"/>
     </w:p>
     <w:p/>
     <w:p>
@@ -8183,7 +8453,7 @@
       <w:pPr>
         <w:pStyle w:val="1"/>
       </w:pPr>
-      <w:bookmarkStart w:id="21" w:name="_Toc74590445"/>
+      <w:bookmarkStart w:id="19" w:name="_Toc74590445"/>
       <w:r>
         <w:lastRenderedPageBreak/>
         <w:t>Функциональное проектирование</w:t>
@@ -8197,7 +8467,7 @@
       <w:r>
         <w:t xml:space="preserve"> поиска и отображения расписания учебных занятий</w:t>
       </w:r>
-      <w:bookmarkEnd w:id="21"/>
+      <w:bookmarkEnd w:id="19"/>
     </w:p>
     <w:p>
       <w:pPr>
@@ -8208,11 +8478,11 @@
       <w:pPr>
         <w:pStyle w:val="2"/>
       </w:pPr>
-      <w:bookmarkStart w:id="22" w:name="_Toc74590446"/>
+      <w:bookmarkStart w:id="20" w:name="_Toc74590446"/>
       <w:r>
         <w:t>Выбор архитектуры системы</w:t>
       </w:r>
-      <w:bookmarkEnd w:id="22"/>
+      <w:bookmarkEnd w:id="20"/>
     </w:p>
     <w:p/>
     <w:p>
@@ -8739,11 +9009,11 @@
       <w:pPr>
         <w:pStyle w:val="2"/>
       </w:pPr>
-      <w:bookmarkStart w:id="23" w:name="_Toc74590447"/>
+      <w:bookmarkStart w:id="21" w:name="_Toc74590447"/>
       <w:r>
         <w:t>Выбор СУБД для внутренней базы данных</w:t>
       </w:r>
-      <w:bookmarkEnd w:id="23"/>
+      <w:bookmarkEnd w:id="21"/>
     </w:p>
     <w:p/>
     <w:p>
@@ -9135,11 +9405,11 @@
       <w:pPr>
         <w:pStyle w:val="2"/>
       </w:pPr>
-      <w:bookmarkStart w:id="24" w:name="_Toc74590448"/>
+      <w:bookmarkStart w:id="22" w:name="_Toc74590448"/>
       <w:r>
         <w:t>Создание физической модели данных</w:t>
       </w:r>
-      <w:bookmarkEnd w:id="24"/>
+      <w:bookmarkEnd w:id="22"/>
     </w:p>
     <w:p/>
     <w:p>
@@ -9272,14 +9542,27 @@
       <w:r>
         <w:t xml:space="preserve">Рисунок </w:t>
       </w:r>
-      <w:fldSimple w:instr=" SEQ Рисунок \* ARABIC ">
-        <w:r>
-          <w:rPr>
-            <w:noProof/>
-          </w:rPr>
-          <w:t>3</w:t>
-        </w:r>
-      </w:fldSimple>
+      <w:r>
+        <w:fldChar w:fldCharType="begin"/>
+      </w:r>
+      <w:r>
+        <w:instrText xml:space="preserve"> SEQ Рисунок \* ARABIC </w:instrText>
+      </w:r>
+      <w:r>
+        <w:fldChar w:fldCharType="separate"/>
+      </w:r>
+      <w:r>
+        <w:rPr>
+          <w:noProof/>
+        </w:rPr>
+        <w:t>3</w:t>
+      </w:r>
+      <w:r>
+        <w:rPr>
+          <w:noProof/>
+        </w:rPr>
+        <w:fldChar w:fldCharType="end"/>
+      </w:r>
       <w:r>
         <w:t xml:space="preserve"> - </w:t>
       </w:r>
@@ -9453,7 +9736,7 @@
       <w:pPr>
         <w:pStyle w:val="2"/>
       </w:pPr>
-      <w:bookmarkStart w:id="25" w:name="_Toc74590449"/>
+      <w:bookmarkStart w:id="23" w:name="_Toc74590449"/>
       <w:r>
         <w:lastRenderedPageBreak/>
         <w:t>Реализация серверной части</w:t>
@@ -9461,18 +9744,18 @@
       <w:r>
         <w:t xml:space="preserve"> системы</w:t>
       </w:r>
-      <w:bookmarkEnd w:id="25"/>
+      <w:bookmarkEnd w:id="23"/>
     </w:p>
     <w:p/>
     <w:p>
       <w:pPr>
         <w:pStyle w:val="3"/>
       </w:pPr>
-      <w:bookmarkStart w:id="26" w:name="_Toc74590450"/>
+      <w:bookmarkStart w:id="24" w:name="_Toc74590450"/>
       <w:r>
         <w:t>Выбор инструментов для реализации</w:t>
       </w:r>
-      <w:bookmarkEnd w:id="26"/>
+      <w:bookmarkEnd w:id="24"/>
     </w:p>
     <w:p>
       <w:r>
@@ -10654,14 +10937,27 @@
       <w:r>
         <w:t xml:space="preserve">Таблица </w:t>
       </w:r>
-      <w:fldSimple w:instr=" SEQ Таблица \* ARABIC ">
-        <w:r>
-          <w:rPr>
-            <w:noProof/>
-          </w:rPr>
-          <w:t>1</w:t>
-        </w:r>
-      </w:fldSimple>
+      <w:r>
+        <w:fldChar w:fldCharType="begin"/>
+      </w:r>
+      <w:r>
+        <w:instrText xml:space="preserve"> SEQ Таблица \* ARABIC </w:instrText>
+      </w:r>
+      <w:r>
+        <w:fldChar w:fldCharType="separate"/>
+      </w:r>
+      <w:r>
+        <w:rPr>
+          <w:noProof/>
+        </w:rPr>
+        <w:t>1</w:t>
+      </w:r>
+      <w:r>
+        <w:rPr>
+          <w:noProof/>
+        </w:rPr>
+        <w:fldChar w:fldCharType="end"/>
+      </w:r>
       <w:r>
         <w:t xml:space="preserve"> - </w:t>
       </w:r>
@@ -11507,11 +11803,11 @@
       <w:pPr>
         <w:pStyle w:val="3"/>
       </w:pPr>
-      <w:bookmarkStart w:id="27" w:name="_Toc74590451"/>
+      <w:bookmarkStart w:id="25" w:name="_Toc74590451"/>
       <w:r>
         <w:t>Определение структуры проекта</w:t>
       </w:r>
-      <w:bookmarkEnd w:id="27"/>
+      <w:bookmarkEnd w:id="25"/>
     </w:p>
     <w:p>
       <w:r>
@@ -11662,7 +11958,7 @@
       <w:pPr>
         <w:pStyle w:val="3"/>
       </w:pPr>
-      <w:bookmarkStart w:id="28" w:name="_Toc74590452"/>
+      <w:bookmarkStart w:id="26" w:name="_Toc74590452"/>
       <w:r>
         <w:t>Программная реализация компонент</w:t>
       </w:r>
@@ -11672,7 +11968,7 @@
       <w:r>
         <w:t xml:space="preserve"> сервиса</w:t>
       </w:r>
-      <w:bookmarkEnd w:id="28"/>
+      <w:bookmarkEnd w:id="26"/>
     </w:p>
     <w:p>
       <w:r>
@@ -12021,7 +12317,7 @@
       <w:pPr>
         <w:pStyle w:val="2"/>
       </w:pPr>
-      <w:bookmarkStart w:id="29" w:name="_Toc74590453"/>
+      <w:bookmarkStart w:id="27" w:name="_Toc74590453"/>
       <w:r>
         <w:t xml:space="preserve">Реализация </w:t>
       </w:r>
@@ -12034,18 +12330,18 @@
       <w:r>
         <w:t>приложения</w:t>
       </w:r>
-      <w:bookmarkEnd w:id="29"/>
+      <w:bookmarkEnd w:id="27"/>
     </w:p>
     <w:p/>
     <w:p>
       <w:pPr>
         <w:pStyle w:val="3"/>
       </w:pPr>
-      <w:bookmarkStart w:id="30" w:name="_Toc74590454"/>
+      <w:bookmarkStart w:id="28" w:name="_Toc74590454"/>
       <w:r>
         <w:t>Выбор инструментов для реализации</w:t>
       </w:r>
-      <w:bookmarkEnd w:id="30"/>
+      <w:bookmarkEnd w:id="28"/>
     </w:p>
     <w:p>
       <w:r>
@@ -12406,11 +12702,11 @@
       <w:pPr>
         <w:pStyle w:val="3"/>
       </w:pPr>
-      <w:bookmarkStart w:id="31" w:name="_Toc74590455"/>
+      <w:bookmarkStart w:id="29" w:name="_Toc74590455"/>
       <w:r>
         <w:t>Определение структуры проекта</w:t>
       </w:r>
-      <w:bookmarkEnd w:id="31"/>
+      <w:bookmarkEnd w:id="29"/>
     </w:p>
     <w:p>
       <w:r>
@@ -12484,7 +12780,7 @@
           <w:numId w:val="28"/>
         </w:numPr>
       </w:pPr>
-      <w:bookmarkStart w:id="32" w:name="_Toc74590456"/>
+      <w:bookmarkStart w:id="30" w:name="_Toc74590456"/>
       <w:r>
         <w:t>Программная реализация компонент</w:t>
       </w:r>
@@ -12494,7 +12790,7 @@
       <w:r>
         <w:t xml:space="preserve"> приложения</w:t>
       </w:r>
-      <w:bookmarkEnd w:id="32"/>
+      <w:bookmarkEnd w:id="30"/>
     </w:p>
     <w:p>
       <w:r>
@@ -12966,22 +13262,22 @@
       <w:pPr>
         <w:pStyle w:val="2"/>
       </w:pPr>
-      <w:bookmarkStart w:id="33" w:name="_Toc74590457"/>
+      <w:bookmarkStart w:id="31" w:name="_Toc74590457"/>
       <w:r>
         <w:t>Реализация мобильного приложения</w:t>
       </w:r>
-      <w:bookmarkEnd w:id="33"/>
+      <w:bookmarkEnd w:id="31"/>
     </w:p>
     <w:p/>
     <w:p>
       <w:pPr>
         <w:pStyle w:val="3"/>
       </w:pPr>
-      <w:bookmarkStart w:id="34" w:name="_Toc74590458"/>
+      <w:bookmarkStart w:id="32" w:name="_Toc74590458"/>
       <w:r>
         <w:t>Выбор инструментов для реализации</w:t>
       </w:r>
-      <w:bookmarkEnd w:id="34"/>
+      <w:bookmarkEnd w:id="32"/>
     </w:p>
     <w:p>
       <w:r>
@@ -13871,11 +14167,11 @@
           <w:numId w:val="31"/>
         </w:numPr>
       </w:pPr>
-      <w:bookmarkStart w:id="35" w:name="_Toc74590459"/>
+      <w:bookmarkStart w:id="33" w:name="_Toc74590459"/>
       <w:r>
         <w:t>Определение структуры проекта</w:t>
       </w:r>
-      <w:bookmarkEnd w:id="35"/>
+      <w:bookmarkEnd w:id="33"/>
     </w:p>
     <w:p>
       <w:r>
@@ -14014,7 +14310,7 @@
           <w:numId w:val="32"/>
         </w:numPr>
       </w:pPr>
-      <w:bookmarkStart w:id="36" w:name="_Toc74590460"/>
+      <w:bookmarkStart w:id="34" w:name="_Toc74590460"/>
       <w:r>
         <w:t>Программная реализация компонент</w:t>
       </w:r>
@@ -14024,7 +14320,7 @@
       <w:r>
         <w:t xml:space="preserve"> приложения</w:t>
       </w:r>
-      <w:bookmarkEnd w:id="36"/>
+      <w:bookmarkEnd w:id="34"/>
     </w:p>
     <w:p>
       <w:r>
@@ -14465,7 +14761,7 @@
       <w:pPr>
         <w:pStyle w:val="2"/>
       </w:pPr>
-      <w:bookmarkStart w:id="37" w:name="_Toc74590461"/>
+      <w:bookmarkStart w:id="35" w:name="_Toc74590461"/>
       <w:r>
         <w:t>Настройка сборки и разворачивания компонент</w:t>
       </w:r>
@@ -14475,7 +14771,7 @@
       <w:r>
         <w:t xml:space="preserve"> системы</w:t>
       </w:r>
-      <w:bookmarkEnd w:id="37"/>
+      <w:bookmarkEnd w:id="35"/>
     </w:p>
     <w:p/>
     <w:p>
@@ -15097,14 +15393,14 @@
       <w:pPr>
         <w:pStyle w:val="2"/>
       </w:pPr>
-      <w:bookmarkStart w:id="38" w:name="_Toc74590462"/>
+      <w:bookmarkStart w:id="36" w:name="_Toc74590462"/>
       <w:r>
         <w:t>Описание функциональности системы</w:t>
       </w:r>
       <w:r>
         <w:t xml:space="preserve"> поиска и отображения расписания учебных занятий</w:t>
       </w:r>
-      <w:bookmarkEnd w:id="38"/>
+      <w:bookmarkEnd w:id="36"/>
     </w:p>
     <w:p/>
     <w:p>
@@ -15204,11 +15500,11 @@
       <w:pPr>
         <w:pStyle w:val="2"/>
       </w:pPr>
-      <w:bookmarkStart w:id="39" w:name="_Toc74590463"/>
+      <w:bookmarkStart w:id="37" w:name="_Toc74590463"/>
       <w:r>
         <w:t>Тестирование системы</w:t>
       </w:r>
-      <w:bookmarkEnd w:id="39"/>
+      <w:bookmarkEnd w:id="37"/>
       <w:r>
         <w:t xml:space="preserve"> </w:t>
       </w:r>
@@ -15330,12 +15626,12 @@
         </w:numPr>
         <w:ind w:firstLine="708"/>
       </w:pPr>
-      <w:bookmarkStart w:id="40" w:name="_Toc74590464"/>
+      <w:bookmarkStart w:id="38" w:name="_Toc74590464"/>
       <w:r>
         <w:lastRenderedPageBreak/>
         <w:t>Выводы к главе 3</w:t>
       </w:r>
-      <w:bookmarkEnd w:id="40"/>
+      <w:bookmarkEnd w:id="38"/>
     </w:p>
     <w:p/>
     <w:p>
@@ -15475,7 +15771,7 @@
         </w:numPr>
         <w:jc w:val="center"/>
       </w:pPr>
-      <w:bookmarkStart w:id="41" w:name="_Toc74590465"/>
+      <w:bookmarkStart w:id="39" w:name="_Toc74590465"/>
       <w:r>
         <w:lastRenderedPageBreak/>
         <w:t>З</w:t>
@@ -15483,7 +15779,7 @@
       <w:r>
         <w:t>аключение</w:t>
       </w:r>
-      <w:bookmarkEnd w:id="41"/>
+      <w:bookmarkEnd w:id="39"/>
     </w:p>
     <w:p/>
     <w:p>
@@ -15647,12 +15943,12 @@
         </w:numPr>
         <w:jc w:val="center"/>
       </w:pPr>
-      <w:bookmarkStart w:id="42" w:name="_Toc74590466"/>
+      <w:bookmarkStart w:id="40" w:name="_Toc74590466"/>
       <w:r>
         <w:lastRenderedPageBreak/>
         <w:t>Список используемой литературы</w:t>
       </w:r>
-      <w:bookmarkEnd w:id="42"/>
+      <w:bookmarkEnd w:id="40"/>
     </w:p>
     <w:p>
       <w:pPr>
@@ -15662,7 +15958,7 @@
           <w:numId w:val="36"/>
         </w:numPr>
       </w:pPr>
-      <w:bookmarkStart w:id="43" w:name="_Ref71561791"/>
+      <w:bookmarkStart w:id="41" w:name="_Ref71561791"/>
       <w:proofErr w:type="spellStart"/>
       <w:r>
         <w:t>Гради</w:t>
@@ -15742,7 +16038,7 @@
       <w:r>
         <w:t>108.</w:t>
       </w:r>
-      <w:bookmarkEnd w:id="43"/>
+      <w:bookmarkEnd w:id="41"/>
     </w:p>
     <w:p>
       <w:pPr>
@@ -15752,8 +16048,8 @@
           <w:numId w:val="36"/>
         </w:numPr>
       </w:pPr>
-      <w:bookmarkStart w:id="44" w:name="_Ref71563378"/>
-      <w:bookmarkStart w:id="45" w:name="_Ref71561976"/>
+      <w:bookmarkStart w:id="42" w:name="_Ref71563378"/>
+      <w:bookmarkStart w:id="43" w:name="_Ref71561976"/>
       <w:proofErr w:type="spellStart"/>
       <w:r>
         <w:t>Figma</w:t>
@@ -15798,7 +16094,7 @@
       <w:r>
         <w:t>463181</w:t>
       </w:r>
-      <w:bookmarkEnd w:id="44"/>
+      <w:bookmarkEnd w:id="42"/>
     </w:p>
     <w:p>
       <w:pPr>
@@ -15808,7 +16104,7 @@
           <w:numId w:val="36"/>
         </w:numPr>
       </w:pPr>
-      <w:bookmarkStart w:id="46" w:name="_Ref71563787"/>
+      <w:bookmarkStart w:id="44" w:name="_Ref71563787"/>
       <w:proofErr w:type="spellStart"/>
       <w:r>
         <w:t>Oracle</w:t>
@@ -15901,8 +16197,8 @@
         </w:rPr>
         <w:t>html</w:t>
       </w:r>
-      <w:bookmarkEnd w:id="45"/>
-      <w:bookmarkEnd w:id="46"/>
+      <w:bookmarkEnd w:id="43"/>
+      <w:bookmarkEnd w:id="44"/>
       <w:r>
         <w:t>, (</w:t>
       </w:r>
@@ -15924,7 +16220,7 @@
           <w:numId w:val="36"/>
         </w:numPr>
       </w:pPr>
-      <w:bookmarkStart w:id="47" w:name="_Ref71562199"/>
+      <w:bookmarkStart w:id="45" w:name="_Ref71562199"/>
       <w:r>
         <w:t>Архитектура JVM</w:t>
       </w:r>
@@ -15958,7 +16254,7 @@
       <w:r>
         <w:t>https://coderlessons.com/articles/java/arkhitektura-jvm-obzor-arkhitektury-jvm-i-jvm</w:t>
       </w:r>
-      <w:bookmarkEnd w:id="47"/>
+      <w:bookmarkEnd w:id="45"/>
       <w:r>
         <w:t>, (</w:t>
       </w:r>
@@ -15980,7 +16276,7 @@
           <w:numId w:val="36"/>
         </w:numPr>
       </w:pPr>
-      <w:bookmarkStart w:id="48" w:name="_Ref71562255"/>
+      <w:bookmarkStart w:id="46" w:name="_Ref71562255"/>
       <w:r>
         <w:t xml:space="preserve">Архитектура REST </w:t>
       </w:r>
@@ -15999,7 +16295,7 @@
       <w:r>
         <w:t>https://habr.com/ru/post/38730/</w:t>
       </w:r>
-      <w:bookmarkEnd w:id="48"/>
+      <w:bookmarkEnd w:id="46"/>
       <w:r>
         <w:t>, (</w:t>
       </w:r>
@@ -16024,7 +16320,7 @@
           <w:numId w:val="36"/>
         </w:numPr>
       </w:pPr>
-      <w:bookmarkStart w:id="49" w:name="_Ref71562323"/>
+      <w:bookmarkStart w:id="47" w:name="_Ref71562323"/>
       <w:r>
         <w:t xml:space="preserve">Василий </w:t>
       </w:r>
@@ -16144,7 +16440,7 @@
         </w:rPr>
         <w:t>development</w:t>
       </w:r>
-      <w:bookmarkEnd w:id="49"/>
+      <w:bookmarkEnd w:id="47"/>
       <w:r>
         <w:t>, (</w:t>
       </w:r>
@@ -16166,7 +16462,7 @@
           <w:numId w:val="36"/>
         </w:numPr>
       </w:pPr>
-      <w:bookmarkStart w:id="50" w:name="_Ref71562418"/>
+      <w:bookmarkStart w:id="48" w:name="_Ref71562418"/>
       <w:r>
         <w:t xml:space="preserve">Не </w:t>
       </w:r>
@@ -16222,7 +16518,7 @@
       <w:r>
         <w:t>/456376/</w:t>
       </w:r>
-      <w:bookmarkEnd w:id="50"/>
+      <w:bookmarkEnd w:id="48"/>
       <w:r>
         <w:t>, (</w:t>
       </w:r>
@@ -16249,7 +16545,7 @@
           <w:u w:val="none"/>
         </w:rPr>
       </w:pPr>
-      <w:bookmarkStart w:id="51" w:name="_Ref71562458"/>
+      <w:bookmarkStart w:id="49" w:name="_Ref71562458"/>
       <w:r>
         <w:t xml:space="preserve">Что такое </w:t>
       </w:r>
@@ -16294,7 +16590,7 @@
       <w:r>
         <w:t>https://eternalhost.net/blog/razrabotka/chto-takoe-docker</w:t>
       </w:r>
-      <w:bookmarkEnd w:id="51"/>
+      <w:bookmarkEnd w:id="49"/>
       <w:r>
         <w:t>, (</w:t>
       </w:r>
@@ -16319,8 +16615,8 @@
           <w:lang w:val="en-US"/>
         </w:rPr>
       </w:pPr>
-      <w:bookmarkStart w:id="52" w:name="_Ref71563632"/>
-      <w:bookmarkStart w:id="53" w:name="_Ref71562554"/>
+      <w:bookmarkStart w:id="50" w:name="_Ref71563632"/>
+      <w:bookmarkStart w:id="51" w:name="_Ref71562554"/>
       <w:r>
         <w:rPr>
           <w:lang w:val="en-US"/>
@@ -16405,7 +16701,7 @@
         </w:rPr>
         <w:t>: https://www.baeldung.com/kotlin/exposed-persistence</w:t>
       </w:r>
-      <w:bookmarkEnd w:id="52"/>
+      <w:bookmarkEnd w:id="50"/>
       <w:r>
         <w:rPr>
           <w:lang w:val="en-US"/>
@@ -16502,7 +16798,7 @@
         </w:rPr>
         <w:t>https://blog.panoply.io/sql-or-nosql-that-is-the-question</w:t>
       </w:r>
-      <w:bookmarkEnd w:id="53"/>
+      <w:bookmarkEnd w:id="51"/>
       <w:r>
         <w:rPr>
           <w:lang w:val="en-US"/>
@@ -16539,7 +16835,7 @@
           <w:lang w:val="en-US"/>
         </w:rPr>
       </w:pPr>
-      <w:bookmarkStart w:id="54" w:name="_Ref71562777"/>
+      <w:bookmarkStart w:id="52" w:name="_Ref71562777"/>
       <w:r>
         <w:rPr>
           <w:lang w:val="en-US"/>
@@ -16607,7 +16903,7 @@
         </w:rPr>
         <w:t>https://www.bpmn.org/</w:t>
       </w:r>
-      <w:bookmarkEnd w:id="54"/>
+      <w:bookmarkEnd w:id="52"/>
       <w:r>
         <w:rPr>
           <w:lang w:val="en-US"/>
@@ -16644,7 +16940,7 @@
           <w:lang w:val="en-US"/>
         </w:rPr>
       </w:pPr>
-      <w:bookmarkStart w:id="55" w:name="_Ref71562812"/>
+      <w:bookmarkStart w:id="53" w:name="_Ref71562812"/>
       <w:r>
         <w:rPr>
           <w:lang w:val="en-US"/>
@@ -16665,7 +16961,7 @@
         </w:rPr>
         <w:t xml:space="preserve"> Publishing Ltd, 2018</w:t>
       </w:r>
-      <w:bookmarkEnd w:id="55"/>
+      <w:bookmarkEnd w:id="53"/>
     </w:p>
     <w:p>
       <w:pPr>
@@ -16678,7 +16974,7 @@
           <w:lang w:val="en-US"/>
         </w:rPr>
       </w:pPr>
-      <w:bookmarkStart w:id="56" w:name="_Ref71562888"/>
+      <w:bookmarkStart w:id="54" w:name="_Ref71562888"/>
       <w:r>
         <w:rPr>
           <w:lang w:val="en-US"/>
@@ -16749,7 +17045,7 @@
         </w:rPr>
         <w:t>https://www.freecodecamp.org/news/the-definitive-node-js-handbook-6912378afc6e/</w:t>
       </w:r>
-      <w:bookmarkEnd w:id="56"/>
+      <w:bookmarkEnd w:id="54"/>
       <w:r>
         <w:rPr>
           <w:lang w:val="en-US"/>
@@ -16798,7 +17094,7 @@
           <w:lang w:val="en-US"/>
         </w:rPr>
       </w:pPr>
-      <w:bookmarkStart w:id="57" w:name="_Ref71562925"/>
+      <w:bookmarkStart w:id="55" w:name="_Ref71562925"/>
       <w:proofErr w:type="spellStart"/>
       <w:r>
         <w:rPr>
@@ -16871,7 +17167,7 @@
         </w:rPr>
         <w:t>https://www.freecodecamp.org/news/a-beginners-guide-to-docker-how-to-create-a-client-server-side-with-docker-compose-12c8cf0ae0aa/</w:t>
       </w:r>
-      <w:bookmarkEnd w:id="57"/>
+      <w:bookmarkEnd w:id="55"/>
       <w:r>
         <w:rPr>
           <w:lang w:val="en-US"/>
@@ -16908,7 +17204,7 @@
           <w:lang w:val="en-US"/>
         </w:rPr>
       </w:pPr>
-      <w:bookmarkStart w:id="58" w:name="_Ref71562976"/>
+      <w:bookmarkStart w:id="56" w:name="_Ref71562976"/>
       <w:proofErr w:type="spellStart"/>
       <w:r>
         <w:rPr>
@@ -16983,7 +17279,7 @@
         </w:rPr>
         <w:t>: https://ktor.io/docs</w:t>
       </w:r>
-      <w:bookmarkEnd w:id="58"/>
+      <w:bookmarkEnd w:id="56"/>
       <w:r>
         <w:rPr>
           <w:lang w:val="en-US"/>
@@ -17020,7 +17316,7 @@
           <w:lang w:val="en-US"/>
         </w:rPr>
       </w:pPr>
-      <w:bookmarkStart w:id="59" w:name="_Ref71563063"/>
+      <w:bookmarkStart w:id="57" w:name="_Ref71563063"/>
       <w:r>
         <w:rPr>
           <w:lang w:val="en-US"/>
@@ -17041,7 +17337,7 @@
         </w:rPr>
         <w:t xml:space="preserve"> Thomas. React in Action. - Manning Publications, 2019</w:t>
       </w:r>
-      <w:bookmarkEnd w:id="59"/>
+      <w:bookmarkEnd w:id="57"/>
     </w:p>
     <w:p>
       <w:pPr>
@@ -17054,7 +17350,7 @@
           <w:lang w:val="en-US"/>
         </w:rPr>
       </w:pPr>
-      <w:bookmarkStart w:id="60" w:name="_Ref71563132"/>
+      <w:bookmarkStart w:id="58" w:name="_Ref71563132"/>
       <w:r>
         <w:rPr>
           <w:lang w:val="en-US"/>
@@ -17133,7 +17429,7 @@
         </w:rPr>
         <w:t>/everything-aboutsoftware-architecture-dfd2b9351ef4</w:t>
       </w:r>
-      <w:bookmarkEnd w:id="60"/>
+      <w:bookmarkEnd w:id="58"/>
       <w:r>
         <w:rPr>
           <w:lang w:val="en-US"/>
@@ -17170,7 +17466,7 @@
           <w:lang w:val="en-US"/>
         </w:rPr>
       </w:pPr>
-      <w:bookmarkStart w:id="61" w:name="_Ref71563181"/>
+      <w:bookmarkStart w:id="59" w:name="_Ref71563181"/>
       <w:r>
         <w:rPr>
           <w:lang w:val="en-US"/>
@@ -17255,7 +17551,7 @@
         </w:rPr>
         <w:t>https://www.digitalocean.com/community/tutorials/sqlite-vs-mysql-vs-postgresql-a-comparison-of-relational-database-management-systems</w:t>
       </w:r>
-      <w:bookmarkEnd w:id="61"/>
+      <w:bookmarkEnd w:id="59"/>
       <w:r>
         <w:rPr>
           <w:lang w:val="en-US"/>
@@ -17292,7 +17588,7 @@
           <w:lang w:val="en-US"/>
         </w:rPr>
       </w:pPr>
-      <w:bookmarkStart w:id="62" w:name="_Ref71563463"/>
+      <w:bookmarkStart w:id="60" w:name="_Ref71563463"/>
       <w:r>
         <w:rPr>
           <w:lang w:val="en-US"/>
@@ -17343,7 +17639,7 @@
         </w:rPr>
         <w:t xml:space="preserve"> 2019.</w:t>
       </w:r>
-      <w:bookmarkEnd w:id="62"/>
+      <w:bookmarkEnd w:id="60"/>
     </w:p>
     <w:p>
       <w:pPr>
@@ -17377,9 +17673,9 @@
           <w:b w:val="0"/>
         </w:rPr>
       </w:pPr>
-      <w:bookmarkStart w:id="63" w:name="_Ref71536301"/>
-      <w:bookmarkStart w:id="64" w:name="_Toc74590467"/>
-      <w:bookmarkStart w:id="65" w:name="_Ref70962744"/>
+      <w:bookmarkStart w:id="61" w:name="_Ref71536301"/>
+      <w:bookmarkStart w:id="62" w:name="_Toc74590467"/>
+      <w:bookmarkStart w:id="63" w:name="_Ref70962744"/>
       <w:r>
         <w:rPr>
           <w:b w:val="0"/>
@@ -17393,8 +17689,8 @@
         </w:rPr>
         <w:t xml:space="preserve"> А</w:t>
       </w:r>
-      <w:bookmarkEnd w:id="63"/>
-      <w:bookmarkEnd w:id="64"/>
+      <w:bookmarkEnd w:id="61"/>
+      <w:bookmarkEnd w:id="62"/>
     </w:p>
     <w:p>
       <w:pPr>
@@ -17525,7 +17821,7 @@
           <w:b w:val="0"/>
         </w:rPr>
       </w:pPr>
-      <w:bookmarkStart w:id="66" w:name="_Toc74590468"/>
+      <w:bookmarkStart w:id="64" w:name="_Toc74590468"/>
       <w:r>
         <w:rPr>
           <w:b w:val="0"/>
@@ -17539,7 +17835,7 @@
         </w:rPr>
         <w:t>Б</w:t>
       </w:r>
-      <w:bookmarkEnd w:id="66"/>
+      <w:bookmarkEnd w:id="64"/>
     </w:p>
     <w:p>
       <w:pPr>
@@ -17667,7 +17963,7 @@
           <w:b w:val="0"/>
         </w:rPr>
       </w:pPr>
-      <w:bookmarkStart w:id="67" w:name="_Toc74590469"/>
+      <w:bookmarkStart w:id="65" w:name="_Toc74590469"/>
       <w:r>
         <w:rPr>
           <w:b w:val="0"/>
@@ -17681,7 +17977,7 @@
         </w:rPr>
         <w:t>В</w:t>
       </w:r>
-      <w:bookmarkEnd w:id="67"/>
+      <w:bookmarkEnd w:id="65"/>
     </w:p>
     <w:p>
       <w:pPr>
@@ -17867,7 +18163,7 @@
           <w:b w:val="0"/>
         </w:rPr>
       </w:pPr>
-      <w:bookmarkStart w:id="68" w:name="_Toc74590470"/>
+      <w:bookmarkStart w:id="66" w:name="_Toc74590470"/>
       <w:r>
         <w:rPr>
           <w:b w:val="0"/>
@@ -17881,7 +18177,7 @@
         </w:rPr>
         <w:t>Г</w:t>
       </w:r>
-      <w:bookmarkEnd w:id="68"/>
+      <w:bookmarkEnd w:id="66"/>
     </w:p>
     <w:p>
       <w:pPr>
@@ -18018,7 +18314,7 @@
           <w:b w:val="0"/>
         </w:rPr>
       </w:pPr>
-      <w:bookmarkStart w:id="69" w:name="_Toc74590471"/>
+      <w:bookmarkStart w:id="67" w:name="_Toc74590471"/>
       <w:r>
         <w:rPr>
           <w:b w:val="0"/>
@@ -18032,7 +18328,7 @@
         </w:rPr>
         <w:t>Д</w:t>
       </w:r>
-      <w:bookmarkEnd w:id="69"/>
+      <w:bookmarkEnd w:id="67"/>
     </w:p>
     <w:p>
       <w:pPr>
@@ -18163,7 +18459,7 @@
           <w:b w:val="0"/>
         </w:rPr>
       </w:pPr>
-      <w:bookmarkStart w:id="70" w:name="_Toc74590472"/>
+      <w:bookmarkStart w:id="68" w:name="_Toc74590472"/>
       <w:r>
         <w:rPr>
           <w:b w:val="0"/>
@@ -18177,7 +18473,7 @@
         </w:rPr>
         <w:t>Е</w:t>
       </w:r>
-      <w:bookmarkEnd w:id="70"/>
+      <w:bookmarkEnd w:id="68"/>
     </w:p>
     <w:p>
       <w:pPr>
@@ -18327,7 +18623,7 @@
           <w:b w:val="0"/>
         </w:rPr>
       </w:pPr>
-      <w:bookmarkStart w:id="71" w:name="_Toc74590473"/>
+      <w:bookmarkStart w:id="69" w:name="_Toc74590473"/>
       <w:r>
         <w:rPr>
           <w:b w:val="0"/>
@@ -18341,7 +18637,7 @@
         </w:rPr>
         <w:t>Ж</w:t>
       </w:r>
-      <w:bookmarkEnd w:id="71"/>
+      <w:bookmarkEnd w:id="69"/>
     </w:p>
     <w:p>
       <w:pPr>
@@ -18478,7 +18774,7 @@
           <w:b w:val="0"/>
         </w:rPr>
       </w:pPr>
-      <w:bookmarkStart w:id="72" w:name="_Toc74590474"/>
+      <w:bookmarkStart w:id="70" w:name="_Toc74590474"/>
       <w:r>
         <w:rPr>
           <w:b w:val="0"/>
@@ -18492,7 +18788,7 @@
         </w:rPr>
         <w:t>И</w:t>
       </w:r>
-      <w:bookmarkEnd w:id="72"/>
+      <w:bookmarkEnd w:id="70"/>
     </w:p>
     <w:p>
       <w:pPr>
@@ -18637,7 +18933,7 @@
           <w:b w:val="0"/>
         </w:rPr>
       </w:pPr>
-      <w:bookmarkStart w:id="73" w:name="_Toc74590475"/>
+      <w:bookmarkStart w:id="71" w:name="_Toc74590475"/>
       <w:r>
         <w:rPr>
           <w:b w:val="0"/>
@@ -18651,7 +18947,7 @@
         </w:rPr>
         <w:t>К</w:t>
       </w:r>
-      <w:bookmarkEnd w:id="73"/>
+      <w:bookmarkEnd w:id="71"/>
     </w:p>
     <w:p>
       <w:pPr>
@@ -18764,7 +19060,7 @@
           <w:b w:val="0"/>
         </w:rPr>
       </w:pPr>
-      <w:bookmarkStart w:id="74" w:name="_Toc74590476"/>
+      <w:bookmarkStart w:id="72" w:name="_Toc74590476"/>
       <w:r>
         <w:rPr>
           <w:b w:val="0"/>
@@ -18778,7 +19074,7 @@
         </w:rPr>
         <w:t>Л</w:t>
       </w:r>
-      <w:bookmarkEnd w:id="74"/>
+      <w:bookmarkEnd w:id="72"/>
     </w:p>
     <w:p>
       <w:pPr>
@@ -18897,7 +19193,7 @@
           <w:b w:val="0"/>
         </w:rPr>
       </w:pPr>
-      <w:bookmarkStart w:id="75" w:name="_Toc74590477"/>
+      <w:bookmarkStart w:id="73" w:name="_Toc74590477"/>
       <w:r>
         <w:rPr>
           <w:b w:val="0"/>
@@ -18911,7 +19207,7 @@
         </w:rPr>
         <w:t>М</w:t>
       </w:r>
-      <w:bookmarkEnd w:id="75"/>
+      <w:bookmarkEnd w:id="73"/>
     </w:p>
     <w:p>
       <w:pPr>
@@ -19030,7 +19326,7 @@
           <w:b w:val="0"/>
         </w:rPr>
       </w:pPr>
-      <w:bookmarkStart w:id="76" w:name="_Toc74590478"/>
+      <w:bookmarkStart w:id="74" w:name="_Toc74590478"/>
       <w:r>
         <w:rPr>
           <w:b w:val="0"/>
@@ -19044,7 +19340,7 @@
         </w:rPr>
         <w:t>Н</w:t>
       </w:r>
-      <w:bookmarkEnd w:id="76"/>
+      <w:bookmarkEnd w:id="74"/>
     </w:p>
     <w:p>
       <w:pPr>
@@ -19179,7 +19475,7 @@
           <w:b w:val="0"/>
         </w:rPr>
       </w:pPr>
-      <w:bookmarkStart w:id="77" w:name="_Toc74590479"/>
+      <w:bookmarkStart w:id="75" w:name="_Toc74590479"/>
       <w:r>
         <w:rPr>
           <w:b w:val="0"/>
@@ -19193,7 +19489,7 @@
         </w:rPr>
         <w:t>П</w:t>
       </w:r>
-      <w:bookmarkEnd w:id="77"/>
+      <w:bookmarkEnd w:id="75"/>
     </w:p>
     <w:p>
       <w:pPr>
@@ -19353,7 +19649,7 @@
           <w:b w:val="0"/>
         </w:rPr>
       </w:pPr>
-      <w:bookmarkStart w:id="78" w:name="_Toc74590480"/>
+      <w:bookmarkStart w:id="76" w:name="_Toc74590480"/>
       <w:r>
         <w:rPr>
           <w:b w:val="0"/>
@@ -19367,7 +19663,7 @@
         </w:rPr>
         <w:t>Р</w:t>
       </w:r>
-      <w:bookmarkEnd w:id="78"/>
+      <w:bookmarkEnd w:id="76"/>
     </w:p>
     <w:p>
       <w:pPr>
@@ -19511,7 +19807,7 @@
           <w:b w:val="0"/>
         </w:rPr>
       </w:pPr>
-      <w:bookmarkStart w:id="79" w:name="_Toc74590481"/>
+      <w:bookmarkStart w:id="77" w:name="_Toc74590481"/>
       <w:r>
         <w:rPr>
           <w:b w:val="0"/>
@@ -19525,7 +19821,7 @@
         </w:rPr>
         <w:t>С</w:t>
       </w:r>
-      <w:bookmarkEnd w:id="79"/>
+      <w:bookmarkEnd w:id="77"/>
     </w:p>
     <w:p>
       <w:pPr>
@@ -19644,8 +19940,8 @@
           <w:b w:val="0"/>
         </w:rPr>
       </w:pPr>
-      <w:bookmarkStart w:id="80" w:name="_Toc74590482"/>
-      <w:bookmarkEnd w:id="65"/>
+      <w:bookmarkStart w:id="78" w:name="_Toc74590482"/>
+      <w:bookmarkEnd w:id="63"/>
       <w:r>
         <w:rPr>
           <w:b w:val="0"/>
@@ -19659,7 +19955,7 @@
         </w:rPr>
         <w:t>Т</w:t>
       </w:r>
-      <w:bookmarkEnd w:id="80"/>
+      <w:bookmarkEnd w:id="78"/>
     </w:p>
     <w:p>
       <w:pPr>
@@ -23568,6 +23864,95 @@
     </w:lvl>
   </w:abstractNum>
   <w:abstractNum w:abstractNumId="22" w15:restartNumberingAfterBreak="0">
+    <w:nsid w:val="4D2A0F93"/>
+    <w:multiLevelType w:val="hybridMultilevel"/>
+    <w:tmpl w:val="FB6C2760"/>
+    <w:lvl w:ilvl="0" w:tplc="7F5A2342">
+      <w:start w:val="1"/>
+      <w:numFmt w:val="decimal"/>
+      <w:lvlText w:val="%1."/>
+      <w:lvlJc w:val="left"/>
+      <w:pPr>
+        <w:ind w:left="1099" w:hanging="390"/>
+      </w:pPr>
+      <w:rPr>
+        <w:rFonts w:hint="default"/>
+      </w:rPr>
+    </w:lvl>
+    <w:lvl w:ilvl="1" w:tplc="04190019" w:tentative="1">
+      <w:start w:val="1"/>
+      <w:numFmt w:val="lowerLetter"/>
+      <w:lvlText w:val="%2."/>
+      <w:lvlJc w:val="left"/>
+      <w:pPr>
+        <w:ind w:left="1789" w:hanging="360"/>
+      </w:pPr>
+    </w:lvl>
+    <w:lvl w:ilvl="2" w:tplc="0419001B" w:tentative="1">
+      <w:start w:val="1"/>
+      <w:numFmt w:val="lowerRoman"/>
+      <w:lvlText w:val="%3."/>
+      <w:lvlJc w:val="right"/>
+      <w:pPr>
+        <w:ind w:left="2509" w:hanging="180"/>
+      </w:pPr>
+    </w:lvl>
+    <w:lvl w:ilvl="3" w:tplc="0419000F" w:tentative="1">
+      <w:start w:val="1"/>
+      <w:numFmt w:val="decimal"/>
+      <w:lvlText w:val="%4."/>
+      <w:lvlJc w:val="left"/>
+      <w:pPr>
+        <w:ind w:left="3229" w:hanging="360"/>
+      </w:pPr>
+    </w:lvl>
+    <w:lvl w:ilvl="4" w:tplc="04190019" w:tentative="1">
+      <w:start w:val="1"/>
+      <w:numFmt w:val="lowerLetter"/>
+      <w:lvlText w:val="%5."/>
+      <w:lvlJc w:val="left"/>
+      <w:pPr>
+        <w:ind w:left="3949" w:hanging="360"/>
+      </w:pPr>
+    </w:lvl>
+    <w:lvl w:ilvl="5" w:tplc="0419001B" w:tentative="1">
+      <w:start w:val="1"/>
+      <w:numFmt w:val="lowerRoman"/>
+      <w:lvlText w:val="%6."/>
+      <w:lvlJc w:val="right"/>
+      <w:pPr>
+        <w:ind w:left="4669" w:hanging="180"/>
+      </w:pPr>
+    </w:lvl>
+    <w:lvl w:ilvl="6" w:tplc="0419000F" w:tentative="1">
+      <w:start w:val="1"/>
+      <w:numFmt w:val="decimal"/>
+      <w:lvlText w:val="%7."/>
+      <w:lvlJc w:val="left"/>
+      <w:pPr>
+        <w:ind w:left="5389" w:hanging="360"/>
+      </w:pPr>
+    </w:lvl>
+    <w:lvl w:ilvl="7" w:tplc="04190019" w:tentative="1">
+      <w:start w:val="1"/>
+      <w:numFmt w:val="lowerLetter"/>
+      <w:lvlText w:val="%8."/>
+      <w:lvlJc w:val="left"/>
+      <w:pPr>
+        <w:ind w:left="6109" w:hanging="360"/>
+      </w:pPr>
+    </w:lvl>
+    <w:lvl w:ilvl="8" w:tplc="0419001B" w:tentative="1">
+      <w:start w:val="1"/>
+      <w:numFmt w:val="lowerRoman"/>
+      <w:lvlText w:val="%9."/>
+      <w:lvlJc w:val="right"/>
+      <w:pPr>
+        <w:ind w:left="6829" w:hanging="180"/>
+      </w:pPr>
+    </w:lvl>
+  </w:abstractNum>
+  <w:abstractNum w:abstractNumId="23" w15:restartNumberingAfterBreak="0">
     <w:nsid w:val="4FCE5D76"/>
     <w:multiLevelType w:val="hybridMultilevel"/>
     <w:tmpl w:val="35A0C632"/>
@@ -23657,7 +24042,7 @@
       </w:pPr>
     </w:lvl>
   </w:abstractNum>
-  <w:abstractNum w:abstractNumId="23" w15:restartNumberingAfterBreak="0">
+  <w:abstractNum w:abstractNumId="24" w15:restartNumberingAfterBreak="0">
     <w:nsid w:val="5007687D"/>
     <w:multiLevelType w:val="hybridMultilevel"/>
     <w:tmpl w:val="4588066C"/>
@@ -23749,7 +24134,7 @@
       </w:pPr>
     </w:lvl>
   </w:abstractNum>
-  <w:abstractNum w:abstractNumId="24" w15:restartNumberingAfterBreak="0">
+  <w:abstractNum w:abstractNumId="25" w15:restartNumberingAfterBreak="0">
     <w:nsid w:val="559F0AC4"/>
     <w:multiLevelType w:val="multilevel"/>
     <w:tmpl w:val="FE70A3EC"/>
@@ -23862,7 +24247,7 @@
       </w:rPr>
     </w:lvl>
   </w:abstractNum>
-  <w:abstractNum w:abstractNumId="25" w15:restartNumberingAfterBreak="0">
+  <w:abstractNum w:abstractNumId="26" w15:restartNumberingAfterBreak="0">
     <w:nsid w:val="5B517CA3"/>
     <w:multiLevelType w:val="hybridMultilevel"/>
     <w:tmpl w:val="4D52AA38"/>
@@ -23951,7 +24336,7 @@
       </w:pPr>
     </w:lvl>
   </w:abstractNum>
-  <w:abstractNum w:abstractNumId="26" w15:restartNumberingAfterBreak="0">
+  <w:abstractNum w:abstractNumId="27" w15:restartNumberingAfterBreak="0">
     <w:nsid w:val="5B6F09A7"/>
     <w:multiLevelType w:val="hybridMultilevel"/>
     <w:tmpl w:val="FBF0B2D6"/>
@@ -24043,7 +24428,7 @@
       </w:pPr>
     </w:lvl>
   </w:abstractNum>
-  <w:abstractNum w:abstractNumId="27" w15:restartNumberingAfterBreak="0">
+  <w:abstractNum w:abstractNumId="28" w15:restartNumberingAfterBreak="0">
     <w:nsid w:val="5F5873BC"/>
     <w:multiLevelType w:val="hybridMultilevel"/>
     <w:tmpl w:val="914EDDBA"/>
@@ -24156,7 +24541,7 @@
       </w:rPr>
     </w:lvl>
   </w:abstractNum>
-  <w:abstractNum w:abstractNumId="28" w15:restartNumberingAfterBreak="0">
+  <w:abstractNum w:abstractNumId="29" w15:restartNumberingAfterBreak="0">
     <w:nsid w:val="62632960"/>
     <w:multiLevelType w:val="multilevel"/>
     <w:tmpl w:val="ACAE2DDA"/>
@@ -24275,7 +24660,7 @@
       </w:rPr>
     </w:lvl>
   </w:abstractNum>
-  <w:abstractNum w:abstractNumId="29" w15:restartNumberingAfterBreak="0">
+  <w:abstractNum w:abstractNumId="30" w15:restartNumberingAfterBreak="0">
     <w:nsid w:val="62C44841"/>
     <w:multiLevelType w:val="hybridMultilevel"/>
     <w:tmpl w:val="650C0D36"/>
@@ -24361,7 +24746,7 @@
       </w:pPr>
     </w:lvl>
   </w:abstractNum>
-  <w:abstractNum w:abstractNumId="30" w15:restartNumberingAfterBreak="0">
+  <w:abstractNum w:abstractNumId="31" w15:restartNumberingAfterBreak="0">
     <w:nsid w:val="63B26A66"/>
     <w:multiLevelType w:val="hybridMultilevel"/>
     <w:tmpl w:val="E90AE46E"/>
@@ -24477,7 +24862,7 @@
       </w:rPr>
     </w:lvl>
   </w:abstractNum>
-  <w:abstractNum w:abstractNumId="31" w15:restartNumberingAfterBreak="0">
+  <w:abstractNum w:abstractNumId="32" w15:restartNumberingAfterBreak="0">
     <w:nsid w:val="66B20AE4"/>
     <w:multiLevelType w:val="hybridMultilevel"/>
     <w:tmpl w:val="E1F288B4"/>
@@ -24569,7 +24954,7 @@
       </w:pPr>
     </w:lvl>
   </w:abstractNum>
-  <w:abstractNum w:abstractNumId="32" w15:restartNumberingAfterBreak="0">
+  <w:abstractNum w:abstractNumId="33" w15:restartNumberingAfterBreak="0">
     <w:nsid w:val="68072090"/>
     <w:multiLevelType w:val="hybridMultilevel"/>
     <w:tmpl w:val="FF6A2F12"/>
@@ -24682,7 +25067,7 @@
       </w:rPr>
     </w:lvl>
   </w:abstractNum>
-  <w:abstractNum w:abstractNumId="33" w15:restartNumberingAfterBreak="0">
+  <w:abstractNum w:abstractNumId="34" w15:restartNumberingAfterBreak="0">
     <w:nsid w:val="6BDB747C"/>
     <w:multiLevelType w:val="hybridMultilevel"/>
     <w:tmpl w:val="3EF6BA1C"/>
@@ -24771,7 +25156,7 @@
       </w:pPr>
     </w:lvl>
   </w:abstractNum>
-  <w:abstractNum w:abstractNumId="34" w15:restartNumberingAfterBreak="0">
+  <w:abstractNum w:abstractNumId="35" w15:restartNumberingAfterBreak="0">
     <w:nsid w:val="6C386E6A"/>
     <w:multiLevelType w:val="hybridMultilevel"/>
     <w:tmpl w:val="8FF4FE6A"/>
@@ -24860,7 +25245,7 @@
       </w:pPr>
     </w:lvl>
   </w:abstractNum>
-  <w:abstractNum w:abstractNumId="35" w15:restartNumberingAfterBreak="0">
+  <w:abstractNum w:abstractNumId="36" w15:restartNumberingAfterBreak="0">
     <w:nsid w:val="729A6145"/>
     <w:multiLevelType w:val="hybridMultilevel"/>
     <w:tmpl w:val="07DE107C"/>
@@ -24952,7 +25337,7 @@
       </w:pPr>
     </w:lvl>
   </w:abstractNum>
-  <w:abstractNum w:abstractNumId="36" w15:restartNumberingAfterBreak="0">
+  <w:abstractNum w:abstractNumId="37" w15:restartNumberingAfterBreak="0">
     <w:nsid w:val="748F7329"/>
     <w:multiLevelType w:val="hybridMultilevel"/>
     <w:tmpl w:val="8474CCFE"/>
@@ -25068,7 +25453,7 @@
       </w:rPr>
     </w:lvl>
   </w:abstractNum>
-  <w:abstractNum w:abstractNumId="37" w15:restartNumberingAfterBreak="0">
+  <w:abstractNum w:abstractNumId="38" w15:restartNumberingAfterBreak="0">
     <w:nsid w:val="74D730B7"/>
     <w:multiLevelType w:val="hybridMultilevel"/>
     <w:tmpl w:val="2284A7D4"/>
@@ -25181,7 +25566,7 @@
       </w:rPr>
     </w:lvl>
   </w:abstractNum>
-  <w:abstractNum w:abstractNumId="38" w15:restartNumberingAfterBreak="0">
+  <w:abstractNum w:abstractNumId="39" w15:restartNumberingAfterBreak="0">
     <w:nsid w:val="7563323A"/>
     <w:multiLevelType w:val="multilevel"/>
     <w:tmpl w:val="171C057C"/>
@@ -25330,7 +25715,7 @@
       </w:rPr>
     </w:lvl>
   </w:abstractNum>
-  <w:abstractNum w:abstractNumId="39" w15:restartNumberingAfterBreak="0">
+  <w:abstractNum w:abstractNumId="40" w15:restartNumberingAfterBreak="0">
     <w:nsid w:val="770A07DF"/>
     <w:multiLevelType w:val="hybridMultilevel"/>
     <w:tmpl w:val="4A40C73E"/>
@@ -25422,7 +25807,7 @@
       </w:pPr>
     </w:lvl>
   </w:abstractNum>
-  <w:abstractNum w:abstractNumId="40" w15:restartNumberingAfterBreak="0">
+  <w:abstractNum w:abstractNumId="41" w15:restartNumberingAfterBreak="0">
     <w:nsid w:val="77B41219"/>
     <w:multiLevelType w:val="hybridMultilevel"/>
     <w:tmpl w:val="120EEB5C"/>
@@ -25511,7 +25896,7 @@
       </w:pPr>
     </w:lvl>
   </w:abstractNum>
-  <w:abstractNum w:abstractNumId="41" w15:restartNumberingAfterBreak="0">
+  <w:abstractNum w:abstractNumId="42" w15:restartNumberingAfterBreak="0">
     <w:nsid w:val="798D5860"/>
     <w:multiLevelType w:val="hybridMultilevel"/>
     <w:tmpl w:val="B37633EC"/>
@@ -25600,7 +25985,7 @@
       </w:pPr>
     </w:lvl>
   </w:abstractNum>
-  <w:abstractNum w:abstractNumId="42" w15:restartNumberingAfterBreak="0">
+  <w:abstractNum w:abstractNumId="43" w15:restartNumberingAfterBreak="0">
     <w:nsid w:val="7BF37E66"/>
     <w:multiLevelType w:val="hybridMultilevel"/>
     <w:tmpl w:val="D1D21556"/>
@@ -25692,7 +26077,7 @@
       </w:pPr>
     </w:lvl>
   </w:abstractNum>
-  <w:abstractNum w:abstractNumId="43" w15:restartNumberingAfterBreak="0">
+  <w:abstractNum w:abstractNumId="44" w15:restartNumberingAfterBreak="0">
     <w:nsid w:val="7C98282E"/>
     <w:multiLevelType w:val="hybridMultilevel"/>
     <w:tmpl w:val="2F3EA842"/>
@@ -25785,19 +26170,19 @@
     </w:lvl>
   </w:abstractNum>
   <w:num w:numId="1">
-    <w:abstractNumId w:val="22"/>
+    <w:abstractNumId w:val="23"/>
   </w:num>
   <w:num w:numId="2">
-    <w:abstractNumId w:val="30"/>
+    <w:abstractNumId w:val="31"/>
   </w:num>
   <w:num w:numId="3">
     <w:abstractNumId w:val="20"/>
   </w:num>
   <w:num w:numId="4">
-    <w:abstractNumId w:val="28"/>
+    <w:abstractNumId w:val="29"/>
   </w:num>
   <w:num w:numId="5">
-    <w:abstractNumId w:val="28"/>
+    <w:abstractNumId w:val="29"/>
     <w:lvlOverride w:ilvl="0">
       <w:startOverride w:val="1"/>
     </w:lvlOverride>
@@ -25830,25 +26215,25 @@
     <w:abstractNumId w:val="3"/>
   </w:num>
   <w:num w:numId="7">
-    <w:abstractNumId w:val="38"/>
+    <w:abstractNumId w:val="39"/>
   </w:num>
   <w:num w:numId="8">
-    <w:abstractNumId w:val="32"/>
+    <w:abstractNumId w:val="33"/>
   </w:num>
   <w:num w:numId="9">
-    <w:abstractNumId w:val="24"/>
+    <w:abstractNumId w:val="25"/>
   </w:num>
   <w:num w:numId="10">
     <w:abstractNumId w:val="12"/>
   </w:num>
   <w:num w:numId="11">
-    <w:abstractNumId w:val="40"/>
+    <w:abstractNumId w:val="41"/>
   </w:num>
   <w:num w:numId="12">
-    <w:abstractNumId w:val="25"/>
+    <w:abstractNumId w:val="26"/>
   </w:num>
   <w:num w:numId="13">
-    <w:abstractNumId w:val="41"/>
+    <w:abstractNumId w:val="42"/>
   </w:num>
   <w:num w:numId="14">
     <w:abstractNumId w:val="17"/>
@@ -25866,22 +26251,22 @@
     <w:abstractNumId w:val="16"/>
   </w:num>
   <w:num w:numId="19">
-    <w:abstractNumId w:val="27"/>
+    <w:abstractNumId w:val="28"/>
   </w:num>
   <w:num w:numId="20">
-    <w:abstractNumId w:val="33"/>
+    <w:abstractNumId w:val="34"/>
   </w:num>
   <w:num w:numId="21">
     <w:abstractNumId w:val="13"/>
   </w:num>
   <w:num w:numId="22">
-    <w:abstractNumId w:val="23"/>
+    <w:abstractNumId w:val="24"/>
   </w:num>
   <w:num w:numId="23">
     <w:abstractNumId w:val="0"/>
   </w:num>
   <w:num w:numId="24">
-    <w:abstractNumId w:val="35"/>
+    <w:abstractNumId w:val="36"/>
   </w:num>
   <w:num w:numId="25">
     <w:abstractNumId w:val="8"/>
@@ -25893,7 +26278,7 @@
     <w:abstractNumId w:val="2"/>
   </w:num>
   <w:num w:numId="28">
-    <w:abstractNumId w:val="28"/>
+    <w:abstractNumId w:val="29"/>
     <w:lvlOverride w:ilvl="0">
       <w:startOverride w:val="1"/>
     </w:lvlOverride>
@@ -25926,7 +26311,7 @@
     <w:abstractNumId w:val="21"/>
   </w:num>
   <w:num w:numId="30">
-    <w:abstractNumId w:val="28"/>
+    <w:abstractNumId w:val="29"/>
     <w:lvlOverride w:ilvl="0">
       <w:startOverride w:val="1"/>
     </w:lvlOverride>
@@ -25956,7 +26341,7 @@
     </w:lvlOverride>
   </w:num>
   <w:num w:numId="31">
-    <w:abstractNumId w:val="28"/>
+    <w:abstractNumId w:val="29"/>
     <w:lvlOverride w:ilvl="0">
       <w:startOverride w:val="1"/>
     </w:lvlOverride>
@@ -25986,7 +26371,7 @@
     </w:lvlOverride>
   </w:num>
   <w:num w:numId="32">
-    <w:abstractNumId w:val="28"/>
+    <w:abstractNumId w:val="29"/>
     <w:lvlOverride w:ilvl="0">
       <w:startOverride w:val="1"/>
     </w:lvlOverride>
@@ -26022,19 +26407,19 @@
     <w:abstractNumId w:val="19"/>
   </w:num>
   <w:num w:numId="35">
-    <w:abstractNumId w:val="31"/>
+    <w:abstractNumId w:val="32"/>
   </w:num>
   <w:num w:numId="36">
-    <w:abstractNumId w:val="34"/>
+    <w:abstractNumId w:val="35"/>
   </w:num>
   <w:num w:numId="37">
     <w:abstractNumId w:val="15"/>
   </w:num>
   <w:num w:numId="38">
-    <w:abstractNumId w:val="39"/>
+    <w:abstractNumId w:val="40"/>
   </w:num>
   <w:num w:numId="39">
-    <w:abstractNumId w:val="29"/>
+    <w:abstractNumId w:val="30"/>
   </w:num>
   <w:num w:numId="40">
     <w:abstractNumId w:val="10"/>
@@ -26046,25 +26431,28 @@
     <w:abstractNumId w:val="11"/>
   </w:num>
   <w:num w:numId="43">
-    <w:abstractNumId w:val="42"/>
+    <w:abstractNumId w:val="43"/>
   </w:num>
   <w:num w:numId="44">
-    <w:abstractNumId w:val="26"/>
+    <w:abstractNumId w:val="27"/>
   </w:num>
   <w:num w:numId="45">
-    <w:abstractNumId w:val="43"/>
+    <w:abstractNumId w:val="44"/>
   </w:num>
   <w:num w:numId="46">
-    <w:abstractNumId w:val="37"/>
+    <w:abstractNumId w:val="38"/>
   </w:num>
   <w:num w:numId="47">
-    <w:abstractNumId w:val="36"/>
+    <w:abstractNumId w:val="37"/>
   </w:num>
   <w:num w:numId="48">
     <w:abstractNumId w:val="9"/>
   </w:num>
   <w:num w:numId="49">
     <w:abstractNumId w:val="18"/>
+  </w:num>
+  <w:num w:numId="50">
+    <w:abstractNumId w:val="22"/>
   </w:num>
 </w:numbering>
 </file>
@@ -26466,7 +26854,7 @@
   <w:style w:type="paragraph" w:default="1" w:styleId="a">
     <w:name w:val="Normal"/>
     <w:qFormat/>
-    <w:rsid w:val="00315FB3"/>
+    <w:rsid w:val="005E5352"/>
     <w:pPr>
       <w:spacing w:after="0" w:line="360" w:lineRule="auto"/>
       <w:ind w:firstLine="709"/>
@@ -27257,7 +27645,7 @@
 </file>
 
 <file path=customXml/itemProps1.xml><?xml version="1.0" encoding="utf-8"?>
-<ds:datastoreItem xmlns:ds="http://schemas.openxmlformats.org/officeDocument/2006/customXml" ds:itemID="{DE80A42C-B1AF-4BC9-B809-E823348BA06A}">
+<ds:datastoreItem xmlns:ds="http://schemas.openxmlformats.org/officeDocument/2006/customXml" ds:itemID="{58085B4A-C545-4607-B37C-F64356ABE1C6}">
   <ds:schemaRefs>
     <ds:schemaRef ds:uri="http://schemas.openxmlformats.org/officeDocument/2006/bibliography"/>
   </ds:schemaRefs>

</xml_diff>

<commit_message>
feature: complete second part of graduation work
</commit_message>
<xml_diff>
--- a/ВКР_Горбатюк_А_А_ПМИб-1902а.docx
+++ b/ВКР_Горбатюк_А_А_ПМИб-1902а.docx
@@ -5389,39 +5389,50 @@
     </w:p>
     <w:p>
       <w:r>
-        <w:t xml:space="preserve">Алгоритм учитывает все свободные дни, проверяя упомянутые ранее ограничения касающиеся количества </w:t>
-      </w:r>
-      <w:r>
-        <w:t>сотрудников</w:t>
-      </w:r>
-      <w:r>
-        <w:t>, одновременно записавшихся на конкретную дату из одного отдела.</w:t>
-      </w:r>
+        <w:t>Алгоритм учитывает все свободные дни, проверяя упомянутые ранее ограничения касающиеся количества сотрудников, одновременно записавшихся на конкретную дату из одного отдела</w:t>
+      </w:r>
+      <w:r>
+        <w:t xml:space="preserve"> </w:t>
+      </w:r>
+      <w:r>
+        <w:t>и макси</w:t>
+      </w:r>
+      <w:r>
+        <w:t>мальное количество людей, которых задень может принять медицинская организация</w:t>
+      </w:r>
+      <w:r>
+        <w:t>.</w:t>
+      </w:r>
+    </w:p>
+    <w:p>
+      <w:pPr>
+        <w:rPr>
+          <w:lang w:val="en-US"/>
+        </w:rPr>
+      </w:pPr>
     </w:p>
     <w:p/>
     <w:p>
       <w:pPr>
         <w:ind w:firstLine="0"/>
       </w:pPr>
-      <w:bookmarkStart w:id="12" w:name="_GoBack"/>
+    </w:p>
+    <w:p>
+      <w:pPr>
+        <w:rPr>
+          <w:b/>
+        </w:rPr>
+      </w:pPr>
+      <w:bookmarkStart w:id="12" w:name="_Toc74590439"/>
+      <w:bookmarkStart w:id="13" w:name="_Toc133663283"/>
+      <w:r>
+        <w:rPr>
+          <w:b/>
+        </w:rPr>
+        <w:t>Выводы к главе 1</w:t>
+      </w:r>
       <w:bookmarkEnd w:id="12"/>
-    </w:p>
-    <w:p>
-      <w:pPr>
-        <w:rPr>
-          <w:b/>
-        </w:rPr>
-      </w:pPr>
-      <w:bookmarkStart w:id="13" w:name="_Toc74590439"/>
-      <w:bookmarkStart w:id="14" w:name="_Toc133663283"/>
-      <w:r>
-        <w:rPr>
-          <w:b/>
-        </w:rPr>
-        <w:t>Выводы к главе 1</w:t>
-      </w:r>
       <w:bookmarkEnd w:id="13"/>
-      <w:bookmarkEnd w:id="14"/>
     </w:p>
     <w:p/>
     <w:p>
@@ -5462,6 +5473,7 @@
     </w:p>
     <w:p>
       <w:r>
+        <w:lastRenderedPageBreak/>
         <w:t>Основываясь на полученной информации, были смоделированы прецеденты взаимодействия пользователя с системой, которые заложили основу для дальнейшего проектирования и реализации.</w:t>
       </w:r>
       <w:r>
@@ -5472,7 +5484,7 @@
       <w:pPr>
         <w:pStyle w:val="1"/>
       </w:pPr>
-      <w:bookmarkStart w:id="15" w:name="_Toc133663284"/>
+      <w:bookmarkStart w:id="14" w:name="_Toc133663284"/>
       <w:r>
         <w:lastRenderedPageBreak/>
         <w:t xml:space="preserve">Логическое проектирование </w:t>
@@ -5486,473 +5498,225 @@
       <w:r>
         <w:t>записи сотрудников на медкомиссию</w:t>
       </w:r>
+      <w:bookmarkEnd w:id="14"/>
+    </w:p>
+    <w:p>
+      <w:pPr>
+        <w:ind w:firstLine="0"/>
+      </w:pPr>
+    </w:p>
+    <w:p>
+      <w:pPr>
+        <w:pStyle w:val="2"/>
+      </w:pPr>
+      <w:bookmarkStart w:id="15" w:name="_Toc133663285"/>
+      <w:r>
+        <w:t>Выбор технологии логического моделирования</w:t>
+      </w:r>
       <w:bookmarkEnd w:id="15"/>
     </w:p>
-    <w:p>
-      <w:pPr>
-        <w:ind w:firstLine="0"/>
-      </w:pPr>
-    </w:p>
+    <w:p/>
+    <w:p>
+      <w:r>
+        <w:t>Создание логической модели базы данных - один из ключевых этапов в процессе проектирования информационной системы. Правильный выбор технологии и языка моделирования для создания логической модели может значительно упростить процесс и улучшить качество результата</w:t>
+      </w:r>
+      <w:r>
+        <w:t>.</w:t>
+      </w:r>
+    </w:p>
+    <w:p>
+      <w:r>
+        <w:t>Существует несколько языков для моделирования логических моделей баз данных, каждый из которых имеет свои преимущества и недостатки.</w:t>
+      </w:r>
+    </w:p>
+    <w:p>
+      <w:r>
+        <w:t>Один из самых популярных языков для моделирования логических моделей баз данных</w:t>
+      </w:r>
+      <w:r>
+        <w:t xml:space="preserve"> – </w:t>
+      </w:r>
+      <w:r>
+        <w:t>это язык UML (</w:t>
+      </w:r>
+      <w:proofErr w:type="spellStart"/>
+      <w:r>
+        <w:t>Unified</w:t>
+      </w:r>
+      <w:proofErr w:type="spellEnd"/>
+      <w:r>
+        <w:t xml:space="preserve"> </w:t>
+      </w:r>
+      <w:proofErr w:type="spellStart"/>
+      <w:r>
+        <w:t>Modeling</w:t>
+      </w:r>
+      <w:proofErr w:type="spellEnd"/>
+      <w:r>
+        <w:t xml:space="preserve"> </w:t>
+      </w:r>
+      <w:proofErr w:type="spellStart"/>
+      <w:r>
+        <w:t>Language</w:t>
+      </w:r>
+      <w:proofErr w:type="spellEnd"/>
+      <w:r>
+        <w:t>). UML предназначен для моделирования различных видов систем, включая программное обеспечение и базы данных. Он включает в себя различные типы диаграмм, такие как диаграммы классов, диаграммы прецедентов, диаграммы последовательности и др. Каждая диаграмма в UML представляет определенный аспект системы и позволяет более детально изучить ее структуру и функциональность.</w:t>
+      </w:r>
+    </w:p>
+    <w:p>
+      <w:r>
+        <w:t>Другим языком для моделирования логических моделей баз данных является ER-моделирование (</w:t>
+      </w:r>
+      <w:proofErr w:type="spellStart"/>
+      <w:r>
+        <w:t>Entity-Relationship</w:t>
+      </w:r>
+      <w:proofErr w:type="spellEnd"/>
+      <w:r>
+        <w:t xml:space="preserve"> </w:t>
+      </w:r>
+      <w:proofErr w:type="spellStart"/>
+      <w:r>
+        <w:t>Modeling</w:t>
+      </w:r>
+      <w:proofErr w:type="spellEnd"/>
+      <w:r>
+        <w:t>). Он используется для создания графических представлений баз данных и описания отношений между сущностями в этих базах. ER-моделирование включает в себя диаграммы сущностей-связей (</w:t>
+      </w:r>
+      <w:proofErr w:type="spellStart"/>
+      <w:r>
+        <w:t>Entity-Relationship</w:t>
+      </w:r>
+      <w:proofErr w:type="spellEnd"/>
+      <w:r>
+        <w:t xml:space="preserve"> </w:t>
+      </w:r>
+      <w:proofErr w:type="spellStart"/>
+      <w:r>
+        <w:t>Diagrams</w:t>
+      </w:r>
+      <w:proofErr w:type="spellEnd"/>
+      <w:r>
+        <w:t>, ERD), которые показывают, как сущности в базе данных связаны друг с другом.</w:t>
+      </w:r>
+    </w:p>
+    <w:p>
+      <w:r>
+        <w:t>Также существует язык IDEF1X (</w:t>
+      </w:r>
+      <w:proofErr w:type="spellStart"/>
+      <w:r>
+        <w:t>Integration</w:t>
+      </w:r>
+      <w:proofErr w:type="spellEnd"/>
+      <w:r>
+        <w:t xml:space="preserve"> </w:t>
+      </w:r>
+      <w:proofErr w:type="spellStart"/>
+      <w:r>
+        <w:t>Definition</w:t>
+      </w:r>
+      <w:proofErr w:type="spellEnd"/>
+      <w:r>
+        <w:t xml:space="preserve"> </w:t>
+      </w:r>
+      <w:proofErr w:type="spellStart"/>
+      <w:r>
+        <w:t>for</w:t>
+      </w:r>
+      <w:proofErr w:type="spellEnd"/>
+      <w:r>
+        <w:t xml:space="preserve"> </w:t>
+      </w:r>
+      <w:proofErr w:type="spellStart"/>
+      <w:r>
+        <w:t>Information</w:t>
+      </w:r>
+      <w:proofErr w:type="spellEnd"/>
+      <w:r>
+        <w:t xml:space="preserve"> </w:t>
+      </w:r>
+      <w:proofErr w:type="spellStart"/>
+      <w:r>
+        <w:t>Modeling</w:t>
+      </w:r>
+      <w:proofErr w:type="spellEnd"/>
+      <w:r>
+        <w:t>), который используется для моделирования данных и был разработан для использования в среде проектирования баз данных. IDEF1X позволяет описывать сущности, атрибуты и связи между ними в базах данных.</w:t>
+      </w:r>
+    </w:p>
+    <w:p>
+      <w:r>
+        <w:lastRenderedPageBreak/>
+        <w:t>Однако из перечисленных языков для моделирования логических моделей баз данных UML является более универсальным и мощным языком</w:t>
+      </w:r>
+      <w:r>
+        <w:t xml:space="preserve">. Также </w:t>
+      </w:r>
+      <w:r>
+        <w:t>UML имеет широкую поддержку в индустрии и доступен для множества инструментов и платформ. Поэтому выбор UML для моделирования логических моделей баз данных является более предпочтительным вариантом.</w:t>
+      </w:r>
+    </w:p>
+    <w:p/>
     <w:p>
       <w:pPr>
         <w:pStyle w:val="2"/>
       </w:pPr>
-      <w:bookmarkStart w:id="16" w:name="_Toc133663285"/>
-      <w:r>
-        <w:t>Выбор технологии логического моделирования</w:t>
+      <w:bookmarkStart w:id="16" w:name="_Toc133663286"/>
+      <w:r>
+        <w:t>Описание логической модели</w:t>
+      </w:r>
+      <w:r>
+        <w:t xml:space="preserve"> системы</w:t>
       </w:r>
       <w:bookmarkEnd w:id="16"/>
     </w:p>
     <w:p/>
     <w:p>
-      <w:pPr>
-        <w:rPr>
-          <w:highlight w:val="yellow"/>
-        </w:rPr>
-      </w:pPr>
-      <w:r>
-        <w:rPr>
-          <w:highlight w:val="yellow"/>
-        </w:rPr>
-        <w:t>Как было описано в предыдущей главе</w:t>
-      </w:r>
-      <w:r>
-        <w:rPr>
-          <w:highlight w:val="yellow"/>
-        </w:rPr>
-        <w:t>,</w:t>
-      </w:r>
-      <w:r>
-        <w:rPr>
-          <w:highlight w:val="yellow"/>
-        </w:rPr>
-        <w:t xml:space="preserve"> методология </w:t>
-      </w:r>
-      <w:r>
-        <w:rPr>
-          <w:highlight w:val="yellow"/>
-          <w:lang w:val="en-US"/>
-        </w:rPr>
-        <w:t>UML</w:t>
-      </w:r>
-      <w:r>
-        <w:rPr>
-          <w:highlight w:val="yellow"/>
-        </w:rPr>
-        <w:t xml:space="preserve"> является достаточно универсальной </w:t>
-      </w:r>
-      <w:r>
-        <w:rPr>
-          <w:highlight w:val="yellow"/>
-        </w:rPr>
-        <w:t xml:space="preserve">и ее можно использовать на всех этапах моделирования будущей системы. </w:t>
-      </w:r>
-      <w:r>
-        <w:rPr>
-          <w:highlight w:val="yellow"/>
-        </w:rPr>
-        <w:t xml:space="preserve">Она довольно часто используется для описания структуры данных, отдельных сущностей, связей между ними. </w:t>
-      </w:r>
-      <w:r>
-        <w:rPr>
-          <w:highlight w:val="yellow"/>
-        </w:rPr>
-        <w:t>Соответственно для логи</w:t>
-      </w:r>
-      <w:r>
-        <w:rPr>
-          <w:highlight w:val="yellow"/>
-        </w:rPr>
-        <w:t>ческого проектирования была так</w:t>
-      </w:r>
-      <w:r>
-        <w:rPr>
-          <w:highlight w:val="yellow"/>
-        </w:rPr>
-        <w:t>же использована эта методология и подробный анализ других подобных решений не требуется.</w:t>
-      </w:r>
-      <w:r>
-        <w:rPr>
-          <w:highlight w:val="yellow"/>
-        </w:rPr>
-        <w:t xml:space="preserve"> Это способствует сохранени</w:t>
-      </w:r>
-      <w:r>
-        <w:rPr>
-          <w:highlight w:val="yellow"/>
-        </w:rPr>
-        <w:t>ю общей концепции проектирования</w:t>
-      </w:r>
-      <w:r>
-        <w:rPr>
-          <w:highlight w:val="yellow"/>
-        </w:rPr>
-        <w:t xml:space="preserve"> и пониманию системы в целом, так как использование одной технологии требует меньших усилий на понимание взаимосвязи разных моделей. </w:t>
-      </w:r>
-    </w:p>
-    <w:p>
-      <w:pPr>
-        <w:rPr>
-          <w:highlight w:val="yellow"/>
-        </w:rPr>
-      </w:pPr>
-      <w:r>
-        <w:rPr>
-          <w:highlight w:val="yellow"/>
-        </w:rPr>
-        <w:t>В то же время</w:t>
-      </w:r>
-      <w:r>
-        <w:rPr>
-          <w:highlight w:val="yellow"/>
-        </w:rPr>
-        <w:t xml:space="preserve"> в </w:t>
-      </w:r>
-      <w:r>
-        <w:rPr>
-          <w:highlight w:val="yellow"/>
-        </w:rPr>
-        <w:t>качестве методологии</w:t>
-      </w:r>
-      <w:r>
-        <w:rPr>
-          <w:highlight w:val="yellow"/>
-        </w:rPr>
-        <w:t xml:space="preserve"> для</w:t>
-      </w:r>
-      <w:r>
-        <w:rPr>
-          <w:highlight w:val="yellow"/>
-        </w:rPr>
-        <w:t xml:space="preserve"> моделирования данных была </w:t>
-      </w:r>
-      <w:r>
-        <w:rPr>
-          <w:highlight w:val="yellow"/>
-        </w:rPr>
-        <w:t>использована</w:t>
-      </w:r>
-      <w:r>
-        <w:rPr>
-          <w:highlight w:val="yellow"/>
-        </w:rPr>
-        <w:t xml:space="preserve"> </w:t>
-      </w:r>
-      <w:r>
-        <w:rPr>
-          <w:highlight w:val="yellow"/>
-          <w:lang w:val="en-US"/>
-        </w:rPr>
-        <w:t>IDEF</w:t>
-      </w:r>
-      <w:r>
-        <w:rPr>
-          <w:highlight w:val="yellow"/>
-        </w:rPr>
-        <w:t>1</w:t>
-      </w:r>
-      <w:r>
-        <w:rPr>
-          <w:highlight w:val="yellow"/>
-          <w:lang w:val="en-US"/>
-        </w:rPr>
-        <w:t>X</w:t>
-      </w:r>
-      <w:r>
-        <w:rPr>
-          <w:highlight w:val="yellow"/>
-        </w:rPr>
-        <w:t>, как наиболее современная и популярная методология, которая дает представление</w:t>
-      </w:r>
-      <w:r>
-        <w:rPr>
-          <w:highlight w:val="yellow"/>
-        </w:rPr>
-        <w:t>,</w:t>
-      </w:r>
-      <w:r>
-        <w:rPr>
-          <w:highlight w:val="yellow"/>
-        </w:rPr>
-        <w:t xml:space="preserve"> независимое от конкретной реализации СУБД. Хотя данный стандарт и относится к семейству языков моделирования </w:t>
-      </w:r>
-      <w:r>
-        <w:rPr>
-          <w:highlight w:val="yellow"/>
-          <w:lang w:val="en-US"/>
-        </w:rPr>
-        <w:t>IDEF</w:t>
-      </w:r>
-      <w:r>
-        <w:rPr>
-          <w:highlight w:val="yellow"/>
-        </w:rPr>
-        <w:t xml:space="preserve">, концептуально он достаточно схож с подходом </w:t>
-      </w:r>
-      <w:r>
-        <w:rPr>
-          <w:highlight w:val="yellow"/>
-          <w:lang w:val="en-US"/>
-        </w:rPr>
-        <w:t>UML</w:t>
-      </w:r>
-      <w:r>
-        <w:rPr>
-          <w:highlight w:val="yellow"/>
-        </w:rPr>
-        <w:t xml:space="preserve"> и не выбивается из общей концепции, представленной в работе.</w:t>
-      </w:r>
-      <w:r>
-        <w:rPr>
-          <w:highlight w:val="yellow"/>
-        </w:rPr>
-        <w:t xml:space="preserve"> В </w:t>
-      </w:r>
-      <w:r>
-        <w:rPr>
-          <w:highlight w:val="yellow"/>
-          <w:lang w:val="en-US"/>
-        </w:rPr>
-        <w:t>IDEF</w:t>
-      </w:r>
-      <w:r>
-        <w:rPr>
-          <w:highlight w:val="yellow"/>
-        </w:rPr>
-        <w:t>1</w:t>
-      </w:r>
-      <w:r>
-        <w:rPr>
-          <w:highlight w:val="yellow"/>
-          <w:lang w:val="en-US"/>
-        </w:rPr>
-        <w:t>X</w:t>
-      </w:r>
-      <w:r>
-        <w:rPr>
-          <w:highlight w:val="yellow"/>
-        </w:rPr>
-        <w:t xml:space="preserve"> </w:t>
-      </w:r>
-      <w:r>
-        <w:rPr>
-          <w:highlight w:val="yellow"/>
-        </w:rPr>
-        <w:t xml:space="preserve">таким же образом, как и в </w:t>
-      </w:r>
-      <w:r>
-        <w:rPr>
-          <w:highlight w:val="yellow"/>
-          <w:lang w:val="en-US"/>
-        </w:rPr>
-        <w:t>UML</w:t>
-      </w:r>
-      <w:r>
-        <w:rPr>
-          <w:highlight w:val="yellow"/>
-        </w:rPr>
-        <w:t xml:space="preserve"> идет оперирование сущностями, их атрибутами и связями между сущностями.</w:t>
-      </w:r>
-    </w:p>
-    <w:p>
-      <w:r>
-        <w:rPr>
-          <w:highlight w:val="yellow"/>
-        </w:rPr>
-        <w:t>В качестве инструмента д</w:t>
-      </w:r>
-      <w:r>
-        <w:rPr>
-          <w:highlight w:val="yellow"/>
-        </w:rPr>
-        <w:t xml:space="preserve">ля реализации диаграмм данных была выбрана программа </w:t>
-      </w:r>
-      <w:r>
-        <w:rPr>
-          <w:highlight w:val="yellow"/>
-          <w:lang w:val="en-US"/>
-        </w:rPr>
-        <w:t>Toad</w:t>
-      </w:r>
-      <w:r>
-        <w:rPr>
-          <w:highlight w:val="yellow"/>
-        </w:rPr>
-        <w:t xml:space="preserve"> </w:t>
-      </w:r>
-      <w:r>
-        <w:rPr>
-          <w:highlight w:val="yellow"/>
-          <w:lang w:val="en-US"/>
-        </w:rPr>
-        <w:t>Data</w:t>
-      </w:r>
-      <w:r>
-        <w:rPr>
-          <w:highlight w:val="yellow"/>
-        </w:rPr>
-        <w:t xml:space="preserve"> </w:t>
-      </w:r>
-      <w:proofErr w:type="spellStart"/>
-      <w:r>
-        <w:rPr>
-          <w:highlight w:val="yellow"/>
-          <w:lang w:val="en-US"/>
-        </w:rPr>
-        <w:t>Modeller</w:t>
-      </w:r>
-      <w:proofErr w:type="spellEnd"/>
-      <w:r>
-        <w:rPr>
-          <w:highlight w:val="yellow"/>
-        </w:rPr>
-        <w:t>. Данная программа ориентирована на разработку моделей баз данных. Она позволяет производить логическое моделирование данных и физическое для конкретной СУБД. В данной программе в качестве основного языка моделировани</w:t>
-      </w:r>
-      <w:r>
-        <w:rPr>
-          <w:highlight w:val="yellow"/>
-        </w:rPr>
-        <w:t>я используется непосредственно</w:t>
-      </w:r>
-      <w:r>
-        <w:rPr>
-          <w:highlight w:val="yellow"/>
-        </w:rPr>
-        <w:t xml:space="preserve"> </w:t>
-      </w:r>
-      <w:r>
-        <w:rPr>
-          <w:highlight w:val="yellow"/>
-          <w:lang w:val="en-US"/>
-        </w:rPr>
-        <w:t>IDEF</w:t>
-      </w:r>
-      <w:r>
-        <w:rPr>
-          <w:highlight w:val="yellow"/>
-        </w:rPr>
-        <w:t>1</w:t>
-      </w:r>
-      <w:r>
-        <w:rPr>
-          <w:highlight w:val="yellow"/>
-          <w:lang w:val="en-US"/>
-        </w:rPr>
-        <w:t>X</w:t>
-      </w:r>
-      <w:r>
-        <w:rPr>
-          <w:highlight w:val="yellow"/>
-        </w:rPr>
+      <w:r>
+        <w:t>Одним из важнейших шагов в проектировании системы является составление диаграмм классов реализуемой системы. Этот шаг поможет понять какие сущности, методы и классы необходимы для функционирования приложения по заданным требованиям.</w:t>
+      </w:r>
+    </w:p>
+    <w:p>
+      <w:r>
+        <w:t>Для реализации главной задачи разрабатываемой модели необходимы три основных сервиса для</w:t>
+      </w:r>
+      <w:r>
+        <w:t xml:space="preserve"> управления сущностями сотрудников, расписаний и записей.</w:t>
+      </w:r>
+    </w:p>
+    <w:p>
+      <w:r>
+        <w:t>Сервис сотрудников позволяет добавлять, модифицировать и считывать информацию, касающуюся сотрудников.</w:t>
+      </w:r>
+    </w:p>
+    <w:p>
+      <w:r>
+        <w:t xml:space="preserve">Сервис расписаний медкомиссий, с помощью данного сервиса в системе можно добавить </w:t>
+      </w:r>
+      <w:r>
+        <w:t xml:space="preserve">медицинскую организацию и даты её возможного посещения, после инициации новой медкомиссии сотрудники могут выбрать любой доступный день и создать запись для прохождения медкомиссии. Этот сервис </w:t>
+      </w:r>
+      <w:r>
+        <w:t>доступен только администраторам</w:t>
+      </w:r>
+      <w:r>
         <w:t>.</w:t>
       </w:r>
     </w:p>
     <w:p>
-      <w:pPr>
-        <w:pStyle w:val="2"/>
-      </w:pPr>
-      <w:bookmarkStart w:id="17" w:name="_Toc133663286"/>
-      <w:r>
-        <w:lastRenderedPageBreak/>
-        <w:t>Описание логической модели</w:t>
-      </w:r>
-      <w:r>
-        <w:t xml:space="preserve"> системы</w:t>
-      </w:r>
-      <w:bookmarkEnd w:id="17"/>
-    </w:p>
-    <w:p/>
-    <w:p>
-      <w:r>
-        <w:t xml:space="preserve">Основным источником данных для любой работающей на </w:t>
-      </w:r>
-      <w:r>
-        <w:t>текущий</w:t>
-      </w:r>
-      <w:r>
-        <w:t xml:space="preserve"> момент системы является база данных университета</w:t>
-      </w:r>
-      <w:r>
-        <w:t>. С</w:t>
-      </w:r>
-      <w:r>
-        <w:t>оответственно вся доступная информация ограничена данными, содержащимися в ней.</w:t>
-      </w:r>
-      <w:r>
-        <w:t xml:space="preserve"> Основная база данных построена на основе объектно-реляционной системы</w:t>
-      </w:r>
-      <w:r>
-        <w:t xml:space="preserve"> управления базами данных </w:t>
-      </w:r>
-      <w:proofErr w:type="spellStart"/>
-      <w:r>
-        <w:t>Oracle</w:t>
-      </w:r>
-      <w:proofErr w:type="spellEnd"/>
-      <w:r>
-        <w:t xml:space="preserve"> </w:t>
-      </w:r>
-      <w:proofErr w:type="spellStart"/>
-      <w:r>
-        <w:t>Database</w:t>
-      </w:r>
-      <w:proofErr w:type="spellEnd"/>
-      <w:r>
-        <w:t>.</w:t>
-      </w:r>
-      <w:r>
-        <w:t xml:space="preserve"> В ходе работы был проведен анализ данных, содержащихся в базе</w:t>
-      </w:r>
-      <w:r>
-        <w:t>,</w:t>
-      </w:r>
-      <w:r>
-        <w:t xml:space="preserve"> и определены основные таблицы и структура данных, хранящихся в них</w:t>
-      </w:r>
-      <w:r>
-        <w:t xml:space="preserve"> </w:t>
-      </w:r>
-      <w:r>
-        <w:t>[</w:t>
-      </w:r>
-      <w:r>
-        <w:fldChar w:fldCharType="begin"/>
-      </w:r>
-      <w:r>
-        <w:instrText xml:space="preserve"> REF _Ref71563787 \r \h </w:instrText>
-      </w:r>
-      <w:r>
-        <w:fldChar w:fldCharType="separate"/>
-      </w:r>
-      <w:r>
-        <w:t>4</w:t>
-      </w:r>
-      <w:r>
-        <w:fldChar w:fldCharType="end"/>
-      </w:r>
-      <w:r>
-        <w:t>]</w:t>
-      </w:r>
-      <w:r>
-        <w:t>.</w:t>
-      </w:r>
-      <w:r>
-        <w:t xml:space="preserve"> Визуально структура базы данных представлена на рисунке</w:t>
-      </w:r>
-      <w:r>
-        <w:t xml:space="preserve"> 1</w:t>
-      </w:r>
-      <w:r>
-        <w:t>.</w:t>
-      </w:r>
-      <w:r>
-        <w:t xml:space="preserve"> </w:t>
-      </w:r>
-    </w:p>
-    <w:p/>
-    <w:p>
-      <w:pPr>
-        <w:keepNext/>
+      <w:r>
+        <w:t>С помощью сервиса записи сотрудники могут создавать и управлять записями на медкомиссии.</w:t>
+      </w:r>
+    </w:p>
+    <w:p>
+      <w:r>
+        <w:t>На рисунках 2.1 – 2.3 представлены диаграммы основных сервисов реализуемой модели управления процессом записи сотрудников на медкомиссию.</w:t>
+      </w:r>
+    </w:p>
+    <w:p>
+      <w:pPr>
         <w:ind w:firstLine="0"/>
         <w:jc w:val="center"/>
       </w:pPr>
@@ -5960,11 +5724,12 @@
         <w:rPr>
           <w:noProof/>
         </w:rPr>
+        <w:lastRenderedPageBreak/>
         <w:drawing>
           <wp:inline distT="0" distB="0" distL="0" distR="0">
-            <wp:extent cx="5876925" cy="3180201"/>
-            <wp:effectExtent l="0" t="0" r="0" b="1270"/>
-            <wp:docPr id="1" name="Рисунок 1"/>
+            <wp:extent cx="5343491" cy="4638675"/>
+            <wp:effectExtent l="0" t="0" r="0" b="0"/>
+            <wp:docPr id="7" name="Рисунок 7"/>
             <wp:cNvGraphicFramePr>
               <a:graphicFrameLocks xmlns:a="http://schemas.openxmlformats.org/drawingml/2006/main" noChangeAspect="1"/>
             </wp:cNvGraphicFramePr>
@@ -5972,7 +5737,7 @@
               <a:graphicData uri="http://schemas.openxmlformats.org/drawingml/2006/picture">
                 <pic:pic xmlns:pic="http://schemas.openxmlformats.org/drawingml/2006/picture">
                   <pic:nvPicPr>
-                    <pic:cNvPr id="0" name="Picture 1"/>
+                    <pic:cNvPr id="0" name="Picture 3"/>
                     <pic:cNvPicPr>
                       <a:picLocks noChangeAspect="1" noChangeArrowheads="1"/>
                     </pic:cNvPicPr>
@@ -5993,7 +5758,7 @@
                   <pic:spPr bwMode="auto">
                     <a:xfrm>
                       <a:off x="0" y="0"/>
-                      <a:ext cx="5896200" cy="3190631"/>
+                      <a:ext cx="5352761" cy="4646722"/>
                     </a:xfrm>
                     <a:prstGeom prst="rect">
                       <a:avLst/>
@@ -6016,48 +5781,479 @@
         <w:jc w:val="center"/>
       </w:pPr>
       <w:r>
-        <w:t xml:space="preserve">Рисунок </w:t>
-      </w:r>
-      <w:r>
-        <w:fldChar w:fldCharType="begin"/>
-      </w:r>
-      <w:r>
-        <w:instrText xml:space="preserve"> SEQ Рисунок \* ARABIC </w:instrText>
-      </w:r>
-      <w:r>
-        <w:fldChar w:fldCharType="separate"/>
-      </w:r>
-      <w:r>
-        <w:rPr>
-          <w:noProof/>
-        </w:rPr>
-        <w:t>1</w:t>
-      </w:r>
-      <w:r>
-        <w:rPr>
-          <w:noProof/>
-        </w:rPr>
-        <w:fldChar w:fldCharType="end"/>
-      </w:r>
-      <w:r>
-        <w:t xml:space="preserve"> - </w:t>
-      </w:r>
-      <w:r>
-        <w:t>Модель базы данных</w:t>
-      </w:r>
-      <w:r>
-        <w:t xml:space="preserve"> </w:t>
-      </w:r>
+        <w:t>Рисунок 2.1 – Диаграмма классов сервиса сотрудников</w:t>
+      </w:r>
+    </w:p>
+    <w:p>
+      <w:pPr>
+        <w:jc w:val="center"/>
+      </w:pPr>
     </w:p>
     <w:p>
       <w:pPr>
         <w:ind w:firstLine="0"/>
         <w:jc w:val="center"/>
       </w:pPr>
-    </w:p>
-    <w:p>
-      <w:r>
-        <w:t>В базе данных выделены 7 таблиц: преподаватели, группы, институты, кафедры, пары, аудитории, дисциплины. При анализе модели было выявлено несколько проблем организации базы данных:</w:t>
+      <w:r>
+        <w:rPr>
+          <w:noProof/>
+        </w:rPr>
+        <w:lastRenderedPageBreak/>
+        <w:drawing>
+          <wp:inline distT="0" distB="0" distL="0" distR="0">
+            <wp:extent cx="5369502" cy="5200650"/>
+            <wp:effectExtent l="0" t="0" r="3175" b="0"/>
+            <wp:docPr id="8" name="Рисунок 8"/>
+            <wp:cNvGraphicFramePr>
+              <a:graphicFrameLocks xmlns:a="http://schemas.openxmlformats.org/drawingml/2006/main" noChangeAspect="1"/>
+            </wp:cNvGraphicFramePr>
+            <a:graphic xmlns:a="http://schemas.openxmlformats.org/drawingml/2006/main">
+              <a:graphicData uri="http://schemas.openxmlformats.org/drawingml/2006/picture">
+                <pic:pic xmlns:pic="http://schemas.openxmlformats.org/drawingml/2006/picture">
+                  <pic:nvPicPr>
+                    <pic:cNvPr id="0" name="Picture 5"/>
+                    <pic:cNvPicPr>
+                      <a:picLocks noChangeAspect="1" noChangeArrowheads="1"/>
+                    </pic:cNvPicPr>
+                  </pic:nvPicPr>
+                  <pic:blipFill>
+                    <a:blip r:embed="rId12">
+                      <a:extLst>
+                        <a:ext uri="{28A0092B-C50C-407E-A947-70E740481C1C}">
+                          <a14:useLocalDpi xmlns:a14="http://schemas.microsoft.com/office/drawing/2010/main" val="0"/>
+                        </a:ext>
+                      </a:extLst>
+                    </a:blip>
+                    <a:srcRect/>
+                    <a:stretch>
+                      <a:fillRect/>
+                    </a:stretch>
+                  </pic:blipFill>
+                  <pic:spPr bwMode="auto">
+                    <a:xfrm>
+                      <a:off x="0" y="0"/>
+                      <a:ext cx="5378398" cy="5209266"/>
+                    </a:xfrm>
+                    <a:prstGeom prst="rect">
+                      <a:avLst/>
+                    </a:prstGeom>
+                    <a:noFill/>
+                    <a:ln>
+                      <a:noFill/>
+                    </a:ln>
+                  </pic:spPr>
+                </pic:pic>
+              </a:graphicData>
+            </a:graphic>
+          </wp:inline>
+        </w:drawing>
+      </w:r>
+    </w:p>
+    <w:p>
+      <w:pPr>
+        <w:ind w:firstLine="0"/>
+        <w:jc w:val="center"/>
+      </w:pPr>
+      <w:r>
+        <w:t>Рисунок 2.2 – Диаграмма классов сервиса расписаний медкомиссий</w:t>
+      </w:r>
+    </w:p>
+    <w:p>
+      <w:pPr>
+        <w:ind w:firstLine="0"/>
+        <w:jc w:val="center"/>
+      </w:pPr>
+    </w:p>
+    <w:p>
+      <w:pPr>
+        <w:ind w:firstLine="0"/>
+        <w:jc w:val="center"/>
+      </w:pPr>
+      <w:r>
+        <w:rPr>
+          <w:noProof/>
+        </w:rPr>
+        <w:lastRenderedPageBreak/>
+        <w:drawing>
+          <wp:inline distT="0" distB="0" distL="0" distR="0">
+            <wp:extent cx="5848882" cy="4476750"/>
+            <wp:effectExtent l="0" t="0" r="0" b="0"/>
+            <wp:docPr id="9" name="Рисунок 9"/>
+            <wp:cNvGraphicFramePr>
+              <a:graphicFrameLocks xmlns:a="http://schemas.openxmlformats.org/drawingml/2006/main" noChangeAspect="1"/>
+            </wp:cNvGraphicFramePr>
+            <a:graphic xmlns:a="http://schemas.openxmlformats.org/drawingml/2006/main">
+              <a:graphicData uri="http://schemas.openxmlformats.org/drawingml/2006/picture">
+                <pic:pic xmlns:pic="http://schemas.openxmlformats.org/drawingml/2006/picture">
+                  <pic:nvPicPr>
+                    <pic:cNvPr id="0" name="Picture 7"/>
+                    <pic:cNvPicPr>
+                      <a:picLocks noChangeAspect="1" noChangeArrowheads="1"/>
+                    </pic:cNvPicPr>
+                  </pic:nvPicPr>
+                  <pic:blipFill>
+                    <a:blip r:embed="rId13">
+                      <a:extLst>
+                        <a:ext uri="{28A0092B-C50C-407E-A947-70E740481C1C}">
+                          <a14:useLocalDpi xmlns:a14="http://schemas.microsoft.com/office/drawing/2010/main" val="0"/>
+                        </a:ext>
+                      </a:extLst>
+                    </a:blip>
+                    <a:srcRect/>
+                    <a:stretch>
+                      <a:fillRect/>
+                    </a:stretch>
+                  </pic:blipFill>
+                  <pic:spPr bwMode="auto">
+                    <a:xfrm>
+                      <a:off x="0" y="0"/>
+                      <a:ext cx="5853661" cy="4480408"/>
+                    </a:xfrm>
+                    <a:prstGeom prst="rect">
+                      <a:avLst/>
+                    </a:prstGeom>
+                    <a:noFill/>
+                    <a:ln>
+                      <a:noFill/>
+                    </a:ln>
+                  </pic:spPr>
+                </pic:pic>
+              </a:graphicData>
+            </a:graphic>
+          </wp:inline>
+        </w:drawing>
+      </w:r>
+    </w:p>
+    <w:p>
+      <w:pPr>
+        <w:ind w:firstLine="0"/>
+        <w:jc w:val="center"/>
+      </w:pPr>
+      <w:r>
+        <w:t>Рисунок 2.3 – Диаграмма классов сервиса записи на медкомиссию</w:t>
+      </w:r>
+    </w:p>
+    <w:p>
+      <w:pPr>
+        <w:jc w:val="center"/>
+      </w:pPr>
+    </w:p>
+    <w:p/>
+    <w:p>
+      <w:r>
+        <w:t>Классы</w:t>
+      </w:r>
+      <w:r>
+        <w:t xml:space="preserve"> </w:t>
+      </w:r>
+      <w:r>
+        <w:rPr>
+          <w:lang w:val="en-US"/>
+        </w:rPr>
+        <w:t>Employee</w:t>
+      </w:r>
+      <w:r>
+        <w:t xml:space="preserve">, </w:t>
+      </w:r>
+      <w:r>
+        <w:rPr>
+          <w:lang w:val="en-US"/>
+        </w:rPr>
+        <w:t>Meeting</w:t>
+      </w:r>
+      <w:r>
+        <w:t xml:space="preserve"> </w:t>
+      </w:r>
+      <w:r>
+        <w:t>и</w:t>
+      </w:r>
+      <w:r>
+        <w:t xml:space="preserve"> </w:t>
+      </w:r>
+      <w:r>
+        <w:rPr>
+          <w:lang w:val="en-US"/>
+        </w:rPr>
+        <w:t>Schedule</w:t>
+      </w:r>
+      <w:r>
+        <w:t xml:space="preserve"> </w:t>
+      </w:r>
+      <w:r>
+        <w:t>являются</w:t>
+      </w:r>
+      <w:r>
+        <w:t xml:space="preserve"> </w:t>
+      </w:r>
+      <w:r>
+        <w:t>сущностями.</w:t>
+      </w:r>
+      <w:r>
+        <w:t xml:space="preserve"> Классы с </w:t>
+      </w:r>
+      <w:r>
+        <w:t>тип</w:t>
+      </w:r>
+      <w:r>
+        <w:t>ом</w:t>
+      </w:r>
+      <w:r>
+        <w:t xml:space="preserve"> </w:t>
+      </w:r>
+      <w:r>
+        <w:rPr>
+          <w:lang w:val="en-US"/>
+        </w:rPr>
+        <w:t>Repository</w:t>
+      </w:r>
+      <w:r>
+        <w:t xml:space="preserve"> </w:t>
+      </w:r>
+      <w:r>
+        <w:t>отвечают за доступ к данным и их хранение</w:t>
+      </w:r>
+      <w:r>
+        <w:t xml:space="preserve">. Классы-сервисы являются представителями сервисного слоя приложения и отвечают за </w:t>
+      </w:r>
+      <w:r>
+        <w:t xml:space="preserve">бизнес-логику всей системы, они содержат методы для выполнения операций с данными, в них происходит обработка полученной информации от контроллеров. </w:t>
+      </w:r>
+      <w:r>
+        <w:t>Использование сервисного слоя позволяет повысить модульность приложения, улучшить его тестируемость и сделать код более понятным и легким для поддержки. Кроме того, это позволяет разделить обязанности между различными слоями приложения и повысить его безопасность и производительность.</w:t>
+      </w:r>
+    </w:p>
+    <w:p/>
+    <w:p>
+      <w:pPr>
+        <w:pStyle w:val="2"/>
+      </w:pPr>
+      <w:bookmarkStart w:id="17" w:name="_Toc133663287"/>
+      <w:r>
+        <w:lastRenderedPageBreak/>
+        <w:t>Создание</w:t>
+      </w:r>
+      <w:r>
+        <w:t xml:space="preserve"> логической модели данных</w:t>
+      </w:r>
+      <w:bookmarkEnd w:id="17"/>
+    </w:p>
+    <w:p/>
+    <w:p>
+      <w:r>
+        <w:t>Следующим шагом после описания взаимодействия компонентов системы и существующих в ней сущностей была создана логическая модель данных, которая затем легла в основу физической.</w:t>
+      </w:r>
+    </w:p>
+    <w:p>
+      <w:r>
+        <w:t>Непосредственно п</w:t>
+      </w:r>
+      <w:r>
+        <w:t>еред моделированием</w:t>
+      </w:r>
+      <w:r>
+        <w:t xml:space="preserve"> было</w:t>
+      </w:r>
+      <w:r>
+        <w:t xml:space="preserve"> необходимо </w:t>
+      </w:r>
+      <w:r>
+        <w:t xml:space="preserve">выбрать тип </w:t>
+      </w:r>
+      <w:r>
+        <w:t>базы данных для понимания того</w:t>
+      </w:r>
+      <w:r>
+        <w:t>,</w:t>
+      </w:r>
+      <w:r>
+        <w:t xml:space="preserve"> какие объекты в ней могут храниться и какие связи между ними могут существовать.</w:t>
+      </w:r>
+    </w:p>
+    <w:p>
+      <w:r>
+        <w:t xml:space="preserve">В современных технологиях баз данных можно выделить два основных направления: SQL и </w:t>
+      </w:r>
+      <w:proofErr w:type="spellStart"/>
+      <w:r>
+        <w:t>NoSQL</w:t>
+      </w:r>
+      <w:proofErr w:type="spellEnd"/>
+      <w:r>
+        <w:t>. Они отличаются друг от друга в способе проектирования, поддерживаемых типах данных и методах хранения информации.</w:t>
+      </w:r>
+    </w:p>
+    <w:p>
+      <w:r>
+        <w:t xml:space="preserve">Реляционные </w:t>
+      </w:r>
+      <w:r>
+        <w:t>БД</w:t>
+      </w:r>
+      <w:r>
+        <w:t xml:space="preserve">, также известные как SQL-базы данных, являются одним из основных направлений в </w:t>
+      </w:r>
+      <w:r>
+        <w:t>области баз данных</w:t>
+      </w:r>
+      <w:r>
+        <w:t xml:space="preserve">. Они используют </w:t>
+      </w:r>
+      <w:r>
+        <w:t>структуру</w:t>
+      </w:r>
+      <w:r>
+        <w:t xml:space="preserve"> таблиц</w:t>
+      </w:r>
+      <w:r>
+        <w:t xml:space="preserve">, где </w:t>
+      </w:r>
+      <w:r>
+        <w:t xml:space="preserve">каждая сущность связана с определённой темой, которая разбивается на столбцы и строки. Стоит отметить, что формат таблиц, в которых хранятся данные задаётся на этапе проектирования. </w:t>
+      </w:r>
+      <w:r>
+        <w:t>SQL (</w:t>
+      </w:r>
+      <w:proofErr w:type="spellStart"/>
+      <w:r>
+        <w:t>Structured</w:t>
+      </w:r>
+      <w:proofErr w:type="spellEnd"/>
+      <w:r>
+        <w:t xml:space="preserve"> </w:t>
+      </w:r>
+      <w:proofErr w:type="spellStart"/>
+      <w:r>
+        <w:t>Query</w:t>
+      </w:r>
+      <w:proofErr w:type="spellEnd"/>
+      <w:r>
+        <w:t xml:space="preserve"> </w:t>
+      </w:r>
+      <w:proofErr w:type="spellStart"/>
+      <w:proofErr w:type="gramStart"/>
+      <w:r>
+        <w:t>Language</w:t>
+      </w:r>
+      <w:proofErr w:type="spellEnd"/>
+      <w:r>
+        <w:t xml:space="preserve"> )</w:t>
+      </w:r>
+      <w:proofErr w:type="gramEnd"/>
+      <w:r>
+        <w:t xml:space="preserve"> – стандартный язык  поддерживаемый реляционными БД, он используется для создания, изменения и чтения информации хранящейся в БД. </w:t>
+      </w:r>
+    </w:p>
+    <w:p>
+      <w:r>
+        <w:t xml:space="preserve">Реляционные базы данных имеют ряд преимуществ. Они стандартизируют данные, что делает обработку данных в системе простой и эффективной. </w:t>
+      </w:r>
+      <w:r>
+        <w:t>Они</w:t>
+      </w:r>
+      <w:r>
+        <w:t xml:space="preserve"> позволяют удобно хранить и обрабатывать большие объемы данных. SQL-базы данных также могут использоваться для создания сложных отчетов, поддерживают транзакции, а также обеспечивают целостность данных.</w:t>
+      </w:r>
+    </w:p>
+    <w:p>
+      <w:proofErr w:type="spellStart"/>
+      <w:r>
+        <w:t>Нереляционные</w:t>
+      </w:r>
+      <w:proofErr w:type="spellEnd"/>
+      <w:r>
+        <w:t xml:space="preserve"> базы данных, также известные как </w:t>
+      </w:r>
+      <w:proofErr w:type="spellStart"/>
+      <w:r>
+        <w:t>NoSQL</w:t>
+      </w:r>
+      <w:proofErr w:type="spellEnd"/>
+      <w:r>
+        <w:t xml:space="preserve">-базы данных, это другой тип баз данных, который отличается от реляционных </w:t>
+      </w:r>
+      <w:r>
+        <w:t>БД</w:t>
+      </w:r>
+      <w:r>
+        <w:t xml:space="preserve">. В </w:t>
+      </w:r>
+      <w:proofErr w:type="spellStart"/>
+      <w:r>
+        <w:t>нереляционных</w:t>
+      </w:r>
+      <w:proofErr w:type="spellEnd"/>
+      <w:r>
+        <w:t xml:space="preserve"> базах данных нет жесткой структуры, котор</w:t>
+      </w:r>
+      <w:r>
+        <w:t>ой</w:t>
+      </w:r>
+      <w:r>
+        <w:t xml:space="preserve"> нужно следовать, как в реляционных базах данных, и данные могут храниться в неструктурированном формате.</w:t>
+      </w:r>
+    </w:p>
+    <w:p>
+      <w:proofErr w:type="spellStart"/>
+      <w:r>
+        <w:lastRenderedPageBreak/>
+        <w:t>NoSQL</w:t>
+      </w:r>
+      <w:proofErr w:type="spellEnd"/>
+      <w:r>
+        <w:t xml:space="preserve">-базы данных могут быть более гибкими, чем реляционные базы данных, и часто используются для хранения больших объемов неструктурированных данных, таких как изображения, видео, аудио и тексты. </w:t>
+      </w:r>
+      <w:proofErr w:type="spellStart"/>
+      <w:r>
+        <w:t>NoSQL</w:t>
+      </w:r>
+      <w:proofErr w:type="spellEnd"/>
+      <w:r>
+        <w:t xml:space="preserve"> БД</w:t>
+      </w:r>
+      <w:r>
+        <w:t xml:space="preserve"> также могут обеспечивать более быстрый доступ к данным, чем реляционные базы данных, особенно при работе с большими объемами данных.</w:t>
+      </w:r>
+    </w:p>
+    <w:p>
+      <w:r>
+        <w:t xml:space="preserve">Существует несколько различных типов </w:t>
+      </w:r>
+      <w:proofErr w:type="spellStart"/>
+      <w:r>
+        <w:t>NoSQL</w:t>
+      </w:r>
+      <w:proofErr w:type="spellEnd"/>
+      <w:r>
+        <w:t xml:space="preserve">-баз данных, включая ключ-значение, </w:t>
+      </w:r>
+      <w:proofErr w:type="spellStart"/>
+      <w:r>
+        <w:t>документоориентированные</w:t>
+      </w:r>
+      <w:proofErr w:type="spellEnd"/>
+      <w:r>
+        <w:t xml:space="preserve">, </w:t>
+      </w:r>
+      <w:proofErr w:type="spellStart"/>
+      <w:r>
+        <w:t>столбцово</w:t>
+      </w:r>
+      <w:proofErr w:type="spellEnd"/>
+      <w:r>
+        <w:t xml:space="preserve">-ориентированные и </w:t>
+      </w:r>
+      <w:proofErr w:type="spellStart"/>
+      <w:r>
+        <w:t>графовые</w:t>
+      </w:r>
+      <w:proofErr w:type="spellEnd"/>
+      <w:r>
+        <w:t xml:space="preserve"> базы данных. Каждый тип базы данных имеет свои уникальные особенности и может быть лучше всего использован в зависимости от требований вашего проекта.</w:t>
+      </w:r>
+    </w:p>
+    <w:p>
+      <w:r>
+        <w:t>Рассматривая разрабатываемую модель управления процессом записи сотрудников на медкомиссию, можно выделить 5 основных сущностей участвующих в процессе записи на медкомиссию:</w:t>
       </w:r>
     </w:p>
     <w:p>
@@ -6065,14 +6261,15 @@
         <w:pStyle w:val="a5"/>
         <w:numPr>
           <w:ilvl w:val="0"/>
-          <w:numId w:val="5"/>
+          <w:numId w:val="17"/>
         </w:numPr>
-      </w:pPr>
-      <w:r>
-        <w:t>з</w:t>
-      </w:r>
-      <w:r>
-        <w:t xml:space="preserve">апись для пары имеет сложный составной ключ. </w:t>
+        <w:ind w:left="0" w:firstLine="709"/>
+      </w:pPr>
+      <w:r>
+        <w:t>сотрудники</w:t>
+      </w:r>
+      <w:r>
+        <w:t>;</w:t>
       </w:r>
     </w:p>
     <w:p>
@@ -6080,21 +6277,12 @@
         <w:pStyle w:val="a5"/>
         <w:numPr>
           <w:ilvl w:val="0"/>
-          <w:numId w:val="5"/>
+          <w:numId w:val="17"/>
         </w:numPr>
-      </w:pPr>
-      <w:r>
-        <w:lastRenderedPageBreak/>
-        <w:t>о</w:t>
-      </w:r>
-      <w:r>
-        <w:t>дно занятие может проводиться для нескольких групп одновременно, что не отраж</w:t>
-      </w:r>
-      <w:r>
-        <w:t xml:space="preserve">ено в базе данных университета, и, следовательно, одна пара </w:t>
-      </w:r>
-      <w:r>
-        <w:t>может отражаться несколькими записями.</w:t>
+        <w:ind w:left="0" w:firstLine="709"/>
+      </w:pPr>
+      <w:r>
+        <w:t>департаменты;</w:t>
       </w:r>
     </w:p>
     <w:p>
@@ -6102,17 +6290,12 @@
         <w:pStyle w:val="a5"/>
         <w:numPr>
           <w:ilvl w:val="0"/>
-          <w:numId w:val="5"/>
+          <w:numId w:val="17"/>
         </w:numPr>
-      </w:pPr>
-      <w:r>
-        <w:t>а</w:t>
-      </w:r>
-      <w:r>
-        <w:t>удитории привязаны к кафедрам, что затрудняет их поиск, так как логика распределения аудиторий по кафедрам достаточно запутан</w:t>
-      </w:r>
-      <w:r>
-        <w:t>а;</w:t>
+        <w:ind w:left="0" w:firstLine="709"/>
+      </w:pPr>
+      <w:r>
+        <w:t>записи на медкомиссию;</w:t>
       </w:r>
     </w:p>
     <w:p>
@@ -6120,27 +6303,12 @@
         <w:pStyle w:val="a5"/>
         <w:numPr>
           <w:ilvl w:val="0"/>
-          <w:numId w:val="5"/>
+          <w:numId w:val="17"/>
         </w:numPr>
-      </w:pPr>
-      <w:r>
-        <w:t>у</w:t>
-      </w:r>
-      <w:r>
-        <w:t xml:space="preserve"> групп отсутствуют данные о курсе</w:t>
-      </w:r>
-      <w:r>
-        <w:t>.</w:t>
-      </w:r>
-    </w:p>
-    <w:p>
-      <w:r>
-        <w:t>Соответственно существует необходимость преобразования этих данных в новую форму, что и будет рассмотрено далее.</w:t>
-      </w:r>
-    </w:p>
-    <w:p>
-      <w:r>
-        <w:t>Таким образом, в общем виде работа с данными в системе происходит следующим образом:</w:t>
+        <w:ind w:left="0" w:firstLine="709"/>
+      </w:pPr>
+      <w:r>
+        <w:t>расписания медкомиссий;</w:t>
       </w:r>
     </w:p>
     <w:p>
@@ -6148,17 +6316,23 @@
         <w:pStyle w:val="a5"/>
         <w:numPr>
           <w:ilvl w:val="0"/>
-          <w:numId w:val="6"/>
+          <w:numId w:val="17"/>
         </w:numPr>
-      </w:pPr>
-      <w:r>
-        <w:t>п</w:t>
-      </w:r>
-      <w:r>
-        <w:t>роизводится чтение из базы данных ТГУ</w:t>
-      </w:r>
-      <w:r>
-        <w:t>;</w:t>
+        <w:ind w:left="0" w:firstLine="709"/>
+      </w:pPr>
+      <w:r>
+        <w:t>медицинские организации;</w:t>
+      </w:r>
+    </w:p>
+    <w:p>
+      <w:r>
+        <w:t xml:space="preserve">И две </w:t>
+      </w:r>
+      <w:r>
+        <w:t>технические</w:t>
+      </w:r>
+      <w:r>
+        <w:t>:</w:t>
       </w:r>
     </w:p>
     <w:p>
@@ -6166,17 +6340,12 @@
         <w:pStyle w:val="a5"/>
         <w:numPr>
           <w:ilvl w:val="0"/>
-          <w:numId w:val="6"/>
+          <w:numId w:val="16"/>
         </w:numPr>
-      </w:pPr>
-      <w:r>
-        <w:t>с</w:t>
-      </w:r>
-      <w:r>
-        <w:t>читанные данные преобразовываются в формат, необходимый для дальнейшей работы</w:t>
-      </w:r>
-      <w:r>
-        <w:t>;</w:t>
+        <w:ind w:left="0" w:firstLine="709"/>
+      </w:pPr>
+      <w:r>
+        <w:t>аккаунты;</w:t>
       </w:r>
     </w:p>
     <w:p>
@@ -6184,544 +6353,55 @@
         <w:pStyle w:val="a5"/>
         <w:numPr>
           <w:ilvl w:val="0"/>
-          <w:numId w:val="6"/>
+          <w:numId w:val="16"/>
         </w:numPr>
-      </w:pPr>
-      <w:r>
-        <w:t>п</w:t>
-      </w:r>
-      <w:r>
-        <w:t>реобразованные данные сохраняются в новой базе согласно определенной модели. При этом для некоторых сущностей проставляется метка, показывающая необходимость отображения</w:t>
-      </w:r>
-      <w:r>
-        <w:t>;</w:t>
+        <w:ind w:left="0" w:firstLine="709"/>
+      </w:pPr>
+      <w:r>
+        <w:t>роли.</w:t>
       </w:r>
     </w:p>
     <w:p>
       <w:pPr>
         <w:pStyle w:val="a5"/>
-        <w:numPr>
-          <w:ilvl w:val="0"/>
-          <w:numId w:val="6"/>
-        </w:numPr>
-      </w:pPr>
-      <w:r>
-        <w:t>д</w:t>
-      </w:r>
-      <w:r>
-        <w:t>анные из новой базы по запросу отправляются пользователю.</w:t>
-      </w:r>
-    </w:p>
-    <w:p>
-      <w:r>
-        <w:t>На основе этой схемы была создана диаграмма классов (</w:t>
-      </w:r>
-      <w:r>
-        <w:t>см. приложение К</w:t>
-      </w:r>
-      <w:r>
-        <w:t xml:space="preserve">) для более четкого представления потока данных. На этой диаграмме изображены основные сущности, которыми оперирует система. Объекты с пометкой </w:t>
-      </w:r>
-      <w:r>
-        <w:rPr>
-          <w:lang w:val="en-US"/>
-        </w:rPr>
-        <w:t>Ext</w:t>
-      </w:r>
-      <w:r>
-        <w:t xml:space="preserve"> </w:t>
-      </w:r>
-      <w:r>
-        <w:t xml:space="preserve">оперируют данными из внешней системы. </w:t>
-      </w:r>
-      <w:r>
-        <w:t>При этом на ней отображено лишь концептуальное представление компонент</w:t>
-      </w:r>
-      <w:r>
-        <w:t>ов</w:t>
-      </w:r>
-      <w:r>
-        <w:t xml:space="preserve"> в виде абстрактных классов, для понимания общей структуры. Более детальная проработка </w:t>
-      </w:r>
-      <w:r>
-        <w:t>производилась</w:t>
-      </w:r>
-      <w:r>
-        <w:t xml:space="preserve"> на этапе реализации, так как существует зависимость от общей программной архитектуры.</w:t>
-      </w:r>
-    </w:p>
-    <w:p>
-      <w:r>
-        <w:t xml:space="preserve">На диаграмме </w:t>
-      </w:r>
-      <w:r>
-        <w:t>отмечен</w:t>
-      </w:r>
-      <w:r>
-        <w:t xml:space="preserve"> управляющий </w:t>
-      </w:r>
-      <w:r>
-        <w:rPr>
-          <w:lang w:val="en-US"/>
-        </w:rPr>
-        <w:t>Application</w:t>
-      </w:r>
-      <w:r>
-        <w:t xml:space="preserve"> </w:t>
-      </w:r>
-      <w:r>
-        <w:t>класс, который обеспечивает разделение</w:t>
-      </w:r>
-      <w:r>
-        <w:t xml:space="preserve"> логики</w:t>
-      </w:r>
-      <w:r>
-        <w:t xml:space="preserve"> на две части. Первая работает с внешними данными, вторая</w:t>
-      </w:r>
-      <w:r>
-        <w:t xml:space="preserve"> -</w:t>
-      </w:r>
-      <w:r>
-        <w:t xml:space="preserve"> со внутренними. При этом у них присутствует общая часть </w:t>
+        <w:ind w:left="0"/>
+      </w:pPr>
+      <w:r>
+        <w:t xml:space="preserve">Согласно описанным выше сущностям разрабатываемая модель имеет высокую степень структурированности. </w:t>
+      </w:r>
+      <w:r>
+        <w:t>Следовательно, наиболее подходящим решением в этом случае являются базы данных, использующие реляционную модель данных.</w:t>
+      </w:r>
+    </w:p>
+    <w:p>
+      <w:pPr>
+        <w:pStyle w:val="a5"/>
+        <w:ind w:left="0"/>
+      </w:pPr>
+      <w:r>
+        <w:t xml:space="preserve">На рисунке 2.1 показана логическая модель данных, разработанная на основе выбранного типа базы данных и выделенных сущностей. Все сущности </w:t>
       </w:r>
       <w:r>
         <w:lastRenderedPageBreak/>
-        <w:t xml:space="preserve">– </w:t>
-      </w:r>
-      <w:r>
-        <w:rPr>
-          <w:lang w:val="en-US"/>
-        </w:rPr>
-        <w:t>Repository</w:t>
-      </w:r>
-      <w:r>
-        <w:t>. Классы, относящиеся к данному типу, обеспечивают работу с внутренней базой данных, для одной части на ввод, для другой на вывод.</w:t>
-      </w:r>
-    </w:p>
-    <w:p>
-      <w:r>
-        <w:t xml:space="preserve">Классы типа </w:t>
-      </w:r>
-      <w:proofErr w:type="spellStart"/>
-      <w:r>
-        <w:rPr>
-          <w:lang w:val="en-US"/>
-        </w:rPr>
-        <w:t>ExtService</w:t>
-      </w:r>
-      <w:proofErr w:type="spellEnd"/>
-      <w:r>
-        <w:t xml:space="preserve"> содержат методы для чтения и преобразования данных из внешней базы. Как видно на диаграмме</w:t>
-      </w:r>
-      <w:r>
-        <w:t>,</w:t>
-      </w:r>
-      <w:r>
-        <w:t xml:space="preserve"> внешние сущности почти полностью соответствуют сущностям, хранящимся в базе данных. </w:t>
-      </w:r>
-      <w:r>
-        <w:t xml:space="preserve">После преобразования данные записываются во внутреннюю базу с использованием класса типа </w:t>
-      </w:r>
-      <w:r>
-        <w:rPr>
-          <w:lang w:val="en-US"/>
-        </w:rPr>
-        <w:t>Repository</w:t>
-      </w:r>
-      <w:r>
-        <w:t>.</w:t>
-      </w:r>
-      <w:r>
-        <w:t xml:space="preserve"> </w:t>
-      </w:r>
-    </w:p>
-    <w:p>
-      <w:r>
-        <w:t xml:space="preserve">Классы типа </w:t>
-      </w:r>
-      <w:r>
-        <w:rPr>
-          <w:lang w:val="en-US"/>
-        </w:rPr>
-        <w:t>Service</w:t>
-      </w:r>
-      <w:r>
-        <w:t xml:space="preserve"> отвечают за чтение данных из внутренней базы и передачи их для дальнейшей работы остальным компонентам. При этом структура связей между сущностями, которыми оперируют данные классы</w:t>
-      </w:r>
-      <w:r>
-        <w:t>,</w:t>
-      </w:r>
-      <w:r>
-        <w:t xml:space="preserve"> является более сложной, так как на выход отдаются полные блоки данных. </w:t>
-      </w:r>
-      <w:r>
-        <w:t>Также у данных классов появляется функционал для работы с пользователями и скрытыми сущностями.</w:t>
-      </w:r>
-      <w:r>
-        <w:t xml:space="preserve"> Все сущности были определены согласно требованиям, а также согласно </w:t>
-      </w:r>
-      <w:r>
-        <w:t>тому,</w:t>
-      </w:r>
-      <w:r>
-        <w:t xml:space="preserve"> как данные должны быть отображены.</w:t>
-      </w:r>
-      <w:r>
-        <w:t xml:space="preserve"> </w:t>
-      </w:r>
-    </w:p>
-    <w:p>
-      <w:r>
-        <w:t>Все внутренние сущности связаны между собой отношением ассоциации. Остальные сущности связаны отношением зависимости.</w:t>
-      </w:r>
-    </w:p>
-    <w:p>
-      <w:r>
-        <w:t>Таким образом, в плане организации потока данных система имеет один вход для получения данных и один выход. При этом производится буферизация данных, что позволяет двум этим модулям работать независимо.</w:t>
-      </w:r>
-    </w:p>
-    <w:p/>
-    <w:p>
-      <w:pPr>
-        <w:pStyle w:val="2"/>
-      </w:pPr>
-      <w:bookmarkStart w:id="18" w:name="_Toc133663287"/>
-      <w:r>
-        <w:t>Создание логической модели данных</w:t>
-      </w:r>
-      <w:bookmarkEnd w:id="18"/>
-    </w:p>
-    <w:p/>
-    <w:p>
-      <w:r>
-        <w:t>После описания взаимодействия компонент</w:t>
-      </w:r>
-      <w:r>
-        <w:t>ов</w:t>
-      </w:r>
-      <w:r>
-        <w:t xml:space="preserve"> и существующих в системе сущностей </w:t>
-      </w:r>
-      <w:r>
-        <w:t xml:space="preserve">было произведено </w:t>
-      </w:r>
-      <w:r>
-        <w:t>созд</w:t>
-      </w:r>
-      <w:r>
-        <w:t>ание</w:t>
-      </w:r>
-      <w:r>
-        <w:t xml:space="preserve"> логической</w:t>
-      </w:r>
-      <w:r>
-        <w:t xml:space="preserve"> модели данных, которая затем </w:t>
-      </w:r>
-      <w:r>
-        <w:t>легла</w:t>
-      </w:r>
-      <w:r>
-        <w:t xml:space="preserve"> в основу физической модели. </w:t>
-      </w:r>
-    </w:p>
-    <w:p>
-      <w:r>
-        <w:t>Непосредственно п</w:t>
-      </w:r>
-      <w:r>
-        <w:t>еред моделированием</w:t>
-      </w:r>
-      <w:r>
-        <w:t xml:space="preserve"> было</w:t>
-      </w:r>
-      <w:r>
-        <w:t xml:space="preserve"> необходимо определиться с типом базы данных для понимания того</w:t>
-      </w:r>
-      <w:r>
-        <w:t>,</w:t>
-      </w:r>
-      <w:r>
-        <w:t xml:space="preserve"> какие объекты в ней могут храниться и какие связи между ними могут существовать.</w:t>
-      </w:r>
-    </w:p>
-    <w:p>
-      <w:r>
-        <w:lastRenderedPageBreak/>
-        <w:t xml:space="preserve">На текущий момент </w:t>
-      </w:r>
-      <w:r>
-        <w:t>в мире технологий баз данных существует два ос</w:t>
-      </w:r>
-      <w:r>
-        <w:t xml:space="preserve">новных направления: SQL и </w:t>
-      </w:r>
-      <w:proofErr w:type="spellStart"/>
-      <w:r>
-        <w:t>NoSQL</w:t>
-      </w:r>
-      <w:proofErr w:type="spellEnd"/>
-      <w:r>
-        <w:t xml:space="preserve"> (</w:t>
-      </w:r>
-      <w:r>
-        <w:t xml:space="preserve">реляционные и </w:t>
-      </w:r>
-      <w:proofErr w:type="spellStart"/>
-      <w:r>
-        <w:t>нереляционные</w:t>
-      </w:r>
-      <w:proofErr w:type="spellEnd"/>
-      <w:r>
-        <w:t>)</w:t>
-      </w:r>
-      <w:r>
-        <w:t xml:space="preserve"> базы данных. Различия между ними заключаются в том, как они спроектированы, какие типы данных поддерживают, как хранят информацию.</w:t>
-      </w:r>
-    </w:p>
-    <w:p>
-      <w:r>
-        <w:t xml:space="preserve">Реляционные БД хранят структурированные данные, которые обычно представляют объекты реального мира. </w:t>
-      </w:r>
-      <w:r>
-        <w:t>В них хранятся данные, сгруппированные в таблицах, формат которых задан на этапе проектирования хранилища.</w:t>
-      </w:r>
-      <w:r>
-        <w:t xml:space="preserve"> </w:t>
-      </w:r>
-    </w:p>
-    <w:p>
-      <w:proofErr w:type="spellStart"/>
-      <w:r>
-        <w:t>Нереляционные</w:t>
-      </w:r>
-      <w:proofErr w:type="spellEnd"/>
-      <w:r>
-        <w:t xml:space="preserve"> БД устроены иначе. Например, </w:t>
-      </w:r>
-      <w:proofErr w:type="spellStart"/>
-      <w:r>
-        <w:t>документо</w:t>
-      </w:r>
-      <w:proofErr w:type="spellEnd"/>
-      <w:r>
-        <w:t xml:space="preserve">-ориентированные базы хранят информацию в виде иерархических структур данных. Речь может идти об объектах с произвольным набором атрибутов. То, что в реляционной БД будет разбито на несколько взаимосвязанных таблиц, в </w:t>
-      </w:r>
-      <w:proofErr w:type="spellStart"/>
-      <w:r>
-        <w:t>нереляционной</w:t>
-      </w:r>
-      <w:proofErr w:type="spellEnd"/>
-      <w:r>
-        <w:t xml:space="preserve"> может храниться в виде целостной сущности.</w:t>
-      </w:r>
-    </w:p>
-    <w:p>
-      <w:r>
-        <w:rPr>
-          <w:lang w:val="en-US"/>
-        </w:rPr>
-        <w:t>SQL</w:t>
-      </w:r>
-      <w:r>
-        <w:t xml:space="preserve"> </w:t>
-      </w:r>
-      <w:r>
-        <w:t>базы данных пр</w:t>
-      </w:r>
-      <w:r>
-        <w:t>и</w:t>
-      </w:r>
-      <w:r>
-        <w:t xml:space="preserve">меняются в случае </w:t>
-      </w:r>
-      <w:r>
-        <w:t>н</w:t>
-      </w:r>
-      <w:r>
-        <w:t>еобходимости</w:t>
-      </w:r>
-      <w:r>
-        <w:t xml:space="preserve"> соответствия базы данных требованиям ACID (атомарность, непротиворечивость, изолированность, долговечность)</w:t>
-      </w:r>
-      <w:r>
-        <w:t xml:space="preserve">, что </w:t>
-      </w:r>
-      <w:r>
-        <w:t>позволяет уменьшить вероятность неожиданного поведения системы и обеспечить целостность базы данных.</w:t>
-      </w:r>
-      <w:r>
-        <w:t xml:space="preserve"> Либо если д</w:t>
-      </w:r>
-      <w:r>
-        <w:t xml:space="preserve">анные, с которыми </w:t>
-      </w:r>
-      <w:r>
-        <w:t>работает система, структурированы и</w:t>
-      </w:r>
-      <w:r>
-        <w:t xml:space="preserve"> при этом структура не подвержена частым изменением.</w:t>
-      </w:r>
-    </w:p>
-    <w:p>
-      <w:proofErr w:type="spellStart"/>
-      <w:r>
-        <w:t>NoSQL</w:t>
-      </w:r>
-      <w:proofErr w:type="spellEnd"/>
-      <w:r>
-        <w:t xml:space="preserve"> базы данных применяются при необходимости хранения больших объемов неструктурированной информации. Подобные базы не накладывают </w:t>
-      </w:r>
-      <w:r>
-        <w:t>ограничений на типы хранимых данных. Более того, при необходимости в процессе работы можно добавлять новые типы данных.</w:t>
-      </w:r>
-      <w:r>
-        <w:t xml:space="preserve"> Так</w:t>
-      </w:r>
-      <w:r>
-        <w:t>же они обеспечивают л</w:t>
-      </w:r>
-      <w:r>
-        <w:t xml:space="preserve">учшую скорость разработки </w:t>
-      </w:r>
-      <w:r>
-        <w:t>[</w:t>
-      </w:r>
-      <w:r>
-        <w:rPr>
-          <w:lang w:val="en-US"/>
-        </w:rPr>
-        <w:fldChar w:fldCharType="begin"/>
-      </w:r>
-      <w:r>
-        <w:instrText xml:space="preserve"> </w:instrText>
-      </w:r>
-      <w:r>
-        <w:rPr>
-          <w:lang w:val="en-US"/>
-        </w:rPr>
-        <w:instrText>REF</w:instrText>
-      </w:r>
-      <w:r>
-        <w:instrText xml:space="preserve"> _</w:instrText>
-      </w:r>
-      <w:r>
-        <w:rPr>
-          <w:lang w:val="en-US"/>
-        </w:rPr>
-        <w:instrText>Ref</w:instrText>
-      </w:r>
-      <w:r>
-        <w:instrText>71562554 \</w:instrText>
-      </w:r>
-      <w:r>
-        <w:rPr>
-          <w:lang w:val="en-US"/>
-        </w:rPr>
-        <w:instrText>r</w:instrText>
-      </w:r>
-      <w:r>
-        <w:instrText xml:space="preserve"> \</w:instrText>
-      </w:r>
-      <w:r>
-        <w:rPr>
-          <w:lang w:val="en-US"/>
-        </w:rPr>
-        <w:instrText>h</w:instrText>
-      </w:r>
-      <w:r>
-        <w:instrText xml:space="preserve"> </w:instrText>
-      </w:r>
-      <w:r>
-        <w:rPr>
-          <w:lang w:val="en-US"/>
-        </w:rPr>
-      </w:r>
-      <w:r>
-        <w:rPr>
-          <w:lang w:val="en-US"/>
-        </w:rPr>
-        <w:fldChar w:fldCharType="separate"/>
-      </w:r>
-      <w:r>
-        <w:t>10</w:t>
-      </w:r>
-      <w:r>
-        <w:rPr>
-          <w:lang w:val="en-US"/>
-        </w:rPr>
-        <w:fldChar w:fldCharType="end"/>
-      </w:r>
-      <w:r>
-        <w:t>]</w:t>
-      </w:r>
-      <w:r>
-        <w:t>.</w:t>
-      </w:r>
-    </w:p>
-    <w:p>
-      <w:r>
-        <w:t>Согласно определенной выше модели данные в проекте имеют высокую степень структурированности. Из общего потока достаточно просто выделить отдельные сущности, связи между ними понятны. Соответственно наилучшим выбором в данном случае являются реляционные базы данных.</w:t>
-      </w:r>
-    </w:p>
-    <w:p>
-      <w:r>
-        <w:t>Соответственно согласно выбранному типу базы данных были выделены сущности и связи между ними</w:t>
-      </w:r>
-      <w:r>
-        <w:t xml:space="preserve"> (рисунок</w:t>
-      </w:r>
-      <w:r>
-        <w:t xml:space="preserve"> 2</w:t>
-      </w:r>
-      <w:r>
-        <w:t>)</w:t>
-      </w:r>
-      <w:r>
-        <w:t>. В</w:t>
-      </w:r>
-      <w:r>
-        <w:t xml:space="preserve">сего модель содержит </w:t>
-      </w:r>
-      <w:r>
-        <w:lastRenderedPageBreak/>
-        <w:t>10</w:t>
-      </w:r>
-      <w:r>
-        <w:t xml:space="preserve"> сущностей, 2 из которых являются техническими и не связаны с остальными.</w:t>
-      </w:r>
-      <w:r>
-        <w:t xml:space="preserve"> При этом все связи кроме одной представляют тип</w:t>
-      </w:r>
-      <w:r>
-        <w:t xml:space="preserve"> «один-ко-многим»</w:t>
-      </w:r>
-      <w:r>
-        <w:t>. Связь между группами и занят</w:t>
-      </w:r>
-      <w:r>
-        <w:t>иями представлена в виде многие-ко-</w:t>
-      </w:r>
-      <w:r>
-        <w:t>многим, так как одно занятие может проводиться для нескольких групп одновременно.</w:t>
-      </w:r>
-    </w:p>
-    <w:p/>
+        <w:t>связаны между собой, при это все связи кроме одной технической представляют тип «один ко многим».</w:t>
+      </w:r>
+    </w:p>
     <w:p>
       <w:pPr>
         <w:keepNext/>
         <w:ind w:firstLine="0"/>
         <w:jc w:val="center"/>
       </w:pPr>
+      <w:bookmarkStart w:id="18" w:name="_GoBack"/>
       <w:r>
         <w:rPr>
           <w:noProof/>
-          <w:lang w:eastAsia="ru-RU"/>
         </w:rPr>
         <w:drawing>
-          <wp:inline distT="0" distB="0" distL="0" distR="0" wp14:anchorId="051809CB" wp14:editId="063C5FE1">
-            <wp:extent cx="5119064" cy="4476750"/>
-            <wp:effectExtent l="0" t="0" r="5715" b="0"/>
-            <wp:docPr id="5" name="Рисунок 5"/>
+          <wp:inline distT="0" distB="0" distL="0" distR="0" wp14:anchorId="45235670" wp14:editId="2D910580">
+            <wp:extent cx="5872102" cy="6057900"/>
+            <wp:effectExtent l="0" t="0" r="0" b="0"/>
+            <wp:docPr id="1" name="Рисунок 1"/>
             <wp:cNvGraphicFramePr>
               <a:graphicFrameLocks xmlns:a="http://schemas.openxmlformats.org/drawingml/2006/main" noChangeAspect="1"/>
             </wp:cNvGraphicFramePr>
@@ -6733,7 +6413,7 @@
                     <pic:cNvPicPr/>
                   </pic:nvPicPr>
                   <pic:blipFill>
-                    <a:blip r:embed="rId12"/>
+                    <a:blip r:embed="rId14"/>
                     <a:stretch>
                       <a:fillRect/>
                     </a:stretch>
@@ -6741,7 +6421,7 @@
                   <pic:spPr>
                     <a:xfrm>
                       <a:off x="0" y="0"/>
-                      <a:ext cx="5147062" cy="4501235"/>
+                      <a:ext cx="5873865" cy="6059719"/>
                     </a:xfrm>
                     <a:prstGeom prst="rect">
                       <a:avLst/>
@@ -6753,6 +6433,7 @@
           </wp:inline>
         </w:drawing>
       </w:r>
+      <w:bookmarkEnd w:id="18"/>
     </w:p>
     <w:p>
       <w:pPr>
@@ -6791,6 +6472,12 @@
         <w:fldChar w:fldCharType="end"/>
       </w:r>
       <w:r>
+        <w:rPr>
+          <w:noProof/>
+        </w:rPr>
+        <w:t>.1</w:t>
+      </w:r>
+      <w:r>
         <w:t xml:space="preserve"> - </w:t>
       </w:r>
       <w:r>
@@ -6801,108 +6488,6 @@
       <w:pPr>
         <w:ind w:firstLine="0"/>
       </w:pPr>
-    </w:p>
-    <w:p>
-      <w:r>
-        <w:t>Если сравнивать модель с той, что представляла базу данных университета, можно отметить несколько отличий:</w:t>
-      </w:r>
-    </w:p>
-    <w:p>
-      <w:pPr>
-        <w:pStyle w:val="a5"/>
-        <w:numPr>
-          <w:ilvl w:val="0"/>
-          <w:numId w:val="7"/>
-        </w:numPr>
-      </w:pPr>
-      <w:r>
-        <w:t>д</w:t>
-      </w:r>
-      <w:r>
-        <w:t>обавлена таблица</w:t>
-      </w:r>
-      <w:r>
-        <w:t xml:space="preserve"> «Корпусы»</w:t>
-      </w:r>
-      <w:r>
-        <w:t>, для группировки аудиторий не по кафедрам, а непосредственно по зданиям, в которых они находятся</w:t>
-      </w:r>
-      <w:r>
-        <w:t>;</w:t>
-      </w:r>
-    </w:p>
-    <w:p>
-      <w:pPr>
-        <w:pStyle w:val="a5"/>
-        <w:numPr>
-          <w:ilvl w:val="0"/>
-          <w:numId w:val="7"/>
-        </w:numPr>
-      </w:pPr>
-      <w:r>
-        <w:lastRenderedPageBreak/>
-        <w:t>п</w:t>
-      </w:r>
-      <w:r>
-        <w:t>ерера</w:t>
-      </w:r>
-      <w:r>
-        <w:t>ботана модель занятия</w:t>
-      </w:r>
-      <w:r>
-        <w:t>, которая теперь</w:t>
-      </w:r>
-      <w:r>
-        <w:t xml:space="preserve"> содержит единый идентификатор для лучшей организации связей, а также реализации объединения дубликатов занятий в одну сущность</w:t>
-      </w:r>
-      <w:r>
-        <w:t>;</w:t>
-      </w:r>
-    </w:p>
-    <w:p>
-      <w:pPr>
-        <w:pStyle w:val="a5"/>
-        <w:numPr>
-          <w:ilvl w:val="0"/>
-          <w:numId w:val="7"/>
-        </w:numPr>
-      </w:pPr>
-      <w:r>
-        <w:t>д</w:t>
-      </w:r>
-      <w:r>
-        <w:t>ля групп добавлен курс, к которому они относятся</w:t>
-      </w:r>
-      <w:r>
-        <w:t>;</w:t>
-      </w:r>
-    </w:p>
-    <w:p>
-      <w:pPr>
-        <w:pStyle w:val="a5"/>
-        <w:numPr>
-          <w:ilvl w:val="0"/>
-          <w:numId w:val="7"/>
-        </w:numPr>
-      </w:pPr>
-      <w:r>
-        <w:t>б</w:t>
-      </w:r>
-      <w:r>
-        <w:t xml:space="preserve">ыли добавлены две технические таблицы: </w:t>
-      </w:r>
-      <w:r>
-        <w:t xml:space="preserve">«Скрытые сущности» </w:t>
-      </w:r>
-      <w:r>
-        <w:t>и</w:t>
-      </w:r>
-      <w:r>
-        <w:t xml:space="preserve"> «Пользователи»</w:t>
-      </w:r>
-      <w:r>
-        <w:t>.</w:t>
-      </w:r>
     </w:p>
     <w:p>
       <w:pPr>
@@ -6926,21 +6511,18 @@
       <w:bookmarkEnd w:id="19"/>
       <w:bookmarkEnd w:id="20"/>
     </w:p>
-    <w:p/>
-    <w:p>
-      <w:r>
-        <w:t>В данной главе была рассмотрена логическая модель системы поиска и отображения расписания учебных занятий.</w:t>
-      </w:r>
-    </w:p>
-    <w:p>
-      <w:r>
-        <w:t>Первым делом был произведен выбор технологий моделирования. Для моделирования компонент</w:t>
-      </w:r>
-      <w:r>
-        <w:t>ов</w:t>
-      </w:r>
-      <w:r>
-        <w:t xml:space="preserve"> системы и потоков данных использовался </w:t>
+    <w:p>
+      <w:r>
+        <w:t>В</w:t>
+      </w:r>
+      <w:r>
+        <w:t xml:space="preserve"> данной главе была рассмотрена логическая модель системы записи сотрудников на медкомиссию.</w:t>
+      </w:r>
+    </w:p>
+    <w:p>
+      <w:r>
+        <w:lastRenderedPageBreak/>
+        <w:t xml:space="preserve">Первым делом была выбрана технология моделирования. Учитывая универсальность и распространённость выбор пал на </w:t>
       </w:r>
       <w:r>
         <w:rPr>
@@ -6949,65 +6531,27 @@
         <w:t>UML</w:t>
       </w:r>
       <w:r>
-        <w:t xml:space="preserve">. Для реализации непосредственно логической модели данных был выбран </w:t>
-      </w:r>
-      <w:r>
-        <w:rPr>
-          <w:lang w:val="en-US"/>
-        </w:rPr>
-        <w:t>IDEF</w:t>
-      </w:r>
-      <w:r>
-        <w:t>1</w:t>
-      </w:r>
-      <w:r>
-        <w:rPr>
-          <w:lang w:val="en-US"/>
-        </w:rPr>
-        <w:t>X</w:t>
-      </w:r>
-      <w:r>
-        <w:t xml:space="preserve"> – современный инструмент моделирования, заточенный непосредственно на работу с базами данных.</w:t>
-      </w:r>
-    </w:p>
-    <w:p>
-      <w:r>
-        <w:t xml:space="preserve">После выбора технологий </w:t>
-      </w:r>
-      <w:r>
-        <w:t>моделирования</w:t>
-      </w:r>
-      <w:r>
-        <w:t xml:space="preserve"> было произведено моделирование работы с данными в системе. Была выявлена структура базы данных на стороне ТГУ, из которой непосредственно система и получает всю информацию. Были выявлены основные модули системы, общий поток данных и основные сущности, которые в ней используются. Был сделан вывод, что </w:t>
-      </w:r>
-      <w:r>
-        <w:t>в системе существует 2 независимых потока данных с общим буфером. Один поток производит чтение из внешней базы данных в буферную. Второй осуществляет чтение из буферной базы и передачу пользователю.</w:t>
-      </w:r>
-    </w:p>
-    <w:p>
-      <w:r>
-        <w:t xml:space="preserve">На </w:t>
-      </w:r>
-      <w:r>
-        <w:t>основе</w:t>
-      </w:r>
-      <w:r>
-        <w:t xml:space="preserve"> полученной</w:t>
-      </w:r>
-      <w:r>
-        <w:t xml:space="preserve"> </w:t>
-      </w:r>
-      <w:r>
-        <w:t>информации</w:t>
-      </w:r>
-      <w:r>
-        <w:t xml:space="preserve"> был</w:t>
-      </w:r>
-      <w:r>
-        <w:t>а разработана логическая модель данных. Были выделены основные сущности и связи между ними. Полученная модель ляжет в основу физической модели данных для конкретной СУБД.</w:t>
-      </w:r>
-    </w:p>
-    <w:p>
+        <w:t>.</w:t>
+      </w:r>
+    </w:p>
+    <w:p>
+      <w:r>
+        <w:t xml:space="preserve">После выбора технологии моделирования были составлены диаграммы классов основных сервисов для управления процессом записи сотрудников на медкомиссию. </w:t>
+      </w:r>
+    </w:p>
+    <w:p>
+      <w:r>
+        <w:t xml:space="preserve">На основе полученной информации была разработана логическая модель данных. </w:t>
+      </w:r>
+      <w:r>
+        <w:t>Затем были выделены основные и технические сущности в разрабатываемой модели</w:t>
+      </w:r>
+      <w:r>
+        <w:t xml:space="preserve">, а также связи между ними. В итоге получилось 7 связанных таблиц. </w:t>
+      </w:r>
+      <w:r>
+        <w:t>Полученная логическая модель данных будет использована для создания физической модели, которая будет соответствовать конкретной СУБД.</w:t>
+      </w:r>
       <w:r>
         <w:br w:type="page"/>
       </w:r>
@@ -8303,7 +7847,7 @@
                     <pic:cNvPicPr/>
                   </pic:nvPicPr>
                   <pic:blipFill>
-                    <a:blip r:embed="rId13"/>
+                    <a:blip r:embed="rId15"/>
                     <a:stretch>
                       <a:fillRect/>
                     </a:stretch>
@@ -15152,6 +14696,47 @@
     <w:p>
       <w:pPr>
         <w:pStyle w:val="a5"/>
+        <w:numPr>
+          <w:ilvl w:val="0"/>
+          <w:numId w:val="3"/>
+        </w:numPr>
+        <w:rPr>
+          <w:highlight w:val="yellow"/>
+          <w:lang w:val="en-US"/>
+        </w:rPr>
+      </w:pPr>
+      <w:r>
+        <w:t>«</w:t>
+      </w:r>
+      <w:r>
+        <w:rPr>
+          <w:highlight w:val="yellow"/>
+        </w:rPr>
+        <w:t>Чистая Архитектура» Роберт Мартин</w:t>
+      </w:r>
+    </w:p>
+    <w:p>
+      <w:pPr>
+        <w:pStyle w:val="a5"/>
+        <w:numPr>
+          <w:ilvl w:val="0"/>
+          <w:numId w:val="3"/>
+        </w:numPr>
+        <w:rPr>
+          <w:highlight w:val="yellow"/>
+          <w:lang w:val="en-US"/>
+        </w:rPr>
+      </w:pPr>
+      <w:r>
+        <w:rPr>
+          <w:highlight w:val="yellow"/>
+        </w:rPr>
+        <w:t>«Чистый Код» Роберт Мартин</w:t>
+      </w:r>
+    </w:p>
+    <w:p>
+      <w:pPr>
+        <w:pStyle w:val="a5"/>
         <w:ind w:left="0" w:firstLine="0"/>
         <w:rPr>
           <w:lang w:val="en-US"/>
@@ -15174,7 +14759,7 @@
           <w:lang w:val="en-US"/>
         </w:rPr>
         <w:sectPr>
-          <w:footerReference w:type="default" r:id="rId14"/>
+          <w:footerReference w:type="default" r:id="rId16"/>
           <w:pgSz w:w="11906" w:h="16838"/>
           <w:pgMar w:top="1134" w:right="850" w:bottom="1134" w:left="1701" w:header="708" w:footer="708" w:gutter="0"/>
           <w:pgNumType w:start="3"/>
@@ -15267,260 +14852,6 @@
             <wp:extent cx="5637474" cy="4369392"/>
             <wp:effectExtent l="0" t="0" r="1905" b="0"/>
             <wp:docPr id="13" name="Рисунок 13"/>
-            <wp:cNvGraphicFramePr>
-              <a:graphicFrameLocks xmlns:a="http://schemas.openxmlformats.org/drawingml/2006/main" noChangeAspect="1"/>
-            </wp:cNvGraphicFramePr>
-            <a:graphic xmlns:a="http://schemas.openxmlformats.org/drawingml/2006/main">
-              <a:graphicData uri="http://schemas.openxmlformats.org/drawingml/2006/picture">
-                <pic:pic xmlns:pic="http://schemas.openxmlformats.org/drawingml/2006/picture">
-                  <pic:nvPicPr>
-                    <pic:cNvPr id="1" name=""/>
-                    <pic:cNvPicPr/>
-                  </pic:nvPicPr>
-                  <pic:blipFill>
-                    <a:blip r:embed="rId15"/>
-                    <a:stretch>
-                      <a:fillRect/>
-                    </a:stretch>
-                  </pic:blipFill>
-                  <pic:spPr>
-                    <a:xfrm>
-                      <a:off x="0" y="0"/>
-                      <a:ext cx="5672721" cy="4396711"/>
-                    </a:xfrm>
-                    <a:prstGeom prst="rect">
-                      <a:avLst/>
-                    </a:prstGeom>
-                  </pic:spPr>
-                </pic:pic>
-              </a:graphicData>
-            </a:graphic>
-          </wp:inline>
-        </w:drawing>
-      </w:r>
-    </w:p>
-    <w:p>
-      <w:pPr>
-        <w:ind w:firstLine="0"/>
-        <w:jc w:val="center"/>
-        <w:sectPr>
-          <w:pgSz w:w="16838" w:h="11906" w:orient="landscape"/>
-          <w:pgMar w:top="1701" w:right="1134" w:bottom="850" w:left="1134" w:header="708" w:footer="708" w:gutter="0"/>
-          <w:cols w:space="708"/>
-          <w:docGrid w:linePitch="381"/>
-        </w:sectPr>
-      </w:pPr>
-      <w:r>
-        <w:t>Рисунок К.1 – Абстрактная диаграмма классов</w:t>
-      </w:r>
-      <w:r>
-        <w:br w:type="page"/>
-      </w:r>
-    </w:p>
-    <w:p>
-      <w:pPr>
-        <w:pStyle w:val="1"/>
-        <w:numPr>
-          <w:ilvl w:val="0"/>
-          <w:numId w:val="0"/>
-        </w:numPr>
-        <w:spacing w:line="240" w:lineRule="auto"/>
-        <w:jc w:val="center"/>
-        <w:rPr>
-          <w:b w:val="0"/>
-        </w:rPr>
-      </w:pPr>
-      <w:bookmarkStart w:id="60" w:name="_Toc133663308"/>
-      <w:r>
-        <w:rPr>
-          <w:b w:val="0"/>
-        </w:rPr>
-        <w:lastRenderedPageBreak/>
-        <w:t xml:space="preserve">Приложение </w:t>
-      </w:r>
-      <w:r>
-        <w:rPr>
-          <w:b w:val="0"/>
-        </w:rPr>
-        <w:t>Л</w:t>
-      </w:r>
-      <w:bookmarkEnd w:id="60"/>
-    </w:p>
-    <w:p>
-      <w:pPr>
-        <w:spacing w:after="160" w:line="240" w:lineRule="auto"/>
-        <w:ind w:firstLine="0"/>
-        <w:jc w:val="center"/>
-        <w:rPr>
-          <w:b/>
-        </w:rPr>
-      </w:pPr>
-      <w:r>
-        <w:rPr>
-          <w:b/>
-        </w:rPr>
-        <w:t>Диаграмма последовательности для прецедента «Поиск расписания»</w:t>
-      </w:r>
-    </w:p>
-    <w:p>
-      <w:pPr>
-        <w:spacing w:after="160" w:line="240" w:lineRule="auto"/>
-        <w:ind w:firstLine="0"/>
-        <w:jc w:val="center"/>
-        <w:rPr>
-          <w:b/>
-        </w:rPr>
-      </w:pPr>
-    </w:p>
-    <w:p>
-      <w:pPr>
-        <w:spacing w:after="160" w:line="259" w:lineRule="auto"/>
-        <w:ind w:firstLine="0"/>
-        <w:jc w:val="center"/>
-      </w:pPr>
-      <w:r>
-        <w:rPr>
-          <w:noProof/>
-          <w:lang w:eastAsia="ru-RU"/>
-        </w:rPr>
-        <w:drawing>
-          <wp:inline distT="0" distB="0" distL="0" distR="0" wp14:anchorId="08BBB53D" wp14:editId="24249D35">
-            <wp:extent cx="5940425" cy="3691255"/>
-            <wp:effectExtent l="0" t="0" r="3175" b="4445"/>
-            <wp:docPr id="6" name="Рисунок 6"/>
-            <wp:cNvGraphicFramePr>
-              <a:graphicFrameLocks xmlns:a="http://schemas.openxmlformats.org/drawingml/2006/main" noChangeAspect="1"/>
-            </wp:cNvGraphicFramePr>
-            <a:graphic xmlns:a="http://schemas.openxmlformats.org/drawingml/2006/main">
-              <a:graphicData uri="http://schemas.openxmlformats.org/drawingml/2006/picture">
-                <pic:pic xmlns:pic="http://schemas.openxmlformats.org/drawingml/2006/picture">
-                  <pic:nvPicPr>
-                    <pic:cNvPr id="1" name=""/>
-                    <pic:cNvPicPr/>
-                  </pic:nvPicPr>
-                  <pic:blipFill>
-                    <a:blip r:embed="rId16"/>
-                    <a:stretch>
-                      <a:fillRect/>
-                    </a:stretch>
-                  </pic:blipFill>
-                  <pic:spPr>
-                    <a:xfrm>
-                      <a:off x="0" y="0"/>
-                      <a:ext cx="5940425" cy="3691255"/>
-                    </a:xfrm>
-                    <a:prstGeom prst="rect">
-                      <a:avLst/>
-                    </a:prstGeom>
-                  </pic:spPr>
-                </pic:pic>
-              </a:graphicData>
-            </a:graphic>
-          </wp:inline>
-        </w:drawing>
-      </w:r>
-    </w:p>
-    <w:p>
-      <w:pPr>
-        <w:spacing w:after="160" w:line="259" w:lineRule="auto"/>
-        <w:ind w:firstLine="0"/>
-        <w:jc w:val="center"/>
-      </w:pPr>
-    </w:p>
-    <w:p>
-      <w:pPr>
-        <w:spacing w:after="160" w:line="259" w:lineRule="auto"/>
-        <w:ind w:firstLine="0"/>
-        <w:jc w:val="center"/>
-      </w:pPr>
-      <w:r>
-        <w:t xml:space="preserve">Рисунок Л.1 – </w:t>
-      </w:r>
-      <w:r>
-        <w:t>Диаграмма последовательности для прецедента «Поиск расписания»</w:t>
-      </w:r>
-    </w:p>
-    <w:p>
-      <w:pPr>
-        <w:spacing w:after="160" w:line="259" w:lineRule="auto"/>
-        <w:ind w:firstLine="0"/>
-        <w:jc w:val="left"/>
-      </w:pPr>
-      <w:r>
-        <w:br w:type="page"/>
-      </w:r>
-    </w:p>
-    <w:p>
-      <w:pPr>
-        <w:pStyle w:val="1"/>
-        <w:numPr>
-          <w:ilvl w:val="0"/>
-          <w:numId w:val="0"/>
-        </w:numPr>
-        <w:spacing w:line="240" w:lineRule="auto"/>
-        <w:jc w:val="center"/>
-        <w:rPr>
-          <w:b w:val="0"/>
-        </w:rPr>
-      </w:pPr>
-      <w:bookmarkStart w:id="61" w:name="_Toc133663309"/>
-      <w:r>
-        <w:rPr>
-          <w:b w:val="0"/>
-        </w:rPr>
-        <w:lastRenderedPageBreak/>
-        <w:t xml:space="preserve">Приложение </w:t>
-      </w:r>
-      <w:r>
-        <w:rPr>
-          <w:b w:val="0"/>
-        </w:rPr>
-        <w:t>М</w:t>
-      </w:r>
-      <w:bookmarkEnd w:id="61"/>
-    </w:p>
-    <w:p>
-      <w:pPr>
-        <w:spacing w:after="160" w:line="240" w:lineRule="auto"/>
-        <w:ind w:firstLine="0"/>
-        <w:jc w:val="center"/>
-        <w:rPr>
-          <w:b/>
-        </w:rPr>
-      </w:pPr>
-      <w:r>
-        <w:rPr>
-          <w:b/>
-        </w:rPr>
-        <w:t>Диаграмма последовательности для прецедента «Вход в систему»</w:t>
-      </w:r>
-    </w:p>
-    <w:p>
-      <w:pPr>
-        <w:spacing w:after="160" w:line="240" w:lineRule="auto"/>
-        <w:ind w:firstLine="0"/>
-        <w:jc w:val="center"/>
-        <w:rPr>
-          <w:b/>
-        </w:rPr>
-      </w:pPr>
-    </w:p>
-    <w:p>
-      <w:pPr>
-        <w:spacing w:after="160" w:line="259" w:lineRule="auto"/>
-        <w:ind w:firstLine="0"/>
-        <w:jc w:val="left"/>
-      </w:pPr>
-      <w:r>
-        <w:rPr>
-          <w:noProof/>
-          <w:lang w:eastAsia="ru-RU"/>
-        </w:rPr>
-        <w:drawing>
-          <wp:inline distT="0" distB="0" distL="0" distR="0" wp14:anchorId="2BAFCF00" wp14:editId="12A4F730">
-            <wp:extent cx="5940425" cy="5310505"/>
-            <wp:effectExtent l="0" t="0" r="3175" b="4445"/>
-            <wp:docPr id="11" name="Рисунок 11"/>
             <wp:cNvGraphicFramePr>
               <a:graphicFrameLocks xmlns:a="http://schemas.openxmlformats.org/drawingml/2006/main" noChangeAspect="1"/>
             </wp:cNvGraphicFramePr>
@@ -15540,7 +14871,7 @@
                   <pic:spPr>
                     <a:xfrm>
                       <a:off x="0" y="0"/>
-                      <a:ext cx="5940425" cy="5310505"/>
+                      <a:ext cx="5672721" cy="4396711"/>
                     </a:xfrm>
                     <a:prstGeom prst="rect">
                       <a:avLst/>
@@ -15555,30 +14886,18 @@
     </w:p>
     <w:p>
       <w:pPr>
-        <w:spacing w:after="160" w:line="259" w:lineRule="auto"/>
-        <w:ind w:firstLine="0"/>
-        <w:jc w:val="left"/>
-      </w:pPr>
-    </w:p>
-    <w:p>
-      <w:pPr>
-        <w:spacing w:after="160" w:line="259" w:lineRule="auto"/>
         <w:ind w:firstLine="0"/>
         <w:jc w:val="center"/>
-      </w:pPr>
-      <w:r>
-        <w:t xml:space="preserve">Рисунок М.1 – </w:t>
-      </w:r>
-      <w:r>
-        <w:t>Диаграмма последовательности для прецедента «Вход в систему»</w:t>
-      </w:r>
-    </w:p>
-    <w:p>
-      <w:pPr>
-        <w:spacing w:after="160" w:line="259" w:lineRule="auto"/>
-        <w:ind w:firstLine="0"/>
-        <w:jc w:val="left"/>
-      </w:pPr>
+        <w:sectPr>
+          <w:pgSz w:w="16838" w:h="11906" w:orient="landscape"/>
+          <w:pgMar w:top="1701" w:right="1134" w:bottom="850" w:left="1134" w:header="708" w:footer="708" w:gutter="0"/>
+          <w:cols w:space="708"/>
+          <w:docGrid w:linePitch="381"/>
+        </w:sectPr>
+      </w:pPr>
+      <w:r>
+        <w:t>Рисунок К.1 – Абстрактная диаграмма классов</w:t>
+      </w:r>
       <w:r>
         <w:br w:type="page"/>
       </w:r>
@@ -15596,7 +14915,7 @@
           <w:b w:val="0"/>
         </w:rPr>
       </w:pPr>
-      <w:bookmarkStart w:id="62" w:name="_Toc133663310"/>
+      <w:bookmarkStart w:id="60" w:name="_Toc133663308"/>
       <w:r>
         <w:rPr>
           <w:b w:val="0"/>
@@ -15608,13 +14927,13 @@
         <w:rPr>
           <w:b w:val="0"/>
         </w:rPr>
-        <w:t>Н</w:t>
-      </w:r>
-      <w:bookmarkEnd w:id="62"/>
-    </w:p>
-    <w:p>
-      <w:pPr>
-        <w:spacing w:line="240" w:lineRule="auto"/>
+        <w:t>Л</w:t>
+      </w:r>
+      <w:bookmarkEnd w:id="60"/>
+    </w:p>
+    <w:p>
+      <w:pPr>
+        <w:spacing w:after="160" w:line="240" w:lineRule="auto"/>
         <w:ind w:firstLine="0"/>
         <w:jc w:val="center"/>
         <w:rPr>
@@ -15625,18 +14944,12 @@
         <w:rPr>
           <w:b/>
         </w:rPr>
-        <w:t>М</w:t>
-      </w:r>
-      <w:r>
-        <w:rPr>
-          <w:b/>
-        </w:rPr>
-        <w:t>етод получения кафедр по идентификатору института</w:t>
-      </w:r>
-    </w:p>
-    <w:p>
-      <w:pPr>
-        <w:spacing w:line="240" w:lineRule="auto"/>
+        <w:t>Диаграмма последовательности для прецедента «Поиск расписания»</w:t>
+      </w:r>
+    </w:p>
+    <w:p>
+      <w:pPr>
+        <w:spacing w:after="160" w:line="240" w:lineRule="auto"/>
         <w:ind w:firstLine="0"/>
         <w:jc w:val="center"/>
         <w:rPr>
@@ -15648,7 +14961,7 @@
       <w:pPr>
         <w:spacing w:after="160" w:line="259" w:lineRule="auto"/>
         <w:ind w:firstLine="0"/>
-        <w:jc w:val="left"/>
+        <w:jc w:val="center"/>
       </w:pPr>
       <w:r>
         <w:rPr>
@@ -15656,10 +14969,10 @@
           <w:lang w:eastAsia="ru-RU"/>
         </w:rPr>
         <w:drawing>
-          <wp:inline distT="0" distB="0" distL="0" distR="0" wp14:anchorId="5DABAB27" wp14:editId="1DD1D248">
-            <wp:extent cx="5940425" cy="4384675"/>
-            <wp:effectExtent l="0" t="0" r="3175" b="0"/>
-            <wp:docPr id="17" name="Рисунок 17"/>
+          <wp:inline distT="0" distB="0" distL="0" distR="0" wp14:anchorId="08BBB53D" wp14:editId="24249D35">
+            <wp:extent cx="5940425" cy="3691255"/>
+            <wp:effectExtent l="0" t="0" r="3175" b="4445"/>
+            <wp:docPr id="6" name="Рисунок 6"/>
             <wp:cNvGraphicFramePr>
               <a:graphicFrameLocks xmlns:a="http://schemas.openxmlformats.org/drawingml/2006/main" noChangeAspect="1"/>
             </wp:cNvGraphicFramePr>
@@ -15679,6 +14992,278 @@
                   <pic:spPr>
                     <a:xfrm>
                       <a:off x="0" y="0"/>
+                      <a:ext cx="5940425" cy="3691255"/>
+                    </a:xfrm>
+                    <a:prstGeom prst="rect">
+                      <a:avLst/>
+                    </a:prstGeom>
+                  </pic:spPr>
+                </pic:pic>
+              </a:graphicData>
+            </a:graphic>
+          </wp:inline>
+        </w:drawing>
+      </w:r>
+    </w:p>
+    <w:p>
+      <w:pPr>
+        <w:spacing w:after="160" w:line="259" w:lineRule="auto"/>
+        <w:ind w:firstLine="0"/>
+        <w:jc w:val="center"/>
+      </w:pPr>
+    </w:p>
+    <w:p>
+      <w:pPr>
+        <w:spacing w:after="160" w:line="259" w:lineRule="auto"/>
+        <w:ind w:firstLine="0"/>
+        <w:jc w:val="center"/>
+      </w:pPr>
+      <w:r>
+        <w:t xml:space="preserve">Рисунок Л.1 – </w:t>
+      </w:r>
+      <w:r>
+        <w:t>Диаграмма последовательности для прецедента «Поиск расписания»</w:t>
+      </w:r>
+    </w:p>
+    <w:p>
+      <w:pPr>
+        <w:spacing w:after="160" w:line="259" w:lineRule="auto"/>
+        <w:ind w:firstLine="0"/>
+        <w:jc w:val="left"/>
+      </w:pPr>
+      <w:r>
+        <w:br w:type="page"/>
+      </w:r>
+    </w:p>
+    <w:p>
+      <w:pPr>
+        <w:pStyle w:val="1"/>
+        <w:numPr>
+          <w:ilvl w:val="0"/>
+          <w:numId w:val="0"/>
+        </w:numPr>
+        <w:spacing w:line="240" w:lineRule="auto"/>
+        <w:jc w:val="center"/>
+        <w:rPr>
+          <w:b w:val="0"/>
+        </w:rPr>
+      </w:pPr>
+      <w:bookmarkStart w:id="61" w:name="_Toc133663309"/>
+      <w:r>
+        <w:rPr>
+          <w:b w:val="0"/>
+        </w:rPr>
+        <w:lastRenderedPageBreak/>
+        <w:t xml:space="preserve">Приложение </w:t>
+      </w:r>
+      <w:r>
+        <w:rPr>
+          <w:b w:val="0"/>
+        </w:rPr>
+        <w:t>М</w:t>
+      </w:r>
+      <w:bookmarkEnd w:id="61"/>
+    </w:p>
+    <w:p>
+      <w:pPr>
+        <w:spacing w:after="160" w:line="240" w:lineRule="auto"/>
+        <w:ind w:firstLine="0"/>
+        <w:jc w:val="center"/>
+        <w:rPr>
+          <w:b/>
+        </w:rPr>
+      </w:pPr>
+      <w:r>
+        <w:rPr>
+          <w:b/>
+        </w:rPr>
+        <w:t>Диаграмма последовательности для прецедента «Вход в систему»</w:t>
+      </w:r>
+    </w:p>
+    <w:p>
+      <w:pPr>
+        <w:spacing w:after="160" w:line="240" w:lineRule="auto"/>
+        <w:ind w:firstLine="0"/>
+        <w:jc w:val="center"/>
+        <w:rPr>
+          <w:b/>
+        </w:rPr>
+      </w:pPr>
+    </w:p>
+    <w:p>
+      <w:pPr>
+        <w:spacing w:after="160" w:line="259" w:lineRule="auto"/>
+        <w:ind w:firstLine="0"/>
+        <w:jc w:val="left"/>
+      </w:pPr>
+      <w:r>
+        <w:rPr>
+          <w:noProof/>
+          <w:lang w:eastAsia="ru-RU"/>
+        </w:rPr>
+        <w:drawing>
+          <wp:inline distT="0" distB="0" distL="0" distR="0" wp14:anchorId="2BAFCF00" wp14:editId="12A4F730">
+            <wp:extent cx="5940425" cy="5310505"/>
+            <wp:effectExtent l="0" t="0" r="3175" b="4445"/>
+            <wp:docPr id="11" name="Рисунок 11"/>
+            <wp:cNvGraphicFramePr>
+              <a:graphicFrameLocks xmlns:a="http://schemas.openxmlformats.org/drawingml/2006/main" noChangeAspect="1"/>
+            </wp:cNvGraphicFramePr>
+            <a:graphic xmlns:a="http://schemas.openxmlformats.org/drawingml/2006/main">
+              <a:graphicData uri="http://schemas.openxmlformats.org/drawingml/2006/picture">
+                <pic:pic xmlns:pic="http://schemas.openxmlformats.org/drawingml/2006/picture">
+                  <pic:nvPicPr>
+                    <pic:cNvPr id="1" name=""/>
+                    <pic:cNvPicPr/>
+                  </pic:nvPicPr>
+                  <pic:blipFill>
+                    <a:blip r:embed="rId19"/>
+                    <a:stretch>
+                      <a:fillRect/>
+                    </a:stretch>
+                  </pic:blipFill>
+                  <pic:spPr>
+                    <a:xfrm>
+                      <a:off x="0" y="0"/>
+                      <a:ext cx="5940425" cy="5310505"/>
+                    </a:xfrm>
+                    <a:prstGeom prst="rect">
+                      <a:avLst/>
+                    </a:prstGeom>
+                  </pic:spPr>
+                </pic:pic>
+              </a:graphicData>
+            </a:graphic>
+          </wp:inline>
+        </w:drawing>
+      </w:r>
+    </w:p>
+    <w:p>
+      <w:pPr>
+        <w:spacing w:after="160" w:line="259" w:lineRule="auto"/>
+        <w:ind w:firstLine="0"/>
+        <w:jc w:val="left"/>
+      </w:pPr>
+    </w:p>
+    <w:p>
+      <w:pPr>
+        <w:spacing w:after="160" w:line="259" w:lineRule="auto"/>
+        <w:ind w:firstLine="0"/>
+        <w:jc w:val="center"/>
+      </w:pPr>
+      <w:r>
+        <w:t xml:space="preserve">Рисунок М.1 – </w:t>
+      </w:r>
+      <w:r>
+        <w:t>Диаграмма последовательности для прецедента «Вход в систему»</w:t>
+      </w:r>
+    </w:p>
+    <w:p>
+      <w:pPr>
+        <w:spacing w:after="160" w:line="259" w:lineRule="auto"/>
+        <w:ind w:firstLine="0"/>
+        <w:jc w:val="left"/>
+      </w:pPr>
+      <w:r>
+        <w:br w:type="page"/>
+      </w:r>
+    </w:p>
+    <w:p>
+      <w:pPr>
+        <w:pStyle w:val="1"/>
+        <w:numPr>
+          <w:ilvl w:val="0"/>
+          <w:numId w:val="0"/>
+        </w:numPr>
+        <w:spacing w:line="240" w:lineRule="auto"/>
+        <w:jc w:val="center"/>
+        <w:rPr>
+          <w:b w:val="0"/>
+        </w:rPr>
+      </w:pPr>
+      <w:bookmarkStart w:id="62" w:name="_Toc133663310"/>
+      <w:r>
+        <w:rPr>
+          <w:b w:val="0"/>
+        </w:rPr>
+        <w:lastRenderedPageBreak/>
+        <w:t xml:space="preserve">Приложение </w:t>
+      </w:r>
+      <w:r>
+        <w:rPr>
+          <w:b w:val="0"/>
+        </w:rPr>
+        <w:t>Н</w:t>
+      </w:r>
+      <w:bookmarkEnd w:id="62"/>
+    </w:p>
+    <w:p>
+      <w:pPr>
+        <w:spacing w:line="240" w:lineRule="auto"/>
+        <w:ind w:firstLine="0"/>
+        <w:jc w:val="center"/>
+        <w:rPr>
+          <w:b/>
+        </w:rPr>
+      </w:pPr>
+      <w:r>
+        <w:rPr>
+          <w:b/>
+        </w:rPr>
+        <w:t>М</w:t>
+      </w:r>
+      <w:r>
+        <w:rPr>
+          <w:b/>
+        </w:rPr>
+        <w:t>етод получения кафедр по идентификатору института</w:t>
+      </w:r>
+    </w:p>
+    <w:p>
+      <w:pPr>
+        <w:spacing w:line="240" w:lineRule="auto"/>
+        <w:ind w:firstLine="0"/>
+        <w:jc w:val="center"/>
+        <w:rPr>
+          <w:b/>
+        </w:rPr>
+      </w:pPr>
+    </w:p>
+    <w:p>
+      <w:pPr>
+        <w:spacing w:after="160" w:line="259" w:lineRule="auto"/>
+        <w:ind w:firstLine="0"/>
+        <w:jc w:val="left"/>
+      </w:pPr>
+      <w:r>
+        <w:rPr>
+          <w:noProof/>
+          <w:lang w:eastAsia="ru-RU"/>
+        </w:rPr>
+        <w:drawing>
+          <wp:inline distT="0" distB="0" distL="0" distR="0" wp14:anchorId="5DABAB27" wp14:editId="1DD1D248">
+            <wp:extent cx="5940425" cy="4384675"/>
+            <wp:effectExtent l="0" t="0" r="3175" b="0"/>
+            <wp:docPr id="17" name="Рисунок 17"/>
+            <wp:cNvGraphicFramePr>
+              <a:graphicFrameLocks xmlns:a="http://schemas.openxmlformats.org/drawingml/2006/main" noChangeAspect="1"/>
+            </wp:cNvGraphicFramePr>
+            <a:graphic xmlns:a="http://schemas.openxmlformats.org/drawingml/2006/main">
+              <a:graphicData uri="http://schemas.openxmlformats.org/drawingml/2006/picture">
+                <pic:pic xmlns:pic="http://schemas.openxmlformats.org/drawingml/2006/picture">
+                  <pic:nvPicPr>
+                    <pic:cNvPr id="1" name=""/>
+                    <pic:cNvPicPr/>
+                  </pic:nvPicPr>
+                  <pic:blipFill>
+                    <a:blip r:embed="rId20"/>
+                    <a:stretch>
+                      <a:fillRect/>
+                    </a:stretch>
+                  </pic:blipFill>
+                  <pic:spPr>
+                    <a:xfrm>
+                      <a:off x="0" y="0"/>
                       <a:ext cx="5940425" cy="4384675"/>
                     </a:xfrm>
                     <a:prstGeom prst="rect">
@@ -15837,7 +15422,7 @@
                     </pic:cNvPicPr>
                   </pic:nvPicPr>
                   <pic:blipFill>
-                    <a:blip r:embed="rId19">
+                    <a:blip r:embed="rId21">
                       <a:extLst>
                         <a:ext uri="{28A0092B-C50C-407E-A947-70E740481C1C}">
                           <a14:useLocalDpi xmlns:a14="http://schemas.microsoft.com/office/drawing/2010/main" val="0"/>
@@ -16004,7 +15589,7 @@
                     <pic:cNvPicPr/>
                   </pic:nvPicPr>
                   <pic:blipFill>
-                    <a:blip r:embed="rId20"/>
+                    <a:blip r:embed="rId22"/>
                     <a:stretch>
                       <a:fillRect/>
                     </a:stretch>
@@ -16146,7 +15731,7 @@
                     <pic:cNvPicPr/>
                   </pic:nvPicPr>
                   <pic:blipFill>
-                    <a:blip r:embed="rId21"/>
+                    <a:blip r:embed="rId23"/>
                     <a:stretch>
                       <a:fillRect/>
                     </a:stretch>
@@ -18414,6 +17999,119 @@
     </w:lvl>
   </w:abstractNum>
   <w:abstractNum w:abstractNumId="5" w15:restartNumberingAfterBreak="0">
+    <w:nsid w:val="371C58FC"/>
+    <w:multiLevelType w:val="hybridMultilevel"/>
+    <w:tmpl w:val="13062F7C"/>
+    <w:lvl w:ilvl="0" w:tplc="424E1976">
+      <w:start w:val="1"/>
+      <w:numFmt w:val="bullet"/>
+      <w:lvlText w:val=""/>
+      <w:lvlJc w:val="left"/>
+      <w:pPr>
+        <w:ind w:left="1429" w:hanging="360"/>
+      </w:pPr>
+      <w:rPr>
+        <w:rFonts w:ascii="Symbol" w:hAnsi="Symbol" w:hint="default"/>
+      </w:rPr>
+    </w:lvl>
+    <w:lvl w:ilvl="1" w:tplc="04190003" w:tentative="1">
+      <w:start w:val="1"/>
+      <w:numFmt w:val="bullet"/>
+      <w:lvlText w:val="o"/>
+      <w:lvlJc w:val="left"/>
+      <w:pPr>
+        <w:ind w:left="2149" w:hanging="360"/>
+      </w:pPr>
+      <w:rPr>
+        <w:rFonts w:ascii="Courier New" w:hAnsi="Courier New" w:cs="Courier New" w:hint="default"/>
+      </w:rPr>
+    </w:lvl>
+    <w:lvl w:ilvl="2" w:tplc="04190005" w:tentative="1">
+      <w:start w:val="1"/>
+      <w:numFmt w:val="bullet"/>
+      <w:lvlText w:val=""/>
+      <w:lvlJc w:val="left"/>
+      <w:pPr>
+        <w:ind w:left="2869" w:hanging="360"/>
+      </w:pPr>
+      <w:rPr>
+        <w:rFonts w:ascii="Wingdings" w:hAnsi="Wingdings" w:hint="default"/>
+      </w:rPr>
+    </w:lvl>
+    <w:lvl w:ilvl="3" w:tplc="04190001" w:tentative="1">
+      <w:start w:val="1"/>
+      <w:numFmt w:val="bullet"/>
+      <w:lvlText w:val=""/>
+      <w:lvlJc w:val="left"/>
+      <w:pPr>
+        <w:ind w:left="3589" w:hanging="360"/>
+      </w:pPr>
+      <w:rPr>
+        <w:rFonts w:ascii="Symbol" w:hAnsi="Symbol" w:hint="default"/>
+      </w:rPr>
+    </w:lvl>
+    <w:lvl w:ilvl="4" w:tplc="04190003" w:tentative="1">
+      <w:start w:val="1"/>
+      <w:numFmt w:val="bullet"/>
+      <w:lvlText w:val="o"/>
+      <w:lvlJc w:val="left"/>
+      <w:pPr>
+        <w:ind w:left="4309" w:hanging="360"/>
+      </w:pPr>
+      <w:rPr>
+        <w:rFonts w:ascii="Courier New" w:hAnsi="Courier New" w:cs="Courier New" w:hint="default"/>
+      </w:rPr>
+    </w:lvl>
+    <w:lvl w:ilvl="5" w:tplc="04190005" w:tentative="1">
+      <w:start w:val="1"/>
+      <w:numFmt w:val="bullet"/>
+      <w:lvlText w:val=""/>
+      <w:lvlJc w:val="left"/>
+      <w:pPr>
+        <w:ind w:left="5029" w:hanging="360"/>
+      </w:pPr>
+      <w:rPr>
+        <w:rFonts w:ascii="Wingdings" w:hAnsi="Wingdings" w:hint="default"/>
+      </w:rPr>
+    </w:lvl>
+    <w:lvl w:ilvl="6" w:tplc="04190001" w:tentative="1">
+      <w:start w:val="1"/>
+      <w:numFmt w:val="bullet"/>
+      <w:lvlText w:val=""/>
+      <w:lvlJc w:val="left"/>
+      <w:pPr>
+        <w:ind w:left="5749" w:hanging="360"/>
+      </w:pPr>
+      <w:rPr>
+        <w:rFonts w:ascii="Symbol" w:hAnsi="Symbol" w:hint="default"/>
+      </w:rPr>
+    </w:lvl>
+    <w:lvl w:ilvl="7" w:tplc="04190003" w:tentative="1">
+      <w:start w:val="1"/>
+      <w:numFmt w:val="bullet"/>
+      <w:lvlText w:val="o"/>
+      <w:lvlJc w:val="left"/>
+      <w:pPr>
+        <w:ind w:left="6469" w:hanging="360"/>
+      </w:pPr>
+      <w:rPr>
+        <w:rFonts w:ascii="Courier New" w:hAnsi="Courier New" w:cs="Courier New" w:hint="default"/>
+      </w:rPr>
+    </w:lvl>
+    <w:lvl w:ilvl="8" w:tplc="04190005" w:tentative="1">
+      <w:start w:val="1"/>
+      <w:numFmt w:val="bullet"/>
+      <w:lvlText w:val=""/>
+      <w:lvlJc w:val="left"/>
+      <w:pPr>
+        <w:ind w:left="7189" w:hanging="360"/>
+      </w:pPr>
+      <w:rPr>
+        <w:rFonts w:ascii="Wingdings" w:hAnsi="Wingdings" w:hint="default"/>
+      </w:rPr>
+    </w:lvl>
+  </w:abstractNum>
+  <w:abstractNum w:abstractNumId="6" w15:restartNumberingAfterBreak="0">
     <w:nsid w:val="41952747"/>
     <w:multiLevelType w:val="hybridMultilevel"/>
     <w:tmpl w:val="455E8D4A"/>
@@ -18502,7 +18200,7 @@
       </w:pPr>
     </w:lvl>
   </w:abstractNum>
-  <w:abstractNum w:abstractNumId="6" w15:restartNumberingAfterBreak="0">
+  <w:abstractNum w:abstractNumId="7" w15:restartNumberingAfterBreak="0">
     <w:nsid w:val="4D2A0F93"/>
     <w:multiLevelType w:val="hybridMultilevel"/>
     <w:tmpl w:val="FB6C2760"/>
@@ -18591,10 +18289,10 @@
       </w:pPr>
     </w:lvl>
   </w:abstractNum>
-  <w:abstractNum w:abstractNumId="7" w15:restartNumberingAfterBreak="0">
-    <w:nsid w:val="597A75D1"/>
+  <w:abstractNum w:abstractNumId="8" w15:restartNumberingAfterBreak="0">
+    <w:nsid w:val="4FE07A4E"/>
     <w:multiLevelType w:val="hybridMultilevel"/>
-    <w:tmpl w:val="5C2ECF74"/>
+    <w:tmpl w:val="86087E44"/>
     <w:lvl w:ilvl="0" w:tplc="424E1976">
       <w:start w:val="1"/>
       <w:numFmt w:val="bullet"/>
@@ -18704,7 +18402,233 @@
       </w:rPr>
     </w:lvl>
   </w:abstractNum>
-  <w:abstractNum w:abstractNumId="8" w15:restartNumberingAfterBreak="0">
+  <w:abstractNum w:abstractNumId="9" w15:restartNumberingAfterBreak="0">
+    <w:nsid w:val="597A75D1"/>
+    <w:multiLevelType w:val="hybridMultilevel"/>
+    <w:tmpl w:val="5C2ECF74"/>
+    <w:lvl w:ilvl="0" w:tplc="424E1976">
+      <w:start w:val="1"/>
+      <w:numFmt w:val="bullet"/>
+      <w:lvlText w:val=""/>
+      <w:lvlJc w:val="left"/>
+      <w:pPr>
+        <w:ind w:left="1429" w:hanging="360"/>
+      </w:pPr>
+      <w:rPr>
+        <w:rFonts w:ascii="Symbol" w:hAnsi="Symbol" w:hint="default"/>
+      </w:rPr>
+    </w:lvl>
+    <w:lvl w:ilvl="1" w:tplc="04190003" w:tentative="1">
+      <w:start w:val="1"/>
+      <w:numFmt w:val="bullet"/>
+      <w:lvlText w:val="o"/>
+      <w:lvlJc w:val="left"/>
+      <w:pPr>
+        <w:ind w:left="2149" w:hanging="360"/>
+      </w:pPr>
+      <w:rPr>
+        <w:rFonts w:ascii="Courier New" w:hAnsi="Courier New" w:cs="Courier New" w:hint="default"/>
+      </w:rPr>
+    </w:lvl>
+    <w:lvl w:ilvl="2" w:tplc="04190005" w:tentative="1">
+      <w:start w:val="1"/>
+      <w:numFmt w:val="bullet"/>
+      <w:lvlText w:val=""/>
+      <w:lvlJc w:val="left"/>
+      <w:pPr>
+        <w:ind w:left="2869" w:hanging="360"/>
+      </w:pPr>
+      <w:rPr>
+        <w:rFonts w:ascii="Wingdings" w:hAnsi="Wingdings" w:hint="default"/>
+      </w:rPr>
+    </w:lvl>
+    <w:lvl w:ilvl="3" w:tplc="04190001" w:tentative="1">
+      <w:start w:val="1"/>
+      <w:numFmt w:val="bullet"/>
+      <w:lvlText w:val=""/>
+      <w:lvlJc w:val="left"/>
+      <w:pPr>
+        <w:ind w:left="3589" w:hanging="360"/>
+      </w:pPr>
+      <w:rPr>
+        <w:rFonts w:ascii="Symbol" w:hAnsi="Symbol" w:hint="default"/>
+      </w:rPr>
+    </w:lvl>
+    <w:lvl w:ilvl="4" w:tplc="04190003" w:tentative="1">
+      <w:start w:val="1"/>
+      <w:numFmt w:val="bullet"/>
+      <w:lvlText w:val="o"/>
+      <w:lvlJc w:val="left"/>
+      <w:pPr>
+        <w:ind w:left="4309" w:hanging="360"/>
+      </w:pPr>
+      <w:rPr>
+        <w:rFonts w:ascii="Courier New" w:hAnsi="Courier New" w:cs="Courier New" w:hint="default"/>
+      </w:rPr>
+    </w:lvl>
+    <w:lvl w:ilvl="5" w:tplc="04190005" w:tentative="1">
+      <w:start w:val="1"/>
+      <w:numFmt w:val="bullet"/>
+      <w:lvlText w:val=""/>
+      <w:lvlJc w:val="left"/>
+      <w:pPr>
+        <w:ind w:left="5029" w:hanging="360"/>
+      </w:pPr>
+      <w:rPr>
+        <w:rFonts w:ascii="Wingdings" w:hAnsi="Wingdings" w:hint="default"/>
+      </w:rPr>
+    </w:lvl>
+    <w:lvl w:ilvl="6" w:tplc="04190001" w:tentative="1">
+      <w:start w:val="1"/>
+      <w:numFmt w:val="bullet"/>
+      <w:lvlText w:val=""/>
+      <w:lvlJc w:val="left"/>
+      <w:pPr>
+        <w:ind w:left="5749" w:hanging="360"/>
+      </w:pPr>
+      <w:rPr>
+        <w:rFonts w:ascii="Symbol" w:hAnsi="Symbol" w:hint="default"/>
+      </w:rPr>
+    </w:lvl>
+    <w:lvl w:ilvl="7" w:tplc="04190003" w:tentative="1">
+      <w:start w:val="1"/>
+      <w:numFmt w:val="bullet"/>
+      <w:lvlText w:val="o"/>
+      <w:lvlJc w:val="left"/>
+      <w:pPr>
+        <w:ind w:left="6469" w:hanging="360"/>
+      </w:pPr>
+      <w:rPr>
+        <w:rFonts w:ascii="Courier New" w:hAnsi="Courier New" w:cs="Courier New" w:hint="default"/>
+      </w:rPr>
+    </w:lvl>
+    <w:lvl w:ilvl="8" w:tplc="04190005" w:tentative="1">
+      <w:start w:val="1"/>
+      <w:numFmt w:val="bullet"/>
+      <w:lvlText w:val=""/>
+      <w:lvlJc w:val="left"/>
+      <w:pPr>
+        <w:ind w:left="7189" w:hanging="360"/>
+      </w:pPr>
+      <w:rPr>
+        <w:rFonts w:ascii="Wingdings" w:hAnsi="Wingdings" w:hint="default"/>
+      </w:rPr>
+    </w:lvl>
+  </w:abstractNum>
+  <w:abstractNum w:abstractNumId="10" w15:restartNumberingAfterBreak="0">
+    <w:nsid w:val="5A374B6A"/>
+    <w:multiLevelType w:val="hybridMultilevel"/>
+    <w:tmpl w:val="F1EC70A6"/>
+    <w:lvl w:ilvl="0" w:tplc="424E1976">
+      <w:start w:val="1"/>
+      <w:numFmt w:val="bullet"/>
+      <w:lvlText w:val=""/>
+      <w:lvlJc w:val="left"/>
+      <w:pPr>
+        <w:ind w:left="1429" w:hanging="360"/>
+      </w:pPr>
+      <w:rPr>
+        <w:rFonts w:ascii="Symbol" w:hAnsi="Symbol" w:hint="default"/>
+      </w:rPr>
+    </w:lvl>
+    <w:lvl w:ilvl="1" w:tplc="04190003" w:tentative="1">
+      <w:start w:val="1"/>
+      <w:numFmt w:val="bullet"/>
+      <w:lvlText w:val="o"/>
+      <w:lvlJc w:val="left"/>
+      <w:pPr>
+        <w:ind w:left="2149" w:hanging="360"/>
+      </w:pPr>
+      <w:rPr>
+        <w:rFonts w:ascii="Courier New" w:hAnsi="Courier New" w:cs="Courier New" w:hint="default"/>
+      </w:rPr>
+    </w:lvl>
+    <w:lvl w:ilvl="2" w:tplc="04190005" w:tentative="1">
+      <w:start w:val="1"/>
+      <w:numFmt w:val="bullet"/>
+      <w:lvlText w:val=""/>
+      <w:lvlJc w:val="left"/>
+      <w:pPr>
+        <w:ind w:left="2869" w:hanging="360"/>
+      </w:pPr>
+      <w:rPr>
+        <w:rFonts w:ascii="Wingdings" w:hAnsi="Wingdings" w:hint="default"/>
+      </w:rPr>
+    </w:lvl>
+    <w:lvl w:ilvl="3" w:tplc="04190001" w:tentative="1">
+      <w:start w:val="1"/>
+      <w:numFmt w:val="bullet"/>
+      <w:lvlText w:val=""/>
+      <w:lvlJc w:val="left"/>
+      <w:pPr>
+        <w:ind w:left="3589" w:hanging="360"/>
+      </w:pPr>
+      <w:rPr>
+        <w:rFonts w:ascii="Symbol" w:hAnsi="Symbol" w:hint="default"/>
+      </w:rPr>
+    </w:lvl>
+    <w:lvl w:ilvl="4" w:tplc="04190003" w:tentative="1">
+      <w:start w:val="1"/>
+      <w:numFmt w:val="bullet"/>
+      <w:lvlText w:val="o"/>
+      <w:lvlJc w:val="left"/>
+      <w:pPr>
+        <w:ind w:left="4309" w:hanging="360"/>
+      </w:pPr>
+      <w:rPr>
+        <w:rFonts w:ascii="Courier New" w:hAnsi="Courier New" w:cs="Courier New" w:hint="default"/>
+      </w:rPr>
+    </w:lvl>
+    <w:lvl w:ilvl="5" w:tplc="04190005" w:tentative="1">
+      <w:start w:val="1"/>
+      <w:numFmt w:val="bullet"/>
+      <w:lvlText w:val=""/>
+      <w:lvlJc w:val="left"/>
+      <w:pPr>
+        <w:ind w:left="5029" w:hanging="360"/>
+      </w:pPr>
+      <w:rPr>
+        <w:rFonts w:ascii="Wingdings" w:hAnsi="Wingdings" w:hint="default"/>
+      </w:rPr>
+    </w:lvl>
+    <w:lvl w:ilvl="6" w:tplc="04190001" w:tentative="1">
+      <w:start w:val="1"/>
+      <w:numFmt w:val="bullet"/>
+      <w:lvlText w:val=""/>
+      <w:lvlJc w:val="left"/>
+      <w:pPr>
+        <w:ind w:left="5749" w:hanging="360"/>
+      </w:pPr>
+      <w:rPr>
+        <w:rFonts w:ascii="Symbol" w:hAnsi="Symbol" w:hint="default"/>
+      </w:rPr>
+    </w:lvl>
+    <w:lvl w:ilvl="7" w:tplc="04190003" w:tentative="1">
+      <w:start w:val="1"/>
+      <w:numFmt w:val="bullet"/>
+      <w:lvlText w:val="o"/>
+      <w:lvlJc w:val="left"/>
+      <w:pPr>
+        <w:ind w:left="6469" w:hanging="360"/>
+      </w:pPr>
+      <w:rPr>
+        <w:rFonts w:ascii="Courier New" w:hAnsi="Courier New" w:cs="Courier New" w:hint="default"/>
+      </w:rPr>
+    </w:lvl>
+    <w:lvl w:ilvl="8" w:tplc="04190005" w:tentative="1">
+      <w:start w:val="1"/>
+      <w:numFmt w:val="bullet"/>
+      <w:lvlText w:val=""/>
+      <w:lvlJc w:val="left"/>
+      <w:pPr>
+        <w:ind w:left="7189" w:hanging="360"/>
+      </w:pPr>
+      <w:rPr>
+        <w:rFonts w:ascii="Wingdings" w:hAnsi="Wingdings" w:hint="default"/>
+      </w:rPr>
+    </w:lvl>
+  </w:abstractNum>
+  <w:abstractNum w:abstractNumId="11" w15:restartNumberingAfterBreak="0">
     <w:nsid w:val="5B6F09A7"/>
     <w:multiLevelType w:val="hybridMultilevel"/>
     <w:tmpl w:val="FBF0B2D6"/>
@@ -18796,7 +18720,7 @@
       </w:pPr>
     </w:lvl>
   </w:abstractNum>
-  <w:abstractNum w:abstractNumId="9" w15:restartNumberingAfterBreak="0">
+  <w:abstractNum w:abstractNumId="12" w15:restartNumberingAfterBreak="0">
     <w:nsid w:val="62632960"/>
     <w:multiLevelType w:val="multilevel"/>
     <w:tmpl w:val="ACAE2DDA"/>
@@ -18915,7 +18839,7 @@
       </w:rPr>
     </w:lvl>
   </w:abstractNum>
-  <w:abstractNum w:abstractNumId="10" w15:restartNumberingAfterBreak="0">
+  <w:abstractNum w:abstractNumId="13" w15:restartNumberingAfterBreak="0">
     <w:nsid w:val="6C386E6A"/>
     <w:multiLevelType w:val="hybridMultilevel"/>
     <w:tmpl w:val="8FF4FE6A"/>
@@ -19004,7 +18928,7 @@
       </w:pPr>
     </w:lvl>
   </w:abstractNum>
-  <w:abstractNum w:abstractNumId="11" w15:restartNumberingAfterBreak="0">
+  <w:abstractNum w:abstractNumId="14" w15:restartNumberingAfterBreak="0">
     <w:nsid w:val="748F7329"/>
     <w:multiLevelType w:val="hybridMultilevel"/>
     <w:tmpl w:val="8474CCFE"/>
@@ -19120,7 +19044,7 @@
       </w:rPr>
     </w:lvl>
   </w:abstractNum>
-  <w:abstractNum w:abstractNumId="12" w15:restartNumberingAfterBreak="0">
+  <w:abstractNum w:abstractNumId="15" w15:restartNumberingAfterBreak="0">
     <w:nsid w:val="7BF37E66"/>
     <w:multiLevelType w:val="hybridMultilevel"/>
     <w:tmpl w:val="D1D21556"/>
@@ -19212,11 +19136,124 @@
       </w:pPr>
     </w:lvl>
   </w:abstractNum>
+  <w:abstractNum w:abstractNumId="16" w15:restartNumberingAfterBreak="0">
+    <w:nsid w:val="7ECA613D"/>
+    <w:multiLevelType w:val="hybridMultilevel"/>
+    <w:tmpl w:val="4350B3F6"/>
+    <w:lvl w:ilvl="0" w:tplc="424E1976">
+      <w:start w:val="1"/>
+      <w:numFmt w:val="bullet"/>
+      <w:lvlText w:val=""/>
+      <w:lvlJc w:val="left"/>
+      <w:pPr>
+        <w:ind w:left="1429" w:hanging="360"/>
+      </w:pPr>
+      <w:rPr>
+        <w:rFonts w:ascii="Symbol" w:hAnsi="Symbol" w:hint="default"/>
+      </w:rPr>
+    </w:lvl>
+    <w:lvl w:ilvl="1" w:tplc="04190003" w:tentative="1">
+      <w:start w:val="1"/>
+      <w:numFmt w:val="bullet"/>
+      <w:lvlText w:val="o"/>
+      <w:lvlJc w:val="left"/>
+      <w:pPr>
+        <w:ind w:left="2149" w:hanging="360"/>
+      </w:pPr>
+      <w:rPr>
+        <w:rFonts w:ascii="Courier New" w:hAnsi="Courier New" w:cs="Courier New" w:hint="default"/>
+      </w:rPr>
+    </w:lvl>
+    <w:lvl w:ilvl="2" w:tplc="04190005" w:tentative="1">
+      <w:start w:val="1"/>
+      <w:numFmt w:val="bullet"/>
+      <w:lvlText w:val=""/>
+      <w:lvlJc w:val="left"/>
+      <w:pPr>
+        <w:ind w:left="2869" w:hanging="360"/>
+      </w:pPr>
+      <w:rPr>
+        <w:rFonts w:ascii="Wingdings" w:hAnsi="Wingdings" w:hint="default"/>
+      </w:rPr>
+    </w:lvl>
+    <w:lvl w:ilvl="3" w:tplc="04190001" w:tentative="1">
+      <w:start w:val="1"/>
+      <w:numFmt w:val="bullet"/>
+      <w:lvlText w:val=""/>
+      <w:lvlJc w:val="left"/>
+      <w:pPr>
+        <w:ind w:left="3589" w:hanging="360"/>
+      </w:pPr>
+      <w:rPr>
+        <w:rFonts w:ascii="Symbol" w:hAnsi="Symbol" w:hint="default"/>
+      </w:rPr>
+    </w:lvl>
+    <w:lvl w:ilvl="4" w:tplc="04190003" w:tentative="1">
+      <w:start w:val="1"/>
+      <w:numFmt w:val="bullet"/>
+      <w:lvlText w:val="o"/>
+      <w:lvlJc w:val="left"/>
+      <w:pPr>
+        <w:ind w:left="4309" w:hanging="360"/>
+      </w:pPr>
+      <w:rPr>
+        <w:rFonts w:ascii="Courier New" w:hAnsi="Courier New" w:cs="Courier New" w:hint="default"/>
+      </w:rPr>
+    </w:lvl>
+    <w:lvl w:ilvl="5" w:tplc="04190005" w:tentative="1">
+      <w:start w:val="1"/>
+      <w:numFmt w:val="bullet"/>
+      <w:lvlText w:val=""/>
+      <w:lvlJc w:val="left"/>
+      <w:pPr>
+        <w:ind w:left="5029" w:hanging="360"/>
+      </w:pPr>
+      <w:rPr>
+        <w:rFonts w:ascii="Wingdings" w:hAnsi="Wingdings" w:hint="default"/>
+      </w:rPr>
+    </w:lvl>
+    <w:lvl w:ilvl="6" w:tplc="04190001" w:tentative="1">
+      <w:start w:val="1"/>
+      <w:numFmt w:val="bullet"/>
+      <w:lvlText w:val=""/>
+      <w:lvlJc w:val="left"/>
+      <w:pPr>
+        <w:ind w:left="5749" w:hanging="360"/>
+      </w:pPr>
+      <w:rPr>
+        <w:rFonts w:ascii="Symbol" w:hAnsi="Symbol" w:hint="default"/>
+      </w:rPr>
+    </w:lvl>
+    <w:lvl w:ilvl="7" w:tplc="04190003" w:tentative="1">
+      <w:start w:val="1"/>
+      <w:numFmt w:val="bullet"/>
+      <w:lvlText w:val="o"/>
+      <w:lvlJc w:val="left"/>
+      <w:pPr>
+        <w:ind w:left="6469" w:hanging="360"/>
+      </w:pPr>
+      <w:rPr>
+        <w:rFonts w:ascii="Courier New" w:hAnsi="Courier New" w:cs="Courier New" w:hint="default"/>
+      </w:rPr>
+    </w:lvl>
+    <w:lvl w:ilvl="8" w:tplc="04190005" w:tentative="1">
+      <w:start w:val="1"/>
+      <w:numFmt w:val="bullet"/>
+      <w:lvlText w:val=""/>
+      <w:lvlJc w:val="left"/>
+      <w:pPr>
+        <w:ind w:left="7189" w:hanging="360"/>
+      </w:pPr>
+      <w:rPr>
+        <w:rFonts w:ascii="Wingdings" w:hAnsi="Wingdings" w:hint="default"/>
+      </w:rPr>
+    </w:lvl>
+  </w:abstractNum>
   <w:num w:numId="1">
-    <w:abstractNumId w:val="9"/>
+    <w:abstractNumId w:val="12"/>
   </w:num>
   <w:num w:numId="2">
-    <w:abstractNumId w:val="9"/>
+    <w:abstractNumId w:val="12"/>
     <w:lvlOverride w:ilvl="0">
       <w:startOverride w:val="1"/>
     </w:lvlOverride>
@@ -19246,7 +19283,7 @@
     </w:lvlOverride>
   </w:num>
   <w:num w:numId="3">
-    <w:abstractNumId w:val="10"/>
+    <w:abstractNumId w:val="13"/>
   </w:num>
   <w:num w:numId="4">
     <w:abstractNumId w:val="3"/>
@@ -19258,28 +19295,40 @@
     <w:abstractNumId w:val="4"/>
   </w:num>
   <w:num w:numId="7">
-    <w:abstractNumId w:val="12"/>
+    <w:abstractNumId w:val="15"/>
   </w:num>
   <w:num w:numId="8">
-    <w:abstractNumId w:val="8"/>
+    <w:abstractNumId w:val="11"/>
   </w:num>
   <w:num w:numId="9">
-    <w:abstractNumId w:val="11"/>
+    <w:abstractNumId w:val="14"/>
   </w:num>
   <w:num w:numId="10">
     <w:abstractNumId w:val="2"/>
   </w:num>
   <w:num w:numId="11">
-    <w:abstractNumId w:val="5"/>
+    <w:abstractNumId w:val="6"/>
   </w:num>
   <w:num w:numId="12">
-    <w:abstractNumId w:val="6"/>
+    <w:abstractNumId w:val="7"/>
   </w:num>
   <w:num w:numId="13">
     <w:abstractNumId w:val="0"/>
   </w:num>
   <w:num w:numId="14">
-    <w:abstractNumId w:val="7"/>
+    <w:abstractNumId w:val="9"/>
+  </w:num>
+  <w:num w:numId="15">
+    <w:abstractNumId w:val="16"/>
+  </w:num>
+  <w:num w:numId="16">
+    <w:abstractNumId w:val="8"/>
+  </w:num>
+  <w:num w:numId="17">
+    <w:abstractNumId w:val="10"/>
+  </w:num>
+  <w:num w:numId="18">
+    <w:abstractNumId w:val="5"/>
   </w:num>
   <w:numIdMacAtCleanup w:val="14"/>
 </w:numbering>
@@ -20472,7 +20521,7 @@
 </file>
 
 <file path=customXml/itemProps1.xml><?xml version="1.0" encoding="utf-8"?>
-<ds:datastoreItem xmlns:ds="http://schemas.openxmlformats.org/officeDocument/2006/customXml" ds:itemID="{E48D9BB9-1B8A-4249-BD13-7F07FFAD566D}">
+<ds:datastoreItem xmlns:ds="http://schemas.openxmlformats.org/officeDocument/2006/customXml" ds:itemID="{C2CC23B1-3283-41A5-B01F-ED778EA3BABF}">
   <ds:schemaRefs>
     <ds:schemaRef ds:uri="http://schemas.openxmlformats.org/officeDocument/2006/bibliography"/>
   </ds:schemaRefs>

</xml_diff>

<commit_message>
feature: graduation work mvp
</commit_message>
<xml_diff>
--- a/ВКР_Горбатюк_А_А_ПМИб-1902а.docx
+++ b/ВКР_Горбатюк_А_А_ПМИб-1902а.docx
@@ -1086,24 +1086,6 @@
         </w:rPr>
       </w:pPr>
       <w:r>
-        <w:rPr>
-          <w:lang w:val="en-US"/>
-        </w:rPr>
-        <w:t>Speak</w:t>
-      </w:r>
-      <w:r>
-        <w:t xml:space="preserve"> </w:t>
-      </w:r>
-      <w:r>
-        <w:rPr>
-          <w:lang w:val="en-US"/>
-        </w:rPr>
-        <w:t>English</w:t>
-      </w:r>
-      <w:r>
-        <w:t xml:space="preserve"> </w:t>
-      </w:r>
-      <w:r>
         <w:br w:type="page"/>
       </w:r>
     </w:p>
@@ -1175,7 +1157,7 @@
             </w:rPr>
             <w:fldChar w:fldCharType="separate"/>
           </w:r>
-          <w:hyperlink w:anchor="_Toc134448281" w:history="1">
+          <w:hyperlink w:anchor="_Toc134646794" w:history="1">
             <w:r>
               <w:rPr>
                 <w:rStyle w:val="ab"/>
@@ -1202,7 +1184,7 @@
                 <w:noProof/>
                 <w:webHidden/>
               </w:rPr>
-              <w:instrText xml:space="preserve"> PAGEREF _Toc134448281 \h </w:instrText>
+              <w:instrText xml:space="preserve"> PAGEREF _Toc134646794 \h </w:instrText>
             </w:r>
             <w:r>
               <w:rPr>
@@ -1222,7 +1204,7 @@
                 <w:noProof/>
                 <w:webHidden/>
               </w:rPr>
-              <w:t>8</w:t>
+              <w:t>5</w:t>
             </w:r>
             <w:r>
               <w:rPr>
@@ -1243,7 +1225,7 @@
               <w:lang w:eastAsia="ru-RU"/>
             </w:rPr>
           </w:pPr>
-          <w:hyperlink w:anchor="_Toc134448282" w:history="1">
+          <w:hyperlink w:anchor="_Toc134646795" w:history="1">
             <w:r>
               <w:rPr>
                 <w:rStyle w:val="ab"/>
@@ -1270,7 +1252,7 @@
                 <w:noProof/>
                 <w:webHidden/>
               </w:rPr>
-              <w:instrText xml:space="preserve"> PAGEREF _Toc134448282 \h </w:instrText>
+              <w:instrText xml:space="preserve"> PAGEREF _Toc134646795 \h </w:instrText>
             </w:r>
             <w:r>
               <w:rPr>
@@ -1290,7 +1272,7 @@
                 <w:noProof/>
                 <w:webHidden/>
               </w:rPr>
-              <w:t>11</w:t>
+              <w:t>8</w:t>
             </w:r>
             <w:r>
               <w:rPr>
@@ -1311,7 +1293,7 @@
               <w:lang w:eastAsia="ru-RU"/>
             </w:rPr>
           </w:pPr>
-          <w:hyperlink w:anchor="_Toc134448283" w:history="1">
+          <w:hyperlink w:anchor="_Toc134646796" w:history="1">
             <w:r>
               <w:rPr>
                 <w:rStyle w:val="ab"/>
@@ -1338,7 +1320,7 @@
                 <w:noProof/>
                 <w:webHidden/>
               </w:rPr>
-              <w:instrText xml:space="preserve"> PAGEREF _Toc134448283 \h </w:instrText>
+              <w:instrText xml:space="preserve"> PAGEREF _Toc134646796 \h </w:instrText>
             </w:r>
             <w:r>
               <w:rPr>
@@ -1358,7 +1340,7 @@
                 <w:noProof/>
                 <w:webHidden/>
               </w:rPr>
-              <w:t>11</w:t>
+              <w:t>8</w:t>
             </w:r>
             <w:r>
               <w:rPr>
@@ -1379,7 +1361,7 @@
               <w:lang w:eastAsia="ru-RU"/>
             </w:rPr>
           </w:pPr>
-          <w:hyperlink w:anchor="_Toc134448284" w:history="1">
+          <w:hyperlink w:anchor="_Toc134646797" w:history="1">
             <w:r>
               <w:rPr>
                 <w:rStyle w:val="ab"/>
@@ -1406,7 +1388,7 @@
                 <w:noProof/>
                 <w:webHidden/>
               </w:rPr>
-              <w:instrText xml:space="preserve"> PAGEREF _Toc134448284 \h </w:instrText>
+              <w:instrText xml:space="preserve"> PAGEREF _Toc134646797 \h </w:instrText>
             </w:r>
             <w:r>
               <w:rPr>
@@ -1426,7 +1408,7 @@
                 <w:noProof/>
                 <w:webHidden/>
               </w:rPr>
-              <w:t>12</w:t>
+              <w:t>9</w:t>
             </w:r>
             <w:r>
               <w:rPr>
@@ -1447,7 +1429,7 @@
               <w:lang w:eastAsia="ru-RU"/>
             </w:rPr>
           </w:pPr>
-          <w:hyperlink w:anchor="_Toc134448285" w:history="1">
+          <w:hyperlink w:anchor="_Toc134646798" w:history="1">
             <w:r>
               <w:rPr>
                 <w:rStyle w:val="ab"/>
@@ -1474,7 +1456,7 @@
                 <w:noProof/>
                 <w:webHidden/>
               </w:rPr>
-              <w:instrText xml:space="preserve"> PAGEREF _Toc134448285 \h </w:instrText>
+              <w:instrText xml:space="preserve"> PAGEREF _Toc134646798 \h </w:instrText>
             </w:r>
             <w:r>
               <w:rPr>
@@ -1494,7 +1476,7 @@
                 <w:noProof/>
                 <w:webHidden/>
               </w:rPr>
-              <w:t>14</w:t>
+              <w:t>11</w:t>
             </w:r>
             <w:r>
               <w:rPr>
@@ -1515,7 +1497,7 @@
               <w:lang w:eastAsia="ru-RU"/>
             </w:rPr>
           </w:pPr>
-          <w:hyperlink w:anchor="_Toc134448286" w:history="1">
+          <w:hyperlink w:anchor="_Toc134646799" w:history="1">
             <w:r>
               <w:rPr>
                 <w:rStyle w:val="ab"/>
@@ -1542,7 +1524,7 @@
                 <w:noProof/>
                 <w:webHidden/>
               </w:rPr>
-              <w:instrText xml:space="preserve"> PAGEREF _Toc134448286 \h </w:instrText>
+              <w:instrText xml:space="preserve"> PAGEREF _Toc134646799 \h </w:instrText>
             </w:r>
             <w:r>
               <w:rPr>
@@ -1562,7 +1544,7 @@
                 <w:noProof/>
                 <w:webHidden/>
               </w:rPr>
-              <w:t>15</w:t>
+              <w:t>12</w:t>
             </w:r>
             <w:r>
               <w:rPr>
@@ -1583,7 +1565,7 @@
               <w:lang w:eastAsia="ru-RU"/>
             </w:rPr>
           </w:pPr>
-          <w:hyperlink w:anchor="_Toc134448287" w:history="1">
+          <w:hyperlink w:anchor="_Toc134646800" w:history="1">
             <w:r>
               <w:rPr>
                 <w:rStyle w:val="ab"/>
@@ -1610,7 +1592,7 @@
                 <w:noProof/>
                 <w:webHidden/>
               </w:rPr>
-              <w:instrText xml:space="preserve"> PAGEREF _Toc134448287 \h </w:instrText>
+              <w:instrText xml:space="preserve"> PAGEREF _Toc134646800 \h </w:instrText>
             </w:r>
             <w:r>
               <w:rPr>
@@ -1630,7 +1612,7 @@
                 <w:noProof/>
                 <w:webHidden/>
               </w:rPr>
-              <w:t>18</w:t>
+              <w:t>15</w:t>
             </w:r>
             <w:r>
               <w:rPr>
@@ -1651,7 +1633,7 @@
               <w:lang w:eastAsia="ru-RU"/>
             </w:rPr>
           </w:pPr>
-          <w:hyperlink w:anchor="_Toc134448288" w:history="1">
+          <w:hyperlink w:anchor="_Toc134646801" w:history="1">
             <w:r>
               <w:rPr>
                 <w:rStyle w:val="ab"/>
@@ -1678,7 +1660,7 @@
                 <w:noProof/>
                 <w:webHidden/>
               </w:rPr>
-              <w:instrText xml:space="preserve"> PAGEREF _Toc134448288 \h </w:instrText>
+              <w:instrText xml:space="preserve"> PAGEREF _Toc134646801 \h </w:instrText>
             </w:r>
             <w:r>
               <w:rPr>
@@ -1698,7 +1680,7 @@
                 <w:noProof/>
                 <w:webHidden/>
               </w:rPr>
-              <w:t>20</w:t>
+              <w:t>18</w:t>
             </w:r>
             <w:r>
               <w:rPr>
@@ -1719,7 +1701,7 @@
               <w:lang w:eastAsia="ru-RU"/>
             </w:rPr>
           </w:pPr>
-          <w:hyperlink w:anchor="_Toc134448289" w:history="1">
+          <w:hyperlink w:anchor="_Toc134646802" w:history="1">
             <w:r>
               <w:rPr>
                 <w:rStyle w:val="ab"/>
@@ -1746,7 +1728,7 @@
                 <w:noProof/>
                 <w:webHidden/>
               </w:rPr>
-              <w:instrText xml:space="preserve"> PAGEREF _Toc134448289 \h </w:instrText>
+              <w:instrText xml:space="preserve"> PAGEREF _Toc134646802 \h </w:instrText>
             </w:r>
             <w:r>
               <w:rPr>
@@ -1766,7 +1748,7 @@
                 <w:noProof/>
                 <w:webHidden/>
               </w:rPr>
-              <w:t>20</w:t>
+              <w:t>18</w:t>
             </w:r>
             <w:r>
               <w:rPr>
@@ -1787,7 +1769,7 @@
               <w:lang w:eastAsia="ru-RU"/>
             </w:rPr>
           </w:pPr>
-          <w:hyperlink w:anchor="_Toc134448290" w:history="1">
+          <w:hyperlink w:anchor="_Toc134646803" w:history="1">
             <w:r>
               <w:rPr>
                 <w:rStyle w:val="ab"/>
@@ -1814,7 +1796,7 @@
                 <w:noProof/>
                 <w:webHidden/>
               </w:rPr>
-              <w:instrText xml:space="preserve"> PAGEREF _Toc134448290 \h </w:instrText>
+              <w:instrText xml:space="preserve"> PAGEREF _Toc134646803 \h </w:instrText>
             </w:r>
             <w:r>
               <w:rPr>
@@ -1834,7 +1816,7 @@
                 <w:noProof/>
                 <w:webHidden/>
               </w:rPr>
-              <w:t>21</w:t>
+              <w:t>19</w:t>
             </w:r>
             <w:r>
               <w:rPr>
@@ -1855,7 +1837,7 @@
               <w:lang w:eastAsia="ru-RU"/>
             </w:rPr>
           </w:pPr>
-          <w:hyperlink w:anchor="_Toc134448291" w:history="1">
+          <w:hyperlink w:anchor="_Toc134646804" w:history="1">
             <w:r>
               <w:rPr>
                 <w:rStyle w:val="ab"/>
@@ -1882,7 +1864,7 @@
                 <w:noProof/>
                 <w:webHidden/>
               </w:rPr>
-              <w:instrText xml:space="preserve"> PAGEREF _Toc134448291 \h </w:instrText>
+              <w:instrText xml:space="preserve"> PAGEREF _Toc134646804 \h </w:instrText>
             </w:r>
             <w:r>
               <w:rPr>
@@ -1902,7 +1884,7 @@
                 <w:noProof/>
                 <w:webHidden/>
               </w:rPr>
-              <w:t>25</w:t>
+              <w:t>22</w:t>
             </w:r>
             <w:r>
               <w:rPr>
@@ -1923,7 +1905,7 @@
               <w:lang w:eastAsia="ru-RU"/>
             </w:rPr>
           </w:pPr>
-          <w:hyperlink w:anchor="_Toc134448292" w:history="1">
+          <w:hyperlink w:anchor="_Toc134646805" w:history="1">
             <w:r>
               <w:rPr>
                 <w:rStyle w:val="ab"/>
@@ -1950,7 +1932,7 @@
                 <w:noProof/>
                 <w:webHidden/>
               </w:rPr>
-              <w:instrText xml:space="preserve"> PAGEREF _Toc134448292 \h </w:instrText>
+              <w:instrText xml:space="preserve"> PAGEREF _Toc134646805 \h </w:instrText>
             </w:r>
             <w:r>
               <w:rPr>
@@ -1970,7 +1952,7 @@
                 <w:noProof/>
                 <w:webHidden/>
               </w:rPr>
-              <w:t>29</w:t>
+              <w:t>26</w:t>
             </w:r>
             <w:r>
               <w:rPr>
@@ -1991,7 +1973,7 @@
               <w:lang w:eastAsia="ru-RU"/>
             </w:rPr>
           </w:pPr>
-          <w:hyperlink w:anchor="_Toc134448293" w:history="1">
+          <w:hyperlink w:anchor="_Toc134646806" w:history="1">
             <w:r>
               <w:rPr>
                 <w:rStyle w:val="ab"/>
@@ -2018,7 +2000,7 @@
                 <w:noProof/>
                 <w:webHidden/>
               </w:rPr>
-              <w:instrText xml:space="preserve"> PAGEREF _Toc134448293 \h </w:instrText>
+              <w:instrText xml:space="preserve"> PAGEREF _Toc134646806 \h </w:instrText>
             </w:r>
             <w:r>
               <w:rPr>
@@ -2038,7 +2020,7 @@
                 <w:noProof/>
                 <w:webHidden/>
               </w:rPr>
-              <w:t>29</w:t>
+              <w:t>26</w:t>
             </w:r>
             <w:r>
               <w:rPr>
@@ -2059,7 +2041,7 @@
               <w:lang w:eastAsia="ru-RU"/>
             </w:rPr>
           </w:pPr>
-          <w:hyperlink w:anchor="_Toc134448294" w:history="1">
+          <w:hyperlink w:anchor="_Toc134646807" w:history="1">
             <w:r>
               <w:rPr>
                 <w:rStyle w:val="ab"/>
@@ -2086,7 +2068,7 @@
                 <w:noProof/>
                 <w:webHidden/>
               </w:rPr>
-              <w:instrText xml:space="preserve"> PAGEREF _Toc134448294 \h </w:instrText>
+              <w:instrText xml:space="preserve"> PAGEREF _Toc134646807 \h </w:instrText>
             </w:r>
             <w:r>
               <w:rPr>
@@ -2106,7 +2088,7 @@
                 <w:noProof/>
                 <w:webHidden/>
               </w:rPr>
-              <w:t>34</w:t>
+              <w:t>31</w:t>
             </w:r>
             <w:r>
               <w:rPr>
@@ -2127,7 +2109,7 @@
               <w:lang w:eastAsia="ru-RU"/>
             </w:rPr>
           </w:pPr>
-          <w:hyperlink w:anchor="_Toc134448295" w:history="1">
+          <w:hyperlink w:anchor="_Toc134646808" w:history="1">
             <w:r>
               <w:rPr>
                 <w:rStyle w:val="ab"/>
@@ -2154,7 +2136,7 @@
                 <w:noProof/>
                 <w:webHidden/>
               </w:rPr>
-              <w:instrText xml:space="preserve"> PAGEREF _Toc134448295 \h </w:instrText>
+              <w:instrText xml:space="preserve"> PAGEREF _Toc134646808 \h </w:instrText>
             </w:r>
             <w:r>
               <w:rPr>
@@ -2174,7 +2156,7 @@
                 <w:noProof/>
                 <w:webHidden/>
               </w:rPr>
-              <w:t>37</w:t>
+              <w:t>34</w:t>
             </w:r>
             <w:r>
               <w:rPr>
@@ -2195,7 +2177,7 @@
               <w:lang w:eastAsia="ru-RU"/>
             </w:rPr>
           </w:pPr>
-          <w:hyperlink w:anchor="_Toc134448296" w:history="1">
+          <w:hyperlink w:anchor="_Toc134646809" w:history="1">
             <w:r>
               <w:rPr>
                 <w:rStyle w:val="ab"/>
@@ -2222,7 +2204,7 @@
                 <w:noProof/>
                 <w:webHidden/>
               </w:rPr>
-              <w:instrText xml:space="preserve"> PAGEREF _Toc134448296 \h </w:instrText>
+              <w:instrText xml:space="preserve"> PAGEREF _Toc134646809 \h </w:instrText>
             </w:r>
             <w:r>
               <w:rPr>
@@ -2242,7 +2224,7 @@
                 <w:noProof/>
                 <w:webHidden/>
               </w:rPr>
-              <w:t>38</w:t>
+              <w:t>35</w:t>
             </w:r>
             <w:r>
               <w:rPr>
@@ -2263,7 +2245,7 @@
               <w:lang w:eastAsia="ru-RU"/>
             </w:rPr>
           </w:pPr>
-          <w:hyperlink w:anchor="_Toc134448297" w:history="1">
+          <w:hyperlink w:anchor="_Toc134646810" w:history="1">
             <w:r>
               <w:rPr>
                 <w:rStyle w:val="ab"/>
@@ -2290,7 +2272,7 @@
                 <w:noProof/>
                 <w:webHidden/>
               </w:rPr>
-              <w:instrText xml:space="preserve"> PAGEREF _Toc134448297 \h </w:instrText>
+              <w:instrText xml:space="preserve"> PAGEREF _Toc134646810 \h </w:instrText>
             </w:r>
             <w:r>
               <w:rPr>
@@ -2310,7 +2292,7 @@
                 <w:noProof/>
                 <w:webHidden/>
               </w:rPr>
-              <w:t>38</w:t>
+              <w:t>35</w:t>
             </w:r>
             <w:r>
               <w:rPr>
@@ -2331,7 +2313,7 @@
               <w:lang w:eastAsia="ru-RU"/>
             </w:rPr>
           </w:pPr>
-          <w:hyperlink w:anchor="_Toc134448298" w:history="1">
+          <w:hyperlink w:anchor="_Toc134646811" w:history="1">
             <w:r>
               <w:rPr>
                 <w:rStyle w:val="ab"/>
@@ -2358,7 +2340,7 @@
                 <w:noProof/>
                 <w:webHidden/>
               </w:rPr>
-              <w:instrText xml:space="preserve"> PAGEREF _Toc134448298 \h </w:instrText>
+              <w:instrText xml:space="preserve"> PAGEREF _Toc134646811 \h </w:instrText>
             </w:r>
             <w:r>
               <w:rPr>
@@ -2378,7 +2360,7 @@
                 <w:noProof/>
                 <w:webHidden/>
               </w:rPr>
-              <w:t>41</w:t>
+              <w:t>38</w:t>
             </w:r>
             <w:r>
               <w:rPr>
@@ -2399,7 +2381,7 @@
               <w:lang w:eastAsia="ru-RU"/>
             </w:rPr>
           </w:pPr>
-          <w:hyperlink w:anchor="_Toc134448299" w:history="1">
+          <w:hyperlink w:anchor="_Toc134646812" w:history="1">
             <w:r>
               <w:rPr>
                 <w:rStyle w:val="ab"/>
@@ -2441,7 +2423,7 @@
                 <w:noProof/>
                 <w:webHidden/>
               </w:rPr>
-              <w:instrText xml:space="preserve"> PAGEREF _Toc134448299 \h </w:instrText>
+              <w:instrText xml:space="preserve"> PAGEREF _Toc134646812 \h </w:instrText>
             </w:r>
             <w:r>
               <w:rPr>
@@ -2461,7 +2443,7 @@
                 <w:noProof/>
                 <w:webHidden/>
               </w:rPr>
-              <w:t>43</w:t>
+              <w:t>40</w:t>
             </w:r>
             <w:r>
               <w:rPr>
@@ -2482,7 +2464,7 @@
               <w:lang w:eastAsia="ru-RU"/>
             </w:rPr>
           </w:pPr>
-          <w:hyperlink w:anchor="_Toc134448300" w:history="1">
+          <w:hyperlink w:anchor="_Toc134646813" w:history="1">
             <w:r>
               <w:rPr>
                 <w:rStyle w:val="ab"/>
@@ -2509,7 +2491,7 @@
                 <w:noProof/>
                 <w:webHidden/>
               </w:rPr>
-              <w:instrText xml:space="preserve"> PAGEREF _Toc134448300 \h </w:instrText>
+              <w:instrText xml:space="preserve"> PAGEREF _Toc134646813 \h </w:instrText>
             </w:r>
             <w:r>
               <w:rPr>
@@ -2529,7 +2511,7 @@
                 <w:noProof/>
                 <w:webHidden/>
               </w:rPr>
-              <w:t>43</w:t>
+              <w:t>40</w:t>
             </w:r>
             <w:r>
               <w:rPr>
@@ -2550,7 +2532,7 @@
               <w:lang w:eastAsia="ru-RU"/>
             </w:rPr>
           </w:pPr>
-          <w:hyperlink w:anchor="_Toc134448301" w:history="1">
+          <w:hyperlink w:anchor="_Toc134646814" w:history="1">
             <w:r>
               <w:rPr>
                 <w:rStyle w:val="ab"/>
@@ -2577,7 +2559,7 @@
                 <w:noProof/>
                 <w:webHidden/>
               </w:rPr>
-              <w:instrText xml:space="preserve"> PAGEREF _Toc134448301 \h </w:instrText>
+              <w:instrText xml:space="preserve"> PAGEREF _Toc134646814 \h </w:instrText>
             </w:r>
             <w:r>
               <w:rPr>
@@ -2597,7 +2579,7 @@
                 <w:noProof/>
                 <w:webHidden/>
               </w:rPr>
-              <w:t>45</w:t>
+              <w:t>42</w:t>
             </w:r>
             <w:r>
               <w:rPr>
@@ -2618,7 +2600,7 @@
               <w:lang w:eastAsia="ru-RU"/>
             </w:rPr>
           </w:pPr>
-          <w:hyperlink w:anchor="_Toc134448302" w:history="1">
+          <w:hyperlink w:anchor="_Toc134646815" w:history="1">
             <w:r>
               <w:rPr>
                 <w:rStyle w:val="ab"/>
@@ -2645,7 +2627,7 @@
                 <w:noProof/>
                 <w:webHidden/>
               </w:rPr>
-              <w:instrText xml:space="preserve"> PAGEREF _Toc134448302 \h </w:instrText>
+              <w:instrText xml:space="preserve"> PAGEREF _Toc134646815 \h </w:instrText>
             </w:r>
             <w:r>
               <w:rPr>
@@ -2665,7 +2647,7 @@
                 <w:noProof/>
                 <w:webHidden/>
               </w:rPr>
-              <w:t>45</w:t>
+              <w:t>42</w:t>
             </w:r>
             <w:r>
               <w:rPr>
@@ -2686,7 +2668,7 @@
               <w:lang w:eastAsia="ru-RU"/>
             </w:rPr>
           </w:pPr>
-          <w:hyperlink w:anchor="_Toc134448303" w:history="1">
+          <w:hyperlink w:anchor="_Toc134646816" w:history="1">
             <w:r>
               <w:rPr>
                 <w:rStyle w:val="ab"/>
@@ -2713,7 +2695,7 @@
                 <w:noProof/>
                 <w:webHidden/>
               </w:rPr>
-              <w:instrText xml:space="preserve"> PAGEREF _Toc134448303 \h </w:instrText>
+              <w:instrText xml:space="preserve"> PAGEREF _Toc134646816 \h </w:instrText>
             </w:r>
             <w:r>
               <w:rPr>
@@ -2733,7 +2715,7 @@
                 <w:noProof/>
                 <w:webHidden/>
               </w:rPr>
-              <w:t>47</w:t>
+              <w:t>44</w:t>
             </w:r>
             <w:r>
               <w:rPr>
@@ -2754,7 +2736,7 @@
               <w:lang w:eastAsia="ru-RU"/>
             </w:rPr>
           </w:pPr>
-          <w:hyperlink w:anchor="_Toc134448304" w:history="1">
+          <w:hyperlink w:anchor="_Toc134646817" w:history="1">
             <w:r>
               <w:rPr>
                 <w:rStyle w:val="ab"/>
@@ -2781,7 +2763,7 @@
                 <w:noProof/>
                 <w:webHidden/>
               </w:rPr>
-              <w:instrText xml:space="preserve"> PAGEREF _Toc134448304 \h </w:instrText>
+              <w:instrText xml:space="preserve"> PAGEREF _Toc134646817 \h </w:instrText>
             </w:r>
             <w:r>
               <w:rPr>
@@ -2801,7 +2783,7 @@
                 <w:noProof/>
                 <w:webHidden/>
               </w:rPr>
-              <w:t>48</w:t>
+              <w:t>45</w:t>
             </w:r>
             <w:r>
               <w:rPr>
@@ -2822,7 +2804,7 @@
               <w:lang w:eastAsia="ru-RU"/>
             </w:rPr>
           </w:pPr>
-          <w:hyperlink w:anchor="_Toc134448305" w:history="1">
+          <w:hyperlink w:anchor="_Toc134646818" w:history="1">
             <w:r>
               <w:rPr>
                 <w:rStyle w:val="ab"/>
@@ -2849,7 +2831,7 @@
                 <w:noProof/>
                 <w:webHidden/>
               </w:rPr>
-              <w:instrText xml:space="preserve"> PAGEREF _Toc134448305 \h </w:instrText>
+              <w:instrText xml:space="preserve"> PAGEREF _Toc134646818 \h </w:instrText>
             </w:r>
             <w:r>
               <w:rPr>
@@ -2869,7 +2851,7 @@
                 <w:noProof/>
                 <w:webHidden/>
               </w:rPr>
-              <w:t>50</w:t>
+              <w:t>47</w:t>
             </w:r>
             <w:r>
               <w:rPr>
@@ -2890,7 +2872,7 @@
               <w:lang w:eastAsia="ru-RU"/>
             </w:rPr>
           </w:pPr>
-          <w:hyperlink w:anchor="_Toc134448306" w:history="1">
+          <w:hyperlink w:anchor="_Toc134646819" w:history="1">
             <w:r>
               <w:rPr>
                 <w:rStyle w:val="ab"/>
@@ -2917,7 +2899,7 @@
                 <w:noProof/>
                 <w:webHidden/>
               </w:rPr>
-              <w:instrText xml:space="preserve"> PAGEREF _Toc134448306 \h </w:instrText>
+              <w:instrText xml:space="preserve"> PAGEREF _Toc134646819 \h </w:instrText>
             </w:r>
             <w:r>
               <w:rPr>
@@ -2937,7 +2919,7 @@
                 <w:noProof/>
                 <w:webHidden/>
               </w:rPr>
-              <w:t>51</w:t>
+              <w:t>48</w:t>
             </w:r>
             <w:r>
               <w:rPr>
@@ -2958,7 +2940,7 @@
               <w:lang w:eastAsia="ru-RU"/>
             </w:rPr>
           </w:pPr>
-          <w:hyperlink w:anchor="_Toc134448307" w:history="1">
+          <w:hyperlink w:anchor="_Toc134646820" w:history="1">
             <w:r>
               <w:rPr>
                 <w:rStyle w:val="ab"/>
@@ -2985,7 +2967,7 @@
                 <w:noProof/>
                 <w:webHidden/>
               </w:rPr>
-              <w:instrText xml:space="preserve"> PAGEREF _Toc134448307 \h </w:instrText>
+              <w:instrText xml:space="preserve"> PAGEREF _Toc134646820 \h </w:instrText>
             </w:r>
             <w:r>
               <w:rPr>
@@ -3005,7 +2987,7 @@
                 <w:noProof/>
                 <w:webHidden/>
               </w:rPr>
-              <w:t>53</w:t>
+              <w:t>51</w:t>
             </w:r>
             <w:r>
               <w:rPr>
@@ -3054,7 +3036,7 @@
         </w:numPr>
         <w:jc w:val="center"/>
       </w:pPr>
-      <w:bookmarkStart w:id="5" w:name="_Toc134448281"/>
+      <w:bookmarkStart w:id="5" w:name="_Toc134646794"/>
       <w:r>
         <w:lastRenderedPageBreak/>
         <w:t>В</w:t>
@@ -3062,7 +3044,9 @@
       <w:r>
         <w:t>ведение</w:t>
       </w:r>
+      <w:bookmarkStart w:id="6" w:name="_GoBack"/>
       <w:bookmarkEnd w:id="5"/>
+      <w:bookmarkEnd w:id="6"/>
     </w:p>
     <w:p/>
     <w:p>
@@ -3441,7 +3425,7 @@
       <w:pPr>
         <w:pStyle w:val="1"/>
       </w:pPr>
-      <w:bookmarkStart w:id="6" w:name="_Toc134448282"/>
+      <w:bookmarkStart w:id="7" w:name="_Toc134646795"/>
       <w:r>
         <w:lastRenderedPageBreak/>
         <w:t>Разработка</w:t>
@@ -3452,14 +3436,14 @@
       <w:r>
         <w:t>равления процессом записи сотрудников на медкомиссию</w:t>
       </w:r>
-      <w:bookmarkEnd w:id="6"/>
+      <w:bookmarkEnd w:id="7"/>
     </w:p>
     <w:p/>
     <w:p>
       <w:pPr>
         <w:pStyle w:val="2"/>
       </w:pPr>
-      <w:bookmarkStart w:id="7" w:name="_Toc134448283"/>
+      <w:bookmarkStart w:id="8" w:name="_Toc134646796"/>
       <w:r>
         <w:t>Анализ</w:t>
       </w:r>
@@ -3475,7 +3459,7 @@
       <w:r>
         <w:t xml:space="preserve"> управления процессом записи сотрудников на медкомиссию</w:t>
       </w:r>
-      <w:bookmarkEnd w:id="7"/>
+      <w:bookmarkEnd w:id="8"/>
     </w:p>
     <w:p/>
     <w:p>
@@ -3608,7 +3592,7 @@
       <w:pPr>
         <w:pStyle w:val="2"/>
       </w:pPr>
-      <w:bookmarkStart w:id="8" w:name="_Toc134448284"/>
+      <w:bookmarkStart w:id="9" w:name="_Toc134646797"/>
       <w:r>
         <w:lastRenderedPageBreak/>
         <w:t>Определение</w:t>
@@ -3619,7 +3603,7 @@
       <w:r>
         <w:t xml:space="preserve"> к разрабатываемой системе</w:t>
       </w:r>
-      <w:bookmarkEnd w:id="8"/>
+      <w:bookmarkEnd w:id="9"/>
     </w:p>
     <w:p/>
     <w:p>
@@ -3743,7 +3727,10 @@
         <w:t>5</w:t>
       </w:r>
       <w:r>
-        <w:t>0% от численности отдела;</w:t>
+        <w:t>1</w:t>
+      </w:r>
+      <w:r>
+        <w:t>% от численности отдела;</w:t>
       </w:r>
     </w:p>
     <w:p>
@@ -4020,7 +4007,7 @@
       <w:pPr>
         <w:pStyle w:val="2"/>
       </w:pPr>
-      <w:bookmarkStart w:id="9" w:name="_Toc134448285"/>
+      <w:bookmarkStart w:id="10" w:name="_Toc134646798"/>
       <w:r>
         <w:lastRenderedPageBreak/>
         <w:t>Постановка задачи</w:t>
@@ -4028,7 +4015,7 @@
       <w:r>
         <w:t xml:space="preserve"> на разработку</w:t>
       </w:r>
-      <w:bookmarkEnd w:id="9"/>
+      <w:bookmarkEnd w:id="10"/>
     </w:p>
     <w:p/>
     <w:p>
@@ -4297,11 +4284,11 @@
       <w:pPr>
         <w:pStyle w:val="2"/>
       </w:pPr>
-      <w:bookmarkStart w:id="10" w:name="_Toc134448286"/>
+      <w:bookmarkStart w:id="11" w:name="_Toc134646799"/>
       <w:r>
         <w:t>Моделирование системы</w:t>
       </w:r>
-      <w:bookmarkEnd w:id="10"/>
+      <w:bookmarkEnd w:id="11"/>
     </w:p>
     <w:p/>
     <w:p>
@@ -4520,28 +4507,46 @@
       <w:pPr>
         <w:pStyle w:val="2"/>
       </w:pPr>
-      <w:bookmarkStart w:id="11" w:name="_Toc134448287"/>
+      <w:bookmarkStart w:id="12" w:name="_Toc134646800"/>
       <w:r>
         <w:lastRenderedPageBreak/>
         <w:t>Разработка алгоритма распределения сотрудников на медкомиссию</w:t>
       </w:r>
-      <w:bookmarkEnd w:id="11"/>
+      <w:bookmarkEnd w:id="12"/>
     </w:p>
     <w:p/>
     <w:p>
       <w:r>
-        <w:t>Уникальной возможностью разрабатываемой системы является возможность автоматического равномерно</w:t>
+        <w:t xml:space="preserve">Уникальной возможностью разрабатываемой системы является </w:t>
+      </w:r>
+      <w:r>
+        <w:t>возможность запуска процесса</w:t>
+      </w:r>
+      <w:r>
+        <w:t xml:space="preserve"> равномерно</w:t>
       </w:r>
       <w:r>
         <w:t>го</w:t>
       </w:r>
       <w:r>
-        <w:t xml:space="preserve"> распределения сотрудников, не записавшихся на конкретную дату, на медкомиссию.</w:t>
+        <w:t xml:space="preserve"> распределения</w:t>
+      </w:r>
+      <w:r>
+        <w:t xml:space="preserve"> не записавшихся</w:t>
+      </w:r>
+      <w:r>
+        <w:t xml:space="preserve"> сотрудников</w:t>
       </w:r>
       <w:r>
         <w:t xml:space="preserve"> </w:t>
       </w:r>
       <w:r>
+        <w:t>на медкомиссию.</w:t>
+      </w:r>
+      <w:r>
+        <w:t xml:space="preserve"> </w:t>
+      </w:r>
+      <w:r>
         <w:t>Процесс с выполнением данного алгоритма инициируется непосредственно администратором системы.</w:t>
       </w:r>
     </w:p>
@@ -4565,219 +4570,191 @@
         <w:t>.</w:t>
       </w:r>
     </w:p>
-    <w:p/>
-    <w:p>
-      <w:r>
-        <w:rPr>
-          <w:highlight w:val="yellow"/>
-          <w:lang w:val="en-US"/>
-        </w:rPr>
-        <w:t>TODO</w:t>
-      </w:r>
-      <w:r>
-        <w:rPr>
-          <w:highlight w:val="yellow"/>
-        </w:rPr>
-        <w:t xml:space="preserve">: </w:t>
-      </w:r>
-      <w:r>
-        <w:rPr>
-          <w:highlight w:val="yellow"/>
-        </w:rPr>
-        <w:t>Расписать алгоритм</w:t>
-      </w:r>
-    </w:p>
-    <w:p>
-      <w:pPr>
-        <w:pStyle w:val="a5"/>
-        <w:numPr>
-          <w:ilvl w:val="0"/>
-          <w:numId w:val="25"/>
-        </w:numPr>
-        <w:ind w:left="0" w:firstLine="709"/>
-        <w:rPr>
-          <w:highlight w:val="green"/>
-        </w:rPr>
-      </w:pPr>
-      <w:r>
-        <w:rPr>
-          <w:highlight w:val="green"/>
-        </w:rPr>
-        <w:t>Сгруппировать сотрудников по отделам.</w:t>
-      </w:r>
-    </w:p>
-    <w:p>
-      <w:pPr>
-        <w:pStyle w:val="a5"/>
-        <w:numPr>
-          <w:ilvl w:val="0"/>
-          <w:numId w:val="25"/>
-        </w:numPr>
-        <w:ind w:left="0" w:firstLine="709"/>
-        <w:rPr>
-          <w:highlight w:val="green"/>
-        </w:rPr>
-      </w:pPr>
-      <w:r>
-        <w:rPr>
-          <w:highlight w:val="green"/>
-        </w:rPr>
-        <w:t>Для каждой даты посчитать общее количество записавшихся сотрудников.</w:t>
-      </w:r>
-    </w:p>
-    <w:p>
-      <w:pPr>
-        <w:pStyle w:val="a5"/>
-        <w:numPr>
-          <w:ilvl w:val="0"/>
-          <w:numId w:val="25"/>
-        </w:numPr>
-        <w:ind w:left="0" w:firstLine="709"/>
-        <w:rPr>
-          <w:highlight w:val="green"/>
-        </w:rPr>
-      </w:pPr>
-      <w:r>
-        <w:rPr>
-          <w:highlight w:val="green"/>
-        </w:rPr>
-        <w:t>Для каждого отдела посчитать максимально допустимое количество записей на данную дату.</w:t>
-      </w:r>
-    </w:p>
-    <w:p>
-      <w:pPr>
-        <w:pStyle w:val="a5"/>
-        <w:numPr>
-          <w:ilvl w:val="0"/>
-          <w:numId w:val="25"/>
-        </w:numPr>
-        <w:ind w:left="0" w:firstLine="709"/>
-        <w:rPr>
-          <w:highlight w:val="green"/>
-        </w:rPr>
-      </w:pPr>
-      <w:r>
-        <w:rPr>
-          <w:highlight w:val="green"/>
-        </w:rPr>
-        <w:t>Проверить, что количество записей для каждого отдела не превышает максимально допустимое значение.</w:t>
-      </w:r>
-    </w:p>
-    <w:p>
-      <w:pPr>
-        <w:pStyle w:val="a5"/>
-        <w:numPr>
-          <w:ilvl w:val="0"/>
-          <w:numId w:val="25"/>
-        </w:numPr>
-        <w:ind w:left="0" w:firstLine="709"/>
-        <w:rPr>
-          <w:highlight w:val="green"/>
-        </w:rPr>
-      </w:pPr>
-      <w:r>
-        <w:rPr>
-          <w:highlight w:val="green"/>
-        </w:rPr>
-        <w:t>Проверить, что общее количество записавшихся сотрудников на данную дату не превышает максимально допустимое количество человек в день.</w:t>
-      </w:r>
-    </w:p>
-    <w:p>
-      <w:pPr>
-        <w:pStyle w:val="a5"/>
-        <w:numPr>
-          <w:ilvl w:val="0"/>
-          <w:numId w:val="25"/>
-        </w:numPr>
-        <w:ind w:left="0" w:firstLine="709"/>
-        <w:rPr>
-          <w:highlight w:val="green"/>
-        </w:rPr>
-      </w:pPr>
-      <w:r>
-        <w:rPr>
-          <w:highlight w:val="green"/>
-        </w:rPr>
-        <w:t>Если проверки пройдены успешно, то добавить данную дату в список доступных дат для записи.</w:t>
-      </w:r>
-    </w:p>
-    <w:p>
-      <w:r>
-        <w:rPr>
-          <w:highlight w:val="green"/>
-        </w:rPr>
-        <w:t xml:space="preserve">Математически можно представить данную задачу в виде системы неравенств, где каждая переменная соответствует количеству записей на конкретную дату для определенного отдела, а каждое неравенство </w:t>
-      </w:r>
-      <w:r>
-        <w:rPr>
-          <w:highlight w:val="green"/>
-        </w:rPr>
-        <w:lastRenderedPageBreak/>
-        <w:t>ограничивает максимально допустимое количество записей для данного отдела на определенную дату. Все переменные должны быть неотрицательными целыми числами. Решение этой системы позволит определить, какие даты доступны для записи на медкомиссию с учетом всех ограничений.</w:t>
-      </w:r>
+    <w:p>
+      <w:pPr>
+        <w:ind w:firstLine="708"/>
+      </w:pPr>
+      <w:r>
+        <w:t>Блок-схема разработанного алгоритма представлена на рисунках 1.3 и 1.4.</w:t>
+      </w:r>
+    </w:p>
+    <w:p>
+      <w:pPr>
+        <w:ind w:firstLine="708"/>
+      </w:pPr>
     </w:p>
     <w:p>
       <w:pPr>
         <w:ind w:firstLine="0"/>
-      </w:pPr>
+        <w:jc w:val="center"/>
+      </w:pPr>
+      <w:r>
+        <w:rPr>
+          <w:noProof/>
+        </w:rPr>
+        <w:drawing>
+          <wp:inline distT="0" distB="0" distL="0" distR="0" wp14:anchorId="6126FFDF" wp14:editId="3979F663">
+            <wp:extent cx="1943100" cy="4075341"/>
+            <wp:effectExtent l="0" t="0" r="0" b="1905"/>
+            <wp:docPr id="10" name="Рисунок 10"/>
+            <wp:cNvGraphicFramePr>
+              <a:graphicFrameLocks xmlns:a="http://schemas.openxmlformats.org/drawingml/2006/main" noChangeAspect="1"/>
+            </wp:cNvGraphicFramePr>
+            <a:graphic xmlns:a="http://schemas.openxmlformats.org/drawingml/2006/main">
+              <a:graphicData uri="http://schemas.openxmlformats.org/drawingml/2006/picture">
+                <pic:pic xmlns:pic="http://schemas.openxmlformats.org/drawingml/2006/picture">
+                  <pic:nvPicPr>
+                    <pic:cNvPr id="1" name=""/>
+                    <pic:cNvPicPr/>
+                  </pic:nvPicPr>
+                  <pic:blipFill rotWithShape="1">
+                    <a:blip r:embed="rId11"/>
+                    <a:srcRect b="14351"/>
+                    <a:stretch/>
+                  </pic:blipFill>
+                  <pic:spPr bwMode="auto">
+                    <a:xfrm>
+                      <a:off x="0" y="0"/>
+                      <a:ext cx="1968680" cy="4128991"/>
+                    </a:xfrm>
+                    <a:prstGeom prst="rect">
+                      <a:avLst/>
+                    </a:prstGeom>
+                    <a:ln>
+                      <a:noFill/>
+                    </a:ln>
+                    <a:extLst>
+                      <a:ext uri="{53640926-AAD7-44D8-BBD7-CCE9431645EC}">
+                        <a14:shadowObscured xmlns:a14="http://schemas.microsoft.com/office/drawing/2010/main"/>
+                      </a:ext>
+                    </a:extLst>
+                  </pic:spPr>
+                </pic:pic>
+              </a:graphicData>
+            </a:graphic>
+          </wp:inline>
+        </w:drawing>
+      </w:r>
     </w:p>
     <w:p>
       <w:pPr>
         <w:ind w:firstLine="0"/>
-      </w:pPr>
-      <w:proofErr w:type="spellStart"/>
-      <w:r>
-        <w:t>max</w:t>
-      </w:r>
-      <w:proofErr w:type="spellEnd"/>
-      <w:r>
-        <w:t xml:space="preserve"> - максимальное количество человек в день, которых может принять организация</w:t>
-      </w:r>
-      <w:r>
-        <w:t>;</w:t>
+        <w:jc w:val="center"/>
+      </w:pPr>
+      <w:r>
+        <w:t>Рисунок 1.3 – Блок-схема алгоритма равномерного распределения не записавшихся сотрудников на медкомиссию (</w:t>
+      </w:r>
+      <w:r>
+        <w:t>Ч</w:t>
+      </w:r>
+      <w:r>
+        <w:t>асть 1)</w:t>
       </w:r>
     </w:p>
     <w:p>
       <w:pPr>
         <w:ind w:firstLine="0"/>
-      </w:pPr>
-      <w:proofErr w:type="spellStart"/>
-      <w:r>
-        <w:t>quoantity</w:t>
-      </w:r>
-      <w:proofErr w:type="spellEnd"/>
-      <w:r>
-        <w:t xml:space="preserve"> - количество человек в отделе, членом которого является записывающийся сотрудник</w:t>
-      </w:r>
-      <w:r>
-        <w:t>;</w:t>
-      </w:r>
+        <w:jc w:val="center"/>
+      </w:pPr>
     </w:p>
     <w:p>
       <w:pPr>
         <w:ind w:firstLine="0"/>
-      </w:pPr>
-      <w:proofErr w:type="spellStart"/>
-      <w:r>
-        <w:t>percent</w:t>
-      </w:r>
-      <w:proofErr w:type="spellEnd"/>
-      <w:r>
-        <w:t xml:space="preserve"> - максимальный процент сотрудников из одного отдела, записавшихся на данный день</w:t>
-      </w:r>
-      <w:r>
-        <w:t xml:space="preserve"> (по умолчанию</w:t>
-      </w:r>
-      <w:r>
-        <w:t xml:space="preserve"> 51%</w:t>
-      </w:r>
-      <w:r>
-        <w:t>);</w:t>
+        <w:jc w:val="center"/>
+      </w:pPr>
+      <w:r>
+        <w:rPr>
+          <w:noProof/>
+        </w:rPr>
+        <w:drawing>
+          <wp:inline distT="0" distB="0" distL="0" distR="0" wp14:anchorId="25514917" wp14:editId="45803DE4">
+            <wp:extent cx="3724022" cy="3676650"/>
+            <wp:effectExtent l="0" t="0" r="0" b="0"/>
+            <wp:docPr id="11" name="Рисунок 11"/>
+            <wp:cNvGraphicFramePr>
+              <a:graphicFrameLocks xmlns:a="http://schemas.openxmlformats.org/drawingml/2006/main" noChangeAspect="1"/>
+            </wp:cNvGraphicFramePr>
+            <a:graphic xmlns:a="http://schemas.openxmlformats.org/drawingml/2006/main">
+              <a:graphicData uri="http://schemas.openxmlformats.org/drawingml/2006/picture">
+                <pic:pic xmlns:pic="http://schemas.openxmlformats.org/drawingml/2006/picture">
+                  <pic:nvPicPr>
+                    <pic:cNvPr id="1" name=""/>
+                    <pic:cNvPicPr/>
+                  </pic:nvPicPr>
+                  <pic:blipFill>
+                    <a:blip r:embed="rId12"/>
+                    <a:stretch>
+                      <a:fillRect/>
+                    </a:stretch>
+                  </pic:blipFill>
+                  <pic:spPr>
+                    <a:xfrm>
+                      <a:off x="0" y="0"/>
+                      <a:ext cx="3747999" cy="3700322"/>
+                    </a:xfrm>
+                    <a:prstGeom prst="rect">
+                      <a:avLst/>
+                    </a:prstGeom>
+                  </pic:spPr>
+                </pic:pic>
+              </a:graphicData>
+            </a:graphic>
+          </wp:inline>
+        </w:drawing>
+      </w:r>
+      <w:r>
+        <w:rPr>
+          <w:noProof/>
+        </w:rPr>
+        <w:drawing>
+          <wp:inline distT="0" distB="0" distL="0" distR="0" wp14:anchorId="078B2504" wp14:editId="4A7FF2E3">
+            <wp:extent cx="3749031" cy="4270409"/>
+            <wp:effectExtent l="0" t="0" r="4445" b="0"/>
+            <wp:docPr id="15" name="Рисунок 15"/>
+            <wp:cNvGraphicFramePr>
+              <a:graphicFrameLocks xmlns:a="http://schemas.openxmlformats.org/drawingml/2006/main" noChangeAspect="1"/>
+            </wp:cNvGraphicFramePr>
+            <a:graphic xmlns:a="http://schemas.openxmlformats.org/drawingml/2006/main">
+              <a:graphicData uri="http://schemas.openxmlformats.org/drawingml/2006/picture">
+                <pic:pic xmlns:pic="http://schemas.openxmlformats.org/drawingml/2006/picture">
+                  <pic:nvPicPr>
+                    <pic:cNvPr id="1" name=""/>
+                    <pic:cNvPicPr/>
+                  </pic:nvPicPr>
+                  <pic:blipFill>
+                    <a:blip r:embed="rId13"/>
+                    <a:stretch>
+                      <a:fillRect/>
+                    </a:stretch>
+                  </pic:blipFill>
+                  <pic:spPr>
+                    <a:xfrm>
+                      <a:off x="0" y="0"/>
+                      <a:ext cx="3762023" cy="4285208"/>
+                    </a:xfrm>
+                    <a:prstGeom prst="rect">
+                      <a:avLst/>
+                    </a:prstGeom>
+                  </pic:spPr>
+                </pic:pic>
+              </a:graphicData>
+            </a:graphic>
+          </wp:inline>
+        </w:drawing>
       </w:r>
     </w:p>
     <w:p>
       <w:pPr>
         <w:ind w:firstLine="0"/>
+        <w:jc w:val="center"/>
+      </w:pPr>
+      <w:r>
+        <w:t>Рисунок 1.4 – Блок-схема алгоритма равномерного распределения не записавшихся сотрудников на медкомиссию (часть 2)</w:t>
+      </w:r>
+    </w:p>
+    <w:p>
+      <w:pPr>
+        <w:ind w:firstLine="0"/>
       </w:pPr>
     </w:p>
     <w:p>
@@ -4786,16 +4763,15 @@
           <w:b/>
         </w:rPr>
       </w:pPr>
-      <w:bookmarkStart w:id="12" w:name="_Toc74590439"/>
+      <w:bookmarkStart w:id="13" w:name="_Toc74590439"/>
       <w:r>
         <w:rPr>
           <w:b/>
         </w:rPr>
         <w:t>Выводы к главе 1</w:t>
       </w:r>
-      <w:bookmarkEnd w:id="12"/>
-    </w:p>
-    <w:p/>
+      <w:bookmarkEnd w:id="13"/>
+    </w:p>
     <w:p>
       <w:r>
         <w:t xml:space="preserve">В рамках данного этапа была разработана модель управления процессом записи сотрудников на медкомиссию, также </w:t>
@@ -4844,7 +4820,7 @@
       <w:pPr>
         <w:pStyle w:val="1"/>
       </w:pPr>
-      <w:bookmarkStart w:id="13" w:name="_Toc134448288"/>
+      <w:bookmarkStart w:id="14" w:name="_Toc134646801"/>
       <w:r>
         <w:lastRenderedPageBreak/>
         <w:t xml:space="preserve">Логическое проектирование </w:t>
@@ -4858,7 +4834,7 @@
       <w:r>
         <w:t>записи сотрудников на медкомиссию</w:t>
       </w:r>
-      <w:bookmarkEnd w:id="13"/>
+      <w:bookmarkEnd w:id="14"/>
     </w:p>
     <w:p>
       <w:pPr>
@@ -4869,11 +4845,11 @@
       <w:pPr>
         <w:pStyle w:val="2"/>
       </w:pPr>
-      <w:bookmarkStart w:id="14" w:name="_Toc134448289"/>
+      <w:bookmarkStart w:id="15" w:name="_Toc134646802"/>
       <w:r>
         <w:t>Выбор технологии логического моделирования</w:t>
       </w:r>
-      <w:bookmarkEnd w:id="14"/>
+      <w:bookmarkEnd w:id="15"/>
     </w:p>
     <w:p/>
     <w:p>
@@ -5023,14 +4999,14 @@
       <w:pPr>
         <w:pStyle w:val="2"/>
       </w:pPr>
-      <w:bookmarkStart w:id="15" w:name="_Toc134448290"/>
+      <w:bookmarkStart w:id="16" w:name="_Toc134646803"/>
       <w:r>
         <w:t>Описание логической модели</w:t>
       </w:r>
       <w:r>
         <w:t xml:space="preserve"> системы</w:t>
       </w:r>
-      <w:bookmarkEnd w:id="15"/>
+      <w:bookmarkEnd w:id="16"/>
     </w:p>
     <w:p/>
     <w:p>
@@ -5081,8 +5057,8 @@
         <w:lastRenderedPageBreak/>
         <w:drawing>
           <wp:inline distT="0" distB="0" distL="0" distR="0">
-            <wp:extent cx="5343491" cy="4638675"/>
-            <wp:effectExtent l="0" t="0" r="0" b="0"/>
+            <wp:extent cx="4413250" cy="3831134"/>
+            <wp:effectExtent l="0" t="0" r="6350" b="0"/>
             <wp:docPr id="7" name="Рисунок 7"/>
             <wp:cNvGraphicFramePr>
               <a:graphicFrameLocks xmlns:a="http://schemas.openxmlformats.org/drawingml/2006/main" noChangeAspect="1"/>
@@ -5097,7 +5073,7 @@
                     </pic:cNvPicPr>
                   </pic:nvPicPr>
                   <pic:blipFill>
-                    <a:blip r:embed="rId11">
+                    <a:blip r:embed="rId14">
                       <a:extLst>
                         <a:ext uri="{28A0092B-C50C-407E-A947-70E740481C1C}">
                           <a14:useLocalDpi xmlns:a14="http://schemas.microsoft.com/office/drawing/2010/main" val="0"/>
@@ -5112,7 +5088,7 @@
                   <pic:spPr bwMode="auto">
                     <a:xfrm>
                       <a:off x="0" y="0"/>
-                      <a:ext cx="5352761" cy="4646722"/>
+                      <a:ext cx="4429104" cy="3844897"/>
                     </a:xfrm>
                     <a:prstGeom prst="rect">
                       <a:avLst/>
@@ -5152,11 +5128,10 @@
         <w:rPr>
           <w:noProof/>
         </w:rPr>
-        <w:lastRenderedPageBreak/>
         <w:drawing>
           <wp:inline distT="0" distB="0" distL="0" distR="0">
-            <wp:extent cx="5369502" cy="5200650"/>
-            <wp:effectExtent l="0" t="0" r="3175" b="0"/>
+            <wp:extent cx="4273397" cy="4139014"/>
+            <wp:effectExtent l="0" t="0" r="0" b="0"/>
             <wp:docPr id="8" name="Рисунок 8"/>
             <wp:cNvGraphicFramePr>
               <a:graphicFrameLocks xmlns:a="http://schemas.openxmlformats.org/drawingml/2006/main" noChangeAspect="1"/>
@@ -5171,7 +5146,7 @@
                     </pic:cNvPicPr>
                   </pic:nvPicPr>
                   <pic:blipFill>
-                    <a:blip r:embed="rId12">
+                    <a:blip r:embed="rId15">
                       <a:extLst>
                         <a:ext uri="{28A0092B-C50C-407E-A947-70E740481C1C}">
                           <a14:useLocalDpi xmlns:a14="http://schemas.microsoft.com/office/drawing/2010/main" val="0"/>
@@ -5186,7 +5161,7 @@
                   <pic:spPr bwMode="auto">
                     <a:xfrm>
                       <a:off x="0" y="0"/>
-                      <a:ext cx="5378398" cy="5209266"/>
+                      <a:ext cx="4287654" cy="4152822"/>
                     </a:xfrm>
                     <a:prstGeom prst="rect">
                       <a:avLst/>
@@ -5227,7 +5202,6 @@
         <w:rPr>
           <w:noProof/>
         </w:rPr>
-        <w:lastRenderedPageBreak/>
         <w:drawing>
           <wp:inline distT="0" distB="0" distL="0" distR="0">
             <wp:extent cx="5848882" cy="4476750"/>
@@ -5246,7 +5220,7 @@
                     </pic:cNvPicPr>
                   </pic:nvPicPr>
                   <pic:blipFill>
-                    <a:blip r:embed="rId13">
+                    <a:blip r:embed="rId16">
                       <a:extLst>
                         <a:ext uri="{28A0092B-C50C-407E-A947-70E740481C1C}">
                           <a14:useLocalDpi xmlns:a14="http://schemas.microsoft.com/office/drawing/2010/main" val="0"/>
@@ -5381,7 +5355,7 @@
       <w:pPr>
         <w:pStyle w:val="2"/>
       </w:pPr>
-      <w:bookmarkStart w:id="16" w:name="_Toc134448291"/>
+      <w:bookmarkStart w:id="17" w:name="_Toc134646804"/>
       <w:r>
         <w:lastRenderedPageBreak/>
         <w:t>Создание</w:t>
@@ -5389,7 +5363,7 @@
       <w:r>
         <w:t xml:space="preserve"> логической модели данных</w:t>
       </w:r>
-      <w:bookmarkEnd w:id="16"/>
+      <w:bookmarkEnd w:id="17"/>
     </w:p>
     <w:p/>
     <w:p>
@@ -5737,7 +5711,19 @@
       </w:r>
       <w:r>
         <w:lastRenderedPageBreak/>
-        <w:t>связаны между собой, при это все связи кроме одной технической представляют тип «один ко многим».</w:t>
+        <w:t>связаны между собой, при это все связи</w:t>
+      </w:r>
+      <w:r>
+        <w:t>,</w:t>
+      </w:r>
+      <w:r>
+        <w:t xml:space="preserve"> кроме одной технической</w:t>
+      </w:r>
+      <w:r>
+        <w:t>,</w:t>
+      </w:r>
+      <w:r>
+        <w:t xml:space="preserve"> представляют тип «один ко многим».</w:t>
       </w:r>
     </w:p>
     <w:p>
@@ -5761,968 +5747,6 @@
             <wp:extent cx="5940425" cy="6159500"/>
             <wp:effectExtent l="0" t="0" r="3175" b="0"/>
             <wp:docPr id="1" name="Рисунок 1"/>
-            <wp:cNvGraphicFramePr>
-              <a:graphicFrameLocks xmlns:a="http://schemas.openxmlformats.org/drawingml/2006/main" noChangeAspect="1"/>
-            </wp:cNvGraphicFramePr>
-            <a:graphic xmlns:a="http://schemas.openxmlformats.org/drawingml/2006/main">
-              <a:graphicData uri="http://schemas.openxmlformats.org/drawingml/2006/picture">
-                <pic:pic xmlns:pic="http://schemas.openxmlformats.org/drawingml/2006/picture">
-                  <pic:nvPicPr>
-                    <pic:cNvPr id="1" name=""/>
-                    <pic:cNvPicPr/>
-                  </pic:nvPicPr>
-                  <pic:blipFill>
-                    <a:blip r:embed="rId14"/>
-                    <a:stretch>
-                      <a:fillRect/>
-                    </a:stretch>
-                  </pic:blipFill>
-                  <pic:spPr>
-                    <a:xfrm>
-                      <a:off x="0" y="0"/>
-                      <a:ext cx="5940425" cy="6159500"/>
-                    </a:xfrm>
-                    <a:prstGeom prst="rect">
-                      <a:avLst/>
-                    </a:prstGeom>
-                  </pic:spPr>
-                </pic:pic>
-              </a:graphicData>
-            </a:graphic>
-          </wp:inline>
-        </w:drawing>
-      </w:r>
-    </w:p>
-    <w:p>
-      <w:pPr>
-        <w:ind w:firstLine="0"/>
-        <w:jc w:val="center"/>
-      </w:pPr>
-      <w:r>
-        <w:t xml:space="preserve">Рисунок </w:t>
-      </w:r>
-      <w:fldSimple w:instr=" SEQ Рисунок \* ARABIC ">
-        <w:r>
-          <w:rPr>
-            <w:noProof/>
-          </w:rPr>
-          <w:t>2</w:t>
-        </w:r>
-      </w:fldSimple>
-      <w:r>
-        <w:rPr>
-          <w:noProof/>
-        </w:rPr>
-        <w:t>.1</w:t>
-      </w:r>
-      <w:r>
-        <w:t xml:space="preserve"> - </w:t>
-      </w:r>
-      <w:r>
-        <w:t>Логическая модель данных</w:t>
-      </w:r>
-    </w:p>
-    <w:p>
-      <w:pPr>
-        <w:ind w:firstLine="0"/>
-      </w:pPr>
-    </w:p>
-    <w:p>
-      <w:pPr>
-        <w:ind w:firstLine="0"/>
-      </w:pPr>
-    </w:p>
-    <w:p>
-      <w:pPr>
-        <w:rPr>
-          <w:b/>
-        </w:rPr>
-      </w:pPr>
-      <w:bookmarkStart w:id="17" w:name="_Toc74590444"/>
-      <w:r>
-        <w:rPr>
-          <w:b/>
-        </w:rPr>
-        <w:t>Выводы к главе 2</w:t>
-      </w:r>
-      <w:bookmarkEnd w:id="17"/>
-    </w:p>
-    <w:p>
-      <w:r>
-        <w:t>В</w:t>
-      </w:r>
-      <w:r>
-        <w:t xml:space="preserve"> данной главе была рассмотрена логическая модель системы записи сотрудников на медкомиссию.</w:t>
-      </w:r>
-    </w:p>
-    <w:p>
-      <w:r>
-        <w:lastRenderedPageBreak/>
-        <w:t xml:space="preserve">Первым делом была выбрана технология моделирования. Учитывая универсальность и распространённость выбор пал на </w:t>
-      </w:r>
-      <w:r>
-        <w:rPr>
-          <w:lang w:val="en-US"/>
-        </w:rPr>
-        <w:t>UML</w:t>
-      </w:r>
-      <w:r>
-        <w:t>.</w:t>
-      </w:r>
-    </w:p>
-    <w:p>
-      <w:r>
-        <w:t xml:space="preserve">После выбора технологии моделирования были составлены диаграммы классов основных сервисов для управления процессом записи сотрудников на медкомиссию. </w:t>
-      </w:r>
-    </w:p>
-    <w:p>
-      <w:r>
-        <w:t xml:space="preserve">На основе полученной информации была разработана логическая модель данных. Затем были выделены основные и технические сущности в разрабатываемой модели, а также связи между ними. В итоге получилось 7 связанных таблиц. </w:t>
-      </w:r>
-      <w:r>
-        <w:t>Полученная логическая модель данных будет использована для создания физической модели, которая будет соответствовать конкретной СУБД.</w:t>
-      </w:r>
-      <w:r>
-        <w:br w:type="page"/>
-      </w:r>
-    </w:p>
-    <w:p>
-      <w:pPr>
-        <w:pStyle w:val="1"/>
-      </w:pPr>
-      <w:bookmarkStart w:id="18" w:name="_Toc134448292"/>
-      <w:r>
-        <w:lastRenderedPageBreak/>
-        <w:t>Программная реализация модели управления процессом записи сотрудников на медкомиссию</w:t>
-      </w:r>
-      <w:bookmarkEnd w:id="18"/>
-    </w:p>
-    <w:p>
-      <w:pPr>
-        <w:ind w:firstLine="0"/>
-      </w:pPr>
-    </w:p>
-    <w:p>
-      <w:pPr>
-        <w:pStyle w:val="2"/>
-      </w:pPr>
-      <w:bookmarkStart w:id="19" w:name="_Toc134448293"/>
-      <w:r>
-        <w:t>Выбор архитектуры системы</w:t>
-      </w:r>
-      <w:bookmarkEnd w:id="19"/>
-    </w:p>
-    <w:p/>
-    <w:p>
-      <w:r>
-        <w:t>Существует множество различных архитектур для разработки программного обеспечения, каждая из которых имеет свои преимущества и недостатки. Рассмотрим наиболее популярные из них:</w:t>
-      </w:r>
-    </w:p>
-    <w:p>
-      <w:pPr>
-        <w:pStyle w:val="a5"/>
-        <w:numPr>
-          <w:ilvl w:val="0"/>
-          <w:numId w:val="10"/>
-        </w:numPr>
-      </w:pPr>
-      <w:r>
-        <w:t>м</w:t>
-      </w:r>
-      <w:r>
-        <w:t>онолитна архитектура (</w:t>
-      </w:r>
-      <w:proofErr w:type="spellStart"/>
-      <w:r>
-        <w:t>Monolithic</w:t>
-      </w:r>
-      <w:proofErr w:type="spellEnd"/>
-      <w:r>
-        <w:rPr>
-          <w:lang w:val="en-US"/>
-        </w:rPr>
-        <w:t xml:space="preserve"> </w:t>
-      </w:r>
-      <w:proofErr w:type="spellStart"/>
-      <w:r>
-        <w:t>Architecture</w:t>
-      </w:r>
-      <w:proofErr w:type="spellEnd"/>
-      <w:r>
-        <w:t>),</w:t>
-      </w:r>
-    </w:p>
-    <w:p>
-      <w:pPr>
-        <w:pStyle w:val="a5"/>
-        <w:numPr>
-          <w:ilvl w:val="0"/>
-          <w:numId w:val="10"/>
-        </w:numPr>
-        <w:rPr>
-          <w:lang w:val="en-US"/>
-        </w:rPr>
-      </w:pPr>
-      <w:r>
-        <w:t>сервис</w:t>
-      </w:r>
-      <w:r>
-        <w:rPr>
-          <w:lang w:val="en-US"/>
-        </w:rPr>
-        <w:t>-</w:t>
-      </w:r>
-      <w:r>
-        <w:t>ориентированная</w:t>
-      </w:r>
-      <w:r>
-        <w:rPr>
-          <w:lang w:val="en-US"/>
-        </w:rPr>
-        <w:t xml:space="preserve"> </w:t>
-      </w:r>
-      <w:r>
-        <w:t>архитектура</w:t>
-      </w:r>
-      <w:r>
-        <w:rPr>
-          <w:lang w:val="en-US"/>
-        </w:rPr>
-        <w:t xml:space="preserve"> (Service Oriented Architecture — SOA),</w:t>
-      </w:r>
-    </w:p>
-    <w:p>
-      <w:pPr>
-        <w:pStyle w:val="a5"/>
-        <w:numPr>
-          <w:ilvl w:val="0"/>
-          <w:numId w:val="10"/>
-        </w:numPr>
-      </w:pPr>
-      <w:proofErr w:type="spellStart"/>
-      <w:r>
-        <w:t>микросервисная</w:t>
-      </w:r>
-      <w:proofErr w:type="spellEnd"/>
-      <w:r>
-        <w:t xml:space="preserve"> архитектура (</w:t>
-      </w:r>
-      <w:proofErr w:type="spellStart"/>
-      <w:r>
-        <w:t>Microservice</w:t>
-      </w:r>
-      <w:proofErr w:type="spellEnd"/>
-      <w:r>
-        <w:t xml:space="preserve"> </w:t>
-      </w:r>
-      <w:proofErr w:type="spellStart"/>
-      <w:r>
-        <w:t>Architecture</w:t>
-      </w:r>
-      <w:proofErr w:type="spellEnd"/>
-      <w:r>
-        <w:t>)</w:t>
-      </w:r>
-      <w:r>
-        <w:t>.</w:t>
-      </w:r>
-    </w:p>
-    <w:p>
-      <w:r>
-        <w:t>Монолитная архитектура – это традиционный подход к разработке приложений, когда весь код находится в одном приложении. Все компоненты приложения, такие</w:t>
-      </w:r>
-      <w:r>
-        <w:t xml:space="preserve"> как контроллеры для обработки </w:t>
-      </w:r>
-      <w:r>
-        <w:rPr>
-          <w:lang w:val="en-US"/>
-        </w:rPr>
-        <w:t>web</w:t>
-      </w:r>
-      <w:r>
-        <w:t>-</w:t>
-      </w:r>
-      <w:r>
-        <w:t>запросов клиента</w:t>
-      </w:r>
-      <w:r>
-        <w:t xml:space="preserve">, </w:t>
-      </w:r>
-      <w:r>
-        <w:t xml:space="preserve">сервисный слой с </w:t>
-      </w:r>
-      <w:r>
-        <w:t>бизнес-логик</w:t>
-      </w:r>
-      <w:r>
-        <w:t xml:space="preserve">ой, </w:t>
-      </w:r>
-      <w:r>
-        <w:t xml:space="preserve">слой доступа к данным, </w:t>
-      </w:r>
-      <w:r>
-        <w:t xml:space="preserve">представление сущностей в виде классов, конфигурация защиты приложения </w:t>
-      </w:r>
-      <w:r>
-        <w:t>находятся в одном месте.</w:t>
-      </w:r>
-      <w:r>
-        <w:t xml:space="preserve"> </w:t>
-      </w:r>
-      <w:r>
-        <w:t xml:space="preserve"> Такая архитектура обычно проста в реализации, обслуживании и масштабировании, но может стать сложной и неповоротливой с ростом приложения и его функционала.</w:t>
-      </w:r>
-    </w:p>
-    <w:p>
-      <w:r>
-        <w:t>SOA (</w:t>
-      </w:r>
-      <w:proofErr w:type="spellStart"/>
-      <w:r>
-        <w:t>Service-Oriented</w:t>
-      </w:r>
-      <w:proofErr w:type="spellEnd"/>
-      <w:r>
-        <w:t xml:space="preserve"> </w:t>
-      </w:r>
-      <w:proofErr w:type="spellStart"/>
-      <w:r>
-        <w:t>Architecture</w:t>
-      </w:r>
-      <w:proofErr w:type="spellEnd"/>
-      <w:r>
-        <w:t xml:space="preserve">) </w:t>
-      </w:r>
-      <w:r>
-        <w:t>–</w:t>
-      </w:r>
-      <w:r>
-        <w:t xml:space="preserve"> это подход к разработке программного обеспечения, который предполагает создание программных компонентов (сервисов), обеспечивающих выполнение определенных функций, и их последующую интеграцию в единую систему. Основная концепция SOA заключается в том, что каждый сервис должен быть максимально автономным и изолированным от остальных компонентов системы. Это позволяет быстро и гибко изменять систему, добавлять или удалять сервисы без нарушения работы других компонентов. Сервисы могут взаимодействовать между собой посредством определенных протоколов и </w:t>
-      </w:r>
-      <w:r>
-        <w:lastRenderedPageBreak/>
-        <w:t>интерфейсов, таких как SOAP или REST. Среди основных преимуществ SOA можно выделить следующие</w:t>
-      </w:r>
-      <w:r>
-        <w:t xml:space="preserve">: Высокая гибкость и масштабируемость, повышенная надёжность, </w:t>
-      </w:r>
-      <w:proofErr w:type="spellStart"/>
-      <w:r>
-        <w:t>р</w:t>
-      </w:r>
-      <w:r>
-        <w:t>аспределенность</w:t>
-      </w:r>
-      <w:proofErr w:type="spellEnd"/>
-      <w:r>
-        <w:t xml:space="preserve"> </w:t>
-      </w:r>
-      <w:r>
-        <w:t>и гетерогенность. Однако у такой архитектуры присутствует ряд недостатков: сложность разработки</w:t>
-      </w:r>
-      <w:r>
-        <w:t>, отладки и</w:t>
-      </w:r>
-      <w:r>
-        <w:t xml:space="preserve"> интеграции из-за необходимости учитывать большое количество факторов, таких как протоколы, безопасность и другие требования</w:t>
-      </w:r>
-      <w:r>
-        <w:t xml:space="preserve"> корневой системы.</w:t>
-      </w:r>
-    </w:p>
-    <w:p>
-      <w:proofErr w:type="spellStart"/>
-      <w:r>
-        <w:t>Микросервисная</w:t>
-      </w:r>
-      <w:proofErr w:type="spellEnd"/>
-      <w:r>
-        <w:t xml:space="preserve"> архитектура </w:t>
-      </w:r>
-      <w:r>
-        <w:t xml:space="preserve">– </w:t>
-      </w:r>
-      <w:r>
-        <w:t xml:space="preserve">это подход к разработке программного обеспечения, при котором приложение разбивается на небольшие автономные сервисы, которые могут работать независимо друг от друга и взаимодействовать между собой посредством API. </w:t>
-      </w:r>
-    </w:p>
-    <w:p>
-      <w:r>
-        <w:t xml:space="preserve">Основная концепция </w:t>
-      </w:r>
-      <w:proofErr w:type="spellStart"/>
-      <w:r>
-        <w:t>микросервисной</w:t>
-      </w:r>
-      <w:proofErr w:type="spellEnd"/>
-      <w:r>
-        <w:t xml:space="preserve"> архитектуры заключается в разделении приложения на более мелкие, легко управляемые компоненты, каждый из которых выполняет конкретную функцию. Каждый сервис может быть разработан, тестирован и развернут независимо от других сервисов.</w:t>
-      </w:r>
-    </w:p>
-    <w:p>
-      <w:r>
-        <w:t xml:space="preserve">Преимущества </w:t>
-      </w:r>
-      <w:proofErr w:type="spellStart"/>
-      <w:r>
-        <w:t>микросервисной</w:t>
-      </w:r>
-      <w:proofErr w:type="spellEnd"/>
-      <w:r>
-        <w:t xml:space="preserve"> архитектуры включают:</w:t>
-      </w:r>
-    </w:p>
-    <w:p>
-      <w:pPr>
-        <w:pStyle w:val="a5"/>
-        <w:numPr>
-          <w:ilvl w:val="0"/>
-          <w:numId w:val="20"/>
-        </w:numPr>
-        <w:ind w:left="0" w:firstLine="709"/>
-      </w:pPr>
-      <w:r>
-        <w:t>Гибкость: каждый сервис может быть разработан протестирован и развёрнут по отдельности, что позволяет</w:t>
-      </w:r>
-      <w:r>
-        <w:t xml:space="preserve"> более гибко управлять и изменять приложение,</w:t>
-      </w:r>
-      <w:r>
-        <w:t xml:space="preserve"> а также </w:t>
-      </w:r>
-      <w:r>
-        <w:t>помогает увеличить</w:t>
-      </w:r>
-      <w:r>
-        <w:t xml:space="preserve"> продуктивность команды разработчиков за счёт уменьшения количества внешних факторов, влияющих на реализацию конкретной задачи;</w:t>
-      </w:r>
-    </w:p>
-    <w:p>
-      <w:pPr>
-        <w:pStyle w:val="a5"/>
-        <w:numPr>
-          <w:ilvl w:val="0"/>
-          <w:numId w:val="20"/>
-        </w:numPr>
-        <w:ind w:left="0" w:firstLine="709"/>
-      </w:pPr>
-      <w:r>
-        <w:t>Масштабируемость: каждый сервис может бы</w:t>
-      </w:r>
-      <w:r>
-        <w:t>ть масштабирован по отдельности;</w:t>
-      </w:r>
-    </w:p>
-    <w:p>
-      <w:pPr>
-        <w:pStyle w:val="a5"/>
-        <w:numPr>
-          <w:ilvl w:val="0"/>
-          <w:numId w:val="20"/>
-        </w:numPr>
-        <w:ind w:left="0" w:firstLine="709"/>
-      </w:pPr>
-      <w:r>
-        <w:t>Отказоустойчивость: в случае выхода из строя какого-ибо из сервисов, вся системы не перестанет работать, и пользователь сможет продолжить работать с рабочей частью приложения;</w:t>
-      </w:r>
-    </w:p>
-    <w:p>
-      <w:pPr>
-        <w:pStyle w:val="a5"/>
-        <w:numPr>
-          <w:ilvl w:val="0"/>
-          <w:numId w:val="20"/>
-        </w:numPr>
-        <w:ind w:left="0" w:firstLine="709"/>
-      </w:pPr>
-      <w:r>
-        <w:t>Распределение ресурсов: разделение системы на сервисы позволяет балансировать нагрузку, добавляя или уменьшая ресурсы</w:t>
-      </w:r>
-      <w:r>
-        <w:t xml:space="preserve"> к каждому </w:t>
-      </w:r>
-      <w:proofErr w:type="spellStart"/>
-      <w:r>
-        <w:t>микросервису</w:t>
-      </w:r>
-      <w:proofErr w:type="spellEnd"/>
-      <w:r>
-        <w:t xml:space="preserve"> по отдельности.</w:t>
-      </w:r>
-    </w:p>
-    <w:p>
-      <w:r>
-        <w:t xml:space="preserve">Недостатки </w:t>
-      </w:r>
-      <w:proofErr w:type="spellStart"/>
-      <w:r>
-        <w:t>микросервисной</w:t>
-      </w:r>
-      <w:proofErr w:type="spellEnd"/>
-      <w:r>
-        <w:t xml:space="preserve"> архитектуры включают:</w:t>
-      </w:r>
-    </w:p>
-    <w:p>
-      <w:pPr>
-        <w:pStyle w:val="a5"/>
-        <w:numPr>
-          <w:ilvl w:val="0"/>
-          <w:numId w:val="21"/>
-        </w:numPr>
-        <w:ind w:left="0" w:firstLine="709"/>
-      </w:pPr>
-      <w:r>
-        <w:lastRenderedPageBreak/>
-        <w:t xml:space="preserve">Усложнение: </w:t>
-      </w:r>
-      <w:proofErr w:type="spellStart"/>
-      <w:r>
-        <w:t>микросервисная</w:t>
-      </w:r>
-      <w:proofErr w:type="spellEnd"/>
-      <w:r>
-        <w:t xml:space="preserve"> архитектура требует более высокого уровня абстракции и знания более широкого спектра технологий, что усложняет разработку и поддержку приложения.</w:t>
-      </w:r>
-    </w:p>
-    <w:p>
-      <w:pPr>
-        <w:pStyle w:val="a5"/>
-        <w:numPr>
-          <w:ilvl w:val="0"/>
-          <w:numId w:val="21"/>
-        </w:numPr>
-        <w:ind w:left="0" w:firstLine="709"/>
-      </w:pPr>
-      <w:r>
-        <w:t>Увеличение количества точек отказа: каждый сервис имеет свои точки отказа, что может усложнить управление и отладку.</w:t>
-      </w:r>
-    </w:p>
-    <w:p>
-      <w:pPr>
-        <w:pStyle w:val="a5"/>
-        <w:numPr>
-          <w:ilvl w:val="0"/>
-          <w:numId w:val="21"/>
-        </w:numPr>
-        <w:ind w:left="0" w:firstLine="709"/>
-      </w:pPr>
-      <w:r>
-        <w:t>Необходимость управления связями: сервисы должны взаимодействовать между собой посредством API, что может усложнить управление связями между сервисами</w:t>
-      </w:r>
-      <w:r>
-        <w:t>, а также общий подход к защите приложения.</w:t>
-      </w:r>
-    </w:p>
-    <w:p>
-      <w:r>
-        <w:t xml:space="preserve">Сервисная архитектура </w:t>
-      </w:r>
-      <w:r>
-        <w:t xml:space="preserve">– </w:t>
-      </w:r>
-      <w:r>
-        <w:t>это</w:t>
-      </w:r>
-      <w:r>
-        <w:t xml:space="preserve"> более общий</w:t>
-      </w:r>
-      <w:r>
-        <w:t xml:space="preserve"> подход</w:t>
-      </w:r>
-      <w:r>
-        <w:t xml:space="preserve"> </w:t>
-      </w:r>
-      <w:r>
-        <w:rPr>
-          <w:lang w:val="en-US"/>
-        </w:rPr>
-        <w:t>SOA</w:t>
-      </w:r>
-      <w:r>
-        <w:t>, при котором приложение разбивается на отдельные сервисы, каждый из которых представляет собой отдельно работающий модуль.</w:t>
-      </w:r>
-      <w:r>
-        <w:t xml:space="preserve"> Подобная архитектура может включать в себя не только </w:t>
-      </w:r>
-      <w:r>
-        <w:rPr>
-          <w:lang w:val="en-US"/>
-        </w:rPr>
-        <w:t>SOA</w:t>
-      </w:r>
-      <w:r>
-        <w:t xml:space="preserve">, </w:t>
-      </w:r>
-      <w:r>
-        <w:t xml:space="preserve">но и другие подходы, такие как </w:t>
-      </w:r>
-      <w:proofErr w:type="spellStart"/>
-      <w:r>
-        <w:t>микросервисная</w:t>
-      </w:r>
-      <w:proofErr w:type="spellEnd"/>
-      <w:r>
-        <w:t xml:space="preserve"> архитектура и монолитная. </w:t>
-      </w:r>
-      <w:r>
-        <w:t>Сервисы могут быть организованы как на одном сервере, так и на нескольких, и могут быть написаны на разных языках программирования. Этот подход позволяет более гибко управлять масштабированием и обновлением приложения, однако требует дополнительных усилий по организации взаимодействия между сервисами.</w:t>
-      </w:r>
-    </w:p>
-    <w:p>
-      <w:r>
-        <w:t xml:space="preserve">Согласно информации, полученной в предыдущих главах, разрабатываемая система является цельной, подразумевающей под собой выполнение </w:t>
-      </w:r>
-      <w:r>
-        <w:t>возможность записи</w:t>
-      </w:r>
-      <w:r>
-        <w:t xml:space="preserve"> сотрудников на медкомиссию</w:t>
-      </w:r>
-      <w:r>
-        <w:t>.</w:t>
-      </w:r>
-      <w:r>
-        <w:t xml:space="preserve"> Также стоит помнить, что у приложения должен быть </w:t>
-      </w:r>
-      <w:r>
-        <w:rPr>
-          <w:lang w:val="en-US"/>
-        </w:rPr>
-        <w:t>web</w:t>
-      </w:r>
-      <w:r>
-        <w:t>-</w:t>
-      </w:r>
-      <w:r>
-        <w:t>интерфейс. Соответственно наиболее верным решением будет разделить систему на</w:t>
-      </w:r>
-      <w:r>
-        <w:t xml:space="preserve"> базу данных и</w:t>
-      </w:r>
-      <w:r>
-        <w:t xml:space="preserve"> два сервиса: серверная часть и клиентская. Так как предполагается, что эти два сервиса будут написаны на разных языках программирования.</w:t>
-      </w:r>
-    </w:p>
-    <w:p>
-      <w:pPr>
-        <w:pStyle w:val="a5"/>
-        <w:ind w:left="0"/>
-      </w:pPr>
-      <w:r>
-        <w:t>Серверная часть</w:t>
-      </w:r>
-      <w:r>
-        <w:t xml:space="preserve"> (</w:t>
-      </w:r>
-      <w:r>
-        <w:rPr>
-          <w:lang w:val="en-US"/>
-        </w:rPr>
-        <w:t>Backend</w:t>
-      </w:r>
-      <w:r>
-        <w:t>)</w:t>
-      </w:r>
-      <w:r>
-        <w:t xml:space="preserve"> приложения обрабатывает полученные запросы и в соответствии с бизнес-логикой извлекает, отображает или изменяет данные.</w:t>
-      </w:r>
-    </w:p>
-    <w:p>
-      <w:r>
-        <w:lastRenderedPageBreak/>
-        <w:t xml:space="preserve">Серверный модуль приложения разделён на </w:t>
-      </w:r>
-      <w:r>
-        <w:t>несколько</w:t>
-      </w:r>
-      <w:r>
-        <w:t xml:space="preserve"> сло</w:t>
-      </w:r>
-      <w:r>
-        <w:t>ёв</w:t>
-      </w:r>
-      <w:r>
-        <w:t>:</w:t>
-      </w:r>
-    </w:p>
-    <w:p>
-      <w:pPr>
-        <w:pStyle w:val="a5"/>
-        <w:numPr>
-          <w:ilvl w:val="0"/>
-          <w:numId w:val="22"/>
-        </w:numPr>
-        <w:ind w:left="0" w:firstLine="709"/>
-      </w:pPr>
-      <w:r>
-        <w:t xml:space="preserve">Слой обработки </w:t>
-      </w:r>
-      <w:r>
-        <w:rPr>
-          <w:lang w:val="en-US"/>
-        </w:rPr>
-        <w:t>http</w:t>
-      </w:r>
-      <w:r>
-        <w:t>-</w:t>
-      </w:r>
-      <w:r>
-        <w:t>запросов;</w:t>
-      </w:r>
-    </w:p>
-    <w:p>
-      <w:pPr>
-        <w:pStyle w:val="a5"/>
-        <w:numPr>
-          <w:ilvl w:val="0"/>
-          <w:numId w:val="22"/>
-        </w:numPr>
-        <w:ind w:left="0" w:firstLine="709"/>
-      </w:pPr>
-      <w:r>
-        <w:t>Слой бизнес-логики приложения;</w:t>
-      </w:r>
-    </w:p>
-    <w:p>
-      <w:pPr>
-        <w:pStyle w:val="a5"/>
-        <w:numPr>
-          <w:ilvl w:val="0"/>
-          <w:numId w:val="22"/>
-        </w:numPr>
-        <w:ind w:left="0" w:firstLine="709"/>
-      </w:pPr>
-      <w:r>
-        <w:t>Слой доступа к данным;</w:t>
-      </w:r>
-    </w:p>
-    <w:p>
-      <w:pPr>
-        <w:pStyle w:val="a5"/>
-        <w:numPr>
-          <w:ilvl w:val="0"/>
-          <w:numId w:val="22"/>
-        </w:numPr>
-        <w:ind w:left="0" w:firstLine="709"/>
-      </w:pPr>
-      <w:r>
-        <w:t>Слой представления сущностей приложения.</w:t>
-      </w:r>
-    </w:p>
-    <w:p>
-      <w:r>
-        <w:t>Клиентский сервис</w:t>
-      </w:r>
-      <w:r>
-        <w:t xml:space="preserve"> (</w:t>
-      </w:r>
-      <w:r>
-        <w:rPr>
-          <w:lang w:val="en-US"/>
-        </w:rPr>
-        <w:t>Frontend</w:t>
-      </w:r>
-      <w:r>
-        <w:t>)</w:t>
-      </w:r>
-      <w:r>
-        <w:t xml:space="preserve"> </w:t>
-      </w:r>
-      <w:r>
-        <w:t>представляет из себя отдельный модуль, который отвечает за взаимодействие с пользователем и является посредником между клиентом и серверной частью приложения.</w:t>
-      </w:r>
-    </w:p>
-    <w:p>
-      <w:r>
-        <w:t xml:space="preserve">В процессе анализа разрабатывались диаграммы последовательности, для документации сервисов и взаимодействия между ними. Наиболее показательными являются диаграммы, описывающие процесс </w:t>
-      </w:r>
-      <w:r>
-        <w:t>авторизации в системе (см. рисунок 3.1), переход</w:t>
-      </w:r>
-      <w:r>
-        <w:t xml:space="preserve"> в личный кабинет </w:t>
-      </w:r>
-      <w:r>
-        <w:t>сотрудника (см. рисунок 3.</w:t>
-      </w:r>
-      <w:r>
-        <w:t>2</w:t>
-      </w:r>
-      <w:r>
-        <w:t>)</w:t>
-      </w:r>
-      <w:r>
-        <w:t xml:space="preserve"> и процесс записи на медкомиссию</w:t>
-      </w:r>
-      <w:r>
-        <w:t xml:space="preserve"> (см. рисунок 3.</w:t>
-      </w:r>
-      <w:r>
-        <w:t>3</w:t>
-      </w:r>
-      <w:r>
-        <w:t>)</w:t>
-      </w:r>
-      <w:r>
-        <w:t xml:space="preserve">. На разработанных диаграммах приведены модели взаимодействия пользователя с </w:t>
-      </w:r>
-      <w:r>
-        <w:rPr>
-          <w:lang w:val="en-US"/>
-        </w:rPr>
-        <w:t>web</w:t>
-      </w:r>
-      <w:r>
-        <w:t>-приложением.</w:t>
-      </w:r>
-    </w:p>
-    <w:p/>
-    <w:p>
-      <w:pPr>
-        <w:ind w:firstLine="0"/>
-        <w:jc w:val="center"/>
-      </w:pPr>
-      <w:r>
-        <w:rPr>
-          <w:noProof/>
-        </w:rPr>
-        <w:drawing>
-          <wp:inline distT="0" distB="0" distL="0" distR="0" wp14:anchorId="0DCB2AE2" wp14:editId="09D426D7">
-            <wp:extent cx="5819655" cy="3422119"/>
-            <wp:effectExtent l="0" t="0" r="0" b="6985"/>
-            <wp:docPr id="2" name="Рисунок 2"/>
-            <wp:cNvGraphicFramePr>
-              <a:graphicFrameLocks xmlns:a="http://schemas.openxmlformats.org/drawingml/2006/main" noChangeAspect="1"/>
-            </wp:cNvGraphicFramePr>
-            <a:graphic xmlns:a="http://schemas.openxmlformats.org/drawingml/2006/main">
-              <a:graphicData uri="http://schemas.openxmlformats.org/drawingml/2006/picture">
-                <pic:pic xmlns:pic="http://schemas.openxmlformats.org/drawingml/2006/picture">
-                  <pic:nvPicPr>
-                    <pic:cNvPr id="1" name=""/>
-                    <pic:cNvPicPr/>
-                  </pic:nvPicPr>
-                  <pic:blipFill>
-                    <a:blip r:embed="rId15"/>
-                    <a:stretch>
-                      <a:fillRect/>
-                    </a:stretch>
-                  </pic:blipFill>
-                  <pic:spPr>
-                    <a:xfrm>
-                      <a:off x="0" y="0"/>
-                      <a:ext cx="5823070" cy="3424127"/>
-                    </a:xfrm>
-                    <a:prstGeom prst="rect">
-                      <a:avLst/>
-                    </a:prstGeom>
-                  </pic:spPr>
-                </pic:pic>
-              </a:graphicData>
-            </a:graphic>
-          </wp:inline>
-        </w:drawing>
-      </w:r>
-    </w:p>
-    <w:p>
-      <w:pPr>
-        <w:ind w:firstLine="0"/>
-        <w:jc w:val="center"/>
-      </w:pPr>
-      <w:r>
-        <w:t>Рисунок 3.1 – Диаграмма последовательности для прецедента «</w:t>
-      </w:r>
-      <w:r>
-        <w:t>Авторизация</w:t>
-      </w:r>
-      <w:r>
-        <w:t>»</w:t>
-      </w:r>
-    </w:p>
-    <w:p>
-      <w:pPr>
-        <w:ind w:firstLine="0"/>
-        <w:jc w:val="center"/>
-      </w:pPr>
-    </w:p>
-    <w:p>
-      <w:pPr>
-        <w:ind w:firstLine="0"/>
-        <w:jc w:val="center"/>
-      </w:pPr>
-      <w:r>
-        <w:rPr>
-          <w:noProof/>
-        </w:rPr>
-        <w:lastRenderedPageBreak/>
-        <w:drawing>
-          <wp:inline distT="0" distB="0" distL="0" distR="0" wp14:anchorId="4B19A1ED" wp14:editId="63A28666">
-            <wp:extent cx="5880040" cy="3387858"/>
-            <wp:effectExtent l="0" t="0" r="6985" b="3175"/>
-            <wp:docPr id="3" name="Рисунок 3"/>
-            <wp:cNvGraphicFramePr>
-              <a:graphicFrameLocks xmlns:a="http://schemas.openxmlformats.org/drawingml/2006/main" noChangeAspect="1"/>
-            </wp:cNvGraphicFramePr>
-            <a:graphic xmlns:a="http://schemas.openxmlformats.org/drawingml/2006/main">
-              <a:graphicData uri="http://schemas.openxmlformats.org/drawingml/2006/picture">
-                <pic:pic xmlns:pic="http://schemas.openxmlformats.org/drawingml/2006/picture">
-                  <pic:nvPicPr>
-                    <pic:cNvPr id="1" name=""/>
-                    <pic:cNvPicPr/>
-                  </pic:nvPicPr>
-                  <pic:blipFill>
-                    <a:blip r:embed="rId16"/>
-                    <a:stretch>
-                      <a:fillRect/>
-                    </a:stretch>
-                  </pic:blipFill>
-                  <pic:spPr>
-                    <a:xfrm>
-                      <a:off x="0" y="0"/>
-                      <a:ext cx="5881877" cy="3388917"/>
-                    </a:xfrm>
-                    <a:prstGeom prst="rect">
-                      <a:avLst/>
-                    </a:prstGeom>
-                  </pic:spPr>
-                </pic:pic>
-              </a:graphicData>
-            </a:graphic>
-          </wp:inline>
-        </w:drawing>
-      </w:r>
-    </w:p>
-    <w:p>
-      <w:pPr>
-        <w:ind w:firstLine="0"/>
-        <w:jc w:val="center"/>
-      </w:pPr>
-      <w:r>
-        <w:t>Рисунок 3.2 – Диаграмма последовательности для прецедента «Вход в личный кабинет сотрудника»</w:t>
-      </w:r>
-    </w:p>
-    <w:p>
-      <w:pPr>
-        <w:ind w:firstLine="0"/>
-        <w:jc w:val="center"/>
-      </w:pPr>
-    </w:p>
-    <w:p>
-      <w:pPr>
-        <w:ind w:firstLine="0"/>
-        <w:jc w:val="center"/>
-      </w:pPr>
-      <w:r>
-        <w:rPr>
-          <w:noProof/>
-        </w:rPr>
-        <w:lastRenderedPageBreak/>
-        <w:drawing>
-          <wp:inline distT="0" distB="0" distL="0" distR="0" wp14:anchorId="189AAC34" wp14:editId="327978F3">
-            <wp:extent cx="5828282" cy="6878681"/>
-            <wp:effectExtent l="0" t="0" r="1270" b="0"/>
-            <wp:docPr id="5" name="Рисунок 5"/>
             <wp:cNvGraphicFramePr>
               <a:graphicFrameLocks xmlns:a="http://schemas.openxmlformats.org/drawingml/2006/main" noChangeAspect="1"/>
             </wp:cNvGraphicFramePr>
@@ -6742,7 +5766,7 @@
                   <pic:spPr>
                     <a:xfrm>
                       <a:off x="0" y="0"/>
-                      <a:ext cx="5834988" cy="6886595"/>
+                      <a:ext cx="5940425" cy="6159500"/>
                     </a:xfrm>
                     <a:prstGeom prst="rect">
                       <a:avLst/>
@@ -6761,19 +5785,27 @@
         <w:jc w:val="center"/>
       </w:pPr>
       <w:r>
-        <w:t>Рисунок 3.</w:t>
-      </w:r>
-      <w:r>
-        <w:t>3</w:t>
-      </w:r>
-      <w:r>
-        <w:t xml:space="preserve"> – Диаграмма последовательности для прецедента «Запись </w:t>
-      </w:r>
-      <w:r>
-        <w:t xml:space="preserve">сотрудника </w:t>
-      </w:r>
-      <w:r>
-        <w:t>на медкомиссию»</w:t>
+        <w:t xml:space="preserve">Рисунок </w:t>
+      </w:r>
+      <w:fldSimple w:instr=" SEQ Рисунок \* ARABIC ">
+        <w:r>
+          <w:rPr>
+            <w:noProof/>
+          </w:rPr>
+          <w:t>2</w:t>
+        </w:r>
+      </w:fldSimple>
+      <w:r>
+        <w:rPr>
+          <w:noProof/>
+        </w:rPr>
+        <w:t>.1</w:t>
+      </w:r>
+      <w:r>
+        <w:t xml:space="preserve"> - </w:t>
+      </w:r>
+      <w:r>
+        <w:t>Логическая модель данных</w:t>
       </w:r>
     </w:p>
     <w:p>
@@ -6783,200 +5815,93 @@
     </w:p>
     <w:p>
       <w:pPr>
+        <w:ind w:firstLine="0"/>
+      </w:pPr>
+    </w:p>
+    <w:p>
+      <w:pPr>
+        <w:rPr>
+          <w:b/>
+        </w:rPr>
+      </w:pPr>
+      <w:bookmarkStart w:id="18" w:name="_Toc74590444"/>
+      <w:r>
+        <w:rPr>
+          <w:b/>
+        </w:rPr>
+        <w:t>Выводы к главе 2</w:t>
+      </w:r>
+      <w:bookmarkEnd w:id="18"/>
+    </w:p>
+    <w:p>
+      <w:r>
+        <w:t>В</w:t>
+      </w:r>
+      <w:r>
+        <w:t xml:space="preserve"> данной главе была рассмотрена логическая модель системы записи сотрудников на медкомиссию.</w:t>
+      </w:r>
+    </w:p>
+    <w:p>
+      <w:r>
+        <w:lastRenderedPageBreak/>
+        <w:t xml:space="preserve">Первым делом была выбрана технология моделирования. Учитывая универсальность и распространённость выбор пал на </w:t>
+      </w:r>
+      <w:r>
+        <w:rPr>
+          <w:lang w:val="en-US"/>
+        </w:rPr>
+        <w:t>UML</w:t>
+      </w:r>
+      <w:r>
+        <w:t>.</w:t>
+      </w:r>
+    </w:p>
+    <w:p>
+      <w:r>
+        <w:t xml:space="preserve">После выбора технологии моделирования были составлены диаграммы классов основных сервисов для управления процессом записи сотрудников на медкомиссию. </w:t>
+      </w:r>
+    </w:p>
+    <w:p>
+      <w:r>
+        <w:t xml:space="preserve">На основе полученной информации была разработана логическая модель данных. Затем были выделены основные и технические сущности в разрабатываемой модели, а также связи между ними. В итоге получилось 7 связанных таблиц. </w:t>
+      </w:r>
+      <w:r>
+        <w:t>Полученная логическая модель данных будет использована для создания физической модели, которая будет соответствовать конкретной СУБД.</w:t>
+      </w:r>
+      <w:r>
+        <w:br w:type="page"/>
+      </w:r>
+    </w:p>
+    <w:p>
+      <w:pPr>
+        <w:pStyle w:val="1"/>
+      </w:pPr>
+      <w:bookmarkStart w:id="19" w:name="_Toc134646805"/>
+      <w:r>
+        <w:lastRenderedPageBreak/>
+        <w:t>Программная реализация модели управления процессом записи сотрудников на медкомиссию</w:t>
+      </w:r>
+      <w:bookmarkEnd w:id="19"/>
+    </w:p>
+    <w:p>
+      <w:pPr>
+        <w:ind w:firstLine="0"/>
+      </w:pPr>
+    </w:p>
+    <w:p>
+      <w:pPr>
         <w:pStyle w:val="2"/>
       </w:pPr>
-      <w:bookmarkStart w:id="20" w:name="_Toc134448294"/>
-      <w:r>
-        <w:t>Выбор СУБД для базы данных</w:t>
+      <w:bookmarkStart w:id="20" w:name="_Toc134646806"/>
+      <w:r>
+        <w:t>Выбор архитектуры системы</w:t>
       </w:r>
       <w:bookmarkEnd w:id="20"/>
     </w:p>
     <w:p/>
     <w:p>
       <w:r>
-        <w:t xml:space="preserve">Первым шагом были выделены основные требования к СУБД. Ранее было определено, что в разрабатываемой системе будет использоваться </w:t>
-      </w:r>
-      <w:r>
-        <w:lastRenderedPageBreak/>
-        <w:t>реляционная база данных. Соответственно необходимо выделить самые распространённые реляционные системы управления базами данных (РСУБД), а затем выбрать наиболее подходящую.</w:t>
-      </w:r>
-    </w:p>
-    <w:p>
-      <w:r>
-        <w:t>Существует множество СУБД с открытым исходным кодом, которые могут использоваться как в коммерческих, так и не коммерческих проектах. Некоторые из наиболее популярных СУБД с открытым исходным кодом включают:</w:t>
-      </w:r>
-      <w:r>
-        <w:t xml:space="preserve"> </w:t>
-      </w:r>
-      <w:proofErr w:type="spellStart"/>
-      <w:r>
-        <w:t>MySQL</w:t>
-      </w:r>
-      <w:proofErr w:type="spellEnd"/>
-      <w:r>
-        <w:t xml:space="preserve">, </w:t>
-      </w:r>
-      <w:r>
-        <w:rPr>
-          <w:lang w:val="en-US"/>
-        </w:rPr>
-        <w:t>PostgreSQL</w:t>
-      </w:r>
-      <w:r>
-        <w:t xml:space="preserve">, </w:t>
-      </w:r>
-      <w:r>
-        <w:rPr>
-          <w:lang w:val="en-US"/>
-        </w:rPr>
-        <w:t>SQLite</w:t>
-      </w:r>
-      <w:r>
-        <w:t xml:space="preserve">, </w:t>
-      </w:r>
-      <w:r>
-        <w:rPr>
-          <w:lang w:val="en-US"/>
-        </w:rPr>
-        <w:t>Firebird</w:t>
-      </w:r>
-      <w:r>
-        <w:t>.</w:t>
-      </w:r>
-    </w:p>
-    <w:p>
-      <w:proofErr w:type="spellStart"/>
-      <w:r>
-        <w:t>MySQL</w:t>
-      </w:r>
-      <w:proofErr w:type="spellEnd"/>
-      <w:r>
-        <w:t xml:space="preserve">: одна из самых популярных СУБД в мире с открытым исходным кодом. Может использоваться в коммерческих и не коммерческих проектах. Владельцем </w:t>
-      </w:r>
-      <w:proofErr w:type="spellStart"/>
-      <w:r>
-        <w:t>MySQL</w:t>
-      </w:r>
-      <w:proofErr w:type="spellEnd"/>
-      <w:r>
-        <w:t xml:space="preserve"> является </w:t>
-      </w:r>
-      <w:proofErr w:type="spellStart"/>
-      <w:r>
-        <w:t>Oracle</w:t>
-      </w:r>
-      <w:proofErr w:type="spellEnd"/>
-      <w:r>
-        <w:t xml:space="preserve"> </w:t>
-      </w:r>
-      <w:proofErr w:type="spellStart"/>
-      <w:r>
-        <w:t>Corporation</w:t>
-      </w:r>
-      <w:proofErr w:type="spellEnd"/>
-      <w:r>
-        <w:t>.</w:t>
-      </w:r>
-      <w:r>
-        <w:t xml:space="preserve"> Основными плюсами это СУБД являются </w:t>
-      </w:r>
-      <w:r>
-        <w:t xml:space="preserve">поддержка большого количества языков программирования и большое сообщество пользователей и разработчиков, что означает наличие обширной документации и готовых решений. </w:t>
-      </w:r>
-      <w:r>
-        <w:t>Однако есть и минусы: н</w:t>
-      </w:r>
-      <w:r>
-        <w:t>е всегда стабильное поведение в высоконагруженных системах, возможны проблемы с блокировкой и сетевыми задержками</w:t>
-      </w:r>
-      <w:r>
-        <w:t>; н</w:t>
-      </w:r>
-      <w:r>
-        <w:t>екоторые функции и возможности могут быть более сложными в использовании, чем у конкурентов, что может повлечь за собой сложность поддержки и разработки.</w:t>
-      </w:r>
-    </w:p>
-    <w:p>
-      <w:proofErr w:type="spellStart"/>
-      <w:r>
-        <w:t>SQLite</w:t>
-      </w:r>
-      <w:proofErr w:type="spellEnd"/>
-      <w:r>
-        <w:t>: легковесная СУБД, которая хранит данные в одном файле, что делает его идеальным выбором для приложений с небольшим объемом данных.</w:t>
-      </w:r>
-      <w:r>
-        <w:t xml:space="preserve"> Из плюсов </w:t>
-      </w:r>
-      <w:r>
-        <w:t>данной СУБД можно выделить л</w:t>
-      </w:r>
-      <w:r>
-        <w:t xml:space="preserve">егковесность и малый размер. </w:t>
-      </w:r>
-      <w:proofErr w:type="spellStart"/>
-      <w:r>
-        <w:t>SQLite</w:t>
-      </w:r>
-      <w:proofErr w:type="spellEnd"/>
-      <w:r>
-        <w:t xml:space="preserve"> занимает очень мало места и не требует большого объема оперативной памяти, поэтому она может быть использована на устройствах с ограниченными ресурсами.</w:t>
-      </w:r>
-      <w:r>
-        <w:t xml:space="preserve"> Минусы – ограниченность по производительности, а также отсутствие многопользовательского режима, </w:t>
-      </w:r>
-      <w:r>
-        <w:t>что ограничивает ее использование в крупных проектах с большим количеством пользователей и одновременных запросов к базе данных.</w:t>
-      </w:r>
-    </w:p>
-    <w:p>
-      <w:proofErr w:type="spellStart"/>
-      <w:r>
-        <w:t>Firebird</w:t>
-      </w:r>
-      <w:proofErr w:type="spellEnd"/>
-      <w:r>
-        <w:t xml:space="preserve"> – </w:t>
-      </w:r>
-      <w:r>
-        <w:t>открытая СУБД, которая имеет широкие возможности, включая многопоточность, транзакции и полнотекстовый поиск.</w:t>
-      </w:r>
-      <w:r>
-        <w:t xml:space="preserve"> Эта СУБД является м</w:t>
-      </w:r>
-      <w:r>
-        <w:t>ультиплатформенно</w:t>
-      </w:r>
-      <w:r>
-        <w:t xml:space="preserve">й, масштабируема, а также проста в установке. Из недостатков стоит упомянуть низкую производительность при работе с </w:t>
-      </w:r>
-      <w:r>
-        <w:lastRenderedPageBreak/>
-        <w:t>большими данными, а также ограниченность функционала по сравнению с некоторыми другими СУБД.</w:t>
-      </w:r>
-    </w:p>
-    <w:p>
-      <w:proofErr w:type="spellStart"/>
-      <w:r>
-        <w:t>PostgreSQL</w:t>
-      </w:r>
-      <w:proofErr w:type="spellEnd"/>
-      <w:r>
-        <w:t xml:space="preserve"> </w:t>
-      </w:r>
-      <w:r>
-        <w:t xml:space="preserve">– </w:t>
-      </w:r>
-      <w:r>
-        <w:t>это одна из наиболее популярных реляционных СУБД с открытым исходным кодом, которая имеет ряд преимуществ и недостатков</w:t>
-      </w:r>
-      <w:r>
-        <w:t>.</w:t>
-      </w:r>
-    </w:p>
-    <w:p>
-      <w:r>
-        <w:t>Плюсы:</w:t>
+        <w:t>Существует множество различных архитектур для разработки программного обеспечения, каждая из которых имеет свои преимущества и недостатки. Рассмотрим наиболее популярные из них:</w:t>
       </w:r>
     </w:p>
     <w:p>
@@ -6984,20 +5909,33 @@
         <w:pStyle w:val="a5"/>
         <w:numPr>
           <w:ilvl w:val="0"/>
-          <w:numId w:val="19"/>
+          <w:numId w:val="10"/>
         </w:numPr>
-        <w:ind w:left="0" w:firstLine="709"/>
-      </w:pPr>
-      <w:r>
-        <w:t xml:space="preserve">Открытый исходный код: </w:t>
-      </w:r>
-      <w:proofErr w:type="spellStart"/>
-      <w:r>
-        <w:t>PostgreSQL</w:t>
-      </w:r>
-      <w:proofErr w:type="spellEnd"/>
-      <w:r>
-        <w:t xml:space="preserve"> является открытым программным обеспечением, что означает, что пользователи могут свободно использовать, изменять и распространять его без ограничений.</w:t>
+      </w:pPr>
+      <w:r>
+        <w:t>м</w:t>
+      </w:r>
+      <w:r>
+        <w:t>онолитна архитектура (</w:t>
+      </w:r>
+      <w:proofErr w:type="spellStart"/>
+      <w:r>
+        <w:t>Monolithic</w:t>
+      </w:r>
+      <w:proofErr w:type="spellEnd"/>
+      <w:r>
+        <w:rPr>
+          <w:lang w:val="en-US"/>
+        </w:rPr>
+        <w:t xml:space="preserve"> </w:t>
+      </w:r>
+      <w:proofErr w:type="spellStart"/>
+      <w:r>
+        <w:t>Architecture</w:t>
+      </w:r>
+      <w:proofErr w:type="spellEnd"/>
+      <w:r>
+        <w:t>),</w:t>
       </w:r>
     </w:p>
     <w:p>
@@ -7005,15 +5943,38 @@
         <w:pStyle w:val="a5"/>
         <w:numPr>
           <w:ilvl w:val="0"/>
-          <w:numId w:val="19"/>
+          <w:numId w:val="10"/>
         </w:numPr>
-        <w:ind w:left="0" w:firstLine="709"/>
-      </w:pPr>
-      <w:r>
-        <w:t xml:space="preserve">Полная совместимость </w:t>
-      </w:r>
-      <w:r>
-        <w:t>с языком SQL, что позволяет разработчикам использовать стандартные запросы к базе данных и упрощает интеграцию с другими приложениями.</w:t>
+        <w:rPr>
+          <w:lang w:val="en-US"/>
+        </w:rPr>
+      </w:pPr>
+      <w:r>
+        <w:t>сервис</w:t>
+      </w:r>
+      <w:r>
+        <w:rPr>
+          <w:lang w:val="en-US"/>
+        </w:rPr>
+        <w:t>-</w:t>
+      </w:r>
+      <w:r>
+        <w:t>ориентированная</w:t>
+      </w:r>
+      <w:r>
+        <w:rPr>
+          <w:lang w:val="en-US"/>
+        </w:rPr>
+        <w:t xml:space="preserve"> </w:t>
+      </w:r>
+      <w:r>
+        <w:t>архитектура</w:t>
+      </w:r>
+      <w:r>
+        <w:rPr>
+          <w:lang w:val="en-US"/>
+        </w:rPr>
+        <w:t xml:space="preserve"> (Service Oriented Architecture — SOA),</w:t>
       </w:r>
     </w:p>
     <w:p>
@@ -7021,20 +5982,181 @@
         <w:pStyle w:val="a5"/>
         <w:numPr>
           <w:ilvl w:val="0"/>
-          <w:numId w:val="19"/>
+          <w:numId w:val="10"/>
         </w:numPr>
-        <w:ind w:left="0" w:firstLine="709"/>
-      </w:pPr>
-      <w:r>
-        <w:t xml:space="preserve">Надежность и безопасность: </w:t>
-      </w:r>
-      <w:proofErr w:type="spellStart"/>
-      <w:r>
-        <w:t>PostgreSQL</w:t>
-      </w:r>
-      <w:proofErr w:type="spellEnd"/>
-      <w:r>
-        <w:t xml:space="preserve"> имеет высокую степень надежности и безопасности благодаря своей многоуровневой системе безопасности, а также возможности резервного копирования и восстановления данных.</w:t>
+      </w:pPr>
+      <w:proofErr w:type="spellStart"/>
+      <w:r>
+        <w:t>микросервисная</w:t>
+      </w:r>
+      <w:proofErr w:type="spellEnd"/>
+      <w:r>
+        <w:t xml:space="preserve"> архитектура (</w:t>
+      </w:r>
+      <w:proofErr w:type="spellStart"/>
+      <w:r>
+        <w:t>Microservice</w:t>
+      </w:r>
+      <w:proofErr w:type="spellEnd"/>
+      <w:r>
+        <w:t xml:space="preserve"> </w:t>
+      </w:r>
+      <w:proofErr w:type="spellStart"/>
+      <w:r>
+        <w:t>Architecture</w:t>
+      </w:r>
+      <w:proofErr w:type="spellEnd"/>
+      <w:r>
+        <w:t>)</w:t>
+      </w:r>
+      <w:r>
+        <w:t>.</w:t>
+      </w:r>
+    </w:p>
+    <w:p>
+      <w:r>
+        <w:t>Монолитная архитектура – это традиционный подход к разработке приложений, когда весь код находится в одном приложении. Все компоненты приложения, такие</w:t>
+      </w:r>
+      <w:r>
+        <w:t xml:space="preserve"> как контроллеры для обработки </w:t>
+      </w:r>
+      <w:r>
+        <w:rPr>
+          <w:lang w:val="en-US"/>
+        </w:rPr>
+        <w:t>web</w:t>
+      </w:r>
+      <w:r>
+        <w:t>-</w:t>
+      </w:r>
+      <w:r>
+        <w:t>запросов клиента</w:t>
+      </w:r>
+      <w:r>
+        <w:t xml:space="preserve">, </w:t>
+      </w:r>
+      <w:r>
+        <w:t xml:space="preserve">сервисный слой с </w:t>
+      </w:r>
+      <w:r>
+        <w:t>бизнес-логик</w:t>
+      </w:r>
+      <w:r>
+        <w:t xml:space="preserve">ой, </w:t>
+      </w:r>
+      <w:r>
+        <w:t xml:space="preserve">слой доступа к данным, </w:t>
+      </w:r>
+      <w:r>
+        <w:t xml:space="preserve">представление сущностей в виде классов, конфигурация защиты приложения </w:t>
+      </w:r>
+      <w:r>
+        <w:t>находятся в одном месте.</w:t>
+      </w:r>
+      <w:r>
+        <w:t xml:space="preserve"> </w:t>
+      </w:r>
+      <w:r>
+        <w:t xml:space="preserve"> Такая архитектура обычно проста в реализации, обслуживании и масштабировании, но может стать сложной и неповоротливой с ростом приложения и его функционала.</w:t>
+      </w:r>
+    </w:p>
+    <w:p>
+      <w:r>
+        <w:t>SOA (</w:t>
+      </w:r>
+      <w:proofErr w:type="spellStart"/>
+      <w:r>
+        <w:t>Service-Oriented</w:t>
+      </w:r>
+      <w:proofErr w:type="spellEnd"/>
+      <w:r>
+        <w:t xml:space="preserve"> </w:t>
+      </w:r>
+      <w:proofErr w:type="spellStart"/>
+      <w:r>
+        <w:t>Architecture</w:t>
+      </w:r>
+      <w:proofErr w:type="spellEnd"/>
+      <w:r>
+        <w:t xml:space="preserve">) </w:t>
+      </w:r>
+      <w:r>
+        <w:t>–</w:t>
+      </w:r>
+      <w:r>
+        <w:t xml:space="preserve"> это подход к разработке программного обеспечения, который предполагает создание программных компонентов (сервисов), обеспечивающих выполнение определенных функций, и их последующую интеграцию в единую систему. Основная концепция SOA заключается в том, что каждый сервис должен быть максимально автономным и изолированным от остальных компонентов системы. Это позволяет быстро и гибко изменять систему, добавлять или удалять сервисы без нарушения работы других компонентов. Сервисы могут взаимодействовать между собой посредством определенных протоколов и </w:t>
+      </w:r>
+      <w:r>
+        <w:lastRenderedPageBreak/>
+        <w:t>интерфейсов, таких как SOAP или REST. Среди основных преимуществ SOA можно выделить следующие</w:t>
+      </w:r>
+      <w:r>
+        <w:t xml:space="preserve">: Высокая гибкость и масштабируемость, повышенная надёжность, </w:t>
+      </w:r>
+      <w:proofErr w:type="spellStart"/>
+      <w:r>
+        <w:t>р</w:t>
+      </w:r>
+      <w:r>
+        <w:t>аспределенность</w:t>
+      </w:r>
+      <w:proofErr w:type="spellEnd"/>
+      <w:r>
+        <w:t xml:space="preserve"> </w:t>
+      </w:r>
+      <w:r>
+        <w:t>и гетерогенность. Однако у такой архитектуры присутствует ряд недостатков: сложность разработки</w:t>
+      </w:r>
+      <w:r>
+        <w:t>, отладки и</w:t>
+      </w:r>
+      <w:r>
+        <w:t xml:space="preserve"> интеграции из-за необходимости учитывать большое количество факторов, таких как протоколы, безопасность и другие требования</w:t>
+      </w:r>
+      <w:r>
+        <w:t xml:space="preserve"> корневой системы.</w:t>
+      </w:r>
+    </w:p>
+    <w:p>
+      <w:proofErr w:type="spellStart"/>
+      <w:r>
+        <w:t>Микросервисная</w:t>
+      </w:r>
+      <w:proofErr w:type="spellEnd"/>
+      <w:r>
+        <w:t xml:space="preserve"> архитектура </w:t>
+      </w:r>
+      <w:r>
+        <w:t xml:space="preserve">– </w:t>
+      </w:r>
+      <w:r>
+        <w:t xml:space="preserve">это подход к разработке программного обеспечения, при котором приложение разбивается на небольшие автономные сервисы, которые могут работать независимо друг от друга и взаимодействовать между собой посредством API. </w:t>
+      </w:r>
+    </w:p>
+    <w:p>
+      <w:r>
+        <w:t xml:space="preserve">Основная концепция </w:t>
+      </w:r>
+      <w:proofErr w:type="spellStart"/>
+      <w:r>
+        <w:t>микросервисной</w:t>
+      </w:r>
+      <w:proofErr w:type="spellEnd"/>
+      <w:r>
+        <w:t xml:space="preserve"> архитектуры заключается в разделении приложения на более мелкие, легко управляемые компоненты, каждый из которых выполняет конкретную функцию. Каждый сервис может быть разработан, тестирован и развернут независимо от других сервисов.</w:t>
+      </w:r>
+    </w:p>
+    <w:p>
+      <w:r>
+        <w:t xml:space="preserve">Преимущества </w:t>
+      </w:r>
+      <w:proofErr w:type="spellStart"/>
+      <w:r>
+        <w:t>микросервисной</w:t>
+      </w:r>
+      <w:proofErr w:type="spellEnd"/>
+      <w:r>
+        <w:t xml:space="preserve"> архитектуры включают:</w:t>
       </w:r>
     </w:p>
     <w:p>
@@ -7042,138 +6164,421 @@
         <w:pStyle w:val="a5"/>
         <w:numPr>
           <w:ilvl w:val="0"/>
-          <w:numId w:val="19"/>
+          <w:numId w:val="20"/>
         </w:numPr>
         <w:ind w:left="0" w:firstLine="709"/>
       </w:pPr>
       <w:r>
-        <w:t xml:space="preserve">Расширяемость: </w:t>
-      </w:r>
-      <w:proofErr w:type="spellStart"/>
-      <w:r>
-        <w:t>PostgreSQL</w:t>
-      </w:r>
-      <w:proofErr w:type="spellEnd"/>
-      <w:r>
-        <w:t xml:space="preserve"> имеет мощную систему расширений, которая позволяет пользователям создавать свои собственные функции, типы данных и модули.</w:t>
-      </w:r>
-    </w:p>
-    <w:p>
-      <w:r>
-        <w:t>Минусы:</w:t>
-      </w:r>
-    </w:p>
-    <w:p>
-      <w:r>
-        <w:t xml:space="preserve">Сложность настройки: </w:t>
-      </w:r>
-      <w:proofErr w:type="spellStart"/>
-      <w:r>
-        <w:t>PostgreSQL</w:t>
-      </w:r>
-      <w:proofErr w:type="spellEnd"/>
-      <w:r>
-        <w:t xml:space="preserve"> может быть сложным для установки и настройки, особенно для пользователей с ограниченным опытом работы с базами данных.</w:t>
-      </w:r>
-    </w:p>
-    <w:p>
-      <w:r>
-        <w:t xml:space="preserve">Учитывая требования к безопасности данных и возможность расширения функционала в будущем, </w:t>
-      </w:r>
-      <w:proofErr w:type="spellStart"/>
-      <w:r>
-        <w:t>PostgreSQL</w:t>
-      </w:r>
-      <w:proofErr w:type="spellEnd"/>
-      <w:r>
-        <w:t xml:space="preserve"> является наиболее оптимальным выбором в качестве СУБД для модели управления процессом записи сотрудников на медкомиссию. Богатый набор функций и поддержка многопоточности позволяют эффективно обрабатывать большие объемы данных и удовлетворять потребности различных групп пользователей. Кроме того, </w:t>
-      </w:r>
-      <w:proofErr w:type="spellStart"/>
-      <w:r>
-        <w:t>PostgreSQL</w:t>
-      </w:r>
-      <w:proofErr w:type="spellEnd"/>
-      <w:r>
-        <w:t xml:space="preserve"> отличается открытым и расширяемым кодом, что </w:t>
-      </w:r>
+        <w:t>Гибкость: каждый сервис может быть разработан протестирован и развёрнут по отдельности, что позволяет</w:t>
+      </w:r>
+      <w:r>
+        <w:t xml:space="preserve"> более гибко управлять и изменять приложение,</w:t>
+      </w:r>
+      <w:r>
+        <w:t xml:space="preserve"> а также </w:t>
+      </w:r>
+      <w:r>
+        <w:t>помогает увеличить</w:t>
+      </w:r>
+      <w:r>
+        <w:t xml:space="preserve"> продуктивность команды разработчиков за счёт уменьшения количества внешних факторов, влияющих на реализацию конкретной задачи;</w:t>
+      </w:r>
+    </w:p>
+    <w:p>
+      <w:pPr>
+        <w:pStyle w:val="a5"/>
+        <w:numPr>
+          <w:ilvl w:val="0"/>
+          <w:numId w:val="20"/>
+        </w:numPr>
+        <w:ind w:left="0" w:firstLine="709"/>
+      </w:pPr>
+      <w:r>
+        <w:t>Масштабируемость: каждый сервис может бы</w:t>
+      </w:r>
+      <w:r>
+        <w:t>ть масштабирован по отдельности;</w:t>
+      </w:r>
+    </w:p>
+    <w:p>
+      <w:pPr>
+        <w:pStyle w:val="a5"/>
+        <w:numPr>
+          <w:ilvl w:val="0"/>
+          <w:numId w:val="20"/>
+        </w:numPr>
+        <w:ind w:left="0" w:firstLine="709"/>
+      </w:pPr>
+      <w:r>
+        <w:t>Отказоустойчивость: в случае выхода из строя какого-ибо из сервисов, вся системы не перестанет работать, и пользователь сможет продолжить работать с рабочей частью приложения;</w:t>
+      </w:r>
+    </w:p>
+    <w:p>
+      <w:pPr>
+        <w:pStyle w:val="a5"/>
+        <w:numPr>
+          <w:ilvl w:val="0"/>
+          <w:numId w:val="20"/>
+        </w:numPr>
+        <w:ind w:left="0" w:firstLine="709"/>
+      </w:pPr>
+      <w:r>
+        <w:t>Распределение ресурсов: разделение системы на сервисы позволяет балансировать нагрузку, добавляя или уменьшая ресурсы</w:t>
+      </w:r>
+      <w:r>
+        <w:t xml:space="preserve"> к каждому </w:t>
+      </w:r>
+      <w:proofErr w:type="spellStart"/>
+      <w:r>
+        <w:t>микросервису</w:t>
+      </w:r>
+      <w:proofErr w:type="spellEnd"/>
+      <w:r>
+        <w:t xml:space="preserve"> по отдельности.</w:t>
+      </w:r>
+    </w:p>
+    <w:p>
+      <w:r>
+        <w:t xml:space="preserve">Недостатки </w:t>
+      </w:r>
+      <w:proofErr w:type="spellStart"/>
+      <w:r>
+        <w:t>микросервисной</w:t>
+      </w:r>
+      <w:proofErr w:type="spellEnd"/>
+      <w:r>
+        <w:t xml:space="preserve"> архитектуры включают:</w:t>
+      </w:r>
+    </w:p>
+    <w:p>
+      <w:pPr>
+        <w:pStyle w:val="a5"/>
+        <w:numPr>
+          <w:ilvl w:val="0"/>
+          <w:numId w:val="21"/>
+        </w:numPr>
+        <w:ind w:left="0" w:firstLine="709"/>
+      </w:pPr>
       <w:r>
         <w:lastRenderedPageBreak/>
-        <w:t>обеспечивает гибкость и возможность внедрения дополнительных функций и инструментов в будущем.</w:t>
-      </w:r>
-    </w:p>
-    <w:p>
-      <w:pPr>
-        <w:ind w:firstLine="0"/>
-      </w:pPr>
-    </w:p>
-    <w:p>
-      <w:pPr>
-        <w:pStyle w:val="2"/>
-      </w:pPr>
-      <w:bookmarkStart w:id="21" w:name="_Toc134448295"/>
-      <w:r>
-        <w:t>Создание физической модели данных</w:t>
-      </w:r>
-      <w:bookmarkEnd w:id="21"/>
+        <w:t xml:space="preserve">Усложнение: </w:t>
+      </w:r>
+      <w:proofErr w:type="spellStart"/>
+      <w:r>
+        <w:t>микросервисная</w:t>
+      </w:r>
+      <w:proofErr w:type="spellEnd"/>
+      <w:r>
+        <w:t xml:space="preserve"> архитектура требует более высокого уровня абстракции и знания более широкого спектра технологий, что усложняет разработку и поддержку приложения.</w:t>
+      </w:r>
+    </w:p>
+    <w:p>
+      <w:pPr>
+        <w:pStyle w:val="a5"/>
+        <w:numPr>
+          <w:ilvl w:val="0"/>
+          <w:numId w:val="21"/>
+        </w:numPr>
+        <w:ind w:left="0" w:firstLine="709"/>
+      </w:pPr>
+      <w:r>
+        <w:t>Увеличение количества точек отказа: каждый сервис имеет свои точки отказа, что может усложнить управление и отладку.</w:t>
+      </w:r>
+    </w:p>
+    <w:p>
+      <w:pPr>
+        <w:pStyle w:val="a5"/>
+        <w:numPr>
+          <w:ilvl w:val="0"/>
+          <w:numId w:val="21"/>
+        </w:numPr>
+        <w:ind w:left="0" w:firstLine="709"/>
+      </w:pPr>
+      <w:r>
+        <w:t>Необходимость управления связями: сервисы должны взаимодействовать между собой посредством API, что может усложнить управление связями между сервисами</w:t>
+      </w:r>
+      <w:r>
+        <w:t>, а также общий подход к защите приложения.</w:t>
+      </w:r>
+    </w:p>
+    <w:p>
+      <w:r>
+        <w:t xml:space="preserve">Сервисная архитектура </w:t>
+      </w:r>
+      <w:r>
+        <w:t xml:space="preserve">– </w:t>
+      </w:r>
+      <w:r>
+        <w:t>это</w:t>
+      </w:r>
+      <w:r>
+        <w:t xml:space="preserve"> более общий</w:t>
+      </w:r>
+      <w:r>
+        <w:t xml:space="preserve"> подход</w:t>
+      </w:r>
+      <w:r>
+        <w:t xml:space="preserve"> </w:t>
+      </w:r>
+      <w:r>
+        <w:rPr>
+          <w:lang w:val="en-US"/>
+        </w:rPr>
+        <w:t>SOA</w:t>
+      </w:r>
+      <w:r>
+        <w:t>, при котором приложение разбивается на отдельные сервисы, каждый из которых представляет собой отдельно работающий модуль.</w:t>
+      </w:r>
+      <w:r>
+        <w:t xml:space="preserve"> Подобная архитектура может включать в себя не только </w:t>
+      </w:r>
+      <w:r>
+        <w:rPr>
+          <w:lang w:val="en-US"/>
+        </w:rPr>
+        <w:t>SOA</w:t>
+      </w:r>
+      <w:r>
+        <w:t xml:space="preserve">, </w:t>
+      </w:r>
+      <w:r>
+        <w:t xml:space="preserve">но и другие подходы, такие как </w:t>
+      </w:r>
+      <w:proofErr w:type="spellStart"/>
+      <w:r>
+        <w:t>микросервисная</w:t>
+      </w:r>
+      <w:proofErr w:type="spellEnd"/>
+      <w:r>
+        <w:t xml:space="preserve"> архитектура и монолитная. </w:t>
+      </w:r>
+      <w:r>
+        <w:t>Сервисы могут быть организованы как на одном сервере, так и на нескольких, и могут быть написаны на разных языках программирования. Этот подход позволяет более гибко управлять масштабированием и обновлением приложения, однако требует дополнительных усилий по организации взаимодействия между сервисами.</w:t>
+      </w:r>
+    </w:p>
+    <w:p>
+      <w:r>
+        <w:t xml:space="preserve">Согласно информации, полученной в предыдущих главах, разрабатываемая система является цельной, подразумевающей под собой выполнение </w:t>
+      </w:r>
+      <w:r>
+        <w:t>возможность записи</w:t>
+      </w:r>
+      <w:r>
+        <w:t xml:space="preserve"> сотрудников на медкомиссию</w:t>
+      </w:r>
+      <w:r>
+        <w:t>.</w:t>
+      </w:r>
+      <w:r>
+        <w:t xml:space="preserve"> Также стоит помнить, что у приложения должен быть </w:t>
+      </w:r>
+      <w:r>
+        <w:rPr>
+          <w:lang w:val="en-US"/>
+        </w:rPr>
+        <w:t>web</w:t>
+      </w:r>
+      <w:r>
+        <w:t>-</w:t>
+      </w:r>
+      <w:r>
+        <w:t>интерфейс. Соответственно наиболее верным решением будет разделить систему на</w:t>
+      </w:r>
+      <w:r>
+        <w:t xml:space="preserve"> базу данных и</w:t>
+      </w:r>
+      <w:r>
+        <w:t xml:space="preserve"> два сервиса: серверная часть и клиентская. Так как предполагается, что эти два сервиса будут написаны на разных языках программирования.</w:t>
+      </w:r>
+    </w:p>
+    <w:p>
+      <w:pPr>
+        <w:pStyle w:val="a5"/>
+        <w:ind w:left="0"/>
+      </w:pPr>
+      <w:r>
+        <w:t>Серверная часть</w:t>
+      </w:r>
+      <w:r>
+        <w:t xml:space="preserve"> (</w:t>
+      </w:r>
+      <w:r>
+        <w:rPr>
+          <w:lang w:val="en-US"/>
+        </w:rPr>
+        <w:t>Backend</w:t>
+      </w:r>
+      <w:r>
+        <w:t>)</w:t>
+      </w:r>
+      <w:r>
+        <w:t xml:space="preserve"> приложения обрабатывает полученные запросы и в соответствии с бизнес-логикой извлекает, отображает или изменяет данные.</w:t>
+      </w:r>
+    </w:p>
+    <w:p>
+      <w:r>
+        <w:lastRenderedPageBreak/>
+        <w:t xml:space="preserve">Серверный модуль приложения разделён на </w:t>
+      </w:r>
+      <w:r>
+        <w:t>несколько</w:t>
+      </w:r>
+      <w:r>
+        <w:t xml:space="preserve"> сло</w:t>
+      </w:r>
+      <w:r>
+        <w:t>ёв</w:t>
+      </w:r>
+      <w:r>
+        <w:t>:</w:t>
+      </w:r>
+    </w:p>
+    <w:p>
+      <w:pPr>
+        <w:pStyle w:val="a5"/>
+        <w:numPr>
+          <w:ilvl w:val="0"/>
+          <w:numId w:val="22"/>
+        </w:numPr>
+        <w:ind w:left="0" w:firstLine="709"/>
+      </w:pPr>
+      <w:r>
+        <w:t xml:space="preserve">Слой обработки </w:t>
+      </w:r>
+      <w:r>
+        <w:rPr>
+          <w:lang w:val="en-US"/>
+        </w:rPr>
+        <w:t>http</w:t>
+      </w:r>
+      <w:r>
+        <w:t>-</w:t>
+      </w:r>
+      <w:r>
+        <w:t>запросов;</w:t>
+      </w:r>
+    </w:p>
+    <w:p>
+      <w:pPr>
+        <w:pStyle w:val="a5"/>
+        <w:numPr>
+          <w:ilvl w:val="0"/>
+          <w:numId w:val="22"/>
+        </w:numPr>
+        <w:ind w:left="0" w:firstLine="709"/>
+      </w:pPr>
+      <w:r>
+        <w:t>Слой бизнес-логики приложения;</w:t>
+      </w:r>
+    </w:p>
+    <w:p>
+      <w:pPr>
+        <w:pStyle w:val="a5"/>
+        <w:numPr>
+          <w:ilvl w:val="0"/>
+          <w:numId w:val="22"/>
+        </w:numPr>
+        <w:ind w:left="0" w:firstLine="709"/>
+      </w:pPr>
+      <w:r>
+        <w:t>Слой доступа к данным;</w:t>
+      </w:r>
+    </w:p>
+    <w:p>
+      <w:pPr>
+        <w:pStyle w:val="a5"/>
+        <w:numPr>
+          <w:ilvl w:val="0"/>
+          <w:numId w:val="22"/>
+        </w:numPr>
+        <w:ind w:left="0" w:firstLine="709"/>
+      </w:pPr>
+      <w:r>
+        <w:t>Слой представления сущностей приложения.</w:t>
+      </w:r>
+    </w:p>
+    <w:p>
+      <w:r>
+        <w:t>Клиентский сервис</w:t>
+      </w:r>
+      <w:r>
+        <w:t xml:space="preserve"> (</w:t>
+      </w:r>
+      <w:r>
+        <w:rPr>
+          <w:lang w:val="en-US"/>
+        </w:rPr>
+        <w:t>Frontend</w:t>
+      </w:r>
+      <w:r>
+        <w:t>)</w:t>
+      </w:r>
+      <w:r>
+        <w:t xml:space="preserve"> </w:t>
+      </w:r>
+      <w:r>
+        <w:t>представляет из себя отдельный модуль, который отвечает за взаимодействие с пользователем и является посредником между клиентом и серверной частью приложения.</w:t>
+      </w:r>
+    </w:p>
+    <w:p>
+      <w:r>
+        <w:t xml:space="preserve">В процессе анализа разрабатывались диаграммы последовательности, для документации сервисов и взаимодействия между ними. Наиболее показательными являются диаграммы, описывающие процесс </w:t>
+      </w:r>
+      <w:r>
+        <w:t>авторизации в системе (см. рисунок 3.1), переход</w:t>
+      </w:r>
+      <w:r>
+        <w:t xml:space="preserve"> в личный кабинет </w:t>
+      </w:r>
+      <w:r>
+        <w:t>сотрудника (см. рисунок 3.</w:t>
+      </w:r>
+      <w:r>
+        <w:t>2</w:t>
+      </w:r>
+      <w:r>
+        <w:t>)</w:t>
+      </w:r>
+      <w:r>
+        <w:t xml:space="preserve"> и процесс записи на медкомиссию</w:t>
+      </w:r>
+      <w:r>
+        <w:t xml:space="preserve"> (см. рисунок 3.</w:t>
+      </w:r>
+      <w:r>
+        <w:t>3</w:t>
+      </w:r>
+      <w:r>
+        <w:t>)</w:t>
+      </w:r>
+      <w:r>
+        <w:t xml:space="preserve">. На разработанных диаграммах приведены модели взаимодействия пользователя с </w:t>
+      </w:r>
+      <w:r>
+        <w:rPr>
+          <w:lang w:val="en-US"/>
+        </w:rPr>
+        <w:t>web</w:t>
+      </w:r>
+      <w:r>
+        <w:t>-приложением.</w:t>
+      </w:r>
     </w:p>
     <w:p/>
     <w:p>
-      <w:r>
-        <w:t xml:space="preserve">На основе логической модели была разработана физическая модель </w:t>
-      </w:r>
-      <w:r>
-        <w:t xml:space="preserve">данных. Для реализации использовалось приложение </w:t>
-      </w:r>
-      <w:r>
-        <w:rPr>
-          <w:lang w:val="en-US"/>
-        </w:rPr>
-        <w:t>Draw</w:t>
-      </w:r>
-      <w:r>
-        <w:t>.</w:t>
-      </w:r>
-      <w:proofErr w:type="spellStart"/>
-      <w:r>
-        <w:rPr>
-          <w:lang w:val="en-US"/>
-        </w:rPr>
-        <w:t>io</w:t>
-      </w:r>
-      <w:proofErr w:type="spellEnd"/>
-      <w:r>
-        <w:t xml:space="preserve">. </w:t>
-      </w:r>
-      <w:r>
-        <w:t>На рисунке 3.4 представлена итоговая модель данных.</w:t>
-      </w:r>
-    </w:p>
-    <w:p>
-      <w:pPr>
-        <w:ind w:firstLine="0"/>
-        <w:rPr>
-          <w:highlight w:val="yellow"/>
-        </w:rPr>
-      </w:pPr>
-    </w:p>
-    <w:p>
-      <w:pPr>
-        <w:keepNext/>
+      <w:pPr>
         <w:ind w:firstLine="0"/>
         <w:jc w:val="center"/>
-        <w:rPr>
-          <w:highlight w:val="yellow"/>
-        </w:rPr>
       </w:pPr>
       <w:r>
         <w:rPr>
           <w:noProof/>
         </w:rPr>
         <w:drawing>
-          <wp:inline distT="0" distB="0" distL="0" distR="0" wp14:anchorId="273D5731" wp14:editId="0601B6A4">
-            <wp:extent cx="5854161" cy="5533136"/>
-            <wp:effectExtent l="0" t="0" r="0" b="0"/>
-            <wp:docPr id="4" name="Рисунок 4"/>
+          <wp:inline distT="0" distB="0" distL="0" distR="0" wp14:anchorId="0DCB2AE2" wp14:editId="09D426D7">
+            <wp:extent cx="5819655" cy="3422119"/>
+            <wp:effectExtent l="0" t="0" r="0" b="6985"/>
+            <wp:docPr id="2" name="Рисунок 2"/>
             <wp:cNvGraphicFramePr>
               <a:graphicFrameLocks xmlns:a="http://schemas.openxmlformats.org/drawingml/2006/main" noChangeAspect="1"/>
             </wp:cNvGraphicFramePr>
@@ -7193,6 +6598,587 @@
                   <pic:spPr>
                     <a:xfrm>
                       <a:off x="0" y="0"/>
+                      <a:ext cx="5823070" cy="3424127"/>
+                    </a:xfrm>
+                    <a:prstGeom prst="rect">
+                      <a:avLst/>
+                    </a:prstGeom>
+                  </pic:spPr>
+                </pic:pic>
+              </a:graphicData>
+            </a:graphic>
+          </wp:inline>
+        </w:drawing>
+      </w:r>
+    </w:p>
+    <w:p>
+      <w:pPr>
+        <w:ind w:firstLine="0"/>
+        <w:jc w:val="center"/>
+      </w:pPr>
+      <w:r>
+        <w:t>Рисунок 3.1 – Диаграмма последовательности для прецедента «</w:t>
+      </w:r>
+      <w:r>
+        <w:t>Авторизация</w:t>
+      </w:r>
+      <w:r>
+        <w:t>»</w:t>
+      </w:r>
+    </w:p>
+    <w:p>
+      <w:pPr>
+        <w:ind w:firstLine="0"/>
+        <w:jc w:val="center"/>
+      </w:pPr>
+    </w:p>
+    <w:p>
+      <w:pPr>
+        <w:ind w:firstLine="0"/>
+        <w:jc w:val="center"/>
+      </w:pPr>
+      <w:r>
+        <w:rPr>
+          <w:noProof/>
+        </w:rPr>
+        <w:lastRenderedPageBreak/>
+        <w:drawing>
+          <wp:inline distT="0" distB="0" distL="0" distR="0" wp14:anchorId="4B19A1ED" wp14:editId="63A28666">
+            <wp:extent cx="5880040" cy="3387858"/>
+            <wp:effectExtent l="0" t="0" r="6985" b="3175"/>
+            <wp:docPr id="3" name="Рисунок 3"/>
+            <wp:cNvGraphicFramePr>
+              <a:graphicFrameLocks xmlns:a="http://schemas.openxmlformats.org/drawingml/2006/main" noChangeAspect="1"/>
+            </wp:cNvGraphicFramePr>
+            <a:graphic xmlns:a="http://schemas.openxmlformats.org/drawingml/2006/main">
+              <a:graphicData uri="http://schemas.openxmlformats.org/drawingml/2006/picture">
+                <pic:pic xmlns:pic="http://schemas.openxmlformats.org/drawingml/2006/picture">
+                  <pic:nvPicPr>
+                    <pic:cNvPr id="1" name=""/>
+                    <pic:cNvPicPr/>
+                  </pic:nvPicPr>
+                  <pic:blipFill>
+                    <a:blip r:embed="rId19"/>
+                    <a:stretch>
+                      <a:fillRect/>
+                    </a:stretch>
+                  </pic:blipFill>
+                  <pic:spPr>
+                    <a:xfrm>
+                      <a:off x="0" y="0"/>
+                      <a:ext cx="5881877" cy="3388917"/>
+                    </a:xfrm>
+                    <a:prstGeom prst="rect">
+                      <a:avLst/>
+                    </a:prstGeom>
+                  </pic:spPr>
+                </pic:pic>
+              </a:graphicData>
+            </a:graphic>
+          </wp:inline>
+        </w:drawing>
+      </w:r>
+    </w:p>
+    <w:p>
+      <w:pPr>
+        <w:ind w:firstLine="0"/>
+        <w:jc w:val="center"/>
+      </w:pPr>
+      <w:r>
+        <w:t>Рисунок 3.2 – Диаграмма последовательности для прецедента «Вход в личный кабинет сотрудника»</w:t>
+      </w:r>
+    </w:p>
+    <w:p>
+      <w:pPr>
+        <w:ind w:firstLine="0"/>
+        <w:jc w:val="center"/>
+      </w:pPr>
+    </w:p>
+    <w:p>
+      <w:pPr>
+        <w:ind w:firstLine="0"/>
+        <w:jc w:val="center"/>
+      </w:pPr>
+      <w:r>
+        <w:rPr>
+          <w:noProof/>
+        </w:rPr>
+        <w:lastRenderedPageBreak/>
+        <w:drawing>
+          <wp:inline distT="0" distB="0" distL="0" distR="0" wp14:anchorId="189AAC34" wp14:editId="327978F3">
+            <wp:extent cx="5828282" cy="6878681"/>
+            <wp:effectExtent l="0" t="0" r="1270" b="0"/>
+            <wp:docPr id="5" name="Рисунок 5"/>
+            <wp:cNvGraphicFramePr>
+              <a:graphicFrameLocks xmlns:a="http://schemas.openxmlformats.org/drawingml/2006/main" noChangeAspect="1"/>
+            </wp:cNvGraphicFramePr>
+            <a:graphic xmlns:a="http://schemas.openxmlformats.org/drawingml/2006/main">
+              <a:graphicData uri="http://schemas.openxmlformats.org/drawingml/2006/picture">
+                <pic:pic xmlns:pic="http://schemas.openxmlformats.org/drawingml/2006/picture">
+                  <pic:nvPicPr>
+                    <pic:cNvPr id="1" name=""/>
+                    <pic:cNvPicPr/>
+                  </pic:nvPicPr>
+                  <pic:blipFill>
+                    <a:blip r:embed="rId20"/>
+                    <a:stretch>
+                      <a:fillRect/>
+                    </a:stretch>
+                  </pic:blipFill>
+                  <pic:spPr>
+                    <a:xfrm>
+                      <a:off x="0" y="0"/>
+                      <a:ext cx="5834988" cy="6886595"/>
+                    </a:xfrm>
+                    <a:prstGeom prst="rect">
+                      <a:avLst/>
+                    </a:prstGeom>
+                  </pic:spPr>
+                </pic:pic>
+              </a:graphicData>
+            </a:graphic>
+          </wp:inline>
+        </w:drawing>
+      </w:r>
+    </w:p>
+    <w:p>
+      <w:pPr>
+        <w:ind w:firstLine="0"/>
+        <w:jc w:val="center"/>
+      </w:pPr>
+      <w:r>
+        <w:t>Рисунок 3.</w:t>
+      </w:r>
+      <w:r>
+        <w:t>3</w:t>
+      </w:r>
+      <w:r>
+        <w:t xml:space="preserve"> – Диаграмма последовательности для прецедента «Запись </w:t>
+      </w:r>
+      <w:r>
+        <w:t xml:space="preserve">сотрудника </w:t>
+      </w:r>
+      <w:r>
+        <w:t>на медкомиссию»</w:t>
+      </w:r>
+    </w:p>
+    <w:p>
+      <w:pPr>
+        <w:ind w:firstLine="0"/>
+      </w:pPr>
+    </w:p>
+    <w:p>
+      <w:pPr>
+        <w:pStyle w:val="2"/>
+      </w:pPr>
+      <w:bookmarkStart w:id="21" w:name="_Toc134646807"/>
+      <w:r>
+        <w:t>Выбор СУБД для базы данных</w:t>
+      </w:r>
+      <w:bookmarkEnd w:id="21"/>
+    </w:p>
+    <w:p/>
+    <w:p>
+      <w:r>
+        <w:t xml:space="preserve">Первым шагом были выделены основные требования к СУБД. Ранее было определено, что в разрабатываемой системе будет использоваться </w:t>
+      </w:r>
+      <w:r>
+        <w:lastRenderedPageBreak/>
+        <w:t>реляционная база данных. Соответственно необходимо выделить самые распространённые реляционные системы управления базами данных (РСУБД), а затем выбрать наиболее подходящую.</w:t>
+      </w:r>
+    </w:p>
+    <w:p>
+      <w:r>
+        <w:t>Существует множество СУБД с открытым исходным кодом, которые могут использоваться как в коммерческих, так и не коммерческих проектах. Некоторые из наиболее популярных СУБД с открытым исходным кодом включают:</w:t>
+      </w:r>
+      <w:r>
+        <w:t xml:space="preserve"> </w:t>
+      </w:r>
+      <w:proofErr w:type="spellStart"/>
+      <w:r>
+        <w:t>MySQL</w:t>
+      </w:r>
+      <w:proofErr w:type="spellEnd"/>
+      <w:r>
+        <w:t xml:space="preserve">, </w:t>
+      </w:r>
+      <w:r>
+        <w:rPr>
+          <w:lang w:val="en-US"/>
+        </w:rPr>
+        <w:t>PostgreSQL</w:t>
+      </w:r>
+      <w:r>
+        <w:t xml:space="preserve">, </w:t>
+      </w:r>
+      <w:r>
+        <w:rPr>
+          <w:lang w:val="en-US"/>
+        </w:rPr>
+        <w:t>SQLite</w:t>
+      </w:r>
+      <w:r>
+        <w:t xml:space="preserve">, </w:t>
+      </w:r>
+      <w:r>
+        <w:rPr>
+          <w:lang w:val="en-US"/>
+        </w:rPr>
+        <w:t>Firebird</w:t>
+      </w:r>
+      <w:r>
+        <w:t>.</w:t>
+      </w:r>
+    </w:p>
+    <w:p>
+      <w:proofErr w:type="spellStart"/>
+      <w:r>
+        <w:t>MySQL</w:t>
+      </w:r>
+      <w:proofErr w:type="spellEnd"/>
+      <w:r>
+        <w:t xml:space="preserve">: одна из самых популярных СУБД в мире с открытым исходным кодом. Может использоваться в коммерческих и не коммерческих проектах. Владельцем </w:t>
+      </w:r>
+      <w:proofErr w:type="spellStart"/>
+      <w:r>
+        <w:t>MySQL</w:t>
+      </w:r>
+      <w:proofErr w:type="spellEnd"/>
+      <w:r>
+        <w:t xml:space="preserve"> является </w:t>
+      </w:r>
+      <w:proofErr w:type="spellStart"/>
+      <w:r>
+        <w:t>Oracle</w:t>
+      </w:r>
+      <w:proofErr w:type="spellEnd"/>
+      <w:r>
+        <w:t xml:space="preserve"> </w:t>
+      </w:r>
+      <w:proofErr w:type="spellStart"/>
+      <w:r>
+        <w:t>Corporation</w:t>
+      </w:r>
+      <w:proofErr w:type="spellEnd"/>
+      <w:r>
+        <w:t>.</w:t>
+      </w:r>
+      <w:r>
+        <w:t xml:space="preserve"> Основными плюсами это СУБД являются </w:t>
+      </w:r>
+      <w:r>
+        <w:t xml:space="preserve">поддержка большого количества языков программирования и большое сообщество пользователей и разработчиков, что означает наличие обширной документации и готовых решений. </w:t>
+      </w:r>
+      <w:r>
+        <w:t>Однако есть и минусы: н</w:t>
+      </w:r>
+      <w:r>
+        <w:t>е всегда стабильное поведение в высоконагруженных системах, возможны проблемы с блокировкой и сетевыми задержками</w:t>
+      </w:r>
+      <w:r>
+        <w:t>; н</w:t>
+      </w:r>
+      <w:r>
+        <w:t>екоторые функции и возможности могут быть более сложными в использовании, чем у конкурентов, что может повлечь за собой сложность поддержки и разработки.</w:t>
+      </w:r>
+    </w:p>
+    <w:p>
+      <w:proofErr w:type="spellStart"/>
+      <w:r>
+        <w:t>SQLite</w:t>
+      </w:r>
+      <w:proofErr w:type="spellEnd"/>
+      <w:r>
+        <w:t>: легковесная СУБД, которая хранит данные в одном файле, что делает его идеальным выбором для приложений с небольшим объемом данных.</w:t>
+      </w:r>
+      <w:r>
+        <w:t xml:space="preserve"> Из плюсов </w:t>
+      </w:r>
+      <w:r>
+        <w:t>данной СУБД можно выделить л</w:t>
+      </w:r>
+      <w:r>
+        <w:t xml:space="preserve">егковесность и малый размер. </w:t>
+      </w:r>
+      <w:proofErr w:type="spellStart"/>
+      <w:r>
+        <w:t>SQLite</w:t>
+      </w:r>
+      <w:proofErr w:type="spellEnd"/>
+      <w:r>
+        <w:t xml:space="preserve"> занимает очень мало места и не требует большого объема оперативной памяти, поэтому она может быть использована на устройствах с ограниченными ресурсами.</w:t>
+      </w:r>
+      <w:r>
+        <w:t xml:space="preserve"> Минусы – ограниченность по производительности, а также отсутствие многопользовательского режима, </w:t>
+      </w:r>
+      <w:r>
+        <w:t>что ограничивает ее использование в крупных проектах с большим количеством пользователей и одновременных запросов к базе данных.</w:t>
+      </w:r>
+    </w:p>
+    <w:p>
+      <w:proofErr w:type="spellStart"/>
+      <w:r>
+        <w:t>Firebird</w:t>
+      </w:r>
+      <w:proofErr w:type="spellEnd"/>
+      <w:r>
+        <w:t xml:space="preserve"> – </w:t>
+      </w:r>
+      <w:r>
+        <w:t>открытая СУБД, которая имеет широкие возможности, включая многопоточность, транзакции и полнотекстовый поиск.</w:t>
+      </w:r>
+      <w:r>
+        <w:t xml:space="preserve"> Эта СУБД является м</w:t>
+      </w:r>
+      <w:r>
+        <w:t>ультиплатформенно</w:t>
+      </w:r>
+      <w:r>
+        <w:t xml:space="preserve">й, масштабируема, а также проста в установке. Из недостатков стоит упомянуть низкую производительность при работе с </w:t>
+      </w:r>
+      <w:r>
+        <w:lastRenderedPageBreak/>
+        <w:t>большими данными, а также ограниченность функционала по сравнению с некоторыми другими СУБД.</w:t>
+      </w:r>
+    </w:p>
+    <w:p>
+      <w:proofErr w:type="spellStart"/>
+      <w:r>
+        <w:t>PostgreSQL</w:t>
+      </w:r>
+      <w:proofErr w:type="spellEnd"/>
+      <w:r>
+        <w:t xml:space="preserve"> </w:t>
+      </w:r>
+      <w:r>
+        <w:t xml:space="preserve">– </w:t>
+      </w:r>
+      <w:r>
+        <w:t>это одна из наиболее популярных реляционных СУБД с открытым исходным кодом, которая имеет ряд преимуществ и недостатков</w:t>
+      </w:r>
+      <w:r>
+        <w:t>.</w:t>
+      </w:r>
+    </w:p>
+    <w:p>
+      <w:r>
+        <w:t>Плюсы:</w:t>
+      </w:r>
+    </w:p>
+    <w:p>
+      <w:pPr>
+        <w:pStyle w:val="a5"/>
+        <w:numPr>
+          <w:ilvl w:val="0"/>
+          <w:numId w:val="19"/>
+        </w:numPr>
+        <w:ind w:left="0" w:firstLine="709"/>
+      </w:pPr>
+      <w:r>
+        <w:t xml:space="preserve">Открытый исходный код: </w:t>
+      </w:r>
+      <w:proofErr w:type="spellStart"/>
+      <w:r>
+        <w:t>PostgreSQL</w:t>
+      </w:r>
+      <w:proofErr w:type="spellEnd"/>
+      <w:r>
+        <w:t xml:space="preserve"> является открытым программным обеспечением, что означает, что пользователи могут свободно использовать, изменять и распространять его без ограничений.</w:t>
+      </w:r>
+    </w:p>
+    <w:p>
+      <w:pPr>
+        <w:pStyle w:val="a5"/>
+        <w:numPr>
+          <w:ilvl w:val="0"/>
+          <w:numId w:val="19"/>
+        </w:numPr>
+        <w:ind w:left="0" w:firstLine="709"/>
+      </w:pPr>
+      <w:r>
+        <w:t xml:space="preserve">Полная совместимость </w:t>
+      </w:r>
+      <w:r>
+        <w:t>с языком SQL, что позволяет разработчикам использовать стандартные запросы к базе данных и упрощает интеграцию с другими приложениями.</w:t>
+      </w:r>
+    </w:p>
+    <w:p>
+      <w:pPr>
+        <w:pStyle w:val="a5"/>
+        <w:numPr>
+          <w:ilvl w:val="0"/>
+          <w:numId w:val="19"/>
+        </w:numPr>
+        <w:ind w:left="0" w:firstLine="709"/>
+      </w:pPr>
+      <w:r>
+        <w:t xml:space="preserve">Надежность и безопасность: </w:t>
+      </w:r>
+      <w:proofErr w:type="spellStart"/>
+      <w:r>
+        <w:t>PostgreSQL</w:t>
+      </w:r>
+      <w:proofErr w:type="spellEnd"/>
+      <w:r>
+        <w:t xml:space="preserve"> имеет высокую степень надежности и безопасности благодаря своей многоуровневой системе безопасности, а также возможности резервного копирования и восстановления данных.</w:t>
+      </w:r>
+    </w:p>
+    <w:p>
+      <w:pPr>
+        <w:pStyle w:val="a5"/>
+        <w:numPr>
+          <w:ilvl w:val="0"/>
+          <w:numId w:val="19"/>
+        </w:numPr>
+        <w:ind w:left="0" w:firstLine="709"/>
+      </w:pPr>
+      <w:r>
+        <w:t xml:space="preserve">Расширяемость: </w:t>
+      </w:r>
+      <w:proofErr w:type="spellStart"/>
+      <w:r>
+        <w:t>PostgreSQL</w:t>
+      </w:r>
+      <w:proofErr w:type="spellEnd"/>
+      <w:r>
+        <w:t xml:space="preserve"> имеет мощную систему расширений, которая позволяет пользователям создавать свои собственные функции, типы данных и модули.</w:t>
+      </w:r>
+    </w:p>
+    <w:p>
+      <w:r>
+        <w:t>Минусы:</w:t>
+      </w:r>
+    </w:p>
+    <w:p>
+      <w:r>
+        <w:t xml:space="preserve">Сложность настройки: </w:t>
+      </w:r>
+      <w:proofErr w:type="spellStart"/>
+      <w:r>
+        <w:t>PostgreSQL</w:t>
+      </w:r>
+      <w:proofErr w:type="spellEnd"/>
+      <w:r>
+        <w:t xml:space="preserve"> может быть сложным для установки и настройки, особенно для пользователей с ограниченным опытом работы с базами данных.</w:t>
+      </w:r>
+    </w:p>
+    <w:p>
+      <w:r>
+        <w:t xml:space="preserve">Учитывая требования к безопасности данных и возможность расширения функционала в будущем, </w:t>
+      </w:r>
+      <w:proofErr w:type="spellStart"/>
+      <w:r>
+        <w:t>PostgreSQL</w:t>
+      </w:r>
+      <w:proofErr w:type="spellEnd"/>
+      <w:r>
+        <w:t xml:space="preserve"> является наиболее оптимальным выбором в качестве СУБД для модели управления процессом записи сотрудников на медкомиссию. Богатый набор функций и поддержка многопоточности позволяют эффективно обрабатывать большие объемы данных и удовлетворять потребности различных групп пользователей. Кроме того, </w:t>
+      </w:r>
+      <w:proofErr w:type="spellStart"/>
+      <w:r>
+        <w:t>PostgreSQL</w:t>
+      </w:r>
+      <w:proofErr w:type="spellEnd"/>
+      <w:r>
+        <w:t xml:space="preserve"> отличается открытым и расширяемым кодом, что </w:t>
+      </w:r>
+      <w:r>
+        <w:lastRenderedPageBreak/>
+        <w:t>обеспечивает гибкость и возможность внедрения дополнительных функций и инструментов в будущем.</w:t>
+      </w:r>
+    </w:p>
+    <w:p>
+      <w:pPr>
+        <w:ind w:firstLine="0"/>
+      </w:pPr>
+    </w:p>
+    <w:p>
+      <w:pPr>
+        <w:pStyle w:val="2"/>
+      </w:pPr>
+      <w:bookmarkStart w:id="22" w:name="_Toc134646808"/>
+      <w:r>
+        <w:t>Создание физической модели данных</w:t>
+      </w:r>
+      <w:bookmarkEnd w:id="22"/>
+    </w:p>
+    <w:p/>
+    <w:p>
+      <w:r>
+        <w:t xml:space="preserve">На основе логической модели была разработана физическая модель </w:t>
+      </w:r>
+      <w:r>
+        <w:t xml:space="preserve">данных. Для реализации использовалось приложение </w:t>
+      </w:r>
+      <w:r>
+        <w:rPr>
+          <w:lang w:val="en-US"/>
+        </w:rPr>
+        <w:t>Draw</w:t>
+      </w:r>
+      <w:r>
+        <w:t>.</w:t>
+      </w:r>
+      <w:proofErr w:type="spellStart"/>
+      <w:r>
+        <w:rPr>
+          <w:lang w:val="en-US"/>
+        </w:rPr>
+        <w:t>io</w:t>
+      </w:r>
+      <w:proofErr w:type="spellEnd"/>
+      <w:r>
+        <w:t xml:space="preserve">. </w:t>
+      </w:r>
+      <w:r>
+        <w:t>На рисунке 3.4 представлена итоговая модель данных.</w:t>
+      </w:r>
+    </w:p>
+    <w:p>
+      <w:pPr>
+        <w:ind w:firstLine="0"/>
+        <w:rPr>
+          <w:highlight w:val="yellow"/>
+        </w:rPr>
+      </w:pPr>
+    </w:p>
+    <w:p>
+      <w:pPr>
+        <w:keepNext/>
+        <w:ind w:firstLine="0"/>
+        <w:jc w:val="center"/>
+        <w:rPr>
+          <w:highlight w:val="yellow"/>
+        </w:rPr>
+      </w:pPr>
+      <w:r>
+        <w:rPr>
+          <w:noProof/>
+        </w:rPr>
+        <w:drawing>
+          <wp:inline distT="0" distB="0" distL="0" distR="0" wp14:anchorId="273D5731" wp14:editId="0601B6A4">
+            <wp:extent cx="5854161" cy="5533136"/>
+            <wp:effectExtent l="0" t="0" r="0" b="0"/>
+            <wp:docPr id="4" name="Рисунок 4"/>
+            <wp:cNvGraphicFramePr>
+              <a:graphicFrameLocks xmlns:a="http://schemas.openxmlformats.org/drawingml/2006/main" noChangeAspect="1"/>
+            </wp:cNvGraphicFramePr>
+            <a:graphic xmlns:a="http://schemas.openxmlformats.org/drawingml/2006/main">
+              <a:graphicData uri="http://schemas.openxmlformats.org/drawingml/2006/picture">
+                <pic:pic xmlns:pic="http://schemas.openxmlformats.org/drawingml/2006/picture">
+                  <pic:nvPicPr>
+                    <pic:cNvPr id="1" name=""/>
+                    <pic:cNvPicPr/>
+                  </pic:nvPicPr>
+                  <pic:blipFill>
+                    <a:blip r:embed="rId21"/>
+                    <a:stretch>
+                      <a:fillRect/>
+                    </a:stretch>
+                  </pic:blipFill>
+                  <pic:spPr>
+                    <a:xfrm>
+                      <a:off x="0" y="0"/>
                       <a:ext cx="5856997" cy="5535816"/>
                     </a:xfrm>
                     <a:prstGeom prst="rect">
@@ -7268,12 +7254,7 @@
         <w:t>. Для каждого атрибуты был выбран соответствующих тип данны</w:t>
       </w:r>
       <w:r>
-        <w:t>х поддержив</w:t>
-      </w:r>
-      <w:bookmarkStart w:id="22" w:name="_GoBack"/>
-      <w:bookmarkEnd w:id="22"/>
-      <w:r>
-        <w:t xml:space="preserve">аемый СУБД. Все идентификаторы имеют числовой тип </w:t>
+        <w:t xml:space="preserve">х поддерживаемый СУБД. Все идентификаторы имеют числовой тип </w:t>
       </w:r>
       <w:r>
         <w:rPr>
@@ -7360,7 +7341,7 @@
       <w:pPr>
         <w:pStyle w:val="2"/>
       </w:pPr>
-      <w:bookmarkStart w:id="23" w:name="_Toc134448296"/>
+      <w:bookmarkStart w:id="23" w:name="_Toc134646809"/>
       <w:r>
         <w:t>Реализация серверной части системы</w:t>
       </w:r>
@@ -7377,7 +7358,7 @@
       <w:pPr>
         <w:pStyle w:val="3"/>
       </w:pPr>
-      <w:bookmarkStart w:id="24" w:name="_Toc134448297"/>
+      <w:bookmarkStart w:id="24" w:name="_Toc134646810"/>
       <w:r>
         <w:t>Выбор инструментов для реализации</w:t>
       </w:r>
@@ -8054,7 +8035,7 @@
       <w:pPr>
         <w:pStyle w:val="3"/>
       </w:pPr>
-      <w:bookmarkStart w:id="25" w:name="_Toc134448298"/>
+      <w:bookmarkStart w:id="25" w:name="_Toc134646811"/>
       <w:r>
         <w:t>Программная реализация компонент</w:t>
       </w:r>
@@ -8556,7 +8537,7 @@
       <w:pPr>
         <w:pStyle w:val="2"/>
       </w:pPr>
-      <w:bookmarkStart w:id="26" w:name="_Toc134448299"/>
+      <w:bookmarkStart w:id="26" w:name="_Toc134646812"/>
       <w:r>
         <w:t xml:space="preserve">Реализация </w:t>
       </w:r>
@@ -8579,7 +8560,7 @@
       <w:pPr>
         <w:pStyle w:val="3"/>
       </w:pPr>
-      <w:bookmarkStart w:id="27" w:name="_Toc134448300"/>
+      <w:bookmarkStart w:id="27" w:name="_Toc134646813"/>
       <w:r>
         <w:t>Выбор инструментов для реализации</w:t>
       </w:r>
@@ -8956,7 +8937,7 @@
       <w:pPr>
         <w:pStyle w:val="3"/>
       </w:pPr>
-      <w:bookmarkStart w:id="28" w:name="_Toc134448301"/>
+      <w:bookmarkStart w:id="28" w:name="_Toc134646814"/>
       <w:r>
         <w:t>Определение структуры проекта</w:t>
       </w:r>
@@ -9119,7 +9100,7 @@
           <w:numId w:val="2"/>
         </w:numPr>
       </w:pPr>
-      <w:bookmarkStart w:id="29" w:name="_Toc134448302"/>
+      <w:bookmarkStart w:id="29" w:name="_Toc134646815"/>
       <w:r>
         <w:t>Программная реализация компонент</w:t>
       </w:r>
@@ -9422,7 +9403,7 @@
       <w:pPr>
         <w:pStyle w:val="2"/>
       </w:pPr>
-      <w:bookmarkStart w:id="30" w:name="_Toc134448303"/>
+      <w:bookmarkStart w:id="30" w:name="_Toc134646816"/>
       <w:r>
         <w:t>Описание функциональности системы</w:t>
       </w:r>
@@ -9495,7 +9476,7 @@
       <w:pPr>
         <w:pStyle w:val="2"/>
       </w:pPr>
-      <w:bookmarkStart w:id="31" w:name="_Toc134448304"/>
+      <w:bookmarkStart w:id="31" w:name="_Toc134646817"/>
       <w:r>
         <w:lastRenderedPageBreak/>
         <w:t>Тестирование системы</w:t>
@@ -9801,7 +9782,7 @@
         </w:numPr>
         <w:jc w:val="center"/>
       </w:pPr>
-      <w:bookmarkStart w:id="33" w:name="_Toc134448305"/>
+      <w:bookmarkStart w:id="33" w:name="_Toc134646818"/>
       <w:r>
         <w:lastRenderedPageBreak/>
         <w:t>З</w:t>
@@ -9963,7 +9944,7 @@
         </w:numPr>
         <w:jc w:val="center"/>
       </w:pPr>
-      <w:bookmarkStart w:id="34" w:name="_Toc134448306"/>
+      <w:bookmarkStart w:id="34" w:name="_Toc134646819"/>
       <w:r>
         <w:lastRenderedPageBreak/>
         <w:t>Список используемой литературы</w:t>
@@ -12364,7 +12345,7 @@
           <w:b w:val="0"/>
         </w:rPr>
       </w:pPr>
-      <w:bookmarkStart w:id="47" w:name="_Toc134448307"/>
+      <w:bookmarkStart w:id="47" w:name="_Toc134646820"/>
       <w:r>
         <w:rPr>
           <w:b w:val="0"/>
@@ -12483,9 +12464,10 @@
       </w:r>
     </w:p>
     <w:sectPr>
-      <w:footerReference w:type="default" r:id="rId19"/>
+      <w:footerReference w:type="default" r:id="rId22"/>
       <w:pgSz w:w="11906" w:h="16838"/>
       <w:pgMar w:top="1134" w:right="850" w:bottom="1134" w:left="1701" w:header="708" w:footer="708" w:gutter="0"/>
+      <w:pgNumType w:start="5"/>
       <w:cols w:space="708"/>
       <w:docGrid w:linePitch="381"/>
     </w:sectPr>
@@ -12544,6 +12526,7 @@
         <w:docPartUnique/>
       </w:docPartObj>
     </w:sdtPr>
+    <w:sdtEndPr/>
     <w:sdtContent>
       <w:p>
         <w:pPr>
@@ -15707,7 +15690,7 @@
   <w:style w:type="paragraph" w:default="1" w:styleId="a">
     <w:name w:val="Normal"/>
     <w:qFormat/>
-    <w:rsid w:val="00D16566"/>
+    <w:rsid w:val="00E01AA8"/>
     <w:pPr>
       <w:spacing w:after="0" w:line="360" w:lineRule="auto"/>
       <w:ind w:firstLine="709"/>
@@ -16580,7 +16563,7 @@
 </file>
 
 <file path=customXml/itemProps1.xml><?xml version="1.0" encoding="utf-8"?>
-<ds:datastoreItem xmlns:ds="http://schemas.openxmlformats.org/officeDocument/2006/customXml" ds:itemID="{2FF52F0E-B99F-4BEC-9AA8-7DB5DE7C8DB1}">
+<ds:datastoreItem xmlns:ds="http://schemas.openxmlformats.org/officeDocument/2006/customXml" ds:itemID="{B61A1730-30AE-451E-9599-7A1541E58C42}">
   <ds:schemaRefs>
     <ds:schemaRef ds:uri="http://schemas.openxmlformats.org/officeDocument/2006/bibliography"/>
   </ds:schemaRefs>

</xml_diff>